<commit_message>
Fixing setup of file structure with venv.
</commit_message>
<xml_diff>
--- a/resources/Saved/03TRD13906_Traffic Judgment Entry.docx
+++ b/resources/Saved/03TRD13906_Traffic Judgment Entry.docx
@@ -550,7 +550,7 @@
           <w:sz w:val="20"/>
           <w:szCs w:val="20"/>
         </w:rPr>
-        <w:t xml:space="preserve"> for arraignment on December 15, 2021. </w:t>
+        <w:t xml:space="preserve"> for arraignment on December 17, 2021. </w:t>
       </w:r>
       <w:r>
         <w:rPr>
@@ -1411,7 +1411,7 @@
           <w:sz w:val="20"/>
           <w:szCs w:val="20"/>
         </w:rPr>
-        <w:t xml:space="preserve">December 15, 2021</w:t>
+        <w:t xml:space="preserve">December 17, 2021</w:t>
       </w:r>
       <w:r>
         <w:rPr>
@@ -1623,7 +1623,7 @@
           <w:sz w:val="20"/>
           <w:szCs w:val="20"/>
         </w:rPr>
-        <w:t xml:space="preserve">Marianne</w:t>
+        <w:t xml:space="preserve">Kyle</w:t>
       </w:r>
       <w:r>
         <w:rPr>
@@ -1639,7 +1639,7 @@
           <w:sz w:val="20"/>
           <w:szCs w:val="20"/>
         </w:rPr>
-        <w:t xml:space="preserve">Hemmeter</w:t>
+        <w:t xml:space="preserve">Rohrer</w:t>
       </w:r>
     </w:p>
     <w:p>

</xml_diff>

<commit_message>
Pulled up widget_type_check and fixed other conditions in No Jail.
</commit_message>
<xml_diff>
--- a/resources/Saved/03TRD13906_Traffic Judgment Entry.docx
+++ b/resources/Saved/03TRD13906_Traffic Judgment Entry.docx
@@ -160,13 +160,23 @@
           <w:szCs w:val="20"/>
         </w:rPr>
       </w:pPr>
-      <w:r>
-        <w:rPr>
-          <w:rFonts w:ascii="Palatino Linotype" w:hAnsi="Palatino Linotype"/>
-          <w:sz w:val="20"/>
-          <w:szCs w:val="20"/>
-        </w:rPr>
-        <w:t>vs.</w:t>
+      <w:proofErr w:type="gramStart"/>
+      <w:r>
+        <w:rPr>
+          <w:rFonts w:ascii="Palatino Linotype" w:hAnsi="Palatino Linotype"/>
+          <w:sz w:val="20"/>
+          <w:szCs w:val="20"/>
+        </w:rPr>
+        <w:t>vs</w:t>
+      </w:r>
+      <w:proofErr w:type="gramEnd"/>
+      <w:r>
+        <w:rPr>
+          <w:rFonts w:ascii="Palatino Linotype" w:hAnsi="Palatino Linotype"/>
+          <w:sz w:val="20"/>
+          <w:szCs w:val="20"/>
+        </w:rPr>
+        <w:t>.</w:t>
       </w:r>
       <w:r>
         <w:rPr>
@@ -207,7 +217,7 @@
           <w:szCs w:val="20"/>
         </w:rPr>
         <w:tab/>
-        <w:t xml:space="preserve">CASE NO</w:t>
+        <w:t>CASE NO</w:t>
       </w:r>
       <w:r>
         <w:rPr>
@@ -382,6 +392,7 @@
           <w:szCs w:val="20"/>
         </w:rPr>
       </w:pPr>
+      <w:proofErr w:type="gramStart"/>
       <w:r>
         <w:rPr>
           <w:rFonts w:ascii="Palatino Linotype" w:hAnsi="Palatino Linotype"/>
@@ -390,6 +401,7 @@
         </w:rPr>
         <w:t>Defendant.</w:t>
       </w:r>
+      <w:proofErr w:type="gramEnd"/>
       <w:r>
         <w:rPr>
           <w:rFonts w:ascii="Palatino Linotype" w:hAnsi="Palatino Linotype"/>
@@ -550,7 +562,7 @@
           <w:sz w:val="20"/>
           <w:szCs w:val="20"/>
         </w:rPr>
-        <w:t xml:space="preserve"> for arraignment on December 17, 2021. </w:t>
+        <w:t xml:space="preserve"> for arraignment on January 05, 2022. </w:t>
       </w:r>
       <w:r>
         <w:rPr>
@@ -1278,6 +1290,188 @@
           </w:p>
         </w:tc>
       </w:tr>
+      <w:tr>
+        <w:trPr>
+          <w:jc w:val="center"/>
+        </w:trPr>
+        <w:tc>
+          <w:tcPr>
+            <w:tcW w:w="1801" w:type="dxa"/>
+          </w:tcPr>
+          <w:p>
+            <w:pPr>
+              <w:tabs>
+                <w:tab w:val="left" w:pos="-1080"/>
+                <w:tab w:val="left" w:pos="-720"/>
+                <w:tab w:val="left" w:pos="0"/>
+                <w:tab w:val="left" w:pos="720"/>
+                <w:tab w:val="left" w:pos="1440"/>
+                <w:tab w:val="left" w:pos="2160"/>
+                <w:tab w:val="left" w:pos="2880"/>
+                <w:tab w:val="left" w:pos="3600"/>
+                <w:tab w:val="left" w:pos="4320"/>
+                <w:tab w:val="left" w:pos="4680"/>
+              </w:tabs>
+              <w:rPr>
+                <w:rFonts w:ascii="Palatino Linotype" w:hAnsi="Palatino Linotype"/>
+                <w:b/>
+                <w:bCs/>
+                <w:sz w:val="20"/>
+                <w:szCs w:val="20"/>
+              </w:rPr>
+            </w:pPr>
+            <w:r>
+              <w:rPr>
+                <w:rFonts w:ascii="Palatino Linotype" w:hAnsi="Palatino Linotype"/>
+                <w:b/>
+                <w:bCs/>
+                <w:sz w:val="20"/>
+                <w:szCs w:val="20"/>
+              </w:rPr>
+              <w:t>Jail Days</w:t>
+            </w:r>
+          </w:p>
+        </w:tc>
+        <w:tc>
+          <w:tcPr>
+            <w:tcW w:w="3289" w:type="dxa"/>
+          </w:tcPr>
+          <w:p>
+            <w:pPr>
+              <w:tabs>
+                <w:tab w:val="left" w:pos="-1080"/>
+                <w:tab w:val="left" w:pos="-720"/>
+                <w:tab w:val="left" w:pos="0"/>
+                <w:tab w:val="left" w:pos="720"/>
+                <w:tab w:val="left" w:pos="1440"/>
+                <w:tab w:val="left" w:pos="2160"/>
+                <w:tab w:val="left" w:pos="2880"/>
+                <w:tab w:val="left" w:pos="3600"/>
+                <w:tab w:val="left" w:pos="4320"/>
+                <w:tab w:val="left" w:pos="4680"/>
+              </w:tabs>
+              <w:rPr>
+                <w:rFonts w:ascii="Palatino Linotype" w:hAnsi="Palatino Linotype"/>
+                <w:b/>
+                <w:bCs/>
+                <w:sz w:val="20"/>
+                <w:szCs w:val="20"/>
+              </w:rPr>
+            </w:pPr>
+            <w:r>
+              <w:rPr>
+                <w:rFonts w:ascii="Palatino Linotype" w:hAnsi="Palatino Linotype"/>
+                <w:b/>
+                <w:bCs/>
+                <w:sz w:val="20"/>
+                <w:szCs w:val="20"/>
+              </w:rPr>
+              <w:t xml:space="preserve">None</w:t>
+            </w:r>
+          </w:p>
+        </w:tc>
+      </w:tr>
+      <w:tr>
+        <w:trPr>
+          <w:jc w:val="center"/>
+        </w:trPr>
+        <w:tc>
+          <w:tcPr>
+            <w:tcW w:w="1801" w:type="dxa"/>
+          </w:tcPr>
+          <w:p>
+            <w:pPr>
+              <w:tabs>
+                <w:tab w:val="left" w:pos="-1080"/>
+                <w:tab w:val="left" w:pos="-720"/>
+                <w:tab w:val="left" w:pos="0"/>
+                <w:tab w:val="left" w:pos="720"/>
+                <w:tab w:val="left" w:pos="1440"/>
+                <w:tab w:val="left" w:pos="2160"/>
+                <w:tab w:val="left" w:pos="2880"/>
+                <w:tab w:val="left" w:pos="3600"/>
+                <w:tab w:val="left" w:pos="4320"/>
+                <w:tab w:val="left" w:pos="4680"/>
+              </w:tabs>
+              <w:rPr>
+                <w:rFonts w:ascii="Palatino Linotype" w:hAnsi="Palatino Linotype"/>
+                <w:b/>
+                <w:bCs/>
+                <w:sz w:val="20"/>
+                <w:szCs w:val="20"/>
+              </w:rPr>
+            </w:pPr>
+            <w:r>
+              <w:rPr>
+                <w:rFonts w:ascii="Palatino Linotype" w:hAnsi="Palatino Linotype"/>
+                <w:b/>
+                <w:bCs/>
+                <w:sz w:val="20"/>
+                <w:szCs w:val="20"/>
+              </w:rPr>
+              <w:t>Jail Days</w:t>
+            </w:r>
+            <w:r>
+              <w:rPr>
+                <w:rFonts w:ascii="Palatino Linotype" w:hAnsi="Palatino Linotype"/>
+                <w:b/>
+                <w:bCs/>
+                <w:sz w:val="20"/>
+                <w:szCs w:val="20"/>
+              </w:rPr>
+              <w:t xml:space="preserve"> </w:t>
+            </w:r>
+            <w:r>
+              <w:rPr>
+                <w:rFonts w:ascii="Palatino Linotype" w:hAnsi="Palatino Linotype"/>
+                <w:b/>
+                <w:bCs/>
+                <w:sz w:val="20"/>
+                <w:szCs w:val="20"/>
+              </w:rPr>
+              <w:t>Suspended</w:t>
+            </w:r>
+          </w:p>
+        </w:tc>
+        <w:tc>
+          <w:tcPr>
+            <w:tcW w:w="3289" w:type="dxa"/>
+          </w:tcPr>
+          <w:p>
+            <w:pPr>
+              <w:tabs>
+                <w:tab w:val="left" w:pos="-1080"/>
+                <w:tab w:val="left" w:pos="-720"/>
+                <w:tab w:val="left" w:pos="0"/>
+                <w:tab w:val="left" w:pos="720"/>
+                <w:tab w:val="left" w:pos="1440"/>
+                <w:tab w:val="left" w:pos="2160"/>
+                <w:tab w:val="left" w:pos="2880"/>
+                <w:tab w:val="left" w:pos="3600"/>
+                <w:tab w:val="left" w:pos="4320"/>
+                <w:tab w:val="left" w:pos="4680"/>
+              </w:tabs>
+              <w:rPr>
+                <w:rFonts w:ascii="Palatino Linotype" w:hAnsi="Palatino Linotype"/>
+                <w:b/>
+                <w:bCs/>
+                <w:sz w:val="20"/>
+                <w:szCs w:val="20"/>
+              </w:rPr>
+            </w:pPr>
+            <w:r>
+              <w:rPr>
+                <w:rFonts w:ascii="Palatino Linotype" w:hAnsi="Palatino Linotype"/>
+                <w:b/>
+                <w:bCs/>
+                <w:sz w:val="20"/>
+                <w:szCs w:val="20"/>
+              </w:rPr>
+              <w:t xml:space="preserve">None</w:t>
+            </w:r>
+          </w:p>
+        </w:tc>
+      </w:tr>
     </w:tbl>
     <w:p>
       <w:pPr>
@@ -1302,6 +1496,7 @@
           <w:szCs w:val="20"/>
         </w:rPr>
       </w:pPr>
+      <w:proofErr w:type="gramStart"/>
       <w:r>
         <w:rPr>
           <w:rFonts w:ascii="Palatino Linotype" w:hAnsi="Palatino Linotype"/>
@@ -1310,8 +1505,9 @@
           <w:sz w:val="20"/>
           <w:szCs w:val="20"/>
         </w:rPr>
-        <w:t xml:space="preserve">Fines and Costs.  </w:t>
-      </w:r>
+        <w:t xml:space="preserve">Fines and Costs.</w:t>
+      </w:r>
+      <w:proofErr w:type="gramEnd"/>
       <w:r>
         <w:rPr>
           <w:rFonts w:ascii="Palatino Linotype" w:hAnsi="Palatino Linotype"/>
@@ -1320,70 +1516,7 @@
           <w:sz w:val="20"/>
           <w:szCs w:val="20"/>
         </w:rPr>
-        <w:t xml:space="preserve"/>
-      </w:r>
-      <w:r>
-        <w:rPr>
-          <w:rFonts w:ascii="Palatino Linotype" w:hAnsi="Palatino Linotype"/>
-          <w:bCs/>
-          <w:sz w:val="20"/>
-          <w:szCs w:val="20"/>
-          <w:u w:val="single"/>
-        </w:rPr>
-        <w:t>Court costs are assessed for the highest degree charge in this</w:t>
-      </w:r>
-      <w:r>
-        <w:rPr>
-          <w:rFonts w:ascii="Palatino Linotype" w:hAnsi="Palatino Linotype"/>
-          <w:bCs/>
-          <w:sz w:val="20"/>
-          <w:szCs w:val="20"/>
-          <w:u w:val="single"/>
-        </w:rPr>
-        <w:t xml:space="preserve"> case</w:t>
-      </w:r>
-      <w:r>
-        <w:rPr>
-          <w:rFonts w:ascii="Palatino Linotype" w:hAnsi="Palatino Linotype"/>
-          <w:bCs/>
-          <w:sz w:val="20"/>
-          <w:szCs w:val="20"/>
-        </w:rPr>
-        <w:t xml:space="preserve">.</w:t>
-      </w:r>
-      <w:r>
-        <w:rPr>
-          <w:rFonts w:ascii="Palatino Linotype" w:hAnsi="Palatino Linotype"/>
-          <w:bCs/>
-          <w:sz w:val="20"/>
-          <w:szCs w:val="20"/>
-        </w:rPr>
-        <w:t xml:space="preserve"> </w:t>
-      </w:r>
-      <w:r>
-        <w:rPr>
-          <w:rFonts w:ascii="Palatino Linotype" w:hAnsi="Palatino Linotype"/>
-          <w:bCs/>
-          <w:sz w:val="20"/>
-          <w:szCs w:val="20"/>
-        </w:rPr>
-        <w:t xml:space="preserve"/>
-      </w:r>
-      <w:r>
-        <w:rPr>
-          <w:rFonts w:ascii="Palatino Linotype" w:hAnsi="Palatino Linotype"/>
-          <w:sz w:val="20"/>
-          <w:szCs w:val="20"/>
-        </w:rPr>
-        <w:t xml:space="preserve">Having</w:t>
-      </w:r>
-      <w:r>
-        <w:rPr>
-          <w:rFonts w:ascii="Palatino Linotype" w:hAnsi="Palatino Linotype"/>
-          <w:sz w:val="20"/>
-          <w:szCs w:val="20"/>
-        </w:rPr>
-        <w:t xml:space="preserve"> been informed of the fines and costs owed, Defendant expressed an ability to pay </w:t>
+        <w:t xml:space="preserve">  </w:t>
       </w:r>
       <w:r>
         <w:rPr>
@@ -1393,15 +1526,70 @@
           <w:sz w:val="20"/>
           <w:szCs w:val="20"/>
         </w:rPr>
-        <w:t xml:space="preserve">forthwith</w:t>
-      </w:r>
-      <w:r>
-        <w:rPr>
-          <w:rFonts w:ascii="Palatino Linotype" w:hAnsi="Palatino Linotype"/>
-          <w:sz w:val="20"/>
-          <w:szCs w:val="20"/>
-        </w:rPr>
-        <w:t xml:space="preserve">. Absent further order the fines and costs shall be paid in full by </w:t>
+        <w:t xml:space="preserve"/>
+      </w:r>
+      <w:r>
+        <w:rPr>
+          <w:rFonts w:ascii="Palatino Linotype" w:hAnsi="Palatino Linotype"/>
+          <w:bCs/>
+          <w:sz w:val="20"/>
+          <w:szCs w:val="20"/>
+          <w:u w:val="single"/>
+        </w:rPr>
+        <w:t>Court costs are assessed for the highest degree charge in this</w:t>
+      </w:r>
+      <w:r>
+        <w:rPr>
+          <w:rFonts w:ascii="Palatino Linotype" w:hAnsi="Palatino Linotype"/>
+          <w:bCs/>
+          <w:sz w:val="20"/>
+          <w:szCs w:val="20"/>
+          <w:u w:val="single"/>
+        </w:rPr>
+        <w:t xml:space="preserve"> case</w:t>
+      </w:r>
+      <w:r>
+        <w:rPr>
+          <w:rFonts w:ascii="Palatino Linotype" w:hAnsi="Palatino Linotype"/>
+          <w:bCs/>
+          <w:sz w:val="20"/>
+          <w:szCs w:val="20"/>
+        </w:rPr>
+        <w:t xml:space="preserve">.</w:t>
+      </w:r>
+      <w:r>
+        <w:rPr>
+          <w:rFonts w:ascii="Palatino Linotype" w:hAnsi="Palatino Linotype"/>
+          <w:bCs/>
+          <w:sz w:val="20"/>
+          <w:szCs w:val="20"/>
+        </w:rPr>
+        <w:t xml:space="preserve"> </w:t>
+      </w:r>
+      <w:r>
+        <w:rPr>
+          <w:rFonts w:ascii="Palatino Linotype" w:hAnsi="Palatino Linotype"/>
+          <w:bCs/>
+          <w:sz w:val="20"/>
+          <w:szCs w:val="20"/>
+        </w:rPr>
+        <w:t xml:space="preserve"/>
+      </w:r>
+      <w:r>
+        <w:rPr>
+          <w:rFonts w:ascii="Palatino Linotype" w:hAnsi="Palatino Linotype"/>
+          <w:sz w:val="20"/>
+          <w:szCs w:val="20"/>
+        </w:rPr>
+        <w:t>Having</w:t>
+      </w:r>
+      <w:r>
+        <w:rPr>
+          <w:rFonts w:ascii="Palatino Linotype" w:hAnsi="Palatino Linotype"/>
+          <w:sz w:val="20"/>
+          <w:szCs w:val="20"/>
+        </w:rPr>
+        <w:t xml:space="preserve"> been informed of the fines and costs owed, Defendant expressed an ability to pay </w:t>
       </w:r>
       <w:r>
         <w:rPr>
@@ -1411,7 +1599,25 @@
           <w:sz w:val="20"/>
           <w:szCs w:val="20"/>
         </w:rPr>
-        <w:t xml:space="preserve">December 17, 2021</w:t>
+        <w:t xml:space="preserve">forthwith</w:t>
+      </w:r>
+      <w:r>
+        <w:rPr>
+          <w:rFonts w:ascii="Palatino Linotype" w:hAnsi="Palatino Linotype"/>
+          <w:sz w:val="20"/>
+          <w:szCs w:val="20"/>
+        </w:rPr>
+        <w:t xml:space="preserve">. Absent further order the fines and costs shall be paid in full by </w:t>
+      </w:r>
+      <w:r>
+        <w:rPr>
+          <w:rFonts w:ascii="Palatino Linotype" w:hAnsi="Palatino Linotype"/>
+          <w:b/>
+          <w:bCs/>
+          <w:sz w:val="20"/>
+          <w:szCs w:val="20"/>
+        </w:rPr>
+        <w:t xml:space="preserve">January 05, 2022</w:t>
       </w:r>
       <w:r>
         <w:rPr>
@@ -1455,6 +1661,61 @@
           <w:szCs w:val="20"/>
         </w:rPr>
         <w:t xml:space="preserve"/>
+      </w:r>
+      <w:r>
+        <w:rPr>
+          <w:rFonts w:ascii="Palatino Linotype" w:hAnsi="Palatino Linotype"/>
+          <w:sz w:val="20"/>
+          <w:szCs w:val="20"/>
+        </w:rPr>
+        <w:t xml:space="preserve"/>
+      </w:r>
+    </w:p>
+    <w:p>
+      <w:pPr>
+        <w:spacing w:line="276" w:lineRule="auto"/>
+        <w:jc w:val="both"/>
+        <w:rPr>
+          <w:rFonts w:ascii="Palatino Linotype" w:hAnsi="Palatino Linotype"/>
+          <w:sz w:val="20"/>
+          <w:szCs w:val="20"/>
+        </w:rPr>
+      </w:pPr>
+      <w:proofErr w:type="gramStart"/>
+      <w:r>
+        <w:rPr>
+          <w:rFonts w:ascii="Palatino Linotype" w:hAnsi="Palatino Linotype"/>
+          <w:b/>
+          <w:sz w:val="20"/>
+          <w:szCs w:val="20"/>
+        </w:rPr>
+        <w:t>Other Conditions.</w:t>
+      </w:r>
+      <w:proofErr w:type="gramEnd"/>
+      <w:r>
+        <w:rPr>
+          <w:rFonts w:ascii="Palatino Linotype" w:hAnsi="Palatino Linotype"/>
+          <w:b/>
+          <w:sz w:val="20"/>
+          <w:szCs w:val="20"/>
+        </w:rPr>
+        <w:t xml:space="preserve"> </w:t>
+      </w:r>
+      <w:r>
+        <w:rPr>
+          <w:rFonts w:ascii="Palatino Linotype" w:hAnsi="Palatino Linotype"/>
+          <w:sz w:val="20"/>
+          <w:szCs w:val="20"/>
+        </w:rPr>
+        <w:t xml:space="preserve">Test test</w:t>
+      </w:r>
+      <w:r>
+        <w:rPr>
+          <w:rFonts w:ascii="Palatino Linotype" w:hAnsi="Palatino Linotype"/>
+          <w:sz w:val="20"/>
+          <w:szCs w:val="20"/>
+        </w:rPr>
+        <w:t xml:space="preserve">.</w:t>
       </w:r>
       <w:r>
         <w:rPr>
@@ -1568,7 +1829,7 @@
           <w:sz w:val="20"/>
           <w:szCs w:val="20"/>
         </w:rPr>
-        <w:t xml:space="preserve">____________________________________</w:t>
+        <w:t>____________________________________</w:t>
       </w:r>
     </w:p>
     <w:p>
@@ -1706,7 +1967,7 @@
           <w:sz w:val="16"/>
           <w:szCs w:val="16"/>
         </w:rPr>
-        <w:t xml:space="preserve">___</w:t>
+        <w:t>___</w:t>
       </w:r>
       <w:r>
         <w:rPr>
@@ -1716,8 +1977,6 @@
         </w:rPr>
         <w:t xml:space="preserve"> on: </w:t>
       </w:r>
-      <w:bookmarkStart w:id="0" w:name="_GoBack"/>
-      <w:bookmarkEnd w:id="0"/>
       <w:r>
         <w:rPr>
           <w:rFonts w:ascii="Palatino Linotype" w:hAnsi="Palatino Linotype"/>
@@ -1749,8 +2008,8 @@
       </w:pPr>
     </w:p>
     <w:sectPr>
-      <w:headerReference w:type="default" r:id="rId8"/>
-      <w:footerReference w:type="default" r:id="rId9"/>
+      <w:headerReference w:type="default" r:id="rId9"/>
+      <w:footerReference w:type="default" r:id="rId10"/>
       <w:pgSz w:w="12240" w:h="15840"/>
       <w:pgMar w:top="1440" w:right="1080" w:bottom="1440" w:left="1080" w:header="720" w:footer="720" w:gutter="0"/>
       <w:cols w:space="720"/>
@@ -1759,6 +2018,89 @@
     </w:sectPr>
   </w:body>
 </w:document>
+</file>
+
+<file path=word/comments.xml><?xml version="1.0" encoding="utf-8"?>
+<w:comments xmlns:wpc="http://schemas.microsoft.com/office/word/2010/wordprocessingCanvas" xmlns:mc="http://schemas.openxmlformats.org/markup-compatibility/2006" xmlns:o="urn:schemas-microsoft-com:office:office" xmlns:r="http://schemas.openxmlformats.org/officeDocument/2006/relationships" xmlns:m="http://schemas.openxmlformats.org/officeDocument/2006/math" xmlns:v="urn:schemas-microsoft-com:vml" xmlns:wp14="http://schemas.microsoft.com/office/word/2010/wordprocessingDrawing" xmlns:wp="http://schemas.openxmlformats.org/drawingml/2006/wordprocessingDrawing" xmlns:w10="urn:schemas-microsoft-com:office:word" xmlns:w="http://schemas.openxmlformats.org/wordprocessingml/2006/main" xmlns:w14="http://schemas.microsoft.com/office/word/2010/wordml" xmlns:wpg="http://schemas.microsoft.com/office/word/2010/wordprocessingGroup" xmlns:wpi="http://schemas.microsoft.com/office/word/2010/wordprocessingInk" xmlns:wne="http://schemas.microsoft.com/office/word/2006/wordml" xmlns:wps="http://schemas.microsoft.com/office/word/2010/wordprocessingShape" mc:Ignorable="w14 wp14">
+  <w:comment w:id="1" w:author="Amanda Bunner" w:date="2022-01-04T05:28:00Z" w:initials="AB">
+    <w:p>
+      <w:pPr>
+        <w:pStyle w:val="CommentText"/>
+      </w:pPr>
+      <w:r>
+        <w:rPr>
+          <w:rStyle w:val="CommentReference"/>
+        </w:rPr>
+        <w:annotationRef/>
+      </w:r>
+      <w:r>
+        <w:t>These should always appear together.</w:t>
+      </w:r>
+    </w:p>
+  </w:comment>
+  <w:comment w:id="2" w:author="Mandy Bunner" w:date="2022-01-04T05:28:00Z" w:initials="MB">
+    <w:p>
+      <w:r>
+        <w:rPr>
+          <w:rStyle w:val="CommentReference"/>
+        </w:rPr>
+        <w:annotationRef/>
+      </w:r>
+      <w:r>
+        <w:rPr>
+          <w:sz w:val="20"/>
+          <w:szCs w:val="20"/>
+        </w:rPr>
+        <w:t>Only if at least 2nd OVI and even then still optional</w:t>
+      </w:r>
+    </w:p>
+    <w:p>
+      <w:pPr>
+        <w:pStyle w:val="CommentText"/>
+      </w:pPr>
+    </w:p>
+  </w:comment>
+  <w:comment w:id="3" w:author="Mandy Bunner" w:date="2022-01-04T05:28:00Z" w:initials="MB">
+    <w:p>
+      <w:pPr>
+        <w:pStyle w:val="CommentText"/>
+      </w:pPr>
+      <w:r>
+        <w:rPr>
+          <w:rStyle w:val="CommentReference"/>
+        </w:rPr>
+        <w:annotationRef/>
+      </w:r>
+      <w:r>
+        <w:t>Per 2929.27(A</w:t>
+      </w:r>
+      <w:proofErr w:type="gramStart"/>
+      <w:r>
+        <w:t>)(</w:t>
+      </w:r>
+      <w:proofErr w:type="gramEnd"/>
+      <w:r>
+        <w:t>3), not to exceed 500 hours of M1, and 200 hours for M2-4</w:t>
+      </w:r>
+    </w:p>
+  </w:comment>
+  <w:comment w:id="4" w:author="Mandy Bunner" w:date="2022-01-04T05:28:00Z" w:initials="MB">
+    <w:p>
+      <w:pPr>
+        <w:pStyle w:val="CommentText"/>
+      </w:pPr>
+      <w:r>
+        <w:rPr>
+          <w:rStyle w:val="CommentReference"/>
+        </w:rPr>
+        <w:annotationRef/>
+      </w:r>
+      <w:r>
+        <w:t>Should just be a fillable box in the program</w:t>
+      </w:r>
+    </w:p>
+  </w:comment>
+</w:comments>
 </file>
 
 <file path=word/endnotes.xml><?xml version="1.0" encoding="utf-8"?>
@@ -2000,8 +2342,124 @@
       </w:rPr>
     </w:lvl>
   </w:abstractNum>
+  <w:abstractNum w:abstractNumId="1">
+    <w:nsid w:val="2E17566E"/>
+    <w:multiLevelType w:val="hybridMultilevel"/>
+    <w:tmpl w:val="00866CE6"/>
+    <w:lvl w:ilvl="0" w:tplc="04090001">
+      <w:start w:val="1"/>
+      <w:numFmt w:val="bullet"/>
+      <w:lvlText w:val=""/>
+      <w:lvlJc w:val="left"/>
+      <w:pPr>
+        <w:ind w:left="779" w:hanging="360"/>
+      </w:pPr>
+      <w:rPr>
+        <w:rFonts w:ascii="Symbol" w:hAnsi="Symbol" w:hint="default"/>
+      </w:rPr>
+    </w:lvl>
+    <w:lvl w:ilvl="1" w:tplc="04090003">
+      <w:start w:val="1"/>
+      <w:numFmt w:val="bullet"/>
+      <w:lvlText w:val="o"/>
+      <w:lvlJc w:val="left"/>
+      <w:pPr>
+        <w:ind w:left="1499" w:hanging="360"/>
+      </w:pPr>
+      <w:rPr>
+        <w:rFonts w:ascii="Courier New" w:hAnsi="Courier New" w:cs="Courier New" w:hint="default"/>
+      </w:rPr>
+    </w:lvl>
+    <w:lvl w:ilvl="2" w:tplc="04090005" w:tentative="1">
+      <w:start w:val="1"/>
+      <w:numFmt w:val="bullet"/>
+      <w:lvlText w:val=""/>
+      <w:lvlJc w:val="left"/>
+      <w:pPr>
+        <w:ind w:left="2219" w:hanging="360"/>
+      </w:pPr>
+      <w:rPr>
+        <w:rFonts w:ascii="Wingdings" w:hAnsi="Wingdings" w:hint="default"/>
+      </w:rPr>
+    </w:lvl>
+    <w:lvl w:ilvl="3" w:tplc="04090001" w:tentative="1">
+      <w:start w:val="1"/>
+      <w:numFmt w:val="bullet"/>
+      <w:lvlText w:val=""/>
+      <w:lvlJc w:val="left"/>
+      <w:pPr>
+        <w:ind w:left="2939" w:hanging="360"/>
+      </w:pPr>
+      <w:rPr>
+        <w:rFonts w:ascii="Symbol" w:hAnsi="Symbol" w:hint="default"/>
+      </w:rPr>
+    </w:lvl>
+    <w:lvl w:ilvl="4" w:tplc="04090003" w:tentative="1">
+      <w:start w:val="1"/>
+      <w:numFmt w:val="bullet"/>
+      <w:lvlText w:val="o"/>
+      <w:lvlJc w:val="left"/>
+      <w:pPr>
+        <w:ind w:left="3659" w:hanging="360"/>
+      </w:pPr>
+      <w:rPr>
+        <w:rFonts w:ascii="Courier New" w:hAnsi="Courier New" w:cs="Courier New" w:hint="default"/>
+      </w:rPr>
+    </w:lvl>
+    <w:lvl w:ilvl="5" w:tplc="04090005" w:tentative="1">
+      <w:start w:val="1"/>
+      <w:numFmt w:val="bullet"/>
+      <w:lvlText w:val=""/>
+      <w:lvlJc w:val="left"/>
+      <w:pPr>
+        <w:ind w:left="4379" w:hanging="360"/>
+      </w:pPr>
+      <w:rPr>
+        <w:rFonts w:ascii="Wingdings" w:hAnsi="Wingdings" w:hint="default"/>
+      </w:rPr>
+    </w:lvl>
+    <w:lvl w:ilvl="6" w:tplc="04090001" w:tentative="1">
+      <w:start w:val="1"/>
+      <w:numFmt w:val="bullet"/>
+      <w:lvlText w:val=""/>
+      <w:lvlJc w:val="left"/>
+      <w:pPr>
+        <w:ind w:left="5099" w:hanging="360"/>
+      </w:pPr>
+      <w:rPr>
+        <w:rFonts w:ascii="Symbol" w:hAnsi="Symbol" w:hint="default"/>
+      </w:rPr>
+    </w:lvl>
+    <w:lvl w:ilvl="7" w:tplc="04090003" w:tentative="1">
+      <w:start w:val="1"/>
+      <w:numFmt w:val="bullet"/>
+      <w:lvlText w:val="o"/>
+      <w:lvlJc w:val="left"/>
+      <w:pPr>
+        <w:ind w:left="5819" w:hanging="360"/>
+      </w:pPr>
+      <w:rPr>
+        <w:rFonts w:ascii="Courier New" w:hAnsi="Courier New" w:cs="Courier New" w:hint="default"/>
+      </w:rPr>
+    </w:lvl>
+    <w:lvl w:ilvl="8" w:tplc="04090005" w:tentative="1">
+      <w:start w:val="1"/>
+      <w:numFmt w:val="bullet"/>
+      <w:lvlText w:val=""/>
+      <w:lvlJc w:val="left"/>
+      <w:pPr>
+        <w:ind w:left="6539" w:hanging="360"/>
+      </w:pPr>
+      <w:rPr>
+        <w:rFonts w:ascii="Wingdings" w:hAnsi="Wingdings" w:hint="default"/>
+      </w:rPr>
+    </w:lvl>
+  </w:abstractNum>
   <w:num w:numId="1">
     <w:abstractNumId w:val="0"/>
+  </w:num>
+  <w:num w:numId="2">
+    <w:abstractNumId w:val="1"/>
   </w:num>
 </w:numbering>
 </file>
@@ -2320,6 +2778,49 @@
       <w:contextualSpacing/>
     </w:pPr>
   </w:style>
+  <w:style w:type="character" w:styleId="CommentReference">
+    <w:name w:val="annotation reference"/>
+    <w:basedOn w:val="DefaultParagraphFont"/>
+    <w:uiPriority w:val="99"/>
+    <w:semiHidden/>
+    <w:unhideWhenUsed/>
+    <w:rsid w:val="00A53114"/>
+    <w:rPr>
+      <w:sz w:val="16"/>
+      <w:szCs w:val="16"/>
+    </w:rPr>
+  </w:style>
+  <w:style w:type="paragraph" w:styleId="CommentText">
+    <w:name w:val="annotation text"/>
+    <w:basedOn w:val="Normal"/>
+    <w:link w:val="CommentTextChar"/>
+    <w:uiPriority w:val="99"/>
+    <w:unhideWhenUsed/>
+    <w:rsid w:val="00A53114"/>
+    <w:pPr>
+      <w:widowControl/>
+      <w:autoSpaceDE/>
+      <w:autoSpaceDN/>
+      <w:adjustRightInd/>
+    </w:pPr>
+    <w:rPr>
+      <w:rFonts w:asciiTheme="minorHAnsi" w:eastAsiaTheme="minorHAnsi" w:hAnsiTheme="minorHAnsi" w:cstheme="minorBidi"/>
+      <w:sz w:val="20"/>
+      <w:szCs w:val="20"/>
+    </w:rPr>
+  </w:style>
+  <w:style w:type="character" w:customStyle="1" w:styleId="CommentTextChar">
+    <w:name w:val="Comment Text Char"/>
+    <w:basedOn w:val="DefaultParagraphFont"/>
+    <w:link w:val="CommentText"/>
+    <w:uiPriority w:val="99"/>
+    <w:rsid w:val="00A53114"/>
+    <w:rPr>
+      <w:rFonts w:eastAsiaTheme="minorHAnsi"/>
+      <w:sz w:val="20"/>
+      <w:szCs w:val="20"/>
+    </w:rPr>
+  </w:style>
 </w:styles>
 </file>
 
@@ -2637,6 +3138,49 @@
       <w:contextualSpacing/>
     </w:pPr>
   </w:style>
+  <w:style w:type="character" w:styleId="CommentReference">
+    <w:name w:val="annotation reference"/>
+    <w:basedOn w:val="DefaultParagraphFont"/>
+    <w:uiPriority w:val="99"/>
+    <w:semiHidden/>
+    <w:unhideWhenUsed/>
+    <w:rsid w:val="00A53114"/>
+    <w:rPr>
+      <w:sz w:val="16"/>
+      <w:szCs w:val="16"/>
+    </w:rPr>
+  </w:style>
+  <w:style w:type="paragraph" w:styleId="CommentText">
+    <w:name w:val="annotation text"/>
+    <w:basedOn w:val="Normal"/>
+    <w:link w:val="CommentTextChar"/>
+    <w:uiPriority w:val="99"/>
+    <w:unhideWhenUsed/>
+    <w:rsid w:val="00A53114"/>
+    <w:pPr>
+      <w:widowControl/>
+      <w:autoSpaceDE/>
+      <w:autoSpaceDN/>
+      <w:adjustRightInd/>
+    </w:pPr>
+    <w:rPr>
+      <w:rFonts w:asciiTheme="minorHAnsi" w:eastAsiaTheme="minorHAnsi" w:hAnsiTheme="minorHAnsi" w:cstheme="minorBidi"/>
+      <w:sz w:val="20"/>
+      <w:szCs w:val="20"/>
+    </w:rPr>
+  </w:style>
+  <w:style w:type="character" w:customStyle="1" w:styleId="CommentTextChar">
+    <w:name w:val="Comment Text Char"/>
+    <w:basedOn w:val="DefaultParagraphFont"/>
+    <w:link w:val="CommentText"/>
+    <w:uiPriority w:val="99"/>
+    <w:rsid w:val="00A53114"/>
+    <w:rPr>
+      <w:rFonts w:eastAsiaTheme="minorHAnsi"/>
+      <w:sz w:val="20"/>
+      <w:szCs w:val="20"/>
+    </w:rPr>
+  </w:style>
 </w:styles>
 </file>
 

</xml_diff>

<commit_message>
Added defense counsel info to no jail and template and ui and model.
</commit_message>
<xml_diff>
--- a/resources/Saved/03TRD13906_Traffic Judgment Entry.docx
+++ b/resources/Saved/03TRD13906_Traffic Judgment Entry.docx
@@ -464,6 +464,7 @@
         <w:jc w:val="center"/>
         <w:rPr>
           <w:rFonts w:ascii="Palatino Linotype" w:hAnsi="Palatino Linotype"/>
+          <w:bCs/>
           <w:sz w:val="20"/>
           <w:szCs w:val="20"/>
         </w:rPr>
@@ -477,7 +478,40 @@
           <w:szCs w:val="20"/>
           <w:u w:val="single"/>
         </w:rPr>
-        <w:t>FINAL JUDGMENT ENTRY</w:t>
+        <w:t>MAGISTRATE</w:t>
+      </w:r>
+      <w:r>
+        <w:rPr>
+          <w:rFonts w:ascii="Palatino Linotype" w:hAnsi="Palatino Linotype"/>
+          <w:b/>
+          <w:bCs/>
+          <w:sz w:val="20"/>
+          <w:szCs w:val="20"/>
+          <w:u w:val="single"/>
+        </w:rPr>
+        <w:t>’S</w:t>
+      </w:r>
+      <w:r>
+        <w:rPr>
+          <w:rFonts w:ascii="Palatino Linotype" w:hAnsi="Palatino Linotype"/>
+          <w:b/>
+          <w:bCs/>
+          <w:sz w:val="20"/>
+          <w:szCs w:val="20"/>
+          <w:u w:val="single"/>
+        </w:rPr>
+        <w:t xml:space="preserve"> </w:t>
+      </w:r>
+      <w:r>
+        <w:rPr>
+          <w:rFonts w:ascii="Palatino Linotype" w:hAnsi="Palatino Linotype"/>
+          <w:b/>
+          <w:bCs/>
+          <w:sz w:val="20"/>
+          <w:szCs w:val="20"/>
+          <w:u w:val="single"/>
+        </w:rPr>
+        <w:t xml:space="preserve">DECISION</w:t>
       </w:r>
     </w:p>
     <w:p>
@@ -563,7 +597,7 @@
           <w:sz w:val="20"/>
           <w:szCs w:val="20"/>
         </w:rPr>
-        <w:t xml:space="preserve"> for arraignment on January 23, 2022. </w:t>
+        <w:t xml:space="preserve"> for arraignment on January 25, 2022. </w:t>
       </w:r>
       <w:r>
         <w:rPr>
@@ -574,6 +608,45 @@
         </w:rPr>
         <w:t xml:space="preserve"/>
       </w:r>
+    </w:p>
+    <w:p>
+      <w:pPr>
+        <w:tabs>
+          <w:tab w:val="center" w:pos="4680"/>
+        </w:tabs>
+        <w:jc w:val="both"/>
+        <w:rPr>
+          <w:rFonts w:ascii="Palatino Linotype" w:hAnsi="Palatino Linotype"/>
+          <w:bCs/>
+          <w:sz w:val="20"/>
+          <w:szCs w:val="20"/>
+        </w:rPr>
+      </w:pPr>
+    </w:p>
+    <w:p>
+      <w:pPr>
+        <w:tabs>
+          <w:tab w:val="center" w:pos="4680"/>
+        </w:tabs>
+        <w:jc w:val="both"/>
+        <w:rPr>
+          <w:rFonts w:ascii="Palatino Linotype" w:hAnsi="Palatino Linotype"/>
+          <w:bCs/>
+          <w:sz w:val="20"/>
+          <w:szCs w:val="20"/>
+        </w:rPr>
+      </w:pPr>
+      <w:r>
+        <w:rPr>
+          <w:rFonts w:ascii="Palatino Linotype" w:hAnsi="Palatino Linotype"/>
+          <w:bCs/>
+          <w:sz w:val="20"/>
+          <w:szCs w:val="20"/>
+        </w:rPr>
+        <w:t xml:space="preserve">Defendant was represented by Justin Kudela as PD.</w:t>
+      </w:r>
+      <w:bookmarkStart w:id="0" w:name="_GoBack"/>
+      <w:bookmarkEnd w:id="0"/>
     </w:p>
     <w:p>
       <w:pPr>
@@ -999,6 +1072,7 @@
                 <w:sz w:val="20"/>
                 <w:szCs w:val="20"/>
               </w:rPr>
+              <w:lastRenderedPageBreak/>
               <w:t xml:space="preserve">No Contest</w:t>
             </w:r>
           </w:p>
@@ -1042,6 +1116,7 @@
                 <w:sz w:val="20"/>
                 <w:szCs w:val="20"/>
               </w:rPr>
+              <w:lastRenderedPageBreak/>
               <w:t>Finding</w:t>
             </w:r>
           </w:p>
@@ -1080,7 +1155,6 @@
                 <w:sz w:val="20"/>
                 <w:szCs w:val="20"/>
               </w:rPr>
-              <w:lastRenderedPageBreak/>
               <w:t xml:space="preserve">Guilty</w:t>
             </w:r>
           </w:p>
@@ -1124,7 +1198,6 @@
                 <w:sz w:val="20"/>
                 <w:szCs w:val="20"/>
               </w:rPr>
-              <w:lastRenderedPageBreak/>
               <w:t>Fine Amount</w:t>
             </w:r>
           </w:p>
@@ -1173,7 +1246,7 @@
                 <w:sz w:val="20"/>
                 <w:szCs w:val="20"/>
               </w:rPr>
-              <w:t xml:space="preserve">50</w:t>
+              <w:t xml:space="preserve">0</w:t>
             </w:r>
           </w:p>
         </w:tc>
@@ -1284,7 +1357,7 @@
                 <w:sz w:val="20"/>
                 <w:szCs w:val="20"/>
               </w:rPr>
-              <w:t xml:space="preserve">25</w:t>
+              <w:t xml:space="preserve">0</w:t>
             </w:r>
           </w:p>
         </w:tc>
@@ -1433,7 +1506,7 @@
           <w:sz w:val="20"/>
           <w:szCs w:val="20"/>
         </w:rPr>
-        <w:t xml:space="preserve">January 23, 2022</w:t>
+        <w:t xml:space="preserve">January 25, 2022</w:t>
       </w:r>
       <w:r>
         <w:rPr>
@@ -1628,7 +1701,7 @@
           <w:sz w:val="20"/>
           <w:szCs w:val="20"/>
         </w:rPr>
-        <w:t xml:space="preserve">Judge</w:t>
+        <w:t xml:space="preserve">Magistrate</w:t>
       </w:r>
       <w:r>
         <w:rPr>
@@ -1644,7 +1717,7 @@
           <w:sz w:val="20"/>
           <w:szCs w:val="20"/>
         </w:rPr>
-        <w:t xml:space="preserve">Marianne</w:t>
+        <w:t xml:space="preserve">Amanda</w:t>
       </w:r>
       <w:r>
         <w:rPr>
@@ -1660,7 +1733,7 @@
           <w:sz w:val="20"/>
           <w:szCs w:val="20"/>
         </w:rPr>
-        <w:t xml:space="preserve">Hemmeter</w:t>
+        <w:t xml:space="preserve">Bunner</w:t>
       </w:r>
     </w:p>
     <w:p>
@@ -1696,54 +1769,84 @@
     <w:p>
       <w:pPr>
         <w:tabs>
-          <w:tab w:val="left" w:pos="-1080"/>
-          <w:tab w:val="left" w:pos="-720"/>
-          <w:tab w:val="left" w:pos="0"/>
-          <w:tab w:val="left" w:pos="720"/>
-          <w:tab w:val="left" w:pos="1440"/>
-          <w:tab w:val="left" w:pos="2160"/>
-          <w:tab w:val="left" w:pos="2880"/>
-          <w:tab w:val="left" w:pos="3600"/>
-          <w:tab w:val="left" w:pos="4320"/>
-          <w:tab w:val="left" w:pos="4680"/>
+          <w:tab w:val="center" w:pos="4680"/>
         </w:tabs>
-        <w:rPr>
-          <w:rFonts w:ascii="Palatino Linotype" w:hAnsi="Palatino Linotype"/>
-          <w:sz w:val="16"/>
-          <w:szCs w:val="16"/>
-        </w:rPr>
-      </w:pPr>
-      <w:r>
-        <w:rPr>
-          <w:rFonts w:ascii="Palatino Linotype" w:hAnsi="Palatino Linotype"/>
-          <w:sz w:val="16"/>
-          <w:szCs w:val="16"/>
-        </w:rPr>
-        <w:t>Copies served by Dep. Clerk ______</w:t>
-      </w:r>
-      <w:r>
-        <w:rPr>
-          <w:rFonts w:ascii="Palatino Linotype" w:hAnsi="Palatino Linotype"/>
-          <w:sz w:val="16"/>
-          <w:szCs w:val="16"/>
-        </w:rPr>
-        <w:t>___</w:t>
-      </w:r>
-      <w:r>
-        <w:rPr>
-          <w:rFonts w:ascii="Palatino Linotype" w:hAnsi="Palatino Linotype"/>
-          <w:sz w:val="16"/>
-          <w:szCs w:val="16"/>
-        </w:rPr>
-        <w:t xml:space="preserve"> on: </w:t>
-      </w:r>
-      <w:r>
-        <w:rPr>
-          <w:rFonts w:ascii="Palatino Linotype" w:hAnsi="Palatino Linotype"/>
-          <w:sz w:val="16"/>
-          <w:szCs w:val="16"/>
-        </w:rPr>
-        <w:t xml:space="preserve">___ Prosecutor’s Office, ___ BRIAN MATHENY</w:t>
+        <w:jc w:val="both"/>
+        <w:rPr>
+          <w:rFonts w:ascii="Palatino Linotype" w:hAnsi="Palatino Linotype"/>
+          <w:b/>
+          <w:bCs/>
+          <w:i/>
+          <w:sz w:val="19"/>
+          <w:szCs w:val="19"/>
+        </w:rPr>
+      </w:pPr>
+      <w:r>
+        <w:rPr>
+          <w:rFonts w:ascii="Palatino Linotype" w:hAnsi="Palatino Linotype"/>
+          <w:b/>
+          <w:bCs/>
+          <w:i/>
+          <w:sz w:val="19"/>
+          <w:szCs w:val="19"/>
+        </w:rPr>
+        <w:t xml:space="preserve">Pursuant to Criminal Rule 19(D) and Traffic Rule 14, written objections to this magistrate’s decision must be filed </w:t>
+      </w:r>
+      <w:r>
+        <w:rPr>
+          <w:rFonts w:ascii="Palatino Linotype" w:hAnsi="Palatino Linotype"/>
+          <w:b/>
+          <w:bCs/>
+          <w:i/>
+          <w:sz w:val="19"/>
+          <w:szCs w:val="19"/>
+        </w:rPr>
+        <w:lastRenderedPageBreak/>
+        <w:t xml:space="preserve">within </w:t>
+      </w:r>
+      <w:r>
+        <w:rPr>
+          <w:rFonts w:ascii="Palatino Linotype" w:hAnsi="Palatino Linotype"/>
+          <w:b/>
+          <w:bCs/>
+          <w:i/>
+          <w:sz w:val="19"/>
+          <w:szCs w:val="19"/>
+        </w:rPr>
+        <w:t>14</w:t>
+      </w:r>
+      <w:r>
+        <w:rPr>
+          <w:rFonts w:ascii="Palatino Linotype" w:hAnsi="Palatino Linotype"/>
+          <w:b/>
+          <w:bCs/>
+          <w:i/>
+          <w:sz w:val="19"/>
+          <w:szCs w:val="19"/>
+        </w:rPr>
+        <w:t xml:space="preserve"> days of the filing of this decision. Any objections must state with specificity the grounds of the objections. </w:t>
+      </w:r>
+      <w:r>
+        <w:rPr>
+          <w:rFonts w:ascii="Palatino Linotype" w:hAnsi="Palatino Linotype"/>
+          <w:b/>
+          <w:bCs/>
+          <w:i/>
+          <w:sz w:val="19"/>
+          <w:szCs w:val="19"/>
+        </w:rPr>
+        <w:t xml:space="preserve">A party shall not assign as error on appeal the court’s adoption of this decision unless the party timely </w:t>
+      </w:r>
+      <w:r>
+        <w:rPr>
+          <w:rFonts w:ascii="Palatino Linotype" w:hAnsi="Palatino Linotype"/>
+          <w:b/>
+          <w:bCs/>
+          <w:i/>
+          <w:sz w:val="19"/>
+          <w:szCs w:val="19"/>
+        </w:rPr>
+        <w:t>files objections.</w:t>
       </w:r>
     </w:p>
     <w:p>
@@ -1762,14 +1865,100 @@
         </w:tabs>
         <w:rPr>
           <w:rFonts w:ascii="Palatino Linotype" w:hAnsi="Palatino Linotype"/>
+          <w:sz w:val="20"/>
+          <w:szCs w:val="20"/>
+        </w:rPr>
+      </w:pPr>
+      <w:r>
+        <w:rPr>
+          <w:rFonts w:ascii="Palatino Linotype" w:hAnsi="Palatino Linotype"/>
+          <w:sz w:val="20"/>
+          <w:szCs w:val="20"/>
+        </w:rPr>
+        <w:t xml:space="preserve"/>
+      </w:r>
+    </w:p>
+    <w:p>
+      <w:pPr>
+        <w:tabs>
+          <w:tab w:val="left" w:pos="-1080"/>
+          <w:tab w:val="left" w:pos="-720"/>
+          <w:tab w:val="left" w:pos="0"/>
+          <w:tab w:val="left" w:pos="720"/>
+          <w:tab w:val="left" w:pos="1440"/>
+          <w:tab w:val="left" w:pos="2160"/>
+          <w:tab w:val="left" w:pos="2880"/>
+          <w:tab w:val="left" w:pos="3600"/>
+          <w:tab w:val="left" w:pos="4320"/>
+          <w:tab w:val="left" w:pos="4680"/>
+        </w:tabs>
+        <w:rPr>
+          <w:rFonts w:ascii="Palatino Linotype" w:hAnsi="Palatino Linotype"/>
           <w:sz w:val="16"/>
           <w:szCs w:val="16"/>
         </w:rPr>
       </w:pPr>
+      <w:r>
+        <w:rPr>
+          <w:rFonts w:ascii="Palatino Linotype" w:hAnsi="Palatino Linotype"/>
+          <w:sz w:val="16"/>
+          <w:szCs w:val="16"/>
+        </w:rPr>
+        <w:t>Copies served by Dep. Clerk ______</w:t>
+      </w:r>
+      <w:r>
+        <w:rPr>
+          <w:rFonts w:ascii="Palatino Linotype" w:hAnsi="Palatino Linotype"/>
+          <w:sz w:val="16"/>
+          <w:szCs w:val="16"/>
+        </w:rPr>
+        <w:t>___</w:t>
+      </w:r>
+      <w:r>
+        <w:rPr>
+          <w:rFonts w:ascii="Palatino Linotype" w:hAnsi="Palatino Linotype"/>
+          <w:sz w:val="16"/>
+          <w:szCs w:val="16"/>
+        </w:rPr>
+        <w:t xml:space="preserve"> on: </w:t>
+      </w:r>
+      <w:r>
+        <w:rPr>
+          <w:rFonts w:ascii="Palatino Linotype" w:hAnsi="Palatino Linotype"/>
+          <w:sz w:val="16"/>
+          <w:szCs w:val="16"/>
+        </w:rPr>
+        <w:t xml:space="preserve">___ Prosecutor’s Office, ___ BRIAN MATHENY</w:t>
+      </w:r>
+    </w:p>
+    <w:p>
+      <w:pPr>
+        <w:tabs>
+          <w:tab w:val="left" w:pos="-1080"/>
+          <w:tab w:val="left" w:pos="-720"/>
+          <w:tab w:val="left" w:pos="0"/>
+          <w:tab w:val="left" w:pos="720"/>
+          <w:tab w:val="left" w:pos="1440"/>
+          <w:tab w:val="left" w:pos="2160"/>
+          <w:tab w:val="left" w:pos="2880"/>
+          <w:tab w:val="left" w:pos="3600"/>
+          <w:tab w:val="left" w:pos="4320"/>
+          <w:tab w:val="left" w:pos="4680"/>
+        </w:tabs>
+        <w:rPr>
+          <w:rFonts w:ascii="Palatino Linotype" w:hAnsi="Palatino Linotype"/>
+          <w:sz w:val="16"/>
+          <w:szCs w:val="16"/>
+        </w:rPr>
+      </w:pPr>
     </w:p>
     <w:sectPr>
-      <w:headerReference w:type="default" r:id="rId8"/>
-      <w:footerReference w:type="default" r:id="rId9"/>
+      <w:headerReference w:type="even" r:id="rId8"/>
+      <w:headerReference w:type="default" r:id="rId9"/>
+      <w:footerReference w:type="even" r:id="rId10"/>
+      <w:footerReference w:type="default" r:id="rId11"/>
+      <w:headerReference w:type="first" r:id="rId12"/>
+      <w:footerReference w:type="first" r:id="rId13"/>
       <w:pgSz w:w="12240" w:h="15840"/>
       <w:pgMar w:top="1440" w:right="1080" w:bottom="1440" w:left="1080" w:header="720" w:footer="720" w:gutter="0"/>
       <w:cols w:space="720"/>
@@ -1801,6 +1990,223 @@
 
 <file path=word/footer1.xml><?xml version="1.0" encoding="utf-8"?>
 <w:ftr xmlns:wpc="http://schemas.microsoft.com/office/word/2010/wordprocessingCanvas" xmlns:mc="http://schemas.openxmlformats.org/markup-compatibility/2006" xmlns:o="urn:schemas-microsoft-com:office:office" xmlns:r="http://schemas.openxmlformats.org/officeDocument/2006/relationships" xmlns:m="http://schemas.openxmlformats.org/officeDocument/2006/math" xmlns:v="urn:schemas-microsoft-com:vml" xmlns:wp14="http://schemas.microsoft.com/office/word/2010/wordprocessingDrawing" xmlns:wp="http://schemas.openxmlformats.org/drawingml/2006/wordprocessingDrawing" xmlns:w10="urn:schemas-microsoft-com:office:word" xmlns:w="http://schemas.openxmlformats.org/wordprocessingml/2006/main" xmlns:w14="http://schemas.microsoft.com/office/word/2010/wordml" xmlns:wpg="http://schemas.microsoft.com/office/word/2010/wordprocessingGroup" xmlns:wpi="http://schemas.microsoft.com/office/word/2010/wordprocessingInk" xmlns:wne="http://schemas.microsoft.com/office/word/2006/wordml" xmlns:wps="http://schemas.microsoft.com/office/word/2010/wordprocessingShape" mc:Ignorable="w14 wp14">
+  <w:p>
+    <w:pPr>
+      <w:pStyle w:val="Footer"/>
+    </w:pPr>
+  </w:p>
+</w:ftr>
+</file>
+
+<file path=word/footer2.xml><?xml version="1.0" encoding="utf-8"?>
+<w:ftr xmlns:wpc="http://schemas.microsoft.com/office/word/2010/wordprocessingCanvas" xmlns:mc="http://schemas.openxmlformats.org/markup-compatibility/2006" xmlns:o="urn:schemas-microsoft-com:office:office" xmlns:r="http://schemas.openxmlformats.org/officeDocument/2006/relationships" xmlns:m="http://schemas.openxmlformats.org/officeDocument/2006/math" xmlns:v="urn:schemas-microsoft-com:vml" xmlns:wp14="http://schemas.microsoft.com/office/word/2010/wordprocessingDrawing" xmlns:wp="http://schemas.openxmlformats.org/drawingml/2006/wordprocessingDrawing" xmlns:w10="urn:schemas-microsoft-com:office:word" xmlns:w="http://schemas.openxmlformats.org/wordprocessingml/2006/main" xmlns:w14="http://schemas.microsoft.com/office/word/2010/wordml" xmlns:wpg="http://schemas.microsoft.com/office/word/2010/wordprocessingGroup" xmlns:wpi="http://schemas.microsoft.com/office/word/2010/wordprocessingInk" xmlns:wne="http://schemas.microsoft.com/office/word/2006/wordml" xmlns:wps="http://schemas.microsoft.com/office/word/2010/wordprocessingShape" mc:Ignorable="w14 wp14">
+  <w:sdt>
+    <w:sdtPr>
+      <w:id w:val="-1309706245"/>
+      <w:docPartObj>
+        <w:docPartGallery w:val="Page Numbers (Bottom of Page)"/>
+        <w:docPartUnique/>
+      </w:docPartObj>
+    </w:sdtPr>
+    <w:sdtEndPr/>
+    <w:sdtContent>
+      <w:sdt>
+        <w:sdtPr>
+          <w:rPr>
+            <w:rFonts w:ascii="Palatino Linotype" w:hAnsi="Palatino Linotype"/>
+            <w:sz w:val="20"/>
+            <w:szCs w:val="20"/>
+          </w:rPr>
+          <w:id w:val="98381352"/>
+          <w:docPartObj>
+            <w:docPartGallery w:val="Page Numbers (Top of Page)"/>
+            <w:docPartUnique/>
+          </w:docPartObj>
+        </w:sdtPr>
+        <w:sdtEndPr>
+          <w:rPr>
+            <w:rFonts w:ascii="Times New Roman" w:hAnsi="Times New Roman"/>
+            <w:sz w:val="24"/>
+            <w:szCs w:val="24"/>
+          </w:rPr>
+        </w:sdtEndPr>
+        <w:sdtContent>
+          <w:p>
+            <w:pPr>
+              <w:tabs>
+                <w:tab w:val="left" w:pos="-1080"/>
+                <w:tab w:val="left" w:pos="-720"/>
+                <w:tab w:val="left" w:pos="0"/>
+                <w:tab w:val="left" w:pos="720"/>
+                <w:tab w:val="left" w:pos="1440"/>
+                <w:tab w:val="left" w:pos="2160"/>
+                <w:tab w:val="left" w:pos="2880"/>
+                <w:tab w:val="left" w:pos="3600"/>
+                <w:tab w:val="left" w:pos="4320"/>
+                <w:tab w:val="left" w:pos="4680"/>
+              </w:tabs>
+              <w:jc w:val="right"/>
+              <w:rPr>
+                <w:rFonts w:ascii="Palatino Linotype" w:hAnsi="Palatino Linotype"/>
+                <w:sz w:val="20"/>
+                <w:szCs w:val="20"/>
+              </w:rPr>
+            </w:pPr>
+            <w:r>
+              <w:rPr>
+                <w:rFonts w:ascii="Palatino Linotype" w:hAnsi="Palatino Linotype"/>
+                <w:sz w:val="20"/>
+                <w:szCs w:val="20"/>
+              </w:rPr>
+              <w:t xml:space="preserve">Page </w:t>
+            </w:r>
+            <w:r>
+              <w:rPr>
+                <w:rFonts w:ascii="Palatino Linotype" w:hAnsi="Palatino Linotype"/>
+                <w:b/>
+                <w:bCs/>
+                <w:sz w:val="20"/>
+                <w:szCs w:val="20"/>
+              </w:rPr>
+              <w:fldChar w:fldCharType="begin"/>
+            </w:r>
+            <w:r>
+              <w:rPr>
+                <w:rFonts w:ascii="Palatino Linotype" w:hAnsi="Palatino Linotype"/>
+                <w:b/>
+                <w:bCs/>
+                <w:sz w:val="20"/>
+                <w:szCs w:val="20"/>
+              </w:rPr>
+              <w:instrText xml:space="preserve"> PAGE </w:instrText>
+            </w:r>
+            <w:r>
+              <w:rPr>
+                <w:rFonts w:ascii="Palatino Linotype" w:hAnsi="Palatino Linotype"/>
+                <w:b/>
+                <w:bCs/>
+                <w:sz w:val="20"/>
+                <w:szCs w:val="20"/>
+              </w:rPr>
+              <w:fldChar w:fldCharType="separate"/>
+            </w:r>
+            <w:r>
+              <w:rPr>
+                <w:rFonts w:ascii="Palatino Linotype" w:hAnsi="Palatino Linotype"/>
+                <w:b/>
+                <w:bCs/>
+                <w:noProof/>
+                <w:sz w:val="20"/>
+                <w:szCs w:val="20"/>
+              </w:rPr>
+              <w:t>1</w:t>
+            </w:r>
+            <w:r>
+              <w:rPr>
+                <w:rFonts w:ascii="Palatino Linotype" w:hAnsi="Palatino Linotype"/>
+                <w:b/>
+                <w:bCs/>
+                <w:sz w:val="20"/>
+                <w:szCs w:val="20"/>
+              </w:rPr>
+              <w:fldChar w:fldCharType="end"/>
+            </w:r>
+            <w:r>
+              <w:rPr>
+                <w:rFonts w:ascii="Palatino Linotype" w:hAnsi="Palatino Linotype"/>
+                <w:sz w:val="20"/>
+                <w:szCs w:val="20"/>
+              </w:rPr>
+              <w:t xml:space="preserve"> of </w:t>
+            </w:r>
+            <w:r>
+              <w:rPr>
+                <w:rFonts w:ascii="Palatino Linotype" w:hAnsi="Palatino Linotype"/>
+                <w:b/>
+                <w:bCs/>
+                <w:sz w:val="20"/>
+                <w:szCs w:val="20"/>
+              </w:rPr>
+              <w:fldChar w:fldCharType="begin"/>
+            </w:r>
+            <w:r>
+              <w:rPr>
+                <w:rFonts w:ascii="Palatino Linotype" w:hAnsi="Palatino Linotype"/>
+                <w:b/>
+                <w:bCs/>
+                <w:sz w:val="20"/>
+                <w:szCs w:val="20"/>
+              </w:rPr>
+              <w:instrText xml:space="preserve"> NUMPAGES  </w:instrText>
+            </w:r>
+            <w:r>
+              <w:rPr>
+                <w:rFonts w:ascii="Palatino Linotype" w:hAnsi="Palatino Linotype"/>
+                <w:b/>
+                <w:bCs/>
+                <w:sz w:val="20"/>
+                <w:szCs w:val="20"/>
+              </w:rPr>
+              <w:fldChar w:fldCharType="separate"/>
+            </w:r>
+            <w:r>
+              <w:rPr>
+                <w:rFonts w:ascii="Palatino Linotype" w:hAnsi="Palatino Linotype"/>
+                <w:b/>
+                <w:bCs/>
+                <w:noProof/>
+                <w:sz w:val="20"/>
+                <w:szCs w:val="20"/>
+              </w:rPr>
+              <w:t>3</w:t>
+            </w:r>
+            <w:r>
+              <w:rPr>
+                <w:rFonts w:ascii="Palatino Linotype" w:hAnsi="Palatino Linotype"/>
+                <w:b/>
+                <w:bCs/>
+                <w:sz w:val="20"/>
+                <w:szCs w:val="20"/>
+              </w:rPr>
+              <w:fldChar w:fldCharType="end"/>
+            </w:r>
+            <w:r>
+              <w:rPr>
+                <w:rFonts w:ascii="Palatino Linotype" w:hAnsi="Palatino Linotype"/>
+                <w:b/>
+                <w:bCs/>
+                <w:sz w:val="20"/>
+                <w:szCs w:val="20"/>
+              </w:rPr>
+              <w:t xml:space="preserve"> </w:t>
+            </w:r>
+            <w:r>
+              <w:rPr>
+                <w:rFonts w:ascii="Palatino Linotype" w:hAnsi="Palatino Linotype"/>
+                <w:sz w:val="20"/>
+                <w:szCs w:val="20"/>
+              </w:rPr>
+              <w:t xml:space="preserve">Magistrate Decision</w:t>
+            </w:r>
+            <w:r>
+              <w:rPr>
+                <w:rFonts w:ascii="Palatino Linotype" w:hAnsi="Palatino Linotype"/>
+                <w:sz w:val="20"/>
+                <w:szCs w:val="20"/>
+              </w:rPr>
+              <w:t xml:space="preserve"> 03TRD13906</w:t>
+            </w:r>
+          </w:p>
+          <w:p>
+            <w:pPr>
+              <w:pStyle w:val="Footer"/>
+              <w:jc w:val="right"/>
+            </w:pPr>
+          </w:p>
+        </w:sdtContent>
+      </w:sdt>
+    </w:sdtContent>
+  </w:sdt>
   <w:p>
     <w:pPr>
       <w:tabs>
@@ -1822,41 +2228,16 @@
         <w:szCs w:val="20"/>
       </w:rPr>
     </w:pPr>
-    <w:r>
-      <w:rPr>
-        <w:rFonts w:ascii="Palatino Linotype" w:hAnsi="Palatino Linotype"/>
-        <w:sz w:val="20"/>
-        <w:szCs w:val="20"/>
-      </w:rPr>
-      <w:t xml:space="preserve"/>
-    </w:r>
-    <w:r>
-      <w:rPr>
-        <w:rFonts w:ascii="Palatino Linotype" w:hAnsi="Palatino Linotype"/>
-        <w:sz w:val="20"/>
-        <w:szCs w:val="20"/>
-      </w:rPr>
-      <w:t xml:space="preserve">Final Judgment Entry</w:t>
-    </w:r>
-    <w:r>
-      <w:rPr>
-        <w:rFonts w:ascii="Palatino Linotype" w:hAnsi="Palatino Linotype"/>
-        <w:sz w:val="20"/>
-        <w:szCs w:val="20"/>
-      </w:rPr>
-      <w:t xml:space="preserve"/>
-    </w:r>
-    <w:r>
-      <w:t xml:space="preserve"> </w:t>
-    </w:r>
-    <w:r>
-      <w:rPr>
-        <w:rFonts w:ascii="Palatino Linotype" w:hAnsi="Palatino Linotype"/>
-        <w:sz w:val="20"/>
-        <w:szCs w:val="20"/>
-      </w:rPr>
-      <w:t xml:space="preserve">03TRD13906</w:t>
-    </w:r>
+  </w:p>
+</w:ftr>
+</file>
+
+<file path=word/footer3.xml><?xml version="1.0" encoding="utf-8"?>
+<w:ftr xmlns:wpc="http://schemas.microsoft.com/office/word/2010/wordprocessingCanvas" xmlns:mc="http://schemas.openxmlformats.org/markup-compatibility/2006" xmlns:o="urn:schemas-microsoft-com:office:office" xmlns:r="http://schemas.openxmlformats.org/officeDocument/2006/relationships" xmlns:m="http://schemas.openxmlformats.org/officeDocument/2006/math" xmlns:v="urn:schemas-microsoft-com:vml" xmlns:wp14="http://schemas.microsoft.com/office/word/2010/wordprocessingDrawing" xmlns:wp="http://schemas.openxmlformats.org/drawingml/2006/wordprocessingDrawing" xmlns:w10="urn:schemas-microsoft-com:office:word" xmlns:w="http://schemas.openxmlformats.org/wordprocessingml/2006/main" xmlns:w14="http://schemas.microsoft.com/office/word/2010/wordml" xmlns:wpg="http://schemas.microsoft.com/office/word/2010/wordprocessingGroup" xmlns:wpi="http://schemas.microsoft.com/office/word/2010/wordprocessingInk" xmlns:wne="http://schemas.microsoft.com/office/word/2006/wordml" xmlns:wps="http://schemas.microsoft.com/office/word/2010/wordprocessingShape" mc:Ignorable="w14 wp14">
+  <w:p>
+    <w:pPr>
+      <w:pStyle w:val="Footer"/>
+    </w:pPr>
   </w:p>
 </w:ftr>
 </file>
@@ -1881,6 +2262,16 @@
 </file>
 
 <file path=word/header1.xml><?xml version="1.0" encoding="utf-8"?>
+<w:hdr xmlns:wpc="http://schemas.microsoft.com/office/word/2010/wordprocessingCanvas" xmlns:mc="http://schemas.openxmlformats.org/markup-compatibility/2006" xmlns:o="urn:schemas-microsoft-com:office:office" xmlns:r="http://schemas.openxmlformats.org/officeDocument/2006/relationships" xmlns:m="http://schemas.openxmlformats.org/officeDocument/2006/math" xmlns:v="urn:schemas-microsoft-com:vml" xmlns:wp14="http://schemas.microsoft.com/office/word/2010/wordprocessingDrawing" xmlns:wp="http://schemas.openxmlformats.org/drawingml/2006/wordprocessingDrawing" xmlns:w10="urn:schemas-microsoft-com:office:word" xmlns:w="http://schemas.openxmlformats.org/wordprocessingml/2006/main" xmlns:w14="http://schemas.microsoft.com/office/word/2010/wordml" xmlns:wpg="http://schemas.microsoft.com/office/word/2010/wordprocessingGroup" xmlns:wpi="http://schemas.microsoft.com/office/word/2010/wordprocessingInk" xmlns:wne="http://schemas.microsoft.com/office/word/2006/wordml" xmlns:wps="http://schemas.microsoft.com/office/word/2010/wordprocessingShape" mc:Ignorable="w14 wp14">
+  <w:p>
+    <w:pPr>
+      <w:pStyle w:val="Header"/>
+    </w:pPr>
+  </w:p>
+</w:hdr>
+</file>
+
+<file path=word/header2.xml><?xml version="1.0" encoding="utf-8"?>
 <w:hdr xmlns:wpc="http://schemas.microsoft.com/office/word/2010/wordprocessingCanvas" xmlns:mc="http://schemas.openxmlformats.org/markup-compatibility/2006" xmlns:o="urn:schemas-microsoft-com:office:office" xmlns:r="http://schemas.openxmlformats.org/officeDocument/2006/relationships" xmlns:m="http://schemas.openxmlformats.org/officeDocument/2006/math" xmlns:v="urn:schemas-microsoft-com:vml" xmlns:wp14="http://schemas.microsoft.com/office/word/2010/wordprocessingDrawing" xmlns:wp="http://schemas.openxmlformats.org/drawingml/2006/wordprocessingDrawing" xmlns:w10="urn:schemas-microsoft-com:office:word" xmlns:w="http://schemas.openxmlformats.org/wordprocessingml/2006/main" xmlns:w14="http://schemas.microsoft.com/office/word/2010/wordml" xmlns:wpg="http://schemas.microsoft.com/office/word/2010/wordprocessingGroup" xmlns:wpi="http://schemas.microsoft.com/office/word/2010/wordprocessingInk" xmlns:wne="http://schemas.microsoft.com/office/word/2006/wordml" xmlns:wps="http://schemas.microsoft.com/office/word/2010/wordprocessingShape" mc:Ignorable="w14 wp14">
   <w:p>
     <w:pPr>
@@ -1900,6 +2291,16 @@
       </w:rPr>
       <w:t>IN THE DELAWARE MUNICIPAL COURT</w:t>
     </w:r>
+  </w:p>
+</w:hdr>
+</file>
+
+<file path=word/header3.xml><?xml version="1.0" encoding="utf-8"?>
+<w:hdr xmlns:wpc="http://schemas.microsoft.com/office/word/2010/wordprocessingCanvas" xmlns:mc="http://schemas.openxmlformats.org/markup-compatibility/2006" xmlns:o="urn:schemas-microsoft-com:office:office" xmlns:r="http://schemas.openxmlformats.org/officeDocument/2006/relationships" xmlns:m="http://schemas.openxmlformats.org/officeDocument/2006/math" xmlns:v="urn:schemas-microsoft-com:vml" xmlns:wp14="http://schemas.microsoft.com/office/word/2010/wordprocessingDrawing" xmlns:wp="http://schemas.openxmlformats.org/drawingml/2006/wordprocessingDrawing" xmlns:w10="urn:schemas-microsoft-com:office:word" xmlns:w="http://schemas.openxmlformats.org/wordprocessingml/2006/main" xmlns:w14="http://schemas.microsoft.com/office/word/2010/wordml" xmlns:wpg="http://schemas.microsoft.com/office/word/2010/wordprocessingGroup" xmlns:wpi="http://schemas.microsoft.com/office/word/2010/wordprocessingInk" xmlns:wne="http://schemas.microsoft.com/office/word/2006/wordml" xmlns:wps="http://schemas.microsoft.com/office/word/2010/wordprocessingShape" mc:Ignorable="w14 wp14">
+  <w:p>
+    <w:pPr>
+      <w:pStyle w:val="Header"/>
+    </w:pPr>
   </w:p>
 </w:hdr>
 </file>

</xml_diff>

<commit_message>
Updated templates and jail and no jail ui.
</commit_message>
<xml_diff>
--- a/resources/Saved/03TRD13906_Traffic Judgment Entry.docx
+++ b/resources/Saved/03TRD13906_Traffic Judgment Entry.docx
@@ -1,6 +1,6 @@
 
 <file path=word/document.xml><?xml version="1.0" encoding="utf-8"?>
-<w:document xmlns:wpc="http://schemas.microsoft.com/office/word/2010/wordprocessingCanvas" xmlns:mc="http://schemas.openxmlformats.org/markup-compatibility/2006" xmlns:o="urn:schemas-microsoft-com:office:office" xmlns:r="http://schemas.openxmlformats.org/officeDocument/2006/relationships" xmlns:m="http://schemas.openxmlformats.org/officeDocument/2006/math" xmlns:v="urn:schemas-microsoft-com:vml" xmlns:wp14="http://schemas.microsoft.com/office/word/2010/wordprocessingDrawing" xmlns:wp="http://schemas.openxmlformats.org/drawingml/2006/wordprocessingDrawing" xmlns:w10="urn:schemas-microsoft-com:office:word" xmlns:w="http://schemas.openxmlformats.org/wordprocessingml/2006/main" xmlns:w14="http://schemas.microsoft.com/office/word/2010/wordml" xmlns:wpg="http://schemas.microsoft.com/office/word/2010/wordprocessingGroup" xmlns:wpi="http://schemas.microsoft.com/office/word/2010/wordprocessingInk" xmlns:wne="http://schemas.microsoft.com/office/word/2006/wordml" xmlns:wps="http://schemas.microsoft.com/office/word/2010/wordprocessingShape" mc:Ignorable="w14 wp14">
+<w:document xmlns:wpc="http://schemas.microsoft.com/office/word/2010/wordprocessingCanvas" xmlns:cx="http://schemas.microsoft.com/office/drawing/2014/chartex" xmlns:cx1="http://schemas.microsoft.com/office/drawing/2015/9/8/chartex" xmlns:cx2="http://schemas.microsoft.com/office/drawing/2015/10/21/chartex" xmlns:cx3="http://schemas.microsoft.com/office/drawing/2016/5/9/chartex" xmlns:cx4="http://schemas.microsoft.com/office/drawing/2016/5/10/chartex" xmlns:cx5="http://schemas.microsoft.com/office/drawing/2016/5/11/chartex" xmlns:cx6="http://schemas.microsoft.com/office/drawing/2016/5/12/chartex" xmlns:cx7="http://schemas.microsoft.com/office/drawing/2016/5/13/chartex" xmlns:cx8="http://schemas.microsoft.com/office/drawing/2016/5/14/chartex" xmlns:mc="http://schemas.openxmlformats.org/markup-compatibility/2006" xmlns:aink="http://schemas.microsoft.com/office/drawing/2016/ink" xmlns:am3d="http://schemas.microsoft.com/office/drawing/2017/model3d" xmlns:o="urn:schemas-microsoft-com:office:office" xmlns:r="http://schemas.openxmlformats.org/officeDocument/2006/relationships" xmlns:m="http://schemas.openxmlformats.org/officeDocument/2006/math" xmlns:v="urn:schemas-microsoft-com:vml" xmlns:wp14="http://schemas.microsoft.com/office/word/2010/wordprocessingDrawing" xmlns:wp="http://schemas.openxmlformats.org/drawingml/2006/wordprocessingDrawing" xmlns:w10="urn:schemas-microsoft-com:office:word" xmlns:w="http://schemas.openxmlformats.org/wordprocessingml/2006/main" xmlns:w14="http://schemas.microsoft.com/office/word/2010/wordml" xmlns:w15="http://schemas.microsoft.com/office/word/2012/wordml" xmlns:w16cex="http://schemas.microsoft.com/office/word/2018/wordml/cex" xmlns:w16cid="http://schemas.microsoft.com/office/word/2016/wordml/cid" xmlns:w16="http://schemas.microsoft.com/office/word/2018/wordml" xmlns:w16sdtdh="http://schemas.microsoft.com/office/word/2020/wordml/sdtdatahash" xmlns:w16se="http://schemas.microsoft.com/office/word/2015/wordml/symex" xmlns:wpg="http://schemas.microsoft.com/office/word/2010/wordprocessingGroup" xmlns:wpi="http://schemas.microsoft.com/office/word/2010/wordprocessingInk" xmlns:wne="http://schemas.microsoft.com/office/word/2006/wordml" xmlns:wps="http://schemas.microsoft.com/office/word/2010/wordprocessingShape" mc:Ignorable="w14 w15 w16se w16cid w16 w16cex w16sdtdh wp14">
   <w:body>
     <w:p>
       <w:pPr>
@@ -160,64 +160,54 @@
           <w:szCs w:val="20"/>
         </w:rPr>
       </w:pPr>
-      <w:proofErr w:type="gramStart"/>
-      <w:r>
-        <w:rPr>
-          <w:rFonts w:ascii="Palatino Linotype" w:hAnsi="Palatino Linotype"/>
-          <w:sz w:val="20"/>
-          <w:szCs w:val="20"/>
-        </w:rPr>
-        <w:t>vs</w:t>
-      </w:r>
-      <w:proofErr w:type="gramEnd"/>
-      <w:r>
-        <w:rPr>
-          <w:rFonts w:ascii="Palatino Linotype" w:hAnsi="Palatino Linotype"/>
-          <w:sz w:val="20"/>
-          <w:szCs w:val="20"/>
-        </w:rPr>
-        <w:t>.</w:t>
-      </w:r>
-      <w:r>
-        <w:rPr>
-          <w:rFonts w:ascii="Palatino Linotype" w:hAnsi="Palatino Linotype"/>
-          <w:sz w:val="20"/>
-          <w:szCs w:val="20"/>
-        </w:rPr>
-        <w:tab/>
-      </w:r>
-      <w:r>
-        <w:rPr>
-          <w:rFonts w:ascii="Palatino Linotype" w:hAnsi="Palatino Linotype"/>
-          <w:sz w:val="20"/>
-          <w:szCs w:val="20"/>
-        </w:rPr>
-        <w:tab/>
-      </w:r>
-      <w:r>
-        <w:rPr>
-          <w:rFonts w:ascii="Palatino Linotype" w:hAnsi="Palatino Linotype"/>
-          <w:sz w:val="20"/>
-          <w:szCs w:val="20"/>
-        </w:rPr>
-        <w:tab/>
-      </w:r>
-      <w:r>
-        <w:rPr>
-          <w:rFonts w:ascii="Palatino Linotype" w:hAnsi="Palatino Linotype"/>
-          <w:sz w:val="20"/>
-          <w:szCs w:val="20"/>
-        </w:rPr>
-        <w:tab/>
-      </w:r>
-      <w:r>
-        <w:rPr>
-          <w:rFonts w:ascii="Palatino Linotype" w:hAnsi="Palatino Linotype"/>
-          <w:sz w:val="20"/>
-          <w:szCs w:val="20"/>
-        </w:rPr>
-        <w:tab/>
-        <w:t>CASE NO</w:t>
+      <w:r>
+        <w:rPr>
+          <w:rFonts w:ascii="Palatino Linotype" w:hAnsi="Palatino Linotype"/>
+          <w:sz w:val="20"/>
+          <w:szCs w:val="20"/>
+        </w:rPr>
+        <w:t>vs.</w:t>
+      </w:r>
+      <w:r>
+        <w:rPr>
+          <w:rFonts w:ascii="Palatino Linotype" w:hAnsi="Palatino Linotype"/>
+          <w:sz w:val="20"/>
+          <w:szCs w:val="20"/>
+        </w:rPr>
+        <w:tab/>
+      </w:r>
+      <w:r>
+        <w:rPr>
+          <w:rFonts w:ascii="Palatino Linotype" w:hAnsi="Palatino Linotype"/>
+          <w:sz w:val="20"/>
+          <w:szCs w:val="20"/>
+        </w:rPr>
+        <w:tab/>
+      </w:r>
+      <w:r>
+        <w:rPr>
+          <w:rFonts w:ascii="Palatino Linotype" w:hAnsi="Palatino Linotype"/>
+          <w:sz w:val="20"/>
+          <w:szCs w:val="20"/>
+        </w:rPr>
+        <w:tab/>
+      </w:r>
+      <w:r>
+        <w:rPr>
+          <w:rFonts w:ascii="Palatino Linotype" w:hAnsi="Palatino Linotype"/>
+          <w:sz w:val="20"/>
+          <w:szCs w:val="20"/>
+        </w:rPr>
+        <w:tab/>
+      </w:r>
+      <w:r>
+        <w:rPr>
+          <w:rFonts w:ascii="Palatino Linotype" w:hAnsi="Palatino Linotype"/>
+          <w:sz w:val="20"/>
+          <w:szCs w:val="20"/>
+        </w:rPr>
+        <w:tab/>
+        <w:t xml:space="preserve">CASE NO</w:t>
       </w:r>
       <w:r>
         <w:rPr>
@@ -392,7 +382,6 @@
           <w:szCs w:val="20"/>
         </w:rPr>
       </w:pPr>
-      <w:proofErr w:type="gramStart"/>
       <w:r>
         <w:rPr>
           <w:rFonts w:ascii="Palatino Linotype" w:hAnsi="Palatino Linotype"/>
@@ -401,7 +390,6 @@
         </w:rPr>
         <w:t>Defendant.</w:t>
       </w:r>
-      <w:proofErr w:type="gramEnd"/>
       <w:r>
         <w:rPr>
           <w:rFonts w:ascii="Palatino Linotype" w:hAnsi="Palatino Linotype"/>
@@ -597,7 +585,24 @@
           <w:sz w:val="20"/>
           <w:szCs w:val="20"/>
         </w:rPr>
-        <w:t xml:space="preserve"> for arraignment on January 25, 2022. </w:t>
+        <w:t xml:space="preserve"> for arraignment on January 25, 2022.</w:t>
+      </w:r>
+      <w:r>
+        <w:rPr>
+          <w:rFonts w:ascii="Palatino Linotype" w:hAnsi="Palatino Linotype"/>
+          <w:sz w:val="20"/>
+          <w:szCs w:val="20"/>
+        </w:rPr>
+        <w:t xml:space="preserve"> </w:t>
+      </w:r>
+      <w:r>
+        <w:rPr>
+          <w:rFonts w:ascii="Palatino Linotype" w:hAnsi="Palatino Linotype"/>
+          <w:bCs/>
+          <w:sz w:val="20"/>
+          <w:szCs w:val="20"/>
+        </w:rPr>
+        <w:t xml:space="preserve">Defendant was represented by Garret Smith as Public Defender.</w:t>
       </w:r>
       <w:r>
         <w:rPr>
@@ -611,13 +616,9 @@
     </w:p>
     <w:p>
       <w:pPr>
-        <w:tabs>
-          <w:tab w:val="center" w:pos="4680"/>
-        </w:tabs>
         <w:jc w:val="both"/>
         <w:rPr>
           <w:rFonts w:ascii="Palatino Linotype" w:hAnsi="Palatino Linotype"/>
-          <w:bCs/>
           <w:sz w:val="20"/>
           <w:szCs w:val="20"/>
         </w:rPr>
@@ -625,44 +626,9 @@
     </w:p>
     <w:p>
       <w:pPr>
-        <w:tabs>
-          <w:tab w:val="center" w:pos="4680"/>
-        </w:tabs>
         <w:jc w:val="both"/>
         <w:rPr>
           <w:rFonts w:ascii="Palatino Linotype" w:hAnsi="Palatino Linotype"/>
-          <w:bCs/>
-          <w:sz w:val="20"/>
-          <w:szCs w:val="20"/>
-        </w:rPr>
-      </w:pPr>
-      <w:r>
-        <w:rPr>
-          <w:rFonts w:ascii="Palatino Linotype" w:hAnsi="Palatino Linotype"/>
-          <w:bCs/>
-          <w:sz w:val="20"/>
-          <w:szCs w:val="20"/>
-        </w:rPr>
-        <w:t xml:space="preserve">Defendant was represented by Justin Kudela as PD.</w:t>
-      </w:r>
-      <w:bookmarkStart w:id="0" w:name="_GoBack"/>
-      <w:bookmarkEnd w:id="0"/>
-    </w:p>
-    <w:p>
-      <w:pPr>
-        <w:jc w:val="both"/>
-        <w:rPr>
-          <w:rFonts w:ascii="Palatino Linotype" w:hAnsi="Palatino Linotype"/>
-          <w:sz w:val="20"/>
-          <w:szCs w:val="20"/>
-        </w:rPr>
-      </w:pPr>
-    </w:p>
-    <w:p>
-      <w:pPr>
-        <w:jc w:val="both"/>
-        <w:rPr>
-          <w:rFonts w:ascii="Palatino Linotype" w:hAnsi="Palatino Linotype"/>
           <w:sz w:val="20"/>
           <w:szCs w:val="20"/>
         </w:rPr>
@@ -705,7 +671,23 @@
           <w:sz w:val="20"/>
           <w:szCs w:val="20"/>
         </w:rPr>
-        <w:t xml:space="preserve"> set forth below. The Defendant, having understood the nature of the charge(s), all constitutional rights, and the effects of a plea, entered a plea(s) to the charge(s) as set forth in the chart below. </w:t>
+        <w:t xml:space="preserve"> set forth below. The Defendant, having understood the nature of the charge(s), all constitutional rights, and the effects of a plea</w:t>
+      </w:r>
+      <w:r>
+        <w:rPr>
+          <w:rFonts w:ascii="Palatino Linotype" w:hAnsi="Palatino Linotype"/>
+          <w:sz w:val="20"/>
+          <w:szCs w:val="20"/>
+        </w:rPr>
+        <w:t>. Following allocution, Defendant</w:t>
+      </w:r>
+      <w:r>
+        <w:rPr>
+          <w:rFonts w:ascii="Palatino Linotype" w:hAnsi="Palatino Linotype"/>
+          <w:sz w:val="20"/>
+          <w:szCs w:val="20"/>
+        </w:rPr>
+        <w:t xml:space="preserve"> entered a plea(s) to the charge(s) as set forth in the chart below. </w:t>
       </w:r>
       <w:r>
         <w:rPr>
@@ -1116,7 +1098,6 @@
                 <w:sz w:val="20"/>
                 <w:szCs w:val="20"/>
               </w:rPr>
-              <w:lastRenderedPageBreak/>
               <w:t>Finding</w:t>
             </w:r>
           </w:p>
@@ -1385,7 +1366,6 @@
           <w:szCs w:val="20"/>
         </w:rPr>
       </w:pPr>
-      <w:proofErr w:type="gramStart"/>
       <w:r>
         <w:rPr>
           <w:rFonts w:ascii="Palatino Linotype" w:hAnsi="Palatino Linotype"/>
@@ -1394,9 +1374,8 @@
           <w:sz w:val="20"/>
           <w:szCs w:val="20"/>
         </w:rPr>
-        <w:t xml:space="preserve">Fines and Costs.</w:t>
-      </w:r>
-      <w:proofErr w:type="gramEnd"/>
+        <w:t xml:space="preserve">Fines and Costs.  </w:t>
+      </w:r>
       <w:r>
         <w:rPr>
           <w:rFonts w:ascii="Palatino Linotype" w:hAnsi="Palatino Linotype"/>
@@ -1405,72 +1384,62 @@
           <w:sz w:val="20"/>
           <w:szCs w:val="20"/>
         </w:rPr>
-        <w:t xml:space="preserve">  </w:t>
-      </w:r>
-      <w:r>
-        <w:rPr>
-          <w:rFonts w:ascii="Palatino Linotype" w:hAnsi="Palatino Linotype"/>
-          <w:b/>
+        <w:t xml:space="preserve"/>
+      </w:r>
+      <w:r>
+        <w:rPr>
+          <w:rFonts w:ascii="Palatino Linotype" w:hAnsi="Palatino Linotype"/>
           <w:bCs/>
           <w:sz w:val="20"/>
           <w:szCs w:val="20"/>
+          <w:u w:val="single"/>
+        </w:rPr>
+        <w:t>Court costs are assessed for the highest degree charge in this</w:t>
+      </w:r>
+      <w:r>
+        <w:rPr>
+          <w:rFonts w:ascii="Palatino Linotype" w:hAnsi="Palatino Linotype"/>
+          <w:bCs/>
+          <w:sz w:val="20"/>
+          <w:szCs w:val="20"/>
+          <w:u w:val="single"/>
+        </w:rPr>
+        <w:t xml:space="preserve"> case</w:t>
+      </w:r>
+      <w:r>
+        <w:rPr>
+          <w:rFonts w:ascii="Palatino Linotype" w:hAnsi="Palatino Linotype"/>
+          <w:bCs/>
+          <w:sz w:val="20"/>
+          <w:szCs w:val="20"/>
+        </w:rPr>
+        <w:t xml:space="preserve">.</w:t>
+      </w:r>
+      <w:r>
+        <w:rPr>
+          <w:rFonts w:ascii="Palatino Linotype" w:hAnsi="Palatino Linotype"/>
+          <w:bCs/>
+          <w:sz w:val="20"/>
+          <w:szCs w:val="20"/>
+        </w:rPr>
+        <w:t xml:space="preserve"> </w:t>
+      </w:r>
+      <w:r>
+        <w:rPr>
+          <w:rFonts w:ascii="Palatino Linotype" w:hAnsi="Palatino Linotype"/>
+          <w:bCs/>
+          <w:sz w:val="20"/>
+          <w:szCs w:val="20"/>
         </w:rPr>
         <w:t xml:space="preserve"/>
       </w:r>
       <w:r>
         <w:rPr>
           <w:rFonts w:ascii="Palatino Linotype" w:hAnsi="Palatino Linotype"/>
-          <w:bCs/>
-          <w:sz w:val="20"/>
-          <w:szCs w:val="20"/>
-          <w:u w:val="single"/>
-        </w:rPr>
-        <w:t>Court costs are assessed for the highest degree charge in this</w:t>
-      </w:r>
-      <w:r>
-        <w:rPr>
-          <w:rFonts w:ascii="Palatino Linotype" w:hAnsi="Palatino Linotype"/>
-          <w:bCs/>
-          <w:sz w:val="20"/>
-          <w:szCs w:val="20"/>
-          <w:u w:val="single"/>
-        </w:rPr>
-        <w:t xml:space="preserve"> case</w:t>
-      </w:r>
-      <w:r>
-        <w:rPr>
-          <w:rFonts w:ascii="Palatino Linotype" w:hAnsi="Palatino Linotype"/>
-          <w:bCs/>
-          <w:sz w:val="20"/>
-          <w:szCs w:val="20"/>
-        </w:rPr>
-        <w:t xml:space="preserve">.</w:t>
-      </w:r>
-      <w:r>
-        <w:rPr>
-          <w:rFonts w:ascii="Palatino Linotype" w:hAnsi="Palatino Linotype"/>
-          <w:bCs/>
-          <w:sz w:val="20"/>
-          <w:szCs w:val="20"/>
-        </w:rPr>
-        <w:t xml:space="preserve"> </w:t>
-      </w:r>
-      <w:r>
-        <w:rPr>
-          <w:rFonts w:ascii="Palatino Linotype" w:hAnsi="Palatino Linotype"/>
-          <w:bCs/>
-          <w:sz w:val="20"/>
-          <w:szCs w:val="20"/>
-        </w:rPr>
-        <w:t xml:space="preserve"/>
-      </w:r>
-      <w:r>
-        <w:rPr>
-          <w:rFonts w:ascii="Palatino Linotype" w:hAnsi="Palatino Linotype"/>
-          <w:sz w:val="20"/>
-          <w:szCs w:val="20"/>
-        </w:rPr>
-        <w:t>Having</w:t>
+          <w:sz w:val="20"/>
+          <w:szCs w:val="20"/>
+        </w:rPr>
+        <w:t xml:space="preserve">Having</w:t>
       </w:r>
       <w:r>
         <w:rPr>
@@ -1662,7 +1631,7 @@
           <w:sz w:val="20"/>
           <w:szCs w:val="20"/>
         </w:rPr>
-        <w:t>____________________________________</w:t>
+        <w:t xml:space="preserve">____________________________________</w:t>
       </w:r>
     </w:p>
     <w:p>
@@ -1912,7 +1881,7 @@
           <w:sz w:val="16"/>
           <w:szCs w:val="16"/>
         </w:rPr>
-        <w:t>___</w:t>
+        <w:t xml:space="preserve">___</w:t>
       </w:r>
       <w:r>
         <w:rPr>
@@ -1953,12 +1922,12 @@
       </w:pPr>
     </w:p>
     <w:sectPr>
-      <w:headerReference w:type="even" r:id="rId8"/>
-      <w:headerReference w:type="default" r:id="rId9"/>
-      <w:footerReference w:type="even" r:id="rId10"/>
-      <w:footerReference w:type="default" r:id="rId11"/>
-      <w:headerReference w:type="first" r:id="rId12"/>
-      <w:footerReference w:type="first" r:id="rId13"/>
+      <w:headerReference w:type="even" r:id="rId7"/>
+      <w:headerReference w:type="default" r:id="rId8"/>
+      <w:footerReference w:type="even" r:id="rId9"/>
+      <w:footerReference w:type="default" r:id="rId10"/>
+      <w:headerReference w:type="first" r:id="rId11"/>
+      <w:footerReference w:type="first" r:id="rId12"/>
       <w:pgSz w:w="12240" w:h="15840"/>
       <w:pgMar w:top="1440" w:right="1080" w:bottom="1440" w:left="1080" w:header="720" w:footer="720" w:gutter="0"/>
       <w:cols w:space="720"/>
@@ -1970,7 +1939,7 @@
 </file>
 
 <file path=word/endnotes.xml><?xml version="1.0" encoding="utf-8"?>
-<w:endnotes xmlns:wpc="http://schemas.microsoft.com/office/word/2010/wordprocessingCanvas" xmlns:mc="http://schemas.openxmlformats.org/markup-compatibility/2006" xmlns:o="urn:schemas-microsoft-com:office:office" xmlns:r="http://schemas.openxmlformats.org/officeDocument/2006/relationships" xmlns:m="http://schemas.openxmlformats.org/officeDocument/2006/math" xmlns:v="urn:schemas-microsoft-com:vml" xmlns:wp14="http://schemas.microsoft.com/office/word/2010/wordprocessingDrawing" xmlns:wp="http://schemas.openxmlformats.org/drawingml/2006/wordprocessingDrawing" xmlns:w10="urn:schemas-microsoft-com:office:word" xmlns:w="http://schemas.openxmlformats.org/wordprocessingml/2006/main" xmlns:w14="http://schemas.microsoft.com/office/word/2010/wordml" xmlns:wpg="http://schemas.microsoft.com/office/word/2010/wordprocessingGroup" xmlns:wpi="http://schemas.microsoft.com/office/word/2010/wordprocessingInk" xmlns:wne="http://schemas.microsoft.com/office/word/2006/wordml" xmlns:wps="http://schemas.microsoft.com/office/word/2010/wordprocessingShape" mc:Ignorable="w14 wp14">
+<w:endnotes xmlns:wpc="http://schemas.microsoft.com/office/word/2010/wordprocessingCanvas" xmlns:cx="http://schemas.microsoft.com/office/drawing/2014/chartex" xmlns:cx1="http://schemas.microsoft.com/office/drawing/2015/9/8/chartex" xmlns:cx2="http://schemas.microsoft.com/office/drawing/2015/10/21/chartex" xmlns:cx3="http://schemas.microsoft.com/office/drawing/2016/5/9/chartex" xmlns:cx4="http://schemas.microsoft.com/office/drawing/2016/5/10/chartex" xmlns:cx5="http://schemas.microsoft.com/office/drawing/2016/5/11/chartex" xmlns:cx6="http://schemas.microsoft.com/office/drawing/2016/5/12/chartex" xmlns:cx7="http://schemas.microsoft.com/office/drawing/2016/5/13/chartex" xmlns:cx8="http://schemas.microsoft.com/office/drawing/2016/5/14/chartex" xmlns:mc="http://schemas.openxmlformats.org/markup-compatibility/2006" xmlns:aink="http://schemas.microsoft.com/office/drawing/2016/ink" xmlns:am3d="http://schemas.microsoft.com/office/drawing/2017/model3d" xmlns:o="urn:schemas-microsoft-com:office:office" xmlns:r="http://schemas.openxmlformats.org/officeDocument/2006/relationships" xmlns:m="http://schemas.openxmlformats.org/officeDocument/2006/math" xmlns:v="urn:schemas-microsoft-com:vml" xmlns:wp14="http://schemas.microsoft.com/office/word/2010/wordprocessingDrawing" xmlns:wp="http://schemas.openxmlformats.org/drawingml/2006/wordprocessingDrawing" xmlns:w10="urn:schemas-microsoft-com:office:word" xmlns:w="http://schemas.openxmlformats.org/wordprocessingml/2006/main" xmlns:w14="http://schemas.microsoft.com/office/word/2010/wordml" xmlns:w15="http://schemas.microsoft.com/office/word/2012/wordml" xmlns:w16cex="http://schemas.microsoft.com/office/word/2018/wordml/cex" xmlns:w16cid="http://schemas.microsoft.com/office/word/2016/wordml/cid" xmlns:w16="http://schemas.microsoft.com/office/word/2018/wordml" xmlns:w16sdtdh="http://schemas.microsoft.com/office/word/2020/wordml/sdtdatahash" xmlns:w16se="http://schemas.microsoft.com/office/word/2015/wordml/symex" xmlns:wpg="http://schemas.microsoft.com/office/word/2010/wordprocessingGroup" xmlns:wpi="http://schemas.microsoft.com/office/word/2010/wordprocessingInk" xmlns:wne="http://schemas.microsoft.com/office/word/2006/wordml" xmlns:wps="http://schemas.microsoft.com/office/word/2010/wordprocessingShape" mc:Ignorable="w14 w15 w16se w16cid w16 w16cex w16sdtdh wp14">
   <w:endnote w:type="separator" w:id="-1">
     <w:p>
       <w:r>
@@ -1989,7 +1958,7 @@
 </file>
 
 <file path=word/footer1.xml><?xml version="1.0" encoding="utf-8"?>
-<w:ftr xmlns:wpc="http://schemas.microsoft.com/office/word/2010/wordprocessingCanvas" xmlns:mc="http://schemas.openxmlformats.org/markup-compatibility/2006" xmlns:o="urn:schemas-microsoft-com:office:office" xmlns:r="http://schemas.openxmlformats.org/officeDocument/2006/relationships" xmlns:m="http://schemas.openxmlformats.org/officeDocument/2006/math" xmlns:v="urn:schemas-microsoft-com:vml" xmlns:wp14="http://schemas.microsoft.com/office/word/2010/wordprocessingDrawing" xmlns:wp="http://schemas.openxmlformats.org/drawingml/2006/wordprocessingDrawing" xmlns:w10="urn:schemas-microsoft-com:office:word" xmlns:w="http://schemas.openxmlformats.org/wordprocessingml/2006/main" xmlns:w14="http://schemas.microsoft.com/office/word/2010/wordml" xmlns:wpg="http://schemas.microsoft.com/office/word/2010/wordprocessingGroup" xmlns:wpi="http://schemas.microsoft.com/office/word/2010/wordprocessingInk" xmlns:wne="http://schemas.microsoft.com/office/word/2006/wordml" xmlns:wps="http://schemas.microsoft.com/office/word/2010/wordprocessingShape" mc:Ignorable="w14 wp14">
+<w:ftr xmlns:wpc="http://schemas.microsoft.com/office/word/2010/wordprocessingCanvas" xmlns:cx="http://schemas.microsoft.com/office/drawing/2014/chartex" xmlns:cx1="http://schemas.microsoft.com/office/drawing/2015/9/8/chartex" xmlns:cx2="http://schemas.microsoft.com/office/drawing/2015/10/21/chartex" xmlns:cx3="http://schemas.microsoft.com/office/drawing/2016/5/9/chartex" xmlns:cx4="http://schemas.microsoft.com/office/drawing/2016/5/10/chartex" xmlns:cx5="http://schemas.microsoft.com/office/drawing/2016/5/11/chartex" xmlns:cx6="http://schemas.microsoft.com/office/drawing/2016/5/12/chartex" xmlns:cx7="http://schemas.microsoft.com/office/drawing/2016/5/13/chartex" xmlns:cx8="http://schemas.microsoft.com/office/drawing/2016/5/14/chartex" xmlns:mc="http://schemas.openxmlformats.org/markup-compatibility/2006" xmlns:aink="http://schemas.microsoft.com/office/drawing/2016/ink" xmlns:am3d="http://schemas.microsoft.com/office/drawing/2017/model3d" xmlns:o="urn:schemas-microsoft-com:office:office" xmlns:r="http://schemas.openxmlformats.org/officeDocument/2006/relationships" xmlns:m="http://schemas.openxmlformats.org/officeDocument/2006/math" xmlns:v="urn:schemas-microsoft-com:vml" xmlns:wp14="http://schemas.microsoft.com/office/word/2010/wordprocessingDrawing" xmlns:wp="http://schemas.openxmlformats.org/drawingml/2006/wordprocessingDrawing" xmlns:w10="urn:schemas-microsoft-com:office:word" xmlns:w="http://schemas.openxmlformats.org/wordprocessingml/2006/main" xmlns:w14="http://schemas.microsoft.com/office/word/2010/wordml" xmlns:w15="http://schemas.microsoft.com/office/word/2012/wordml" xmlns:w16cex="http://schemas.microsoft.com/office/word/2018/wordml/cex" xmlns:w16cid="http://schemas.microsoft.com/office/word/2016/wordml/cid" xmlns:w16="http://schemas.microsoft.com/office/word/2018/wordml" xmlns:w16sdtdh="http://schemas.microsoft.com/office/word/2020/wordml/sdtdatahash" xmlns:w16se="http://schemas.microsoft.com/office/word/2015/wordml/symex" xmlns:wpg="http://schemas.microsoft.com/office/word/2010/wordprocessingGroup" xmlns:wpi="http://schemas.microsoft.com/office/word/2010/wordprocessingInk" xmlns:wne="http://schemas.microsoft.com/office/word/2006/wordml" xmlns:wps="http://schemas.microsoft.com/office/word/2010/wordprocessingShape" mc:Ignorable="w14 w15 w16se w16cid w16 w16cex w16sdtdh wp14">
   <w:p>
     <w:pPr>
       <w:pStyle w:val="Footer"/>
@@ -1999,7 +1968,7 @@
 </file>
 
 <file path=word/footer2.xml><?xml version="1.0" encoding="utf-8"?>
-<w:ftr xmlns:wpc="http://schemas.microsoft.com/office/word/2010/wordprocessingCanvas" xmlns:mc="http://schemas.openxmlformats.org/markup-compatibility/2006" xmlns:o="urn:schemas-microsoft-com:office:office" xmlns:r="http://schemas.openxmlformats.org/officeDocument/2006/relationships" xmlns:m="http://schemas.openxmlformats.org/officeDocument/2006/math" xmlns:v="urn:schemas-microsoft-com:vml" xmlns:wp14="http://schemas.microsoft.com/office/word/2010/wordprocessingDrawing" xmlns:wp="http://schemas.openxmlformats.org/drawingml/2006/wordprocessingDrawing" xmlns:w10="urn:schemas-microsoft-com:office:word" xmlns:w="http://schemas.openxmlformats.org/wordprocessingml/2006/main" xmlns:w14="http://schemas.microsoft.com/office/word/2010/wordml" xmlns:wpg="http://schemas.microsoft.com/office/word/2010/wordprocessingGroup" xmlns:wpi="http://schemas.microsoft.com/office/word/2010/wordprocessingInk" xmlns:wne="http://schemas.microsoft.com/office/word/2006/wordml" xmlns:wps="http://schemas.microsoft.com/office/word/2010/wordprocessingShape" mc:Ignorable="w14 wp14">
+<w:ftr xmlns:wpc="http://schemas.microsoft.com/office/word/2010/wordprocessingCanvas" xmlns:cx="http://schemas.microsoft.com/office/drawing/2014/chartex" xmlns:cx1="http://schemas.microsoft.com/office/drawing/2015/9/8/chartex" xmlns:cx2="http://schemas.microsoft.com/office/drawing/2015/10/21/chartex" xmlns:cx3="http://schemas.microsoft.com/office/drawing/2016/5/9/chartex" xmlns:cx4="http://schemas.microsoft.com/office/drawing/2016/5/10/chartex" xmlns:cx5="http://schemas.microsoft.com/office/drawing/2016/5/11/chartex" xmlns:cx6="http://schemas.microsoft.com/office/drawing/2016/5/12/chartex" xmlns:cx7="http://schemas.microsoft.com/office/drawing/2016/5/13/chartex" xmlns:cx8="http://schemas.microsoft.com/office/drawing/2016/5/14/chartex" xmlns:mc="http://schemas.openxmlformats.org/markup-compatibility/2006" xmlns:aink="http://schemas.microsoft.com/office/drawing/2016/ink" xmlns:am3d="http://schemas.microsoft.com/office/drawing/2017/model3d" xmlns:o="urn:schemas-microsoft-com:office:office" xmlns:r="http://schemas.openxmlformats.org/officeDocument/2006/relationships" xmlns:m="http://schemas.openxmlformats.org/officeDocument/2006/math" xmlns:v="urn:schemas-microsoft-com:vml" xmlns:wp14="http://schemas.microsoft.com/office/word/2010/wordprocessingDrawing" xmlns:wp="http://schemas.openxmlformats.org/drawingml/2006/wordprocessingDrawing" xmlns:w10="urn:schemas-microsoft-com:office:word" xmlns:w="http://schemas.openxmlformats.org/wordprocessingml/2006/main" xmlns:w14="http://schemas.microsoft.com/office/word/2010/wordml" xmlns:w15="http://schemas.microsoft.com/office/word/2012/wordml" xmlns:w16cex="http://schemas.microsoft.com/office/word/2018/wordml/cex" xmlns:w16cid="http://schemas.microsoft.com/office/word/2016/wordml/cid" xmlns:w16="http://schemas.microsoft.com/office/word/2018/wordml" xmlns:w16sdtdh="http://schemas.microsoft.com/office/word/2020/wordml/sdtdatahash" xmlns:w16se="http://schemas.microsoft.com/office/word/2015/wordml/symex" xmlns:wpg="http://schemas.microsoft.com/office/word/2010/wordprocessingGroup" xmlns:wpi="http://schemas.microsoft.com/office/word/2010/wordprocessingInk" xmlns:wne="http://schemas.microsoft.com/office/word/2006/wordml" xmlns:wps="http://schemas.microsoft.com/office/word/2010/wordprocessingShape" mc:Ignorable="w14 w15 w16se w16cid w16 w16cex w16sdtdh wp14">
   <w:sdt>
     <w:sdtPr>
       <w:id w:val="-1309706245"/>
@@ -2233,7 +2202,7 @@
 </file>
 
 <file path=word/footer3.xml><?xml version="1.0" encoding="utf-8"?>
-<w:ftr xmlns:wpc="http://schemas.microsoft.com/office/word/2010/wordprocessingCanvas" xmlns:mc="http://schemas.openxmlformats.org/markup-compatibility/2006" xmlns:o="urn:schemas-microsoft-com:office:office" xmlns:r="http://schemas.openxmlformats.org/officeDocument/2006/relationships" xmlns:m="http://schemas.openxmlformats.org/officeDocument/2006/math" xmlns:v="urn:schemas-microsoft-com:vml" xmlns:wp14="http://schemas.microsoft.com/office/word/2010/wordprocessingDrawing" xmlns:wp="http://schemas.openxmlformats.org/drawingml/2006/wordprocessingDrawing" xmlns:w10="urn:schemas-microsoft-com:office:word" xmlns:w="http://schemas.openxmlformats.org/wordprocessingml/2006/main" xmlns:w14="http://schemas.microsoft.com/office/word/2010/wordml" xmlns:wpg="http://schemas.microsoft.com/office/word/2010/wordprocessingGroup" xmlns:wpi="http://schemas.microsoft.com/office/word/2010/wordprocessingInk" xmlns:wne="http://schemas.microsoft.com/office/word/2006/wordml" xmlns:wps="http://schemas.microsoft.com/office/word/2010/wordprocessingShape" mc:Ignorable="w14 wp14">
+<w:ftr xmlns:wpc="http://schemas.microsoft.com/office/word/2010/wordprocessingCanvas" xmlns:cx="http://schemas.microsoft.com/office/drawing/2014/chartex" xmlns:cx1="http://schemas.microsoft.com/office/drawing/2015/9/8/chartex" xmlns:cx2="http://schemas.microsoft.com/office/drawing/2015/10/21/chartex" xmlns:cx3="http://schemas.microsoft.com/office/drawing/2016/5/9/chartex" xmlns:cx4="http://schemas.microsoft.com/office/drawing/2016/5/10/chartex" xmlns:cx5="http://schemas.microsoft.com/office/drawing/2016/5/11/chartex" xmlns:cx6="http://schemas.microsoft.com/office/drawing/2016/5/12/chartex" xmlns:cx7="http://schemas.microsoft.com/office/drawing/2016/5/13/chartex" xmlns:cx8="http://schemas.microsoft.com/office/drawing/2016/5/14/chartex" xmlns:mc="http://schemas.openxmlformats.org/markup-compatibility/2006" xmlns:aink="http://schemas.microsoft.com/office/drawing/2016/ink" xmlns:am3d="http://schemas.microsoft.com/office/drawing/2017/model3d" xmlns:o="urn:schemas-microsoft-com:office:office" xmlns:r="http://schemas.openxmlformats.org/officeDocument/2006/relationships" xmlns:m="http://schemas.openxmlformats.org/officeDocument/2006/math" xmlns:v="urn:schemas-microsoft-com:vml" xmlns:wp14="http://schemas.microsoft.com/office/word/2010/wordprocessingDrawing" xmlns:wp="http://schemas.openxmlformats.org/drawingml/2006/wordprocessingDrawing" xmlns:w10="urn:schemas-microsoft-com:office:word" xmlns:w="http://schemas.openxmlformats.org/wordprocessingml/2006/main" xmlns:w14="http://schemas.microsoft.com/office/word/2010/wordml" xmlns:w15="http://schemas.microsoft.com/office/word/2012/wordml" xmlns:w16cex="http://schemas.microsoft.com/office/word/2018/wordml/cex" xmlns:w16cid="http://schemas.microsoft.com/office/word/2016/wordml/cid" xmlns:w16="http://schemas.microsoft.com/office/word/2018/wordml" xmlns:w16sdtdh="http://schemas.microsoft.com/office/word/2020/wordml/sdtdatahash" xmlns:w16se="http://schemas.microsoft.com/office/word/2015/wordml/symex" xmlns:wpg="http://schemas.microsoft.com/office/word/2010/wordprocessingGroup" xmlns:wpi="http://schemas.microsoft.com/office/word/2010/wordprocessingInk" xmlns:wne="http://schemas.microsoft.com/office/word/2006/wordml" xmlns:wps="http://schemas.microsoft.com/office/word/2010/wordprocessingShape" mc:Ignorable="w14 w15 w16se w16cid w16 w16cex w16sdtdh wp14">
   <w:p>
     <w:pPr>
       <w:pStyle w:val="Footer"/>
@@ -2243,7 +2212,7 @@
 </file>
 
 <file path=word/footnotes.xml><?xml version="1.0" encoding="utf-8"?>
-<w:footnotes xmlns:wpc="http://schemas.microsoft.com/office/word/2010/wordprocessingCanvas" xmlns:mc="http://schemas.openxmlformats.org/markup-compatibility/2006" xmlns:o="urn:schemas-microsoft-com:office:office" xmlns:r="http://schemas.openxmlformats.org/officeDocument/2006/relationships" xmlns:m="http://schemas.openxmlformats.org/officeDocument/2006/math" xmlns:v="urn:schemas-microsoft-com:vml" xmlns:wp14="http://schemas.microsoft.com/office/word/2010/wordprocessingDrawing" xmlns:wp="http://schemas.openxmlformats.org/drawingml/2006/wordprocessingDrawing" xmlns:w10="urn:schemas-microsoft-com:office:word" xmlns:w="http://schemas.openxmlformats.org/wordprocessingml/2006/main" xmlns:w14="http://schemas.microsoft.com/office/word/2010/wordml" xmlns:wpg="http://schemas.microsoft.com/office/word/2010/wordprocessingGroup" xmlns:wpi="http://schemas.microsoft.com/office/word/2010/wordprocessingInk" xmlns:wne="http://schemas.microsoft.com/office/word/2006/wordml" xmlns:wps="http://schemas.microsoft.com/office/word/2010/wordprocessingShape" mc:Ignorable="w14 wp14">
+<w:footnotes xmlns:wpc="http://schemas.microsoft.com/office/word/2010/wordprocessingCanvas" xmlns:cx="http://schemas.microsoft.com/office/drawing/2014/chartex" xmlns:cx1="http://schemas.microsoft.com/office/drawing/2015/9/8/chartex" xmlns:cx2="http://schemas.microsoft.com/office/drawing/2015/10/21/chartex" xmlns:cx3="http://schemas.microsoft.com/office/drawing/2016/5/9/chartex" xmlns:cx4="http://schemas.microsoft.com/office/drawing/2016/5/10/chartex" xmlns:cx5="http://schemas.microsoft.com/office/drawing/2016/5/11/chartex" xmlns:cx6="http://schemas.microsoft.com/office/drawing/2016/5/12/chartex" xmlns:cx7="http://schemas.microsoft.com/office/drawing/2016/5/13/chartex" xmlns:cx8="http://schemas.microsoft.com/office/drawing/2016/5/14/chartex" xmlns:mc="http://schemas.openxmlformats.org/markup-compatibility/2006" xmlns:aink="http://schemas.microsoft.com/office/drawing/2016/ink" xmlns:am3d="http://schemas.microsoft.com/office/drawing/2017/model3d" xmlns:o="urn:schemas-microsoft-com:office:office" xmlns:r="http://schemas.openxmlformats.org/officeDocument/2006/relationships" xmlns:m="http://schemas.openxmlformats.org/officeDocument/2006/math" xmlns:v="urn:schemas-microsoft-com:vml" xmlns:wp14="http://schemas.microsoft.com/office/word/2010/wordprocessingDrawing" xmlns:wp="http://schemas.openxmlformats.org/drawingml/2006/wordprocessingDrawing" xmlns:w10="urn:schemas-microsoft-com:office:word" xmlns:w="http://schemas.openxmlformats.org/wordprocessingml/2006/main" xmlns:w14="http://schemas.microsoft.com/office/word/2010/wordml" xmlns:w15="http://schemas.microsoft.com/office/word/2012/wordml" xmlns:w16cex="http://schemas.microsoft.com/office/word/2018/wordml/cex" xmlns:w16cid="http://schemas.microsoft.com/office/word/2016/wordml/cid" xmlns:w16="http://schemas.microsoft.com/office/word/2018/wordml" xmlns:w16sdtdh="http://schemas.microsoft.com/office/word/2020/wordml/sdtdatahash" xmlns:w16se="http://schemas.microsoft.com/office/word/2015/wordml/symex" xmlns:wpg="http://schemas.microsoft.com/office/word/2010/wordprocessingGroup" xmlns:wpi="http://schemas.microsoft.com/office/word/2010/wordprocessingInk" xmlns:wne="http://schemas.microsoft.com/office/word/2006/wordml" xmlns:wps="http://schemas.microsoft.com/office/word/2010/wordprocessingShape" mc:Ignorable="w14 w15 w16se w16cid w16 w16cex w16sdtdh wp14">
   <w:footnote w:type="separator" w:id="-1">
     <w:p>
       <w:r>
@@ -2262,7 +2231,7 @@
 </file>
 
 <file path=word/header1.xml><?xml version="1.0" encoding="utf-8"?>
-<w:hdr xmlns:wpc="http://schemas.microsoft.com/office/word/2010/wordprocessingCanvas" xmlns:mc="http://schemas.openxmlformats.org/markup-compatibility/2006" xmlns:o="urn:schemas-microsoft-com:office:office" xmlns:r="http://schemas.openxmlformats.org/officeDocument/2006/relationships" xmlns:m="http://schemas.openxmlformats.org/officeDocument/2006/math" xmlns:v="urn:schemas-microsoft-com:vml" xmlns:wp14="http://schemas.microsoft.com/office/word/2010/wordprocessingDrawing" xmlns:wp="http://schemas.openxmlformats.org/drawingml/2006/wordprocessingDrawing" xmlns:w10="urn:schemas-microsoft-com:office:word" xmlns:w="http://schemas.openxmlformats.org/wordprocessingml/2006/main" xmlns:w14="http://schemas.microsoft.com/office/word/2010/wordml" xmlns:wpg="http://schemas.microsoft.com/office/word/2010/wordprocessingGroup" xmlns:wpi="http://schemas.microsoft.com/office/word/2010/wordprocessingInk" xmlns:wne="http://schemas.microsoft.com/office/word/2006/wordml" xmlns:wps="http://schemas.microsoft.com/office/word/2010/wordprocessingShape" mc:Ignorable="w14 wp14">
+<w:hdr xmlns:wpc="http://schemas.microsoft.com/office/word/2010/wordprocessingCanvas" xmlns:cx="http://schemas.microsoft.com/office/drawing/2014/chartex" xmlns:cx1="http://schemas.microsoft.com/office/drawing/2015/9/8/chartex" xmlns:cx2="http://schemas.microsoft.com/office/drawing/2015/10/21/chartex" xmlns:cx3="http://schemas.microsoft.com/office/drawing/2016/5/9/chartex" xmlns:cx4="http://schemas.microsoft.com/office/drawing/2016/5/10/chartex" xmlns:cx5="http://schemas.microsoft.com/office/drawing/2016/5/11/chartex" xmlns:cx6="http://schemas.microsoft.com/office/drawing/2016/5/12/chartex" xmlns:cx7="http://schemas.microsoft.com/office/drawing/2016/5/13/chartex" xmlns:cx8="http://schemas.microsoft.com/office/drawing/2016/5/14/chartex" xmlns:mc="http://schemas.openxmlformats.org/markup-compatibility/2006" xmlns:aink="http://schemas.microsoft.com/office/drawing/2016/ink" xmlns:am3d="http://schemas.microsoft.com/office/drawing/2017/model3d" xmlns:o="urn:schemas-microsoft-com:office:office" xmlns:r="http://schemas.openxmlformats.org/officeDocument/2006/relationships" xmlns:m="http://schemas.openxmlformats.org/officeDocument/2006/math" xmlns:v="urn:schemas-microsoft-com:vml" xmlns:wp14="http://schemas.microsoft.com/office/word/2010/wordprocessingDrawing" xmlns:wp="http://schemas.openxmlformats.org/drawingml/2006/wordprocessingDrawing" xmlns:w10="urn:schemas-microsoft-com:office:word" xmlns:w="http://schemas.openxmlformats.org/wordprocessingml/2006/main" xmlns:w14="http://schemas.microsoft.com/office/word/2010/wordml" xmlns:w15="http://schemas.microsoft.com/office/word/2012/wordml" xmlns:w16cex="http://schemas.microsoft.com/office/word/2018/wordml/cex" xmlns:w16cid="http://schemas.microsoft.com/office/word/2016/wordml/cid" xmlns:w16="http://schemas.microsoft.com/office/word/2018/wordml" xmlns:w16sdtdh="http://schemas.microsoft.com/office/word/2020/wordml/sdtdatahash" xmlns:w16se="http://schemas.microsoft.com/office/word/2015/wordml/symex" xmlns:wpg="http://schemas.microsoft.com/office/word/2010/wordprocessingGroup" xmlns:wpi="http://schemas.microsoft.com/office/word/2010/wordprocessingInk" xmlns:wne="http://schemas.microsoft.com/office/word/2006/wordml" xmlns:wps="http://schemas.microsoft.com/office/word/2010/wordprocessingShape" mc:Ignorable="w14 w15 w16se w16cid w16 w16cex w16sdtdh wp14">
   <w:p>
     <w:pPr>
       <w:pStyle w:val="Header"/>
@@ -2272,7 +2241,7 @@
 </file>
 
 <file path=word/header2.xml><?xml version="1.0" encoding="utf-8"?>
-<w:hdr xmlns:wpc="http://schemas.microsoft.com/office/word/2010/wordprocessingCanvas" xmlns:mc="http://schemas.openxmlformats.org/markup-compatibility/2006" xmlns:o="urn:schemas-microsoft-com:office:office" xmlns:r="http://schemas.openxmlformats.org/officeDocument/2006/relationships" xmlns:m="http://schemas.openxmlformats.org/officeDocument/2006/math" xmlns:v="urn:schemas-microsoft-com:vml" xmlns:wp14="http://schemas.microsoft.com/office/word/2010/wordprocessingDrawing" xmlns:wp="http://schemas.openxmlformats.org/drawingml/2006/wordprocessingDrawing" xmlns:w10="urn:schemas-microsoft-com:office:word" xmlns:w="http://schemas.openxmlformats.org/wordprocessingml/2006/main" xmlns:w14="http://schemas.microsoft.com/office/word/2010/wordml" xmlns:wpg="http://schemas.microsoft.com/office/word/2010/wordprocessingGroup" xmlns:wpi="http://schemas.microsoft.com/office/word/2010/wordprocessingInk" xmlns:wne="http://schemas.microsoft.com/office/word/2006/wordml" xmlns:wps="http://schemas.microsoft.com/office/word/2010/wordprocessingShape" mc:Ignorable="w14 wp14">
+<w:hdr xmlns:wpc="http://schemas.microsoft.com/office/word/2010/wordprocessingCanvas" xmlns:cx="http://schemas.microsoft.com/office/drawing/2014/chartex" xmlns:cx1="http://schemas.microsoft.com/office/drawing/2015/9/8/chartex" xmlns:cx2="http://schemas.microsoft.com/office/drawing/2015/10/21/chartex" xmlns:cx3="http://schemas.microsoft.com/office/drawing/2016/5/9/chartex" xmlns:cx4="http://schemas.microsoft.com/office/drawing/2016/5/10/chartex" xmlns:cx5="http://schemas.microsoft.com/office/drawing/2016/5/11/chartex" xmlns:cx6="http://schemas.microsoft.com/office/drawing/2016/5/12/chartex" xmlns:cx7="http://schemas.microsoft.com/office/drawing/2016/5/13/chartex" xmlns:cx8="http://schemas.microsoft.com/office/drawing/2016/5/14/chartex" xmlns:mc="http://schemas.openxmlformats.org/markup-compatibility/2006" xmlns:aink="http://schemas.microsoft.com/office/drawing/2016/ink" xmlns:am3d="http://schemas.microsoft.com/office/drawing/2017/model3d" xmlns:o="urn:schemas-microsoft-com:office:office" xmlns:r="http://schemas.openxmlformats.org/officeDocument/2006/relationships" xmlns:m="http://schemas.openxmlformats.org/officeDocument/2006/math" xmlns:v="urn:schemas-microsoft-com:vml" xmlns:wp14="http://schemas.microsoft.com/office/word/2010/wordprocessingDrawing" xmlns:wp="http://schemas.openxmlformats.org/drawingml/2006/wordprocessingDrawing" xmlns:w10="urn:schemas-microsoft-com:office:word" xmlns:w="http://schemas.openxmlformats.org/wordprocessingml/2006/main" xmlns:w14="http://schemas.microsoft.com/office/word/2010/wordml" xmlns:w15="http://schemas.microsoft.com/office/word/2012/wordml" xmlns:w16cex="http://schemas.microsoft.com/office/word/2018/wordml/cex" xmlns:w16cid="http://schemas.microsoft.com/office/word/2016/wordml/cid" xmlns:w16="http://schemas.microsoft.com/office/word/2018/wordml" xmlns:w16sdtdh="http://schemas.microsoft.com/office/word/2020/wordml/sdtdatahash" xmlns:w16se="http://schemas.microsoft.com/office/word/2015/wordml/symex" xmlns:wpg="http://schemas.microsoft.com/office/word/2010/wordprocessingGroup" xmlns:wpi="http://schemas.microsoft.com/office/word/2010/wordprocessingInk" xmlns:wne="http://schemas.microsoft.com/office/word/2006/wordml" xmlns:wps="http://schemas.microsoft.com/office/word/2010/wordprocessingShape" mc:Ignorable="w14 w15 w16se w16cid w16 w16cex w16sdtdh wp14">
   <w:p>
     <w:pPr>
       <w:pStyle w:val="Header"/>
@@ -2296,7 +2265,7 @@
 </file>
 
 <file path=word/header3.xml><?xml version="1.0" encoding="utf-8"?>
-<w:hdr xmlns:wpc="http://schemas.microsoft.com/office/word/2010/wordprocessingCanvas" xmlns:mc="http://schemas.openxmlformats.org/markup-compatibility/2006" xmlns:o="urn:schemas-microsoft-com:office:office" xmlns:r="http://schemas.openxmlformats.org/officeDocument/2006/relationships" xmlns:m="http://schemas.openxmlformats.org/officeDocument/2006/math" xmlns:v="urn:schemas-microsoft-com:vml" xmlns:wp14="http://schemas.microsoft.com/office/word/2010/wordprocessingDrawing" xmlns:wp="http://schemas.openxmlformats.org/drawingml/2006/wordprocessingDrawing" xmlns:w10="urn:schemas-microsoft-com:office:word" xmlns:w="http://schemas.openxmlformats.org/wordprocessingml/2006/main" xmlns:w14="http://schemas.microsoft.com/office/word/2010/wordml" xmlns:wpg="http://schemas.microsoft.com/office/word/2010/wordprocessingGroup" xmlns:wpi="http://schemas.microsoft.com/office/word/2010/wordprocessingInk" xmlns:wne="http://schemas.microsoft.com/office/word/2006/wordml" xmlns:wps="http://schemas.microsoft.com/office/word/2010/wordprocessingShape" mc:Ignorable="w14 wp14">
+<w:hdr xmlns:wpc="http://schemas.microsoft.com/office/word/2010/wordprocessingCanvas" xmlns:cx="http://schemas.microsoft.com/office/drawing/2014/chartex" xmlns:cx1="http://schemas.microsoft.com/office/drawing/2015/9/8/chartex" xmlns:cx2="http://schemas.microsoft.com/office/drawing/2015/10/21/chartex" xmlns:cx3="http://schemas.microsoft.com/office/drawing/2016/5/9/chartex" xmlns:cx4="http://schemas.microsoft.com/office/drawing/2016/5/10/chartex" xmlns:cx5="http://schemas.microsoft.com/office/drawing/2016/5/11/chartex" xmlns:cx6="http://schemas.microsoft.com/office/drawing/2016/5/12/chartex" xmlns:cx7="http://schemas.microsoft.com/office/drawing/2016/5/13/chartex" xmlns:cx8="http://schemas.microsoft.com/office/drawing/2016/5/14/chartex" xmlns:mc="http://schemas.openxmlformats.org/markup-compatibility/2006" xmlns:aink="http://schemas.microsoft.com/office/drawing/2016/ink" xmlns:am3d="http://schemas.microsoft.com/office/drawing/2017/model3d" xmlns:o="urn:schemas-microsoft-com:office:office" xmlns:r="http://schemas.openxmlformats.org/officeDocument/2006/relationships" xmlns:m="http://schemas.openxmlformats.org/officeDocument/2006/math" xmlns:v="urn:schemas-microsoft-com:vml" xmlns:wp14="http://schemas.microsoft.com/office/word/2010/wordprocessingDrawing" xmlns:wp="http://schemas.openxmlformats.org/drawingml/2006/wordprocessingDrawing" xmlns:w10="urn:schemas-microsoft-com:office:word" xmlns:w="http://schemas.openxmlformats.org/wordprocessingml/2006/main" xmlns:w14="http://schemas.microsoft.com/office/word/2010/wordml" xmlns:w15="http://schemas.microsoft.com/office/word/2012/wordml" xmlns:w16cex="http://schemas.microsoft.com/office/word/2018/wordml/cex" xmlns:w16cid="http://schemas.microsoft.com/office/word/2016/wordml/cid" xmlns:w16="http://schemas.microsoft.com/office/word/2018/wordml" xmlns:w16sdtdh="http://schemas.microsoft.com/office/word/2020/wordml/sdtdatahash" xmlns:w16se="http://schemas.microsoft.com/office/word/2015/wordml/symex" xmlns:wpg="http://schemas.microsoft.com/office/word/2010/wordprocessingGroup" xmlns:wpi="http://schemas.microsoft.com/office/word/2010/wordprocessingInk" xmlns:wne="http://schemas.microsoft.com/office/word/2006/wordml" xmlns:wps="http://schemas.microsoft.com/office/word/2010/wordprocessingShape" mc:Ignorable="w14 w15 w16se w16cid w16 w16cex w16sdtdh wp14">
   <w:p>
     <w:pPr>
       <w:pStyle w:val="Header"/>
@@ -2306,8 +2275,8 @@
 </file>
 
 <file path=word/numbering.xml><?xml version="1.0" encoding="utf-8"?>
-<w:numbering xmlns:wpc="http://schemas.microsoft.com/office/word/2010/wordprocessingCanvas" xmlns:mc="http://schemas.openxmlformats.org/markup-compatibility/2006" xmlns:o="urn:schemas-microsoft-com:office:office" xmlns:r="http://schemas.openxmlformats.org/officeDocument/2006/relationships" xmlns:m="http://schemas.openxmlformats.org/officeDocument/2006/math" xmlns:v="urn:schemas-microsoft-com:vml" xmlns:wp14="http://schemas.microsoft.com/office/word/2010/wordprocessingDrawing" xmlns:wp="http://schemas.openxmlformats.org/drawingml/2006/wordprocessingDrawing" xmlns:w10="urn:schemas-microsoft-com:office:word" xmlns:w="http://schemas.openxmlformats.org/wordprocessingml/2006/main" xmlns:w14="http://schemas.microsoft.com/office/word/2010/wordml" xmlns:wpg="http://schemas.microsoft.com/office/word/2010/wordprocessingGroup" xmlns:wpi="http://schemas.microsoft.com/office/word/2010/wordprocessingInk" xmlns:wne="http://schemas.microsoft.com/office/word/2006/wordml" xmlns:wps="http://schemas.microsoft.com/office/word/2010/wordprocessingShape" mc:Ignorable="w14 wp14">
-  <w:abstractNum w:abstractNumId="0">
+<w:numbering xmlns:wpc="http://schemas.microsoft.com/office/word/2010/wordprocessingCanvas" xmlns:cx="http://schemas.microsoft.com/office/drawing/2014/chartex" xmlns:cx1="http://schemas.microsoft.com/office/drawing/2015/9/8/chartex" xmlns:cx2="http://schemas.microsoft.com/office/drawing/2015/10/21/chartex" xmlns:cx3="http://schemas.microsoft.com/office/drawing/2016/5/9/chartex" xmlns:cx4="http://schemas.microsoft.com/office/drawing/2016/5/10/chartex" xmlns:cx5="http://schemas.microsoft.com/office/drawing/2016/5/11/chartex" xmlns:cx6="http://schemas.microsoft.com/office/drawing/2016/5/12/chartex" xmlns:cx7="http://schemas.microsoft.com/office/drawing/2016/5/13/chartex" xmlns:cx8="http://schemas.microsoft.com/office/drawing/2016/5/14/chartex" xmlns:mc="http://schemas.openxmlformats.org/markup-compatibility/2006" xmlns:aink="http://schemas.microsoft.com/office/drawing/2016/ink" xmlns:am3d="http://schemas.microsoft.com/office/drawing/2017/model3d" xmlns:o="urn:schemas-microsoft-com:office:office" xmlns:r="http://schemas.openxmlformats.org/officeDocument/2006/relationships" xmlns:m="http://schemas.openxmlformats.org/officeDocument/2006/math" xmlns:v="urn:schemas-microsoft-com:vml" xmlns:wp14="http://schemas.microsoft.com/office/word/2010/wordprocessingDrawing" xmlns:wp="http://schemas.openxmlformats.org/drawingml/2006/wordprocessingDrawing" xmlns:w10="urn:schemas-microsoft-com:office:word" xmlns:w="http://schemas.openxmlformats.org/wordprocessingml/2006/main" xmlns:w14="http://schemas.microsoft.com/office/word/2010/wordml" xmlns:w15="http://schemas.microsoft.com/office/word/2012/wordml" xmlns:w16cex="http://schemas.microsoft.com/office/word/2018/wordml/cex" xmlns:w16cid="http://schemas.microsoft.com/office/word/2016/wordml/cid" xmlns:w16="http://schemas.microsoft.com/office/word/2018/wordml" xmlns:w16sdtdh="http://schemas.microsoft.com/office/word/2020/wordml/sdtdatahash" xmlns:w16se="http://schemas.microsoft.com/office/word/2015/wordml/symex" xmlns:wpg="http://schemas.microsoft.com/office/word/2010/wordprocessingGroup" xmlns:wpi="http://schemas.microsoft.com/office/word/2010/wordprocessingInk" xmlns:wne="http://schemas.microsoft.com/office/word/2006/wordml" xmlns:wps="http://schemas.microsoft.com/office/word/2010/wordprocessingShape" mc:Ignorable="w14 w15 w16se w16cid w16 w16cex w16sdtdh wp14">
+  <w:abstractNum w:abstractNumId="0" w15:restartNumberingAfterBreak="0">
     <w:nsid w:val="08B2501C"/>
     <w:multiLevelType w:val="hybridMultilevel"/>
     <w:tmpl w:val="F2A43D58"/>
@@ -2427,7 +2396,7 @@
 </file>
 
 <file path=word/styles.xml><?xml version="1.0" encoding="utf-8"?>
-<w:styles xmlns:mc="http://schemas.openxmlformats.org/markup-compatibility/2006" xmlns:r="http://schemas.openxmlformats.org/officeDocument/2006/relationships" xmlns:w="http://schemas.openxmlformats.org/wordprocessingml/2006/main" xmlns:w14="http://schemas.microsoft.com/office/word/2010/wordml" mc:Ignorable="w14">
+<w:styles xmlns:mc="http://schemas.openxmlformats.org/markup-compatibility/2006" xmlns:r="http://schemas.openxmlformats.org/officeDocument/2006/relationships" xmlns:w="http://schemas.openxmlformats.org/wordprocessingml/2006/main" xmlns:w14="http://schemas.microsoft.com/office/word/2010/wordml" xmlns:w15="http://schemas.microsoft.com/office/word/2012/wordml" xmlns:w16cex="http://schemas.microsoft.com/office/word/2018/wordml/cex" xmlns:w16cid="http://schemas.microsoft.com/office/word/2016/wordml/cid" xmlns:w16="http://schemas.microsoft.com/office/word/2018/wordml" xmlns:w16sdtdh="http://schemas.microsoft.com/office/word/2020/wordml/sdtdatahash" xmlns:w16se="http://schemas.microsoft.com/office/word/2015/wordml/symex" mc:Ignorable="w14 w15 w16se w16cid w16 w16cex w16sdtdh">
   <w:docDefaults>
     <w:rPrDefault>
       <w:rPr>
@@ -2443,462 +2412,383 @@
       </w:pPr>
     </w:pPrDefault>
   </w:docDefaults>
-  <w:latentStyles w:defLockedState="0" w:defUIPriority="99" w:defSemiHidden="1" w:defUnhideWhenUsed="1" w:defQFormat="0" w:count="267">
-    <w:lsdException w:name="Normal" w:semiHidden="0" w:uiPriority="0" w:unhideWhenUsed="0" w:qFormat="1"/>
-    <w:lsdException w:name="heading 1" w:semiHidden="0" w:uiPriority="9" w:unhideWhenUsed="0" w:qFormat="1"/>
-    <w:lsdException w:name="heading 2" w:uiPriority="9" w:qFormat="1"/>
-    <w:lsdException w:name="heading 3" w:uiPriority="9" w:qFormat="1"/>
-    <w:lsdException w:name="heading 4" w:uiPriority="9" w:qFormat="1"/>
-    <w:lsdException w:name="heading 5" w:uiPriority="9" w:qFormat="1"/>
-    <w:lsdException w:name="heading 6" w:uiPriority="9" w:qFormat="1"/>
-    <w:lsdException w:name="heading 7" w:uiPriority="9" w:qFormat="1"/>
-    <w:lsdException w:name="heading 8" w:uiPriority="9" w:qFormat="1"/>
-    <w:lsdException w:name="heading 9" w:uiPriority="9" w:qFormat="1"/>
-    <w:lsdException w:name="toc 1" w:uiPriority="39"/>
-    <w:lsdException w:name="toc 2" w:uiPriority="39"/>
-    <w:lsdException w:name="toc 3" w:uiPriority="39"/>
-    <w:lsdException w:name="toc 4" w:uiPriority="39"/>
-    <w:lsdException w:name="toc 5" w:uiPriority="39"/>
-    <w:lsdException w:name="toc 6" w:uiPriority="39"/>
-    <w:lsdException w:name="toc 7" w:uiPriority="39"/>
-    <w:lsdException w:name="toc 8" w:uiPriority="39"/>
-    <w:lsdException w:name="toc 9" w:uiPriority="39"/>
-    <w:lsdException w:name="caption" w:uiPriority="35" w:qFormat="1"/>
-    <w:lsdException w:name="footnote reference" w:unhideWhenUsed="0"/>
-    <w:lsdException w:name="Title" w:semiHidden="0" w:uiPriority="10" w:unhideWhenUsed="0" w:qFormat="1"/>
-    <w:lsdException w:name="Default Paragraph Font" w:uiPriority="1"/>
-    <w:lsdException w:name="Subtitle" w:semiHidden="0" w:uiPriority="11" w:unhideWhenUsed="0" w:qFormat="1"/>
-    <w:lsdException w:name="Strong" w:semiHidden="0" w:uiPriority="22" w:unhideWhenUsed="0" w:qFormat="1"/>
-    <w:lsdException w:name="Emphasis" w:semiHidden="0" w:uiPriority="20" w:unhideWhenUsed="0" w:qFormat="1"/>
-    <w:lsdException w:name="Table Grid" w:semiHidden="0" w:uiPriority="59" w:unhideWhenUsed="0"/>
-    <w:lsdException w:name="Placeholder Text" w:unhideWhenUsed="0"/>
-    <w:lsdException w:name="No Spacing" w:semiHidden="0" w:uiPriority="1" w:unhideWhenUsed="0" w:qFormat="1"/>
-    <w:lsdException w:name="Light Shading" w:semiHidden="0" w:uiPriority="60" w:unhideWhenUsed="0"/>
-    <w:lsdException w:name="Light List" w:semiHidden="0" w:uiPriority="61" w:unhideWhenUsed="0"/>
-    <w:lsdException w:name="Light Grid" w:semiHidden="0" w:uiPriority="62" w:unhideWhenUsed="0"/>
-    <w:lsdException w:name="Medium Shading 1" w:semiHidden="0" w:uiPriority="63" w:unhideWhenUsed="0"/>
-    <w:lsdException w:name="Medium Shading 2" w:semiHidden="0" w:uiPriority="64" w:unhideWhenUsed="0"/>
-    <w:lsdException w:name="Medium List 1" w:semiHidden="0" w:uiPriority="65" w:unhideWhenUsed="0"/>
-    <w:lsdException w:name="Medium List 2" w:semiHidden="0" w:uiPriority="66" w:unhideWhenUsed="0"/>
-    <w:lsdException w:name="Medium Grid 1" w:semiHidden="0" w:uiPriority="67" w:unhideWhenUsed="0"/>
-    <w:lsdException w:name="Medium Grid 2" w:semiHidden="0" w:uiPriority="68" w:unhideWhenUsed="0"/>
-    <w:lsdException w:name="Medium Grid 3" w:semiHidden="0" w:uiPriority="69" w:unhideWhenUsed="0"/>
-    <w:lsdException w:name="Dark List" w:semiHidden="0" w:uiPriority="70" w:unhideWhenUsed="0"/>
-    <w:lsdException w:name="Colorful Shading" w:semiHidden="0" w:uiPriority="71" w:unhideWhenUsed="0"/>
-    <w:lsdException w:name="Colorful List" w:semiHidden="0" w:uiPriority="72" w:unhideWhenUsed="0"/>
-    <w:lsdException w:name="Colorful Grid" w:semiHidden="0" w:uiPriority="73" w:unhideWhenUsed="0"/>
-    <w:lsdException w:name="Light Shading Accent 1" w:semiHidden="0" w:uiPriority="60" w:unhideWhenUsed="0"/>
-    <w:lsdException w:name="Light List Accent 1" w:semiHidden="0" w:uiPriority="61" w:unhideWhenUsed="0"/>
-    <w:lsdException w:name="Light Grid Accent 1" w:semiHidden="0" w:uiPriority="62" w:unhideWhenUsed="0"/>
-    <w:lsdException w:name="Medium Shading 1 Accent 1" w:semiHidden="0" w:uiPriority="63" w:unhideWhenUsed="0"/>
-    <w:lsdException w:name="Medium Shading 2 Accent 1" w:semiHidden="0" w:uiPriority="64" w:unhideWhenUsed="0"/>
-    <w:lsdException w:name="Medium List 1 Accent 1" w:semiHidden="0" w:uiPriority="65" w:unhideWhenUsed="0"/>
-    <w:lsdException w:name="Revision" w:unhideWhenUsed="0"/>
-    <w:lsdException w:name="List Paragraph" w:semiHidden="0" w:uiPriority="34" w:unhideWhenUsed="0" w:qFormat="1"/>
-    <w:lsdException w:name="Quote" w:semiHidden="0" w:uiPriority="29" w:unhideWhenUsed="0" w:qFormat="1"/>
-    <w:lsdException w:name="Intense Quote" w:semiHidden="0" w:uiPriority="30" w:unhideWhenUsed="0" w:qFormat="1"/>
-    <w:lsdException w:name="Medium List 2 Accent 1" w:semiHidden="0" w:uiPriority="66" w:unhideWhenUsed="0"/>
-    <w:lsdException w:name="Medium Grid 1 Accent 1" w:semiHidden="0" w:uiPriority="67" w:unhideWhenUsed="0"/>
-    <w:lsdException w:name="Medium Grid 2 Accent 1" w:semiHidden="0" w:uiPriority="68" w:unhideWhenUsed="0"/>
-    <w:lsdException w:name="Medium Grid 3 Accent 1" w:semiHidden="0" w:uiPriority="69" w:unhideWhenUsed="0"/>
-    <w:lsdException w:name="Dark List Accent 1" w:semiHidden="0" w:uiPriority="70" w:unhideWhenUsed="0"/>
-    <w:lsdException w:name="Colorful Shading Accent 1" w:semiHidden="0" w:uiPriority="71" w:unhideWhenUsed="0"/>
-    <w:lsdException w:name="Colorful List Accent 1" w:semiHidden="0" w:uiPriority="72" w:unhideWhenUsed="0"/>
-    <w:lsdException w:name="Colorful Grid Accent 1" w:semiHidden="0" w:uiPriority="73" w:unhideWhenUsed="0"/>
-    <w:lsdException w:name="Light Shading Accent 2" w:semiHidden="0" w:uiPriority="60" w:unhideWhenUsed="0"/>
-    <w:lsdException w:name="Light List Accent 2" w:semiHidden="0" w:uiPriority="61" w:unhideWhenUsed="0"/>
-    <w:lsdException w:name="Light Grid Accent 2" w:semiHidden="0" w:uiPriority="62" w:unhideWhenUsed="0"/>
-    <w:lsdException w:name="Medium Shading 1 Accent 2" w:semiHidden="0" w:uiPriority="63" w:unhideWhenUsed="0"/>
-    <w:lsdException w:name="Medium Shading 2 Accent 2" w:semiHidden="0" w:uiPriority="64" w:unhideWhenUsed="0"/>
-    <w:lsdException w:name="Medium List 1 Accent 2" w:semiHidden="0" w:uiPriority="65" w:unhideWhenUsed="0"/>
-    <w:lsdException w:name="Medium List 2 Accent 2" w:semiHidden="0" w:uiPriority="66" w:unhideWhenUsed="0"/>
-    <w:lsdException w:name="Medium Grid 1 Accent 2" w:semiHidden="0" w:uiPriority="67" w:unhideWhenUsed="0"/>
-    <w:lsdException w:name="Medium Grid 2 Accent 2" w:semiHidden="0" w:uiPriority="68" w:unhideWhenUsed="0"/>
-    <w:lsdException w:name="Medium Grid 3 Accent 2" w:semiHidden="0" w:uiPriority="69" w:unhideWhenUsed="0"/>
-    <w:lsdException w:name="Dark List Accent 2" w:semiHidden="0" w:uiPriority="70" w:unhideWhenUsed="0"/>
-    <w:lsdException w:name="Colorful Shading Accent 2" w:semiHidden="0" w:uiPriority="71" w:unhideWhenUsed="0"/>
-    <w:lsdException w:name="Colorful List Accent 2" w:semiHidden="0" w:uiPriority="72" w:unhideWhenUsed="0"/>
-    <w:lsdException w:name="Colorful Grid Accent 2" w:semiHidden="0" w:uiPriority="73" w:unhideWhenUsed="0"/>
-    <w:lsdException w:name="Light Shading Accent 3" w:semiHidden="0" w:uiPriority="60" w:unhideWhenUsed="0"/>
-    <w:lsdException w:name="Light List Accent 3" w:semiHidden="0" w:uiPriority="61" w:unhideWhenUsed="0"/>
-    <w:lsdException w:name="Light Grid Accent 3" w:semiHidden="0" w:uiPriority="62" w:unhideWhenUsed="0"/>
-    <w:lsdException w:name="Medium Shading 1 Accent 3" w:semiHidden="0" w:uiPriority="63" w:unhideWhenUsed="0"/>
-    <w:lsdException w:name="Medium Shading 2 Accent 3" w:semiHidden="0" w:uiPriority="64" w:unhideWhenUsed="0"/>
-    <w:lsdException w:name="Medium List 1 Accent 3" w:semiHidden="0" w:uiPriority="65" w:unhideWhenUsed="0"/>
-    <w:lsdException w:name="Medium List 2 Accent 3" w:semiHidden="0" w:uiPriority="66" w:unhideWhenUsed="0"/>
-    <w:lsdException w:name="Medium Grid 1 Accent 3" w:semiHidden="0" w:uiPriority="67" w:unhideWhenUsed="0"/>
-    <w:lsdException w:name="Medium Grid 2 Accent 3" w:semiHidden="0" w:uiPriority="68" w:unhideWhenUsed="0"/>
-    <w:lsdException w:name="Medium Grid 3 Accent 3" w:semiHidden="0" w:uiPriority="69" w:unhideWhenUsed="0"/>
-    <w:lsdException w:name="Dark List Accent 3" w:semiHidden="0" w:uiPriority="70" w:unhideWhenUsed="0"/>
-    <w:lsdException w:name="Colorful Shading Accent 3" w:semiHidden="0" w:uiPriority="71" w:unhideWhenUsed="0"/>
-    <w:lsdException w:name="Colorful List Accent 3" w:semiHidden="0" w:uiPriority="72" w:unhideWhenUsed="0"/>
-    <w:lsdException w:name="Colorful Grid Accent 3" w:semiHidden="0" w:uiPriority="73" w:unhideWhenUsed="0"/>
-    <w:lsdException w:name="Light Shading Accent 4" w:semiHidden="0" w:uiPriority="60" w:unhideWhenUsed="0"/>
-    <w:lsdException w:name="Light List Accent 4" w:semiHidden="0" w:uiPriority="61" w:unhideWhenUsed="0"/>
-    <w:lsdException w:name="Light Grid Accent 4" w:semiHidden="0" w:uiPriority="62" w:unhideWhenUsed="0"/>
-    <w:lsdException w:name="Medium Shading 1 Accent 4" w:semiHidden="0" w:uiPriority="63" w:unhideWhenUsed="0"/>
-    <w:lsdException w:name="Medium Shading 2 Accent 4" w:semiHidden="0" w:uiPriority="64" w:unhideWhenUsed="0"/>
-    <w:lsdException w:name="Medium List 1 Accent 4" w:semiHidden="0" w:uiPriority="65" w:unhideWhenUsed="0"/>
-    <w:lsdException w:name="Medium List 2 Accent 4" w:semiHidden="0" w:uiPriority="66" w:unhideWhenUsed="0"/>
-    <w:lsdException w:name="Medium Grid 1 Accent 4" w:semiHidden="0" w:uiPriority="67" w:unhideWhenUsed="0"/>
-    <w:lsdException w:name="Medium Grid 2 Accent 4" w:semiHidden="0" w:uiPriority="68" w:unhideWhenUsed="0"/>
-    <w:lsdException w:name="Medium Grid 3 Accent 4" w:semiHidden="0" w:uiPriority="69" w:unhideWhenUsed="0"/>
-    <w:lsdException w:name="Dark List Accent 4" w:semiHidden="0" w:uiPriority="70" w:unhideWhenUsed="0"/>
-    <w:lsdException w:name="Colorful Shading Accent 4" w:semiHidden="0" w:uiPriority="71" w:unhideWhenUsed="0"/>
-    <w:lsdException w:name="Colorful List Accent 4" w:semiHidden="0" w:uiPriority="72" w:unhideWhenUsed="0"/>
-    <w:lsdException w:name="Colorful Grid Accent 4" w:semiHidden="0" w:uiPriority="73" w:unhideWhenUsed="0"/>
-    <w:lsdException w:name="Light Shading Accent 5" w:semiHidden="0" w:uiPriority="60" w:unhideWhenUsed="0"/>
-    <w:lsdException w:name="Light List Accent 5" w:semiHidden="0" w:uiPriority="61" w:unhideWhenUsed="0"/>
-    <w:lsdException w:name="Light Grid Accent 5" w:semiHidden="0" w:uiPriority="62" w:unhideWhenUsed="0"/>
-    <w:lsdException w:name="Medium Shading 1 Accent 5" w:semiHidden="0" w:uiPriority="63" w:unhideWhenUsed="0"/>
-    <w:lsdException w:name="Medium Shading 2 Accent 5" w:semiHidden="0" w:uiPriority="64" w:unhideWhenUsed="0"/>
-    <w:lsdException w:name="Medium List 1 Accent 5" w:semiHidden="0" w:uiPriority="65" w:unhideWhenUsed="0"/>
-    <w:lsdException w:name="Medium List 2 Accent 5" w:semiHidden="0" w:uiPriority="66" w:unhideWhenUsed="0"/>
-    <w:lsdException w:name="Medium Grid 1 Accent 5" w:semiHidden="0" w:uiPriority="67" w:unhideWhenUsed="0"/>
-    <w:lsdException w:name="Medium Grid 2 Accent 5" w:semiHidden="0" w:uiPriority="68" w:unhideWhenUsed="0"/>
-    <w:lsdException w:name="Medium Grid 3 Accent 5" w:semiHidden="0" w:uiPriority="69" w:unhideWhenUsed="0"/>
-    <w:lsdException w:name="Dark List Accent 5" w:semiHidden="0" w:uiPriority="70" w:unhideWhenUsed="0"/>
-    <w:lsdException w:name="Colorful Shading Accent 5" w:semiHidden="0" w:uiPriority="71" w:unhideWhenUsed="0"/>
-    <w:lsdException w:name="Colorful List Accent 5" w:semiHidden="0" w:uiPriority="72" w:unhideWhenUsed="0"/>
-    <w:lsdException w:name="Colorful Grid Accent 5" w:semiHidden="0" w:uiPriority="73" w:unhideWhenUsed="0"/>
-    <w:lsdException w:name="Light Shading Accent 6" w:semiHidden="0" w:uiPriority="60" w:unhideWhenUsed="0"/>
-    <w:lsdException w:name="Light List Accent 6" w:semiHidden="0" w:uiPriority="61" w:unhideWhenUsed="0"/>
-    <w:lsdException w:name="Light Grid Accent 6" w:semiHidden="0" w:uiPriority="62" w:unhideWhenUsed="0"/>
-    <w:lsdException w:name="Medium Shading 1 Accent 6" w:semiHidden="0" w:uiPriority="63" w:unhideWhenUsed="0"/>
-    <w:lsdException w:name="Medium Shading 2 Accent 6" w:semiHidden="0" w:uiPriority="64" w:unhideWhenUsed="0"/>
-    <w:lsdException w:name="Medium List 1 Accent 6" w:semiHidden="0" w:uiPriority="65" w:unhideWhenUsed="0"/>
-    <w:lsdException w:name="Medium List 2 Accent 6" w:semiHidden="0" w:uiPriority="66" w:unhideWhenUsed="0"/>
-    <w:lsdException w:name="Medium Grid 1 Accent 6" w:semiHidden="0" w:uiPriority="67" w:unhideWhenUsed="0"/>
-    <w:lsdException w:name="Medium Grid 2 Accent 6" w:semiHidden="0" w:uiPriority="68" w:unhideWhenUsed="0"/>
-    <w:lsdException w:name="Medium Grid 3 Accent 6" w:semiHidden="0" w:uiPriority="69" w:unhideWhenUsed="0"/>
-    <w:lsdException w:name="Dark List Accent 6" w:semiHidden="0" w:uiPriority="70" w:unhideWhenUsed="0"/>
-    <w:lsdException w:name="Colorful Shading Accent 6" w:semiHidden="0" w:uiPriority="71" w:unhideWhenUsed="0"/>
-    <w:lsdException w:name="Colorful List Accent 6" w:semiHidden="0" w:uiPriority="72" w:unhideWhenUsed="0"/>
-    <w:lsdException w:name="Colorful Grid Accent 6" w:semiHidden="0" w:uiPriority="73" w:unhideWhenUsed="0"/>
-    <w:lsdException w:name="Subtle Emphasis" w:semiHidden="0" w:uiPriority="19" w:unhideWhenUsed="0" w:qFormat="1"/>
-    <w:lsdException w:name="Intense Emphasis" w:semiHidden="0" w:uiPriority="21" w:unhideWhenUsed="0" w:qFormat="1"/>
-    <w:lsdException w:name="Subtle Reference" w:semiHidden="0" w:uiPriority="31" w:unhideWhenUsed="0" w:qFormat="1"/>
-    <w:lsdException w:name="Intense Reference" w:semiHidden="0" w:uiPriority="32" w:unhideWhenUsed="0" w:qFormat="1"/>
-    <w:lsdException w:name="Book Title" w:semiHidden="0" w:uiPriority="33" w:unhideWhenUsed="0" w:qFormat="1"/>
-    <w:lsdException w:name="Bibliography" w:uiPriority="37"/>
-    <w:lsdException w:name="TOC Heading" w:uiPriority="39" w:qFormat="1"/>
-  </w:latentStyles>
-  <w:style w:type="paragraph" w:default="1" w:styleId="Normal">
-    <w:name w:val="Normal"/>
-    <w:qFormat/>
-    <w:pPr>
-      <w:widowControl w:val="0"/>
-      <w:autoSpaceDE w:val="0"/>
-      <w:autoSpaceDN w:val="0"/>
-      <w:adjustRightInd w:val="0"/>
-      <w:spacing w:after="0" w:line="240" w:lineRule="auto"/>
-    </w:pPr>
-    <w:rPr>
-      <w:rFonts w:ascii="Times New Roman" w:hAnsi="Times New Roman" w:cs="Times New Roman"/>
-      <w:sz w:val="24"/>
-      <w:szCs w:val="24"/>
-    </w:rPr>
-  </w:style>
-  <w:style w:type="character" w:default="1" w:styleId="DefaultParagraphFont">
-    <w:name w:val="Default Paragraph Font"/>
-    <w:uiPriority w:val="1"/>
-    <w:semiHidden/>
-    <w:unhideWhenUsed/>
-  </w:style>
-  <w:style w:type="table" w:default="1" w:styleId="TableNormal">
-    <w:name w:val="Normal Table"/>
-    <w:uiPriority w:val="99"/>
-    <w:semiHidden/>
-    <w:unhideWhenUsed/>
-    <w:tblPr>
-      <w:tblInd w:w="0" w:type="dxa"/>
-      <w:tblCellMar>
-        <w:top w:w="0" w:type="dxa"/>
-        <w:left w:w="108" w:type="dxa"/>
-        <w:bottom w:w="0" w:type="dxa"/>
-        <w:right w:w="108" w:type="dxa"/>
-      </w:tblCellMar>
-    </w:tblPr>
-  </w:style>
-  <w:style w:type="numbering" w:default="1" w:styleId="NoList">
-    <w:name w:val="No List"/>
-    <w:uiPriority w:val="99"/>
-    <w:semiHidden/>
-    <w:unhideWhenUsed/>
-  </w:style>
-  <w:style w:type="character" w:styleId="FootnoteReference">
-    <w:name w:val="footnote reference"/>
-    <w:uiPriority w:val="99"/>
-  </w:style>
-  <w:style w:type="paragraph" w:styleId="BalloonText">
-    <w:name w:val="Balloon Text"/>
-    <w:basedOn w:val="Normal"/>
-    <w:link w:val="BalloonTextChar"/>
-    <w:uiPriority w:val="99"/>
-    <w:semiHidden/>
-    <w:unhideWhenUsed/>
-    <w:rsid w:val="00670B9B"/>
-    <w:rPr>
-      <w:rFonts w:ascii="Tahoma" w:hAnsi="Tahoma" w:cs="Tahoma"/>
-      <w:sz w:val="16"/>
-      <w:szCs w:val="16"/>
-    </w:rPr>
-  </w:style>
-  <w:style w:type="character" w:customStyle="1" w:styleId="BalloonTextChar">
-    <w:name w:val="Balloon Text Char"/>
-    <w:basedOn w:val="DefaultParagraphFont"/>
-    <w:link w:val="BalloonText"/>
-    <w:uiPriority w:val="99"/>
-    <w:semiHidden/>
-    <w:rsid w:val="00670B9B"/>
-    <w:rPr>
-      <w:rFonts w:ascii="Tahoma" w:hAnsi="Tahoma" w:cs="Tahoma"/>
-      <w:sz w:val="16"/>
-      <w:szCs w:val="16"/>
-    </w:rPr>
-  </w:style>
-  <w:style w:type="paragraph" w:styleId="Header">
-    <w:name w:val="header"/>
-    <w:basedOn w:val="Normal"/>
-    <w:link w:val="HeaderChar"/>
-    <w:uiPriority w:val="99"/>
-    <w:unhideWhenUsed/>
-    <w:rsid w:val="008F0DC3"/>
-    <w:pPr>
-      <w:tabs>
-        <w:tab w:val="center" w:pos="4680"/>
-        <w:tab w:val="right" w:pos="9360"/>
-      </w:tabs>
-    </w:pPr>
-  </w:style>
-  <w:style w:type="character" w:customStyle="1" w:styleId="HeaderChar">
-    <w:name w:val="Header Char"/>
-    <w:basedOn w:val="DefaultParagraphFont"/>
-    <w:link w:val="Header"/>
-    <w:uiPriority w:val="99"/>
-    <w:rsid w:val="008F0DC3"/>
-    <w:rPr>
-      <w:rFonts w:ascii="Times New Roman" w:hAnsi="Times New Roman" w:cs="Times New Roman"/>
-      <w:sz w:val="24"/>
-      <w:szCs w:val="24"/>
-    </w:rPr>
-  </w:style>
-  <w:style w:type="paragraph" w:styleId="Footer">
-    <w:name w:val="footer"/>
-    <w:basedOn w:val="Normal"/>
-    <w:link w:val="FooterChar"/>
-    <w:uiPriority w:val="99"/>
-    <w:unhideWhenUsed/>
-    <w:rsid w:val="008F0DC3"/>
-    <w:pPr>
-      <w:tabs>
-        <w:tab w:val="center" w:pos="4680"/>
-        <w:tab w:val="right" w:pos="9360"/>
-      </w:tabs>
-    </w:pPr>
-  </w:style>
-  <w:style w:type="character" w:customStyle="1" w:styleId="FooterChar">
-    <w:name w:val="Footer Char"/>
-    <w:basedOn w:val="DefaultParagraphFont"/>
-    <w:link w:val="Footer"/>
-    <w:uiPriority w:val="99"/>
-    <w:rsid w:val="008F0DC3"/>
-    <w:rPr>
-      <w:rFonts w:ascii="Times New Roman" w:hAnsi="Times New Roman" w:cs="Times New Roman"/>
-      <w:sz w:val="24"/>
-      <w:szCs w:val="24"/>
-    </w:rPr>
-  </w:style>
-  <w:style w:type="table" w:styleId="TableGrid">
-    <w:name w:val="Table Grid"/>
-    <w:basedOn w:val="TableNormal"/>
-    <w:uiPriority w:val="59"/>
-    <w:unhideWhenUsed/>
-    <w:rsid w:val="0094737C"/>
-    <w:pPr>
-      <w:spacing w:after="0" w:line="240" w:lineRule="auto"/>
-    </w:pPr>
-    <w:tblPr>
-      <w:tblBorders>
-        <w:top w:val="single" w:sz="4" w:space="0" w:color="auto"/>
-        <w:left w:val="single" w:sz="4" w:space="0" w:color="auto"/>
-        <w:bottom w:val="single" w:sz="4" w:space="0" w:color="auto"/>
-        <w:right w:val="single" w:sz="4" w:space="0" w:color="auto"/>
-        <w:insideH w:val="single" w:sz="4" w:space="0" w:color="auto"/>
-        <w:insideV w:val="single" w:sz="4" w:space="0" w:color="auto"/>
-      </w:tblBorders>
-    </w:tblPr>
-  </w:style>
-  <w:style w:type="paragraph" w:styleId="ListParagraph">
-    <w:name w:val="List Paragraph"/>
-    <w:basedOn w:val="Normal"/>
-    <w:uiPriority w:val="34"/>
-    <w:qFormat/>
-    <w:rsid w:val="007F713C"/>
-    <w:pPr>
-      <w:ind w:left="720"/>
-      <w:contextualSpacing/>
-    </w:pPr>
-  </w:style>
-</w:styles>
-</file>
-
-<file path=word/stylesWithEffects.xml><?xml version="1.0" encoding="utf-8"?>
-<w:styles xmlns:wpc="http://schemas.microsoft.com/office/word/2010/wordprocessingCanvas" xmlns:mc="http://schemas.openxmlformats.org/markup-compatibility/2006" xmlns:o="urn:schemas-microsoft-com:office:office" xmlns:r="http://schemas.openxmlformats.org/officeDocument/2006/relationships" xmlns:m="http://schemas.openxmlformats.org/officeDocument/2006/math" xmlns:v="urn:schemas-microsoft-com:vml" xmlns:wp14="http://schemas.microsoft.com/office/word/2010/wordprocessingDrawing" xmlns:wp="http://schemas.openxmlformats.org/drawingml/2006/wordprocessingDrawing" xmlns:w10="urn:schemas-microsoft-com:office:word" xmlns:w="http://schemas.openxmlformats.org/wordprocessingml/2006/main" xmlns:w14="http://schemas.microsoft.com/office/word/2010/wordml" xmlns:wpg="http://schemas.microsoft.com/office/word/2010/wordprocessingGroup" xmlns:wpi="http://schemas.microsoft.com/office/word/2010/wordprocessingInk" xmlns:wne="http://schemas.microsoft.com/office/word/2006/wordml" xmlns:wps="http://schemas.microsoft.com/office/word/2010/wordprocessingShape" mc:Ignorable="w14 wp14">
-  <w:docDefaults>
-    <w:rPrDefault>
-      <w:rPr>
-        <w:rFonts w:asciiTheme="minorHAnsi" w:eastAsiaTheme="minorEastAsia" w:hAnsiTheme="minorHAnsi" w:cstheme="minorBidi"/>
-        <w:sz w:val="22"/>
-        <w:szCs w:val="22"/>
-        <w:lang w:val="en-US" w:eastAsia="en-US" w:bidi="ar-SA"/>
-      </w:rPr>
-    </w:rPrDefault>
-    <w:pPrDefault>
-      <w:pPr>
-        <w:spacing w:after="200" w:line="276" w:lineRule="auto"/>
-      </w:pPr>
-    </w:pPrDefault>
-  </w:docDefaults>
-  <w:latentStyles w:defLockedState="0" w:defUIPriority="99" w:defSemiHidden="1" w:defUnhideWhenUsed="1" w:defQFormat="0" w:count="267">
-    <w:lsdException w:name="Normal" w:semiHidden="0" w:uiPriority="0" w:unhideWhenUsed="0" w:qFormat="1"/>
-    <w:lsdException w:name="heading 1" w:semiHidden="0" w:uiPriority="9" w:unhideWhenUsed="0" w:qFormat="1"/>
-    <w:lsdException w:name="heading 2" w:uiPriority="9" w:qFormat="1"/>
-    <w:lsdException w:name="heading 3" w:uiPriority="9" w:qFormat="1"/>
-    <w:lsdException w:name="heading 4" w:uiPriority="9" w:qFormat="1"/>
-    <w:lsdException w:name="heading 5" w:uiPriority="9" w:qFormat="1"/>
-    <w:lsdException w:name="heading 6" w:uiPriority="9" w:qFormat="1"/>
-    <w:lsdException w:name="heading 7" w:uiPriority="9" w:qFormat="1"/>
-    <w:lsdException w:name="heading 8" w:uiPriority="9" w:qFormat="1"/>
-    <w:lsdException w:name="heading 9" w:uiPriority="9" w:qFormat="1"/>
-    <w:lsdException w:name="toc 1" w:uiPriority="39"/>
-    <w:lsdException w:name="toc 2" w:uiPriority="39"/>
-    <w:lsdException w:name="toc 3" w:uiPriority="39"/>
-    <w:lsdException w:name="toc 4" w:uiPriority="39"/>
-    <w:lsdException w:name="toc 5" w:uiPriority="39"/>
-    <w:lsdException w:name="toc 6" w:uiPriority="39"/>
-    <w:lsdException w:name="toc 7" w:uiPriority="39"/>
-    <w:lsdException w:name="toc 8" w:uiPriority="39"/>
-    <w:lsdException w:name="toc 9" w:uiPriority="39"/>
-    <w:lsdException w:name="caption" w:uiPriority="35" w:qFormat="1"/>
-    <w:lsdException w:name="footnote reference" w:unhideWhenUsed="0"/>
-    <w:lsdException w:name="Title" w:semiHidden="0" w:uiPriority="10" w:unhideWhenUsed="0" w:qFormat="1"/>
-    <w:lsdException w:name="Default Paragraph Font" w:uiPriority="1"/>
-    <w:lsdException w:name="Subtitle" w:semiHidden="0" w:uiPriority="11" w:unhideWhenUsed="0" w:qFormat="1"/>
-    <w:lsdException w:name="Strong" w:semiHidden="0" w:uiPriority="22" w:unhideWhenUsed="0" w:qFormat="1"/>
-    <w:lsdException w:name="Emphasis" w:semiHidden="0" w:uiPriority="20" w:unhideWhenUsed="0" w:qFormat="1"/>
-    <w:lsdException w:name="Table Grid" w:semiHidden="0" w:uiPriority="59" w:unhideWhenUsed="0"/>
-    <w:lsdException w:name="Placeholder Text" w:unhideWhenUsed="0"/>
-    <w:lsdException w:name="No Spacing" w:semiHidden="0" w:uiPriority="1" w:unhideWhenUsed="0" w:qFormat="1"/>
-    <w:lsdException w:name="Light Shading" w:semiHidden="0" w:uiPriority="60" w:unhideWhenUsed="0"/>
-    <w:lsdException w:name="Light List" w:semiHidden="0" w:uiPriority="61" w:unhideWhenUsed="0"/>
-    <w:lsdException w:name="Light Grid" w:semiHidden="0" w:uiPriority="62" w:unhideWhenUsed="0"/>
-    <w:lsdException w:name="Medium Shading 1" w:semiHidden="0" w:uiPriority="63" w:unhideWhenUsed="0"/>
-    <w:lsdException w:name="Medium Shading 2" w:semiHidden="0" w:uiPriority="64" w:unhideWhenUsed="0"/>
-    <w:lsdException w:name="Medium List 1" w:semiHidden="0" w:uiPriority="65" w:unhideWhenUsed="0"/>
-    <w:lsdException w:name="Medium List 2" w:semiHidden="0" w:uiPriority="66" w:unhideWhenUsed="0"/>
-    <w:lsdException w:name="Medium Grid 1" w:semiHidden="0" w:uiPriority="67" w:unhideWhenUsed="0"/>
-    <w:lsdException w:name="Medium Grid 2" w:semiHidden="0" w:uiPriority="68" w:unhideWhenUsed="0"/>
-    <w:lsdException w:name="Medium Grid 3" w:semiHidden="0" w:uiPriority="69" w:unhideWhenUsed="0"/>
-    <w:lsdException w:name="Dark List" w:semiHidden="0" w:uiPriority="70" w:unhideWhenUsed="0"/>
-    <w:lsdException w:name="Colorful Shading" w:semiHidden="0" w:uiPriority="71" w:unhideWhenUsed="0"/>
-    <w:lsdException w:name="Colorful List" w:semiHidden="0" w:uiPriority="72" w:unhideWhenUsed="0"/>
-    <w:lsdException w:name="Colorful Grid" w:semiHidden="0" w:uiPriority="73" w:unhideWhenUsed="0"/>
-    <w:lsdException w:name="Light Shading Accent 1" w:semiHidden="0" w:uiPriority="60" w:unhideWhenUsed="0"/>
-    <w:lsdException w:name="Light List Accent 1" w:semiHidden="0" w:uiPriority="61" w:unhideWhenUsed="0"/>
-    <w:lsdException w:name="Light Grid Accent 1" w:semiHidden="0" w:uiPriority="62" w:unhideWhenUsed="0"/>
-    <w:lsdException w:name="Medium Shading 1 Accent 1" w:semiHidden="0" w:uiPriority="63" w:unhideWhenUsed="0"/>
-    <w:lsdException w:name="Medium Shading 2 Accent 1" w:semiHidden="0" w:uiPriority="64" w:unhideWhenUsed="0"/>
-    <w:lsdException w:name="Medium List 1 Accent 1" w:semiHidden="0" w:uiPriority="65" w:unhideWhenUsed="0"/>
-    <w:lsdException w:name="Revision" w:unhideWhenUsed="0"/>
-    <w:lsdException w:name="List Paragraph" w:semiHidden="0" w:uiPriority="34" w:unhideWhenUsed="0" w:qFormat="1"/>
-    <w:lsdException w:name="Quote" w:semiHidden="0" w:uiPriority="29" w:unhideWhenUsed="0" w:qFormat="1"/>
-    <w:lsdException w:name="Intense Quote" w:semiHidden="0" w:uiPriority="30" w:unhideWhenUsed="0" w:qFormat="1"/>
-    <w:lsdException w:name="Medium List 2 Accent 1" w:semiHidden="0" w:uiPriority="66" w:unhideWhenUsed="0"/>
-    <w:lsdException w:name="Medium Grid 1 Accent 1" w:semiHidden="0" w:uiPriority="67" w:unhideWhenUsed="0"/>
-    <w:lsdException w:name="Medium Grid 2 Accent 1" w:semiHidden="0" w:uiPriority="68" w:unhideWhenUsed="0"/>
-    <w:lsdException w:name="Medium Grid 3 Accent 1" w:semiHidden="0" w:uiPriority="69" w:unhideWhenUsed="0"/>
-    <w:lsdException w:name="Dark List Accent 1" w:semiHidden="0" w:uiPriority="70" w:unhideWhenUsed="0"/>
-    <w:lsdException w:name="Colorful Shading Accent 1" w:semiHidden="0" w:uiPriority="71" w:unhideWhenUsed="0"/>
-    <w:lsdException w:name="Colorful List Accent 1" w:semiHidden="0" w:uiPriority="72" w:unhideWhenUsed="0"/>
-    <w:lsdException w:name="Colorful Grid Accent 1" w:semiHidden="0" w:uiPriority="73" w:unhideWhenUsed="0"/>
-    <w:lsdException w:name="Light Shading Accent 2" w:semiHidden="0" w:uiPriority="60" w:unhideWhenUsed="0"/>
-    <w:lsdException w:name="Light List Accent 2" w:semiHidden="0" w:uiPriority="61" w:unhideWhenUsed="0"/>
-    <w:lsdException w:name="Light Grid Accent 2" w:semiHidden="0" w:uiPriority="62" w:unhideWhenUsed="0"/>
-    <w:lsdException w:name="Medium Shading 1 Accent 2" w:semiHidden="0" w:uiPriority="63" w:unhideWhenUsed="0"/>
-    <w:lsdException w:name="Medium Shading 2 Accent 2" w:semiHidden="0" w:uiPriority="64" w:unhideWhenUsed="0"/>
-    <w:lsdException w:name="Medium List 1 Accent 2" w:semiHidden="0" w:uiPriority="65" w:unhideWhenUsed="0"/>
-    <w:lsdException w:name="Medium List 2 Accent 2" w:semiHidden="0" w:uiPriority="66" w:unhideWhenUsed="0"/>
-    <w:lsdException w:name="Medium Grid 1 Accent 2" w:semiHidden="0" w:uiPriority="67" w:unhideWhenUsed="0"/>
-    <w:lsdException w:name="Medium Grid 2 Accent 2" w:semiHidden="0" w:uiPriority="68" w:unhideWhenUsed="0"/>
-    <w:lsdException w:name="Medium Grid 3 Accent 2" w:semiHidden="0" w:uiPriority="69" w:unhideWhenUsed="0"/>
-    <w:lsdException w:name="Dark List Accent 2" w:semiHidden="0" w:uiPriority="70" w:unhideWhenUsed="0"/>
-    <w:lsdException w:name="Colorful Shading Accent 2" w:semiHidden="0" w:uiPriority="71" w:unhideWhenUsed="0"/>
-    <w:lsdException w:name="Colorful List Accent 2" w:semiHidden="0" w:uiPriority="72" w:unhideWhenUsed="0"/>
-    <w:lsdException w:name="Colorful Grid Accent 2" w:semiHidden="0" w:uiPriority="73" w:unhideWhenUsed="0"/>
-    <w:lsdException w:name="Light Shading Accent 3" w:semiHidden="0" w:uiPriority="60" w:unhideWhenUsed="0"/>
-    <w:lsdException w:name="Light List Accent 3" w:semiHidden="0" w:uiPriority="61" w:unhideWhenUsed="0"/>
-    <w:lsdException w:name="Light Grid Accent 3" w:semiHidden="0" w:uiPriority="62" w:unhideWhenUsed="0"/>
-    <w:lsdException w:name="Medium Shading 1 Accent 3" w:semiHidden="0" w:uiPriority="63" w:unhideWhenUsed="0"/>
-    <w:lsdException w:name="Medium Shading 2 Accent 3" w:semiHidden="0" w:uiPriority="64" w:unhideWhenUsed="0"/>
-    <w:lsdException w:name="Medium List 1 Accent 3" w:semiHidden="0" w:uiPriority="65" w:unhideWhenUsed="0"/>
-    <w:lsdException w:name="Medium List 2 Accent 3" w:semiHidden="0" w:uiPriority="66" w:unhideWhenUsed="0"/>
-    <w:lsdException w:name="Medium Grid 1 Accent 3" w:semiHidden="0" w:uiPriority="67" w:unhideWhenUsed="0"/>
-    <w:lsdException w:name="Medium Grid 2 Accent 3" w:semiHidden="0" w:uiPriority="68" w:unhideWhenUsed="0"/>
-    <w:lsdException w:name="Medium Grid 3 Accent 3" w:semiHidden="0" w:uiPriority="69" w:unhideWhenUsed="0"/>
-    <w:lsdException w:name="Dark List Accent 3" w:semiHidden="0" w:uiPriority="70" w:unhideWhenUsed="0"/>
-    <w:lsdException w:name="Colorful Shading Accent 3" w:semiHidden="0" w:uiPriority="71" w:unhideWhenUsed="0"/>
-    <w:lsdException w:name="Colorful List Accent 3" w:semiHidden="0" w:uiPriority="72" w:unhideWhenUsed="0"/>
-    <w:lsdException w:name="Colorful Grid Accent 3" w:semiHidden="0" w:uiPriority="73" w:unhideWhenUsed="0"/>
-    <w:lsdException w:name="Light Shading Accent 4" w:semiHidden="0" w:uiPriority="60" w:unhideWhenUsed="0"/>
-    <w:lsdException w:name="Light List Accent 4" w:semiHidden="0" w:uiPriority="61" w:unhideWhenUsed="0"/>
-    <w:lsdException w:name="Light Grid Accent 4" w:semiHidden="0" w:uiPriority="62" w:unhideWhenUsed="0"/>
-    <w:lsdException w:name="Medium Shading 1 Accent 4" w:semiHidden="0" w:uiPriority="63" w:unhideWhenUsed="0"/>
-    <w:lsdException w:name="Medium Shading 2 Accent 4" w:semiHidden="0" w:uiPriority="64" w:unhideWhenUsed="0"/>
-    <w:lsdException w:name="Medium List 1 Accent 4" w:semiHidden="0" w:uiPriority="65" w:unhideWhenUsed="0"/>
-    <w:lsdException w:name="Medium List 2 Accent 4" w:semiHidden="0" w:uiPriority="66" w:unhideWhenUsed="0"/>
-    <w:lsdException w:name="Medium Grid 1 Accent 4" w:semiHidden="0" w:uiPriority="67" w:unhideWhenUsed="0"/>
-    <w:lsdException w:name="Medium Grid 2 Accent 4" w:semiHidden="0" w:uiPriority="68" w:unhideWhenUsed="0"/>
-    <w:lsdException w:name="Medium Grid 3 Accent 4" w:semiHidden="0" w:uiPriority="69" w:unhideWhenUsed="0"/>
-    <w:lsdException w:name="Dark List Accent 4" w:semiHidden="0" w:uiPriority="70" w:unhideWhenUsed="0"/>
-    <w:lsdException w:name="Colorful Shading Accent 4" w:semiHidden="0" w:uiPriority="71" w:unhideWhenUsed="0"/>
-    <w:lsdException w:name="Colorful List Accent 4" w:semiHidden="0" w:uiPriority="72" w:unhideWhenUsed="0"/>
-    <w:lsdException w:name="Colorful Grid Accent 4" w:semiHidden="0" w:uiPriority="73" w:unhideWhenUsed="0"/>
-    <w:lsdException w:name="Light Shading Accent 5" w:semiHidden="0" w:uiPriority="60" w:unhideWhenUsed="0"/>
-    <w:lsdException w:name="Light List Accent 5" w:semiHidden="0" w:uiPriority="61" w:unhideWhenUsed="0"/>
-    <w:lsdException w:name="Light Grid Accent 5" w:semiHidden="0" w:uiPriority="62" w:unhideWhenUsed="0"/>
-    <w:lsdException w:name="Medium Shading 1 Accent 5" w:semiHidden="0" w:uiPriority="63" w:unhideWhenUsed="0"/>
-    <w:lsdException w:name="Medium Shading 2 Accent 5" w:semiHidden="0" w:uiPriority="64" w:unhideWhenUsed="0"/>
-    <w:lsdException w:name="Medium List 1 Accent 5" w:semiHidden="0" w:uiPriority="65" w:unhideWhenUsed="0"/>
-    <w:lsdException w:name="Medium List 2 Accent 5" w:semiHidden="0" w:uiPriority="66" w:unhideWhenUsed="0"/>
-    <w:lsdException w:name="Medium Grid 1 Accent 5" w:semiHidden="0" w:uiPriority="67" w:unhideWhenUsed="0"/>
-    <w:lsdException w:name="Medium Grid 2 Accent 5" w:semiHidden="0" w:uiPriority="68" w:unhideWhenUsed="0"/>
-    <w:lsdException w:name="Medium Grid 3 Accent 5" w:semiHidden="0" w:uiPriority="69" w:unhideWhenUsed="0"/>
-    <w:lsdException w:name="Dark List Accent 5" w:semiHidden="0" w:uiPriority="70" w:unhideWhenUsed="0"/>
-    <w:lsdException w:name="Colorful Shading Accent 5" w:semiHidden="0" w:uiPriority="71" w:unhideWhenUsed="0"/>
-    <w:lsdException w:name="Colorful List Accent 5" w:semiHidden="0" w:uiPriority="72" w:unhideWhenUsed="0"/>
-    <w:lsdException w:name="Colorful Grid Accent 5" w:semiHidden="0" w:uiPriority="73" w:unhideWhenUsed="0"/>
-    <w:lsdException w:name="Light Shading Accent 6" w:semiHidden="0" w:uiPriority="60" w:unhideWhenUsed="0"/>
-    <w:lsdException w:name="Light List Accent 6" w:semiHidden="0" w:uiPriority="61" w:unhideWhenUsed="0"/>
-    <w:lsdException w:name="Light Grid Accent 6" w:semiHidden="0" w:uiPriority="62" w:unhideWhenUsed="0"/>
-    <w:lsdException w:name="Medium Shading 1 Accent 6" w:semiHidden="0" w:uiPriority="63" w:unhideWhenUsed="0"/>
-    <w:lsdException w:name="Medium Shading 2 Accent 6" w:semiHidden="0" w:uiPriority="64" w:unhideWhenUsed="0"/>
-    <w:lsdException w:name="Medium List 1 Accent 6" w:semiHidden="0" w:uiPriority="65" w:unhideWhenUsed="0"/>
-    <w:lsdException w:name="Medium List 2 Accent 6" w:semiHidden="0" w:uiPriority="66" w:unhideWhenUsed="0"/>
-    <w:lsdException w:name="Medium Grid 1 Accent 6" w:semiHidden="0" w:uiPriority="67" w:unhideWhenUsed="0"/>
-    <w:lsdException w:name="Medium Grid 2 Accent 6" w:semiHidden="0" w:uiPriority="68" w:unhideWhenUsed="0"/>
-    <w:lsdException w:name="Medium Grid 3 Accent 6" w:semiHidden="0" w:uiPriority="69" w:unhideWhenUsed="0"/>
-    <w:lsdException w:name="Dark List Accent 6" w:semiHidden="0" w:uiPriority="70" w:unhideWhenUsed="0"/>
-    <w:lsdException w:name="Colorful Shading Accent 6" w:semiHidden="0" w:uiPriority="71" w:unhideWhenUsed="0"/>
-    <w:lsdException w:name="Colorful List Accent 6" w:semiHidden="0" w:uiPriority="72" w:unhideWhenUsed="0"/>
-    <w:lsdException w:name="Colorful Grid Accent 6" w:semiHidden="0" w:uiPriority="73" w:unhideWhenUsed="0"/>
-    <w:lsdException w:name="Subtle Emphasis" w:semiHidden="0" w:uiPriority="19" w:unhideWhenUsed="0" w:qFormat="1"/>
-    <w:lsdException w:name="Intense Emphasis" w:semiHidden="0" w:uiPriority="21" w:unhideWhenUsed="0" w:qFormat="1"/>
-    <w:lsdException w:name="Subtle Reference" w:semiHidden="0" w:uiPriority="31" w:unhideWhenUsed="0" w:qFormat="1"/>
-    <w:lsdException w:name="Intense Reference" w:semiHidden="0" w:uiPriority="32" w:unhideWhenUsed="0" w:qFormat="1"/>
-    <w:lsdException w:name="Book Title" w:semiHidden="0" w:uiPriority="33" w:unhideWhenUsed="0" w:qFormat="1"/>
-    <w:lsdException w:name="Bibliography" w:uiPriority="37"/>
-    <w:lsdException w:name="TOC Heading" w:uiPriority="39" w:qFormat="1"/>
+  <w:latentStyles w:defLockedState="0" w:defUIPriority="99" w:defSemiHidden="0" w:defUnhideWhenUsed="0" w:defQFormat="0" w:count="376">
+    <w:lsdException w:name="Normal" w:uiPriority="0" w:qFormat="1"/>
+    <w:lsdException w:name="heading 1" w:uiPriority="9" w:qFormat="1"/>
+    <w:lsdException w:name="heading 2" w:semiHidden="1" w:uiPriority="9" w:unhideWhenUsed="1" w:qFormat="1"/>
+    <w:lsdException w:name="heading 3" w:semiHidden="1" w:uiPriority="9" w:unhideWhenUsed="1" w:qFormat="1"/>
+    <w:lsdException w:name="heading 4" w:semiHidden="1" w:uiPriority="9" w:unhideWhenUsed="1" w:qFormat="1"/>
+    <w:lsdException w:name="heading 5" w:semiHidden="1" w:uiPriority="9" w:unhideWhenUsed="1" w:qFormat="1"/>
+    <w:lsdException w:name="heading 6" w:semiHidden="1" w:uiPriority="9" w:unhideWhenUsed="1" w:qFormat="1"/>
+    <w:lsdException w:name="heading 7" w:semiHidden="1" w:uiPriority="9" w:unhideWhenUsed="1" w:qFormat="1"/>
+    <w:lsdException w:name="heading 8" w:semiHidden="1" w:uiPriority="9" w:unhideWhenUsed="1" w:qFormat="1"/>
+    <w:lsdException w:name="heading 9" w:semiHidden="1" w:uiPriority="9" w:unhideWhenUsed="1" w:qFormat="1"/>
+    <w:lsdException w:name="index 1" w:semiHidden="1" w:unhideWhenUsed="1"/>
+    <w:lsdException w:name="index 2" w:semiHidden="1" w:unhideWhenUsed="1"/>
+    <w:lsdException w:name="index 3" w:semiHidden="1" w:unhideWhenUsed="1"/>
+    <w:lsdException w:name="index 4" w:semiHidden="1" w:unhideWhenUsed="1"/>
+    <w:lsdException w:name="index 5" w:semiHidden="1" w:unhideWhenUsed="1"/>
+    <w:lsdException w:name="index 6" w:semiHidden="1" w:unhideWhenUsed="1"/>
+    <w:lsdException w:name="index 7" w:semiHidden="1" w:unhideWhenUsed="1"/>
+    <w:lsdException w:name="index 8" w:semiHidden="1" w:unhideWhenUsed="1"/>
+    <w:lsdException w:name="index 9" w:semiHidden="1" w:unhideWhenUsed="1"/>
+    <w:lsdException w:name="toc 1" w:semiHidden="1" w:uiPriority="39" w:unhideWhenUsed="1"/>
+    <w:lsdException w:name="toc 2" w:semiHidden="1" w:uiPriority="39" w:unhideWhenUsed="1"/>
+    <w:lsdException w:name="toc 3" w:semiHidden="1" w:uiPriority="39" w:unhideWhenUsed="1"/>
+    <w:lsdException w:name="toc 4" w:semiHidden="1" w:uiPriority="39" w:unhideWhenUsed="1"/>
+    <w:lsdException w:name="toc 5" w:semiHidden="1" w:uiPriority="39" w:unhideWhenUsed="1"/>
+    <w:lsdException w:name="toc 6" w:semiHidden="1" w:uiPriority="39" w:unhideWhenUsed="1"/>
+    <w:lsdException w:name="toc 7" w:semiHidden="1" w:uiPriority="39" w:unhideWhenUsed="1"/>
+    <w:lsdException w:name="toc 8" w:semiHidden="1" w:uiPriority="39" w:unhideWhenUsed="1"/>
+    <w:lsdException w:name="toc 9" w:semiHidden="1" w:uiPriority="39" w:unhideWhenUsed="1"/>
+    <w:lsdException w:name="Normal Indent" w:semiHidden="1" w:unhideWhenUsed="1"/>
+    <w:lsdException w:name="footnote text" w:semiHidden="1" w:unhideWhenUsed="1"/>
+    <w:lsdException w:name="annotation text" w:semiHidden="1" w:unhideWhenUsed="1"/>
+    <w:lsdException w:name="header" w:semiHidden="1" w:unhideWhenUsed="1"/>
+    <w:lsdException w:name="footer" w:semiHidden="1" w:unhideWhenUsed="1"/>
+    <w:lsdException w:name="index heading" w:semiHidden="1" w:unhideWhenUsed="1"/>
+    <w:lsdException w:name="caption" w:semiHidden="1" w:uiPriority="35" w:unhideWhenUsed="1" w:qFormat="1"/>
+    <w:lsdException w:name="table of figures" w:semiHidden="1" w:unhideWhenUsed="1"/>
+    <w:lsdException w:name="envelope address" w:semiHidden="1" w:unhideWhenUsed="1"/>
+    <w:lsdException w:name="envelope return" w:semiHidden="1" w:unhideWhenUsed="1"/>
+    <w:lsdException w:name="footnote reference" w:semiHidden="1"/>
+    <w:lsdException w:name="annotation reference" w:semiHidden="1" w:unhideWhenUsed="1"/>
+    <w:lsdException w:name="line number" w:semiHidden="1" w:unhideWhenUsed="1"/>
+    <w:lsdException w:name="page number" w:semiHidden="1" w:unhideWhenUsed="1"/>
+    <w:lsdException w:name="endnote reference" w:semiHidden="1" w:unhideWhenUsed="1"/>
+    <w:lsdException w:name="endnote text" w:semiHidden="1" w:unhideWhenUsed="1"/>
+    <w:lsdException w:name="table of authorities" w:semiHidden="1" w:unhideWhenUsed="1"/>
+    <w:lsdException w:name="macro" w:semiHidden="1" w:unhideWhenUsed="1"/>
+    <w:lsdException w:name="toa heading" w:semiHidden="1" w:unhideWhenUsed="1"/>
+    <w:lsdException w:name="List" w:semiHidden="1" w:unhideWhenUsed="1"/>
+    <w:lsdException w:name="List Bullet" w:semiHidden="1" w:unhideWhenUsed="1"/>
+    <w:lsdException w:name="List Number" w:semiHidden="1" w:unhideWhenUsed="1"/>
+    <w:lsdException w:name="List 2" w:semiHidden="1" w:unhideWhenUsed="1"/>
+    <w:lsdException w:name="List 3" w:semiHidden="1" w:unhideWhenUsed="1"/>
+    <w:lsdException w:name="List 4" w:semiHidden="1" w:unhideWhenUsed="1"/>
+    <w:lsdException w:name="List 5" w:semiHidden="1" w:unhideWhenUsed="1"/>
+    <w:lsdException w:name="List Bullet 2" w:semiHidden="1" w:unhideWhenUsed="1"/>
+    <w:lsdException w:name="List Bullet 3" w:semiHidden="1" w:unhideWhenUsed="1"/>
+    <w:lsdException w:name="List Bullet 4" w:semiHidden="1" w:unhideWhenUsed="1"/>
+    <w:lsdException w:name="List Bullet 5" w:semiHidden="1" w:unhideWhenUsed="1"/>
+    <w:lsdException w:name="List Number 2" w:semiHidden="1" w:unhideWhenUsed="1"/>
+    <w:lsdException w:name="List Number 3" w:semiHidden="1" w:unhideWhenUsed="1"/>
+    <w:lsdException w:name="List Number 4" w:semiHidden="1" w:unhideWhenUsed="1"/>
+    <w:lsdException w:name="List Number 5" w:semiHidden="1" w:unhideWhenUsed="1"/>
+    <w:lsdException w:name="Title" w:uiPriority="10" w:qFormat="1"/>
+    <w:lsdException w:name="Closing" w:semiHidden="1" w:unhideWhenUsed="1"/>
+    <w:lsdException w:name="Signature" w:semiHidden="1" w:unhideWhenUsed="1"/>
+    <w:lsdException w:name="Default Paragraph Font" w:semiHidden="1" w:uiPriority="1" w:unhideWhenUsed="1"/>
+    <w:lsdException w:name="Body Text" w:semiHidden="1" w:unhideWhenUsed="1"/>
+    <w:lsdException w:name="Body Text Indent" w:semiHidden="1" w:unhideWhenUsed="1"/>
+    <w:lsdException w:name="List Continue" w:semiHidden="1" w:unhideWhenUsed="1"/>
+    <w:lsdException w:name="List Continue 2" w:semiHidden="1" w:unhideWhenUsed="1"/>
+    <w:lsdException w:name="List Continue 3" w:semiHidden="1" w:unhideWhenUsed="1"/>
+    <w:lsdException w:name="List Continue 4" w:semiHidden="1" w:unhideWhenUsed="1"/>
+    <w:lsdException w:name="List Continue 5" w:semiHidden="1" w:unhideWhenUsed="1"/>
+    <w:lsdException w:name="Message Header" w:semiHidden="1" w:unhideWhenUsed="1"/>
+    <w:lsdException w:name="Subtitle" w:uiPriority="11" w:qFormat="1"/>
+    <w:lsdException w:name="Salutation" w:semiHidden="1" w:unhideWhenUsed="1"/>
+    <w:lsdException w:name="Date" w:semiHidden="1" w:unhideWhenUsed="1"/>
+    <w:lsdException w:name="Body Text First Indent" w:semiHidden="1" w:unhideWhenUsed="1"/>
+    <w:lsdException w:name="Body Text First Indent 2" w:semiHidden="1" w:unhideWhenUsed="1"/>
+    <w:lsdException w:name="Note Heading" w:semiHidden="1" w:unhideWhenUsed="1"/>
+    <w:lsdException w:name="Body Text 2" w:semiHidden="1" w:unhideWhenUsed="1"/>
+    <w:lsdException w:name="Body Text 3" w:semiHidden="1" w:unhideWhenUsed="1"/>
+    <w:lsdException w:name="Body Text Indent 2" w:semiHidden="1" w:unhideWhenUsed="1"/>
+    <w:lsdException w:name="Body Text Indent 3" w:semiHidden="1" w:unhideWhenUsed="1"/>
+    <w:lsdException w:name="Block Text" w:semiHidden="1" w:unhideWhenUsed="1"/>
+    <w:lsdException w:name="Hyperlink" w:semiHidden="1" w:unhideWhenUsed="1"/>
+    <w:lsdException w:name="FollowedHyperlink" w:semiHidden="1" w:unhideWhenUsed="1"/>
+    <w:lsdException w:name="Strong" w:uiPriority="22" w:qFormat="1"/>
+    <w:lsdException w:name="Emphasis" w:uiPriority="20" w:qFormat="1"/>
+    <w:lsdException w:name="Document Map" w:semiHidden="1" w:unhideWhenUsed="1"/>
+    <w:lsdException w:name="Plain Text" w:semiHidden="1" w:unhideWhenUsed="1"/>
+    <w:lsdException w:name="E-mail Signature" w:semiHidden="1" w:unhideWhenUsed="1"/>
+    <w:lsdException w:name="HTML Top of Form" w:semiHidden="1" w:unhideWhenUsed="1"/>
+    <w:lsdException w:name="HTML Bottom of Form" w:semiHidden="1" w:unhideWhenUsed="1"/>
+    <w:lsdException w:name="Normal (Web)" w:semiHidden="1" w:unhideWhenUsed="1"/>
+    <w:lsdException w:name="HTML Acronym" w:semiHidden="1" w:unhideWhenUsed="1"/>
+    <w:lsdException w:name="HTML Address" w:semiHidden="1" w:unhideWhenUsed="1"/>
+    <w:lsdException w:name="HTML Cite" w:semiHidden="1" w:unhideWhenUsed="1"/>
+    <w:lsdException w:name="HTML Code" w:semiHidden="1" w:unhideWhenUsed="1"/>
+    <w:lsdException w:name="HTML Definition" w:semiHidden="1" w:unhideWhenUsed="1"/>
+    <w:lsdException w:name="HTML Keyboard" w:semiHidden="1" w:unhideWhenUsed="1"/>
+    <w:lsdException w:name="HTML Preformatted" w:semiHidden="1" w:unhideWhenUsed="1"/>
+    <w:lsdException w:name="HTML Sample" w:semiHidden="1" w:unhideWhenUsed="1"/>
+    <w:lsdException w:name="HTML Typewriter" w:semiHidden="1" w:unhideWhenUsed="1"/>
+    <w:lsdException w:name="HTML Variable" w:semiHidden="1" w:unhideWhenUsed="1"/>
+    <w:lsdException w:name="Normal Table" w:semiHidden="1" w:unhideWhenUsed="1"/>
+    <w:lsdException w:name="annotation subject" w:semiHidden="1" w:unhideWhenUsed="1"/>
+    <w:lsdException w:name="No List" w:semiHidden="1" w:unhideWhenUsed="1"/>
+    <w:lsdException w:name="Outline List 1" w:semiHidden="1" w:unhideWhenUsed="1"/>
+    <w:lsdException w:name="Outline List 2" w:semiHidden="1" w:unhideWhenUsed="1"/>
+    <w:lsdException w:name="Outline List 3" w:semiHidden="1" w:unhideWhenUsed="1"/>
+    <w:lsdException w:name="Table Simple 1" w:semiHidden="1" w:unhideWhenUsed="1"/>
+    <w:lsdException w:name="Table Simple 2" w:semiHidden="1" w:unhideWhenUsed="1"/>
+    <w:lsdException w:name="Table Simple 3" w:semiHidden="1" w:unhideWhenUsed="1"/>
+    <w:lsdException w:name="Table Classic 1" w:semiHidden="1" w:unhideWhenUsed="1"/>
+    <w:lsdException w:name="Table Classic 2" w:semiHidden="1" w:unhideWhenUsed="1"/>
+    <w:lsdException w:name="Table Classic 3" w:semiHidden="1" w:unhideWhenUsed="1"/>
+    <w:lsdException w:name="Table Classic 4" w:semiHidden="1" w:unhideWhenUsed="1"/>
+    <w:lsdException w:name="Table Colorful 1" w:semiHidden="1" w:unhideWhenUsed="1"/>
+    <w:lsdException w:name="Table Colorful 2" w:semiHidden="1" w:unhideWhenUsed="1"/>
+    <w:lsdException w:name="Table Colorful 3" w:semiHidden="1" w:unhideWhenUsed="1"/>
+    <w:lsdException w:name="Table Columns 1" w:semiHidden="1" w:unhideWhenUsed="1"/>
+    <w:lsdException w:name="Table Columns 2" w:semiHidden="1" w:unhideWhenUsed="1"/>
+    <w:lsdException w:name="Table Columns 3" w:semiHidden="1" w:unhideWhenUsed="1"/>
+    <w:lsdException w:name="Table Columns 4" w:semiHidden="1" w:unhideWhenUsed="1"/>
+    <w:lsdException w:name="Table Columns 5" w:semiHidden="1" w:unhideWhenUsed="1"/>
+    <w:lsdException w:name="Table Grid 1" w:semiHidden="1" w:unhideWhenUsed="1"/>
+    <w:lsdException w:name="Table Grid 2" w:semiHidden="1" w:unhideWhenUsed="1"/>
+    <w:lsdException w:name="Table Grid 3" w:semiHidden="1" w:unhideWhenUsed="1"/>
+    <w:lsdException w:name="Table Grid 4" w:semiHidden="1" w:unhideWhenUsed="1"/>
+    <w:lsdException w:name="Table Grid 5" w:semiHidden="1" w:unhideWhenUsed="1"/>
+    <w:lsdException w:name="Table Grid 6" w:semiHidden="1" w:unhideWhenUsed="1"/>
+    <w:lsdException w:name="Table Grid 7" w:semiHidden="1" w:unhideWhenUsed="1"/>
+    <w:lsdException w:name="Table Grid 8" w:semiHidden="1" w:unhideWhenUsed="1"/>
+    <w:lsdException w:name="Table List 1" w:semiHidden="1" w:unhideWhenUsed="1"/>
+    <w:lsdException w:name="Table List 2" w:semiHidden="1" w:unhideWhenUsed="1"/>
+    <w:lsdException w:name="Table List 3" w:semiHidden="1" w:unhideWhenUsed="1"/>
+    <w:lsdException w:name="Table List 4" w:semiHidden="1" w:unhideWhenUsed="1"/>
+    <w:lsdException w:name="Table List 5" w:semiHidden="1" w:unhideWhenUsed="1"/>
+    <w:lsdException w:name="Table List 6" w:semiHidden="1" w:unhideWhenUsed="1"/>
+    <w:lsdException w:name="Table List 7" w:semiHidden="1" w:unhideWhenUsed="1"/>
+    <w:lsdException w:name="Table List 8" w:semiHidden="1" w:unhideWhenUsed="1"/>
+    <w:lsdException w:name="Table 3D effects 1" w:semiHidden="1" w:unhideWhenUsed="1"/>
+    <w:lsdException w:name="Table 3D effects 2" w:semiHidden="1" w:unhideWhenUsed="1"/>
+    <w:lsdException w:name="Table 3D effects 3" w:semiHidden="1" w:unhideWhenUsed="1"/>
+    <w:lsdException w:name="Table Contemporary" w:semiHidden="1" w:unhideWhenUsed="1"/>
+    <w:lsdException w:name="Table Elegant" w:semiHidden="1" w:unhideWhenUsed="1"/>
+    <w:lsdException w:name="Table Professional" w:semiHidden="1" w:unhideWhenUsed="1"/>
+    <w:lsdException w:name="Table Subtle 1" w:semiHidden="1" w:unhideWhenUsed="1"/>
+    <w:lsdException w:name="Table Subtle 2" w:semiHidden="1" w:unhideWhenUsed="1"/>
+    <w:lsdException w:name="Table Web 1" w:semiHidden="1" w:unhideWhenUsed="1"/>
+    <w:lsdException w:name="Table Web 2" w:semiHidden="1" w:unhideWhenUsed="1"/>
+    <w:lsdException w:name="Table Web 3" w:semiHidden="1" w:unhideWhenUsed="1"/>
+    <w:lsdException w:name="Balloon Text" w:semiHidden="1" w:unhideWhenUsed="1"/>
+    <w:lsdException w:name="Table Grid" w:uiPriority="59"/>
+    <w:lsdException w:name="Table Theme" w:semiHidden="1" w:unhideWhenUsed="1"/>
+    <w:lsdException w:name="Placeholder Text" w:semiHidden="1"/>
+    <w:lsdException w:name="No Spacing" w:uiPriority="1" w:qFormat="1"/>
+    <w:lsdException w:name="Light Shading" w:uiPriority="60"/>
+    <w:lsdException w:name="Light List" w:uiPriority="61"/>
+    <w:lsdException w:name="Light Grid" w:uiPriority="62"/>
+    <w:lsdException w:name="Medium Shading 1" w:uiPriority="63"/>
+    <w:lsdException w:name="Medium Shading 2" w:uiPriority="64"/>
+    <w:lsdException w:name="Medium List 1" w:uiPriority="65"/>
+    <w:lsdException w:name="Medium List 2" w:uiPriority="66"/>
+    <w:lsdException w:name="Medium Grid 1" w:uiPriority="67"/>
+    <w:lsdException w:name="Medium Grid 2" w:uiPriority="68"/>
+    <w:lsdException w:name="Medium Grid 3" w:uiPriority="69"/>
+    <w:lsdException w:name="Dark List" w:uiPriority="70"/>
+    <w:lsdException w:name="Colorful Shading" w:uiPriority="71"/>
+    <w:lsdException w:name="Colorful List" w:uiPriority="72"/>
+    <w:lsdException w:name="Colorful Grid" w:uiPriority="73"/>
+    <w:lsdException w:name="Light Shading Accent 1" w:uiPriority="60"/>
+    <w:lsdException w:name="Light List Accent 1" w:uiPriority="61"/>
+    <w:lsdException w:name="Light Grid Accent 1" w:uiPriority="62"/>
+    <w:lsdException w:name="Medium Shading 1 Accent 1" w:uiPriority="63"/>
+    <w:lsdException w:name="Medium Shading 2 Accent 1" w:uiPriority="64"/>
+    <w:lsdException w:name="Medium List 1 Accent 1" w:uiPriority="65"/>
+    <w:lsdException w:name="Revision" w:semiHidden="1"/>
+    <w:lsdException w:name="List Paragraph" w:uiPriority="34" w:qFormat="1"/>
+    <w:lsdException w:name="Quote" w:uiPriority="29" w:qFormat="1"/>
+    <w:lsdException w:name="Intense Quote" w:uiPriority="30" w:qFormat="1"/>
+    <w:lsdException w:name="Medium List 2 Accent 1" w:uiPriority="66"/>
+    <w:lsdException w:name="Medium Grid 1 Accent 1" w:uiPriority="67"/>
+    <w:lsdException w:name="Medium Grid 2 Accent 1" w:uiPriority="68"/>
+    <w:lsdException w:name="Medium Grid 3 Accent 1" w:uiPriority="69"/>
+    <w:lsdException w:name="Dark List Accent 1" w:uiPriority="70"/>
+    <w:lsdException w:name="Colorful Shading Accent 1" w:uiPriority="71"/>
+    <w:lsdException w:name="Colorful List Accent 1" w:uiPriority="72"/>
+    <w:lsdException w:name="Colorful Grid Accent 1" w:uiPriority="73"/>
+    <w:lsdException w:name="Light Shading Accent 2" w:uiPriority="60"/>
+    <w:lsdException w:name="Light List Accent 2" w:uiPriority="61"/>
+    <w:lsdException w:name="Light Grid Accent 2" w:uiPriority="62"/>
+    <w:lsdException w:name="Medium Shading 1 Accent 2" w:uiPriority="63"/>
+    <w:lsdException w:name="Medium Shading 2 Accent 2" w:uiPriority="64"/>
+    <w:lsdException w:name="Medium List 1 Accent 2" w:uiPriority="65"/>
+    <w:lsdException w:name="Medium List 2 Accent 2" w:uiPriority="66"/>
+    <w:lsdException w:name="Medium Grid 1 Accent 2" w:uiPriority="67"/>
+    <w:lsdException w:name="Medium Grid 2 Accent 2" w:uiPriority="68"/>
+    <w:lsdException w:name="Medium Grid 3 Accent 2" w:uiPriority="69"/>
+    <w:lsdException w:name="Dark List Accent 2" w:uiPriority="70"/>
+    <w:lsdException w:name="Colorful Shading Accent 2" w:uiPriority="71"/>
+    <w:lsdException w:name="Colorful List Accent 2" w:uiPriority="72"/>
+    <w:lsdException w:name="Colorful Grid Accent 2" w:uiPriority="73"/>
+    <w:lsdException w:name="Light Shading Accent 3" w:uiPriority="60"/>
+    <w:lsdException w:name="Light List Accent 3" w:uiPriority="61"/>
+    <w:lsdException w:name="Light Grid Accent 3" w:uiPriority="62"/>
+    <w:lsdException w:name="Medium Shading 1 Accent 3" w:uiPriority="63"/>
+    <w:lsdException w:name="Medium Shading 2 Accent 3" w:uiPriority="64"/>
+    <w:lsdException w:name="Medium List 1 Accent 3" w:uiPriority="65"/>
+    <w:lsdException w:name="Medium List 2 Accent 3" w:uiPriority="66"/>
+    <w:lsdException w:name="Medium Grid 1 Accent 3" w:uiPriority="67"/>
+    <w:lsdException w:name="Medium Grid 2 Accent 3" w:uiPriority="68"/>
+    <w:lsdException w:name="Medium Grid 3 Accent 3" w:uiPriority="69"/>
+    <w:lsdException w:name="Dark List Accent 3" w:uiPriority="70"/>
+    <w:lsdException w:name="Colorful Shading Accent 3" w:uiPriority="71"/>
+    <w:lsdException w:name="Colorful List Accent 3" w:uiPriority="72"/>
+    <w:lsdException w:name="Colorful Grid Accent 3" w:uiPriority="73"/>
+    <w:lsdException w:name="Light Shading Accent 4" w:uiPriority="60"/>
+    <w:lsdException w:name="Light List Accent 4" w:uiPriority="61"/>
+    <w:lsdException w:name="Light Grid Accent 4" w:uiPriority="62"/>
+    <w:lsdException w:name="Medium Shading 1 Accent 4" w:uiPriority="63"/>
+    <w:lsdException w:name="Medium Shading 2 Accent 4" w:uiPriority="64"/>
+    <w:lsdException w:name="Medium List 1 Accent 4" w:uiPriority="65"/>
+    <w:lsdException w:name="Medium List 2 Accent 4" w:uiPriority="66"/>
+    <w:lsdException w:name="Medium Grid 1 Accent 4" w:uiPriority="67"/>
+    <w:lsdException w:name="Medium Grid 2 Accent 4" w:uiPriority="68"/>
+    <w:lsdException w:name="Medium Grid 3 Accent 4" w:uiPriority="69"/>
+    <w:lsdException w:name="Dark List Accent 4" w:uiPriority="70"/>
+    <w:lsdException w:name="Colorful Shading Accent 4" w:uiPriority="71"/>
+    <w:lsdException w:name="Colorful List Accent 4" w:uiPriority="72"/>
+    <w:lsdException w:name="Colorful Grid Accent 4" w:uiPriority="73"/>
+    <w:lsdException w:name="Light Shading Accent 5" w:uiPriority="60"/>
+    <w:lsdException w:name="Light List Accent 5" w:uiPriority="61"/>
+    <w:lsdException w:name="Light Grid Accent 5" w:uiPriority="62"/>
+    <w:lsdException w:name="Medium Shading 1 Accent 5" w:uiPriority="63"/>
+    <w:lsdException w:name="Medium Shading 2 Accent 5" w:uiPriority="64"/>
+    <w:lsdException w:name="Medium List 1 Accent 5" w:uiPriority="65"/>
+    <w:lsdException w:name="Medium List 2 Accent 5" w:uiPriority="66"/>
+    <w:lsdException w:name="Medium Grid 1 Accent 5" w:uiPriority="67"/>
+    <w:lsdException w:name="Medium Grid 2 Accent 5" w:uiPriority="68"/>
+    <w:lsdException w:name="Medium Grid 3 Accent 5" w:uiPriority="69"/>
+    <w:lsdException w:name="Dark List Accent 5" w:uiPriority="70"/>
+    <w:lsdException w:name="Colorful Shading Accent 5" w:uiPriority="71"/>
+    <w:lsdException w:name="Colorful List Accent 5" w:uiPriority="72"/>
+    <w:lsdException w:name="Colorful Grid Accent 5" w:uiPriority="73"/>
+    <w:lsdException w:name="Light Shading Accent 6" w:uiPriority="60"/>
+    <w:lsdException w:name="Light List Accent 6" w:uiPriority="61"/>
+    <w:lsdException w:name="Light Grid Accent 6" w:uiPriority="62"/>
+    <w:lsdException w:name="Medium Shading 1 Accent 6" w:uiPriority="63"/>
+    <w:lsdException w:name="Medium Shading 2 Accent 6" w:uiPriority="64"/>
+    <w:lsdException w:name="Medium List 1 Accent 6" w:uiPriority="65"/>
+    <w:lsdException w:name="Medium List 2 Accent 6" w:uiPriority="66"/>
+    <w:lsdException w:name="Medium Grid 1 Accent 6" w:uiPriority="67"/>
+    <w:lsdException w:name="Medium Grid 2 Accent 6" w:uiPriority="68"/>
+    <w:lsdException w:name="Medium Grid 3 Accent 6" w:uiPriority="69"/>
+    <w:lsdException w:name="Dark List Accent 6" w:uiPriority="70"/>
+    <w:lsdException w:name="Colorful Shading Accent 6" w:uiPriority="71"/>
+    <w:lsdException w:name="Colorful List Accent 6" w:uiPriority="72"/>
+    <w:lsdException w:name="Colorful Grid Accent 6" w:uiPriority="73"/>
+    <w:lsdException w:name="Subtle Emphasis" w:uiPriority="19" w:qFormat="1"/>
+    <w:lsdException w:name="Intense Emphasis" w:uiPriority="21" w:qFormat="1"/>
+    <w:lsdException w:name="Subtle Reference" w:uiPriority="31" w:qFormat="1"/>
+    <w:lsdException w:name="Intense Reference" w:uiPriority="32" w:qFormat="1"/>
+    <w:lsdException w:name="Book Title" w:uiPriority="33" w:qFormat="1"/>
+    <w:lsdException w:name="Bibliography" w:semiHidden="1" w:uiPriority="37" w:unhideWhenUsed="1"/>
+    <w:lsdException w:name="TOC Heading" w:semiHidden="1" w:uiPriority="39" w:unhideWhenUsed="1" w:qFormat="1"/>
+    <w:lsdException w:name="Plain Table 1" w:uiPriority="41"/>
+    <w:lsdException w:name="Plain Table 2" w:uiPriority="42"/>
+    <w:lsdException w:name="Plain Table 3" w:uiPriority="43"/>
+    <w:lsdException w:name="Plain Table 4" w:uiPriority="44"/>
+    <w:lsdException w:name="Plain Table 5" w:uiPriority="45"/>
+    <w:lsdException w:name="Grid Table Light" w:uiPriority="40"/>
+    <w:lsdException w:name="Grid Table 1 Light" w:uiPriority="46"/>
+    <w:lsdException w:name="Grid Table 2" w:uiPriority="47"/>
+    <w:lsdException w:name="Grid Table 3" w:uiPriority="48"/>
+    <w:lsdException w:name="Grid Table 4" w:uiPriority="49"/>
+    <w:lsdException w:name="Grid Table 5 Dark" w:uiPriority="50"/>
+    <w:lsdException w:name="Grid Table 6 Colorful" w:uiPriority="51"/>
+    <w:lsdException w:name="Grid Table 7 Colorful" w:uiPriority="52"/>
+    <w:lsdException w:name="Grid Table 1 Light Accent 1" w:uiPriority="46"/>
+    <w:lsdException w:name="Grid Table 2 Accent 1" w:uiPriority="47"/>
+    <w:lsdException w:name="Grid Table 3 Accent 1" w:uiPriority="48"/>
+    <w:lsdException w:name="Grid Table 4 Accent 1" w:uiPriority="49"/>
+    <w:lsdException w:name="Grid Table 5 Dark Accent 1" w:uiPriority="50"/>
+    <w:lsdException w:name="Grid Table 6 Colorful Accent 1" w:uiPriority="51"/>
+    <w:lsdException w:name="Grid Table 7 Colorful Accent 1" w:uiPriority="52"/>
+    <w:lsdException w:name="Grid Table 1 Light Accent 2" w:uiPriority="46"/>
+    <w:lsdException w:name="Grid Table 2 Accent 2" w:uiPriority="47"/>
+    <w:lsdException w:name="Grid Table 3 Accent 2" w:uiPriority="48"/>
+    <w:lsdException w:name="Grid Table 4 Accent 2" w:uiPriority="49"/>
+    <w:lsdException w:name="Grid Table 5 Dark Accent 2" w:uiPriority="50"/>
+    <w:lsdException w:name="Grid Table 6 Colorful Accent 2" w:uiPriority="51"/>
+    <w:lsdException w:name="Grid Table 7 Colorful Accent 2" w:uiPriority="52"/>
+    <w:lsdException w:name="Grid Table 1 Light Accent 3" w:uiPriority="46"/>
+    <w:lsdException w:name="Grid Table 2 Accent 3" w:uiPriority="47"/>
+    <w:lsdException w:name="Grid Table 3 Accent 3" w:uiPriority="48"/>
+    <w:lsdException w:name="Grid Table 4 Accent 3" w:uiPriority="49"/>
+    <w:lsdException w:name="Grid Table 5 Dark Accent 3" w:uiPriority="50"/>
+    <w:lsdException w:name="Grid Table 6 Colorful Accent 3" w:uiPriority="51"/>
+    <w:lsdException w:name="Grid Table 7 Colorful Accent 3" w:uiPriority="52"/>
+    <w:lsdException w:name="Grid Table 1 Light Accent 4" w:uiPriority="46"/>
+    <w:lsdException w:name="Grid Table 2 Accent 4" w:uiPriority="47"/>
+    <w:lsdException w:name="Grid Table 3 Accent 4" w:uiPriority="48"/>
+    <w:lsdException w:name="Grid Table 4 Accent 4" w:uiPriority="49"/>
+    <w:lsdException w:name="Grid Table 5 Dark Accent 4" w:uiPriority="50"/>
+    <w:lsdException w:name="Grid Table 6 Colorful Accent 4" w:uiPriority="51"/>
+    <w:lsdException w:name="Grid Table 7 Colorful Accent 4" w:uiPriority="52"/>
+    <w:lsdException w:name="Grid Table 1 Light Accent 5" w:uiPriority="46"/>
+    <w:lsdException w:name="Grid Table 2 Accent 5" w:uiPriority="47"/>
+    <w:lsdException w:name="Grid Table 3 Accent 5" w:uiPriority="48"/>
+    <w:lsdException w:name="Grid Table 4 Accent 5" w:uiPriority="49"/>
+    <w:lsdException w:name="Grid Table 5 Dark Accent 5" w:uiPriority="50"/>
+    <w:lsdException w:name="Grid Table 6 Colorful Accent 5" w:uiPriority="51"/>
+    <w:lsdException w:name="Grid Table 7 Colorful Accent 5" w:uiPriority="52"/>
+    <w:lsdException w:name="Grid Table 1 Light Accent 6" w:uiPriority="46"/>
+    <w:lsdException w:name="Grid Table 2 Accent 6" w:uiPriority="47"/>
+    <w:lsdException w:name="Grid Table 3 Accent 6" w:uiPriority="48"/>
+    <w:lsdException w:name="Grid Table 4 Accent 6" w:uiPriority="49"/>
+    <w:lsdException w:name="Grid Table 5 Dark Accent 6" w:uiPriority="50"/>
+    <w:lsdException w:name="Grid Table 6 Colorful Accent 6" w:uiPriority="51"/>
+    <w:lsdException w:name="Grid Table 7 Colorful Accent 6" w:uiPriority="52"/>
+    <w:lsdException w:name="List Table 1 Light" w:uiPriority="46"/>
+    <w:lsdException w:name="List Table 2" w:uiPriority="47"/>
+    <w:lsdException w:name="List Table 3" w:uiPriority="48"/>
+    <w:lsdException w:name="List Table 4" w:uiPriority="49"/>
+    <w:lsdException w:name="List Table 5 Dark" w:uiPriority="50"/>
+    <w:lsdException w:name="List Table 6 Colorful" w:uiPriority="51"/>
+    <w:lsdException w:name="List Table 7 Colorful" w:uiPriority="52"/>
+    <w:lsdException w:name="List Table 1 Light Accent 1" w:uiPriority="46"/>
+    <w:lsdException w:name="List Table 2 Accent 1" w:uiPriority="47"/>
+    <w:lsdException w:name="List Table 3 Accent 1" w:uiPriority="48"/>
+    <w:lsdException w:name="List Table 4 Accent 1" w:uiPriority="49"/>
+    <w:lsdException w:name="List Table 5 Dark Accent 1" w:uiPriority="50"/>
+    <w:lsdException w:name="List Table 6 Colorful Accent 1" w:uiPriority="51"/>
+    <w:lsdException w:name="List Table 7 Colorful Accent 1" w:uiPriority="52"/>
+    <w:lsdException w:name="List Table 1 Light Accent 2" w:uiPriority="46"/>
+    <w:lsdException w:name="List Table 2 Accent 2" w:uiPriority="47"/>
+    <w:lsdException w:name="List Table 3 Accent 2" w:uiPriority="48"/>
+    <w:lsdException w:name="List Table 4 Accent 2" w:uiPriority="49"/>
+    <w:lsdException w:name="List Table 5 Dark Accent 2" w:uiPriority="50"/>
+    <w:lsdException w:name="List Table 6 Colorful Accent 2" w:uiPriority="51"/>
+    <w:lsdException w:name="List Table 7 Colorful Accent 2" w:uiPriority="52"/>
+    <w:lsdException w:name="List Table 1 Light Accent 3" w:uiPriority="46"/>
+    <w:lsdException w:name="List Table 2 Accent 3" w:uiPriority="47"/>
+    <w:lsdException w:name="List Table 3 Accent 3" w:uiPriority="48"/>
+    <w:lsdException w:name="List Table 4 Accent 3" w:uiPriority="49"/>
+    <w:lsdException w:name="List Table 5 Dark Accent 3" w:uiPriority="50"/>
+    <w:lsdException w:name="List Table 6 Colorful Accent 3" w:uiPriority="51"/>
+    <w:lsdException w:name="List Table 7 Colorful Accent 3" w:uiPriority="52"/>
+    <w:lsdException w:name="List Table 1 Light Accent 4" w:uiPriority="46"/>
+    <w:lsdException w:name="List Table 2 Accent 4" w:uiPriority="47"/>
+    <w:lsdException w:name="List Table 3 Accent 4" w:uiPriority="48"/>
+    <w:lsdException w:name="List Table 4 Accent 4" w:uiPriority="49"/>
+    <w:lsdException w:name="List Table 5 Dark Accent 4" w:uiPriority="50"/>
+    <w:lsdException w:name="List Table 6 Colorful Accent 4" w:uiPriority="51"/>
+    <w:lsdException w:name="List Table 7 Colorful Accent 4" w:uiPriority="52"/>
+    <w:lsdException w:name="List Table 1 Light Accent 5" w:uiPriority="46"/>
+    <w:lsdException w:name="List Table 2 Accent 5" w:uiPriority="47"/>
+    <w:lsdException w:name="List Table 3 Accent 5" w:uiPriority="48"/>
+    <w:lsdException w:name="List Table 4 Accent 5" w:uiPriority="49"/>
+    <w:lsdException w:name="List Table 5 Dark Accent 5" w:uiPriority="50"/>
+    <w:lsdException w:name="List Table 6 Colorful Accent 5" w:uiPriority="51"/>
+    <w:lsdException w:name="List Table 7 Colorful Accent 5" w:uiPriority="52"/>
+    <w:lsdException w:name="List Table 1 Light Accent 6" w:uiPriority="46"/>
+    <w:lsdException w:name="List Table 2 Accent 6" w:uiPriority="47"/>
+    <w:lsdException w:name="List Table 3 Accent 6" w:uiPriority="48"/>
+    <w:lsdException w:name="List Table 4 Accent 6" w:uiPriority="49"/>
+    <w:lsdException w:name="List Table 5 Dark Accent 6" w:uiPriority="50"/>
+    <w:lsdException w:name="List Table 6 Colorful Accent 6" w:uiPriority="51"/>
+    <w:lsdException w:name="List Table 7 Colorful Accent 6" w:uiPriority="52"/>
+    <w:lsdException w:name="Mention" w:semiHidden="1" w:unhideWhenUsed="1"/>
+    <w:lsdException w:name="Smart Hyperlink" w:semiHidden="1" w:unhideWhenUsed="1"/>
+    <w:lsdException w:name="Hashtag" w:semiHidden="1" w:unhideWhenUsed="1"/>
+    <w:lsdException w:name="Unresolved Mention" w:semiHidden="1" w:unhideWhenUsed="1"/>
+    <w:lsdException w:name="Smart Link" w:semiHidden="1" w:unhideWhenUsed="1"/>
   </w:latentStyles>
   <w:style w:type="paragraph" w:default="1" w:styleId="Normal">
     <w:name w:val="Normal"/>

</xml_diff>

<commit_message>
Updated Diversion to account for possible no jail.
</commit_message>
<xml_diff>
--- a/resources/Saved/03TRD13906_Traffic Judgment Entry.docx
+++ b/resources/Saved/03TRD13906_Traffic Judgment Entry.docx
@@ -1,6 +1,6 @@
 
 <file path=word/document.xml><?xml version="1.0" encoding="utf-8"?>
-<w:document xmlns:wpc="http://schemas.microsoft.com/office/word/2010/wordprocessingCanvas" xmlns:cx="http://schemas.microsoft.com/office/drawing/2014/chartex" xmlns:cx1="http://schemas.microsoft.com/office/drawing/2015/9/8/chartex" xmlns:cx2="http://schemas.microsoft.com/office/drawing/2015/10/21/chartex" xmlns:cx3="http://schemas.microsoft.com/office/drawing/2016/5/9/chartex" xmlns:cx4="http://schemas.microsoft.com/office/drawing/2016/5/10/chartex" xmlns:cx5="http://schemas.microsoft.com/office/drawing/2016/5/11/chartex" xmlns:cx6="http://schemas.microsoft.com/office/drawing/2016/5/12/chartex" xmlns:cx7="http://schemas.microsoft.com/office/drawing/2016/5/13/chartex" xmlns:cx8="http://schemas.microsoft.com/office/drawing/2016/5/14/chartex" xmlns:mc="http://schemas.openxmlformats.org/markup-compatibility/2006" xmlns:aink="http://schemas.microsoft.com/office/drawing/2016/ink" xmlns:am3d="http://schemas.microsoft.com/office/drawing/2017/model3d" xmlns:o="urn:schemas-microsoft-com:office:office" xmlns:r="http://schemas.openxmlformats.org/officeDocument/2006/relationships" xmlns:m="http://schemas.openxmlformats.org/officeDocument/2006/math" xmlns:v="urn:schemas-microsoft-com:vml" xmlns:wp14="http://schemas.microsoft.com/office/word/2010/wordprocessingDrawing" xmlns:wp="http://schemas.openxmlformats.org/drawingml/2006/wordprocessingDrawing" xmlns:w10="urn:schemas-microsoft-com:office:word" xmlns:w="http://schemas.openxmlformats.org/wordprocessingml/2006/main" xmlns:w14="http://schemas.microsoft.com/office/word/2010/wordml" xmlns:w15="http://schemas.microsoft.com/office/word/2012/wordml" xmlns:w16cex="http://schemas.microsoft.com/office/word/2018/wordml/cex" xmlns:w16cid="http://schemas.microsoft.com/office/word/2016/wordml/cid" xmlns:w16="http://schemas.microsoft.com/office/word/2018/wordml" xmlns:w16sdtdh="http://schemas.microsoft.com/office/word/2020/wordml/sdtdatahash" xmlns:w16se="http://schemas.microsoft.com/office/word/2015/wordml/symex" xmlns:wpg="http://schemas.microsoft.com/office/word/2010/wordprocessingGroup" xmlns:wpi="http://schemas.microsoft.com/office/word/2010/wordprocessingInk" xmlns:wne="http://schemas.microsoft.com/office/word/2006/wordml" xmlns:wps="http://schemas.microsoft.com/office/word/2010/wordprocessingShape" mc:Ignorable="w14 w15 w16se w16cid w16 w16cex w16sdtdh wp14">
+<w:document xmlns:wpc="http://schemas.microsoft.com/office/word/2010/wordprocessingCanvas" xmlns:mc="http://schemas.openxmlformats.org/markup-compatibility/2006" xmlns:o="urn:schemas-microsoft-com:office:office" xmlns:r="http://schemas.openxmlformats.org/officeDocument/2006/relationships" xmlns:m="http://schemas.openxmlformats.org/officeDocument/2006/math" xmlns:v="urn:schemas-microsoft-com:vml" xmlns:wp14="http://schemas.microsoft.com/office/word/2010/wordprocessingDrawing" xmlns:wp="http://schemas.openxmlformats.org/drawingml/2006/wordprocessingDrawing" xmlns:w10="urn:schemas-microsoft-com:office:word" xmlns:w="http://schemas.openxmlformats.org/wordprocessingml/2006/main" xmlns:w14="http://schemas.microsoft.com/office/word/2010/wordml" xmlns:wpg="http://schemas.microsoft.com/office/word/2010/wordprocessingGroup" xmlns:wpi="http://schemas.microsoft.com/office/word/2010/wordprocessingInk" xmlns:wne="http://schemas.microsoft.com/office/word/2006/wordml" xmlns:wps="http://schemas.microsoft.com/office/word/2010/wordprocessingShape" mc:Ignorable="w14 wp14">
   <w:body>
     <w:p>
       <w:pPr>
@@ -160,13 +160,23 @@
           <w:szCs w:val="20"/>
         </w:rPr>
       </w:pPr>
-      <w:r>
-        <w:rPr>
-          <w:rFonts w:ascii="Palatino Linotype" w:hAnsi="Palatino Linotype"/>
-          <w:sz w:val="20"/>
-          <w:szCs w:val="20"/>
-        </w:rPr>
-        <w:t>vs.</w:t>
+      <w:proofErr w:type="gramStart"/>
+      <w:r>
+        <w:rPr>
+          <w:rFonts w:ascii="Palatino Linotype" w:hAnsi="Palatino Linotype"/>
+          <w:sz w:val="20"/>
+          <w:szCs w:val="20"/>
+        </w:rPr>
+        <w:t>vs</w:t>
+      </w:r>
+      <w:proofErr w:type="gramEnd"/>
+      <w:r>
+        <w:rPr>
+          <w:rFonts w:ascii="Palatino Linotype" w:hAnsi="Palatino Linotype"/>
+          <w:sz w:val="20"/>
+          <w:szCs w:val="20"/>
+        </w:rPr>
+        <w:t>.</w:t>
       </w:r>
       <w:r>
         <w:rPr>
@@ -207,7 +217,7 @@
           <w:szCs w:val="20"/>
         </w:rPr>
         <w:tab/>
-        <w:t xml:space="preserve">CASE NO</w:t>
+        <w:t>CASE NO</w:t>
       </w:r>
       <w:r>
         <w:rPr>
@@ -382,6 +392,7 @@
           <w:szCs w:val="20"/>
         </w:rPr>
       </w:pPr>
+      <w:proofErr w:type="gramStart"/>
       <w:r>
         <w:rPr>
           <w:rFonts w:ascii="Palatino Linotype" w:hAnsi="Palatino Linotype"/>
@@ -390,6 +401,7 @@
         </w:rPr>
         <w:t>Defendant.</w:t>
       </w:r>
+      <w:proofErr w:type="gramEnd"/>
       <w:r>
         <w:rPr>
           <w:rFonts w:ascii="Palatino Linotype" w:hAnsi="Palatino Linotype"/>
@@ -585,7 +597,7 @@
           <w:sz w:val="20"/>
           <w:szCs w:val="20"/>
         </w:rPr>
-        <w:t xml:space="preserve"> for arraignment on January 25, 2022.</w:t>
+        <w:t xml:space="preserve"> for arraignment on January 30, 2022.</w:t>
       </w:r>
       <w:r>
         <w:rPr>
@@ -602,7 +614,25 @@
           <w:sz w:val="20"/>
           <w:szCs w:val="20"/>
         </w:rPr>
-        <w:t xml:space="preserve">Defendant was represented by Garret Smith as Public Defender.</w:t>
+        <w:t xml:space="preserve">Defendant waived right to counsel.</w:t>
+      </w:r>
+      <w:r>
+        <w:rPr>
+          <w:rFonts w:ascii="Palatino Linotype" w:hAnsi="Palatino Linotype"/>
+          <w:bCs/>
+          <w:sz w:val="20"/>
+          <w:szCs w:val="20"/>
+        </w:rPr>
+        <w:t xml:space="preserve"> </w:t>
+      </w:r>
+      <w:r>
+        <w:rPr>
+          <w:rFonts w:ascii="Palatino Linotype" w:hAnsi="Palatino Linotype"/>
+          <w:bCs/>
+          <w:sz w:val="20"/>
+          <w:szCs w:val="20"/>
+        </w:rPr>
+        <w:t xml:space="preserve"/>
       </w:r>
       <w:r>
         <w:rPr>
@@ -671,7 +701,23 @@
           <w:sz w:val="20"/>
           <w:szCs w:val="20"/>
         </w:rPr>
-        <w:t xml:space="preserve"> set forth below. The Defendant, having understood the nature of the charge(s), all constitutional rights, and the effects of a plea</w:t>
+        <w:t xml:space="preserve"> set fo</w:t>
+      </w:r>
+      <w:r>
+        <w:rPr>
+          <w:rFonts w:ascii="Palatino Linotype" w:hAnsi="Palatino Linotype"/>
+          <w:sz w:val="20"/>
+          <w:szCs w:val="20"/>
+        </w:rPr>
+        <w:t>rth below. The Defendant</w:t>
+      </w:r>
+      <w:r>
+        <w:rPr>
+          <w:rFonts w:ascii="Palatino Linotype" w:hAnsi="Palatino Linotype"/>
+          <w:sz w:val="20"/>
+          <w:szCs w:val="20"/>
+        </w:rPr>
+        <w:t xml:space="preserve"> understood the nature of the charge(s), all constitutional rights, and the effects of a plea</w:t>
       </w:r>
       <w:r>
         <w:rPr>
@@ -712,17 +758,133 @@
           <w:sz w:val="20"/>
           <w:szCs w:val="20"/>
         </w:rPr>
-        <w:t>The Court, finding that the Defendant entered the plea knowingly, intelligently, and voluntarily, accepted the plea and entered the following sentence:</w:t>
+        <w:t xml:space="preserve">The Court, finding that the Defendant entered the plea knowingly, intelligently, and voluntarily, accepted the plea and entered the following sentence:</w:t>
       </w:r>
     </w:p>
     <w:p>
       <w:pPr>
-        <w:rPr>
-          <w:rFonts w:ascii="Palatino Linotype" w:hAnsi="Palatino Linotype"/>
-          <w:sz w:val="20"/>
-          <w:szCs w:val="20"/>
-        </w:rPr>
-      </w:pPr>
+        <w:jc w:val="both"/>
+        <w:rPr>
+          <w:rFonts w:ascii="Palatino Linotype" w:hAnsi="Palatino Linotype"/>
+          <w:sz w:val="20"/>
+          <w:szCs w:val="20"/>
+        </w:rPr>
+      </w:pPr>
+      <w:r>
+        <w:rPr>
+          <w:rFonts w:ascii="Palatino Linotype" w:hAnsi="Palatino Linotype"/>
+          <w:sz w:val="20"/>
+          <w:szCs w:val="20"/>
+        </w:rPr>
+        <w:t xml:space="preserve"/>
+      </w:r>
+      <w:r>
+        <w:rPr>
+          <w:rFonts w:ascii="Palatino Linotype" w:hAnsi="Palatino Linotype"/>
+          <w:sz w:val="20"/>
+          <w:szCs w:val="20"/>
+        </w:rPr>
+        <w:t xml:space="preserve"/>
+        <w:br/>
+        <w:t xml:space="preserve"/>
+      </w:r>
+      <w:proofErr w:type="gramStart"/>
+      <w:r>
+        <w:rPr>
+          <w:rFonts w:ascii="Palatino Linotype" w:hAnsi="Palatino Linotype"/>
+          <w:b/>
+          <w:sz w:val="20"/>
+          <w:szCs w:val="20"/>
+        </w:rPr>
+        <w:t>Diversion.</w:t>
+      </w:r>
+      <w:proofErr w:type="gramEnd"/>
+      <w:r>
+        <w:rPr>
+          <w:rFonts w:ascii="Palatino Linotype" w:hAnsi="Palatino Linotype"/>
+          <w:b/>
+          <w:sz w:val="20"/>
+          <w:szCs w:val="20"/>
+        </w:rPr>
+        <w:t xml:space="preserve"> </w:t>
+      </w:r>
+      <w:r>
+        <w:rPr>
+          <w:rFonts w:ascii="Palatino Linotype" w:hAnsi="Palatino Linotype"/>
+          <w:b/>
+          <w:sz w:val="20"/>
+          <w:szCs w:val="20"/>
+        </w:rPr>
+        <w:t xml:space="preserve"> </w:t>
+      </w:r>
+      <w:r>
+        <w:rPr>
+          <w:rFonts w:ascii="Palatino Linotype" w:hAnsi="Palatino Linotype"/>
+          <w:sz w:val="20"/>
+          <w:szCs w:val="20"/>
+        </w:rPr>
+        <w:t xml:space="preserve">Defendant is eligible for the Other Diversion Program. The Defendant’s plea and the Court’s findings are set forth in the chart below. The sentence, including any fines, costs and jail days, is SUSPENDED pending Defendant’s completion of the diversion program. Should Defendant fail to complete the terms of the diversion program, the sentence shall apply</w:t>
+      </w:r>
+      <w:r>
+        <w:rPr>
+          <w:rFonts w:ascii="Palatino Linotype" w:hAnsi="Palatino Linotype"/>
+          <w:sz w:val="20"/>
+          <w:szCs w:val="20"/>
+        </w:rPr>
+        <w:t xml:space="preserve"> and Defendant shall pay fines by May 03, 2022</w:t>
+      </w:r>
+      <w:r>
+        <w:rPr>
+          <w:rFonts w:ascii="Palatino Linotype" w:hAnsi="Palatino Linotype"/>
+          <w:sz w:val="20"/>
+          <w:szCs w:val="20"/>
+        </w:rPr>
+        <w:t xml:space="preserve"/>
+      </w:r>
+      <w:r>
+        <w:rPr>
+          <w:rFonts w:ascii="Palatino Linotype" w:hAnsi="Palatino Linotype"/>
+          <w:sz w:val="20"/>
+          <w:szCs w:val="20"/>
+        </w:rPr>
+        <w:t xml:space="preserve"> and shall report to jail on May 06, 2022</w:t>
+      </w:r>
+      <w:bookmarkStart w:id="0" w:name="_GoBack"/>
+      <w:bookmarkEnd w:id="0"/>
+      <w:r>
+        <w:rPr>
+          <w:rFonts w:ascii="Palatino Linotype" w:hAnsi="Palatino Linotype"/>
+          <w:sz w:val="20"/>
+          <w:szCs w:val="20"/>
+        </w:rPr>
+        <w:t xml:space="preserve"/>
+      </w:r>
+      <w:r>
+        <w:rPr>
+          <w:rFonts w:ascii="Palatino Linotype" w:hAnsi="Palatino Linotype"/>
+          <w:sz w:val="20"/>
+          <w:szCs w:val="20"/>
+        </w:rPr>
+        <w:t xml:space="preserve">.</w:t>
+      </w:r>
+      <w:r>
+        <w:rPr>
+          <w:rFonts w:ascii="Palatino Linotype" w:hAnsi="Palatino Linotype"/>
+          <w:sz w:val="20"/>
+          <w:szCs w:val="20"/>
+        </w:rPr>
+        <w:t xml:space="preserve"/>
+      </w:r>
+      <w:r>
+        <w:rPr>
+          <w:rFonts w:ascii="Palatino Linotype" w:hAnsi="Palatino Linotype"/>
+          <w:sz w:val="20"/>
+          <w:szCs w:val="20"/>
+        </w:rPr>
+        <w:t xml:space="preserve"/>
+        <w:br/>
+        <w:t xml:space="preserve"/>
+      </w:r>
     </w:p>
     <w:tbl>
       <w:tblPr>
@@ -1016,6 +1178,7 @@
                 <w:sz w:val="20"/>
                 <w:szCs w:val="20"/>
               </w:rPr>
+              <w:lastRenderedPageBreak/>
               <w:t>Plea</w:t>
             </w:r>
           </w:p>
@@ -1054,7 +1217,6 @@
                 <w:sz w:val="20"/>
                 <w:szCs w:val="20"/>
               </w:rPr>
-              <w:lastRenderedPageBreak/>
               <w:t xml:space="preserve">No Contest</w:t>
             </w:r>
           </w:p>
@@ -1217,17 +1379,7 @@
                 <w:sz w:val="20"/>
                 <w:szCs w:val="20"/>
               </w:rPr>
-              <w:t xml:space="preserve">$ </w:t>
-            </w:r>
-            <w:r>
-              <w:rPr>
-                <w:rFonts w:ascii="Palatino Linotype" w:hAnsi="Palatino Linotype"/>
-                <w:b/>
-                <w:bCs/>
-                <w:sz w:val="20"/>
-                <w:szCs w:val="20"/>
-              </w:rPr>
-              <w:t xml:space="preserve">0</w:t>
+              <w:t xml:space="preserve">$ 0</w:t>
             </w:r>
           </w:p>
         </w:tc>
@@ -1328,7 +1480,131 @@
                 <w:sz w:val="20"/>
                 <w:szCs w:val="20"/>
               </w:rPr>
-              <w:t xml:space="preserve">$ </w:t>
+              <w:t xml:space="preserve">$ 0</w:t>
+            </w:r>
+          </w:p>
+        </w:tc>
+      </w:tr>
+      <w:tr>
+        <w:trPr>
+          <w:jc w:val="center"/>
+        </w:trPr>
+        <w:tc>
+          <w:tcPr>
+            <w:tcW w:w="1801" w:type="dxa"/>
+          </w:tcPr>
+          <w:p>
+            <w:pPr>
+              <w:tabs>
+                <w:tab w:val="left" w:pos="-1080"/>
+                <w:tab w:val="left" w:pos="-720"/>
+                <w:tab w:val="left" w:pos="0"/>
+                <w:tab w:val="left" w:pos="720"/>
+                <w:tab w:val="left" w:pos="1440"/>
+                <w:tab w:val="left" w:pos="2160"/>
+                <w:tab w:val="left" w:pos="2880"/>
+                <w:tab w:val="left" w:pos="3600"/>
+                <w:tab w:val="left" w:pos="4320"/>
+                <w:tab w:val="left" w:pos="4680"/>
+              </w:tabs>
+              <w:rPr>
+                <w:rFonts w:ascii="Palatino Linotype" w:hAnsi="Palatino Linotype"/>
+                <w:b/>
+                <w:bCs/>
+                <w:sz w:val="20"/>
+                <w:szCs w:val="20"/>
+              </w:rPr>
+            </w:pPr>
+            <w:r>
+              <w:rPr>
+                <w:rFonts w:ascii="Palatino Linotype" w:hAnsi="Palatino Linotype"/>
+                <w:b/>
+                <w:bCs/>
+                <w:sz w:val="20"/>
+                <w:szCs w:val="20"/>
+              </w:rPr>
+              <w:t>Jail Days</w:t>
+            </w:r>
+          </w:p>
+        </w:tc>
+        <w:tc>
+          <w:tcPr>
+            <w:tcW w:w="3289" w:type="dxa"/>
+          </w:tcPr>
+          <w:p>
+            <w:pPr>
+              <w:tabs>
+                <w:tab w:val="left" w:pos="-1080"/>
+                <w:tab w:val="left" w:pos="-720"/>
+                <w:tab w:val="left" w:pos="0"/>
+                <w:tab w:val="left" w:pos="720"/>
+                <w:tab w:val="left" w:pos="1440"/>
+                <w:tab w:val="left" w:pos="2160"/>
+                <w:tab w:val="left" w:pos="2880"/>
+                <w:tab w:val="left" w:pos="3600"/>
+                <w:tab w:val="left" w:pos="4320"/>
+                <w:tab w:val="left" w:pos="4680"/>
+              </w:tabs>
+              <w:rPr>
+                <w:rFonts w:ascii="Palatino Linotype" w:hAnsi="Palatino Linotype"/>
+                <w:b/>
+                <w:bCs/>
+                <w:sz w:val="20"/>
+                <w:szCs w:val="20"/>
+              </w:rPr>
+            </w:pPr>
+            <w:r>
+              <w:rPr>
+                <w:rFonts w:ascii="Palatino Linotype" w:hAnsi="Palatino Linotype"/>
+                <w:b/>
+                <w:bCs/>
+                <w:sz w:val="20"/>
+                <w:szCs w:val="20"/>
+              </w:rPr>
+              <w:t xml:space="preserve">None</w:t>
+            </w:r>
+          </w:p>
+        </w:tc>
+      </w:tr>
+      <w:tr>
+        <w:trPr>
+          <w:jc w:val="center"/>
+        </w:trPr>
+        <w:tc>
+          <w:tcPr>
+            <w:tcW w:w="1801" w:type="dxa"/>
+          </w:tcPr>
+          <w:p>
+            <w:pPr>
+              <w:tabs>
+                <w:tab w:val="left" w:pos="-1080"/>
+                <w:tab w:val="left" w:pos="-720"/>
+                <w:tab w:val="left" w:pos="0"/>
+                <w:tab w:val="left" w:pos="720"/>
+                <w:tab w:val="left" w:pos="1440"/>
+                <w:tab w:val="left" w:pos="2160"/>
+                <w:tab w:val="left" w:pos="2880"/>
+                <w:tab w:val="left" w:pos="3600"/>
+                <w:tab w:val="left" w:pos="4320"/>
+                <w:tab w:val="left" w:pos="4680"/>
+              </w:tabs>
+              <w:rPr>
+                <w:rFonts w:ascii="Palatino Linotype" w:hAnsi="Palatino Linotype"/>
+                <w:b/>
+                <w:bCs/>
+                <w:sz w:val="20"/>
+                <w:szCs w:val="20"/>
+              </w:rPr>
+            </w:pPr>
+            <w:r>
+              <w:rPr>
+                <w:rFonts w:ascii="Palatino Linotype" w:hAnsi="Palatino Linotype"/>
+                <w:b/>
+                <w:bCs/>
+                <w:sz w:val="20"/>
+                <w:szCs w:val="20"/>
+              </w:rPr>
+              <w:t>Jail Days</w:t>
             </w:r>
             <w:r>
               <w:rPr>
@@ -1338,7 +1614,55 @@
                 <w:sz w:val="20"/>
                 <w:szCs w:val="20"/>
               </w:rPr>
-              <w:t xml:space="preserve">0</w:t>
+              <w:t xml:space="preserve"> </w:t>
+            </w:r>
+            <w:r>
+              <w:rPr>
+                <w:rFonts w:ascii="Palatino Linotype" w:hAnsi="Palatino Linotype"/>
+                <w:b/>
+                <w:bCs/>
+                <w:sz w:val="20"/>
+                <w:szCs w:val="20"/>
+              </w:rPr>
+              <w:t>Suspended</w:t>
+            </w:r>
+          </w:p>
+        </w:tc>
+        <w:tc>
+          <w:tcPr>
+            <w:tcW w:w="3289" w:type="dxa"/>
+          </w:tcPr>
+          <w:p>
+            <w:pPr>
+              <w:tabs>
+                <w:tab w:val="left" w:pos="-1080"/>
+                <w:tab w:val="left" w:pos="-720"/>
+                <w:tab w:val="left" w:pos="0"/>
+                <w:tab w:val="left" w:pos="720"/>
+                <w:tab w:val="left" w:pos="1440"/>
+                <w:tab w:val="left" w:pos="2160"/>
+                <w:tab w:val="left" w:pos="2880"/>
+                <w:tab w:val="left" w:pos="3600"/>
+                <w:tab w:val="left" w:pos="4320"/>
+                <w:tab w:val="left" w:pos="4680"/>
+              </w:tabs>
+              <w:rPr>
+                <w:rFonts w:ascii="Palatino Linotype" w:hAnsi="Palatino Linotype"/>
+                <w:b/>
+                <w:bCs/>
+                <w:sz w:val="20"/>
+                <w:szCs w:val="20"/>
+              </w:rPr>
+            </w:pPr>
+            <w:r>
+              <w:rPr>
+                <w:rFonts w:ascii="Palatino Linotype" w:hAnsi="Palatino Linotype"/>
+                <w:b/>
+                <w:bCs/>
+                <w:sz w:val="20"/>
+                <w:szCs w:val="20"/>
+              </w:rPr>
+              <w:t xml:space="preserve">None</w:t>
             </w:r>
           </w:p>
         </w:tc>
@@ -1366,6 +1690,7 @@
           <w:szCs w:val="20"/>
         </w:rPr>
       </w:pPr>
+      <w:proofErr w:type="gramStart"/>
       <w:r>
         <w:rPr>
           <w:rFonts w:ascii="Palatino Linotype" w:hAnsi="Palatino Linotype"/>
@@ -1374,8 +1699,9 @@
           <w:sz w:val="20"/>
           <w:szCs w:val="20"/>
         </w:rPr>
-        <w:t xml:space="preserve">Fines and Costs.  </w:t>
-      </w:r>
+        <w:t xml:space="preserve">Fines and Costs.</w:t>
+      </w:r>
+      <w:proofErr w:type="gramEnd"/>
       <w:r>
         <w:rPr>
           <w:rFonts w:ascii="Palatino Linotype" w:hAnsi="Palatino Linotype"/>
@@ -1384,70 +1710,7 @@
           <w:sz w:val="20"/>
           <w:szCs w:val="20"/>
         </w:rPr>
-        <w:t xml:space="preserve"/>
-      </w:r>
-      <w:r>
-        <w:rPr>
-          <w:rFonts w:ascii="Palatino Linotype" w:hAnsi="Palatino Linotype"/>
-          <w:bCs/>
-          <w:sz w:val="20"/>
-          <w:szCs w:val="20"/>
-          <w:u w:val="single"/>
-        </w:rPr>
-        <w:t>Court costs are assessed for the highest degree charge in this</w:t>
-      </w:r>
-      <w:r>
-        <w:rPr>
-          <w:rFonts w:ascii="Palatino Linotype" w:hAnsi="Palatino Linotype"/>
-          <w:bCs/>
-          <w:sz w:val="20"/>
-          <w:szCs w:val="20"/>
-          <w:u w:val="single"/>
-        </w:rPr>
-        <w:t xml:space="preserve"> case</w:t>
-      </w:r>
-      <w:r>
-        <w:rPr>
-          <w:rFonts w:ascii="Palatino Linotype" w:hAnsi="Palatino Linotype"/>
-          <w:bCs/>
-          <w:sz w:val="20"/>
-          <w:szCs w:val="20"/>
-        </w:rPr>
-        <w:t xml:space="preserve">.</w:t>
-      </w:r>
-      <w:r>
-        <w:rPr>
-          <w:rFonts w:ascii="Palatino Linotype" w:hAnsi="Palatino Linotype"/>
-          <w:bCs/>
-          <w:sz w:val="20"/>
-          <w:szCs w:val="20"/>
-        </w:rPr>
-        <w:t xml:space="preserve"> </w:t>
-      </w:r>
-      <w:r>
-        <w:rPr>
-          <w:rFonts w:ascii="Palatino Linotype" w:hAnsi="Palatino Linotype"/>
-          <w:bCs/>
-          <w:sz w:val="20"/>
-          <w:szCs w:val="20"/>
-        </w:rPr>
-        <w:t xml:space="preserve"/>
-      </w:r>
-      <w:r>
-        <w:rPr>
-          <w:rFonts w:ascii="Palatino Linotype" w:hAnsi="Palatino Linotype"/>
-          <w:sz w:val="20"/>
-          <w:szCs w:val="20"/>
-        </w:rPr>
-        <w:t xml:space="preserve">Having</w:t>
-      </w:r>
-      <w:r>
-        <w:rPr>
-          <w:rFonts w:ascii="Palatino Linotype" w:hAnsi="Palatino Linotype"/>
-          <w:sz w:val="20"/>
-          <w:szCs w:val="20"/>
-        </w:rPr>
-        <w:t xml:space="preserve"> been informed of the fines and costs owed, Defendant expressed an ability to pay </w:t>
+        <w:t xml:space="preserve">  </w:t>
       </w:r>
       <w:r>
         <w:rPr>
@@ -1457,15 +1720,52 @@
           <w:sz w:val="20"/>
           <w:szCs w:val="20"/>
         </w:rPr>
-        <w:t xml:space="preserve">forthwith</w:t>
-      </w:r>
-      <w:r>
-        <w:rPr>
-          <w:rFonts w:ascii="Palatino Linotype" w:hAnsi="Palatino Linotype"/>
-          <w:sz w:val="20"/>
-          <w:szCs w:val="20"/>
-        </w:rPr>
-        <w:t xml:space="preserve">. Absent further order the fines and costs shall be paid in full by </w:t>
+        <w:t xml:space="preserve"/>
+      </w:r>
+      <w:r>
+        <w:rPr>
+          <w:rFonts w:ascii="Palatino Linotype" w:hAnsi="Palatino Linotype"/>
+          <w:bCs/>
+          <w:sz w:val="20"/>
+          <w:szCs w:val="20"/>
+          <w:u w:val="single"/>
+        </w:rPr>
+        <w:t xml:space="preserve">Court costs are assessed for the highest degree charge in this</w:t>
+      </w:r>
+      <w:r>
+        <w:rPr>
+          <w:rFonts w:ascii="Palatino Linotype" w:hAnsi="Palatino Linotype"/>
+          <w:bCs/>
+          <w:sz w:val="20"/>
+          <w:szCs w:val="20"/>
+          <w:u w:val="single"/>
+        </w:rPr>
+        <w:t xml:space="preserve"> case</w:t>
+      </w:r>
+      <w:r>
+        <w:rPr>
+          <w:rFonts w:ascii="Palatino Linotype" w:hAnsi="Palatino Linotype"/>
+          <w:bCs/>
+          <w:sz w:val="20"/>
+          <w:szCs w:val="20"/>
+        </w:rPr>
+        <w:t xml:space="preserve">. </w:t>
+      </w:r>
+      <w:r>
+        <w:rPr>
+          <w:rFonts w:ascii="Palatino Linotype" w:hAnsi="Palatino Linotype"/>
+          <w:sz w:val="20"/>
+          <w:szCs w:val="20"/>
+        </w:rPr>
+        <w:t xml:space="preserve">Having</w:t>
+      </w:r>
+      <w:r>
+        <w:rPr>
+          <w:rFonts w:ascii="Palatino Linotype" w:hAnsi="Palatino Linotype"/>
+          <w:sz w:val="20"/>
+          <w:szCs w:val="20"/>
+        </w:rPr>
+        <w:t xml:space="preserve"> been informed of the fines </w:t>
       </w:r>
       <w:r>
         <w:rPr>
@@ -1475,7 +1775,50 @@
           <w:sz w:val="20"/>
           <w:szCs w:val="20"/>
         </w:rPr>
-        <w:t xml:space="preserve">January 25, 2022</w:t>
+        <w:t xml:space="preserve"/>
+      </w:r>
+      <w:r>
+        <w:rPr>
+          <w:rFonts w:ascii="Palatino Linotype" w:hAnsi="Palatino Linotype"/>
+          <w:sz w:val="20"/>
+          <w:szCs w:val="20"/>
+        </w:rPr>
+        <w:t xml:space="preserve">and</w:t>
+      </w:r>
+      <w:proofErr w:type="gramEnd"/>
+      <w:r>
+        <w:rPr>
+          <w:rFonts w:ascii="Palatino Linotype" w:hAnsi="Palatino Linotype"/>
+          <w:sz w:val="20"/>
+          <w:szCs w:val="20"/>
+        </w:rPr>
+        <w:t xml:space="preserve"> costs</w:t>
+      </w:r>
+      <w:r>
+        <w:rPr>
+          <w:rFonts w:ascii="Palatino Linotype" w:hAnsi="Palatino Linotype"/>
+          <w:sz w:val="20"/>
+          <w:szCs w:val="20"/>
+        </w:rPr>
+        <w:t xml:space="preserve"> </w:t>
+      </w:r>
+      <w:r>
+        <w:rPr>
+          <w:rFonts w:ascii="Palatino Linotype" w:hAnsi="Palatino Linotype"/>
+          <w:sz w:val="20"/>
+          <w:szCs w:val="20"/>
+        </w:rPr>
+        <w:t xml:space="preserve">owed, Defendant expressed an ability to pay </w:t>
+      </w:r>
+      <w:r>
+        <w:rPr>
+          <w:rFonts w:ascii="Palatino Linotype" w:hAnsi="Palatino Linotype"/>
+          <w:b/>
+          <w:bCs/>
+          <w:sz w:val="20"/>
+          <w:szCs w:val="20"/>
+        </w:rPr>
+        <w:t xml:space="preserve">forthwith</w:t>
       </w:r>
       <w:r>
         <w:rPr>
@@ -1485,12 +1828,117 @@
         </w:rPr>
         <w:t xml:space="preserve">. </w:t>
       </w:r>
-      <w:r>
-        <w:rPr>
-          <w:rFonts w:ascii="Palatino Linotype" w:hAnsi="Palatino Linotype"/>
-          <w:sz w:val="20"/>
-          <w:szCs w:val="20"/>
-        </w:rPr>
+      <w:bookmarkStart w:id="1" w:name="_Hlk94196527"/>
+      <w:r>
+        <w:rPr>
+          <w:rFonts w:ascii="Palatino Linotype" w:hAnsi="Palatino Linotype"/>
+          <w:sz w:val="20"/>
+          <w:szCs w:val="20"/>
+        </w:rPr>
+        <w:t xml:space="preserve">Absent further order, the Court finds Defendant is able and shall pay</w:t>
+      </w:r>
+      <w:r>
+        <w:rPr>
+          <w:rFonts w:ascii="Palatino Linotype" w:hAnsi="Palatino Linotype"/>
+          <w:sz w:val="20"/>
+          <w:szCs w:val="20"/>
+        </w:rPr>
+        <w:t xml:space="preserve"> the fines </w:t>
+      </w:r>
+      <w:r>
+        <w:rPr>
+          <w:rFonts w:ascii="Palatino Linotype" w:hAnsi="Palatino Linotype"/>
+          <w:b/>
+          <w:bCs/>
+          <w:sz w:val="20"/>
+          <w:szCs w:val="20"/>
+        </w:rPr>
+        <w:t xml:space="preserve"/>
+      </w:r>
+      <w:r>
+        <w:rPr>
+          <w:rFonts w:ascii="Palatino Linotype" w:hAnsi="Palatino Linotype"/>
+          <w:sz w:val="20"/>
+          <w:szCs w:val="20"/>
+        </w:rPr>
+        <w:t xml:space="preserve">and</w:t>
+      </w:r>
+      <w:proofErr w:type="gramEnd"/>
+      <w:r>
+        <w:rPr>
+          <w:rFonts w:ascii="Palatino Linotype" w:hAnsi="Palatino Linotype"/>
+          <w:sz w:val="20"/>
+          <w:szCs w:val="20"/>
+        </w:rPr>
+        <w:t xml:space="preserve"> costs</w:t>
+      </w:r>
+      <w:r>
+        <w:rPr>
+          <w:rFonts w:ascii="Palatino Linotype" w:hAnsi="Palatino Linotype"/>
+          <w:sz w:val="20"/>
+          <w:szCs w:val="20"/>
+        </w:rPr>
+        <w:t xml:space="preserve"> </w:t>
+      </w:r>
+      <w:r>
+        <w:rPr>
+          <w:rFonts w:ascii="Palatino Linotype" w:hAnsi="Palatino Linotype"/>
+          <w:sz w:val="20"/>
+          <w:szCs w:val="20"/>
+        </w:rPr>
+        <w:t xml:space="preserve">in full by </w:t>
+      </w:r>
+      <w:bookmarkEnd w:id="1"/>
+      <w:r>
+        <w:rPr>
+          <w:rFonts w:ascii="Palatino Linotype" w:hAnsi="Palatino Linotype"/>
+          <w:b/>
+          <w:bCs/>
+          <w:sz w:val="20"/>
+          <w:szCs w:val="20"/>
+        </w:rPr>
+        <w:t xml:space="preserve">January 30, 2022</w:t>
+      </w:r>
+      <w:r>
+        <w:rPr>
+          <w:rFonts w:ascii="Palatino Linotype" w:hAnsi="Palatino Linotype"/>
+          <w:sz w:val="20"/>
+          <w:szCs w:val="20"/>
+        </w:rPr>
+        <w:t xml:space="preserve">. </w:t>
+      </w:r>
+      <w:r>
+        <w:rPr>
+          <w:rFonts w:ascii="Palatino Linotype" w:hAnsi="Palatino Linotype"/>
+          <w:sz w:val="20"/>
+          <w:szCs w:val="20"/>
+        </w:rPr>
+        <w:t xml:space="preserve"/>
+      </w:r>
+      <w:r>
+        <w:rPr>
+          <w:rFonts w:ascii="Palatino Linotype" w:hAnsi="Palatino Linotype"/>
+          <w:sz w:val="20"/>
+          <w:szCs w:val="20"/>
+        </w:rPr>
+        <w:t xml:space="preserve"/>
+      </w:r>
+      <w:r>
+        <w:rPr>
+          <w:rFonts w:ascii="Palatino Linotype" w:hAnsi="Palatino Linotype"/>
+          <w:sz w:val="20"/>
+          <w:szCs w:val="20"/>
+        </w:rPr>
+        <w:t xml:space="preserve"/>
+      </w:r>
+      <w:r>
+        <w:rPr>
+          <w:rFonts w:ascii="Palatino Linotype" w:hAnsi="Palatino Linotype"/>
+          <w:sz w:val="20"/>
+          <w:szCs w:val="20"/>
+        </w:rPr>
+        <w:t xml:space="preserve"/>
+        <w:br/>
         <w:t xml:space="preserve"/>
       </w:r>
     </w:p>
@@ -1503,6 +1951,62 @@
           <w:szCs w:val="20"/>
         </w:rPr>
       </w:pPr>
+      <w:proofErr w:type="gramStart"/>
+      <w:r>
+        <w:rPr>
+          <w:rFonts w:ascii="Palatino Linotype" w:hAnsi="Palatino Linotype"/>
+          <w:b/>
+          <w:bCs/>
+          <w:sz w:val="20"/>
+          <w:szCs w:val="20"/>
+        </w:rPr>
+        <w:t xml:space="preserve">Proof of Financial Responsibility.</w:t>
+      </w:r>
+      <w:proofErr w:type="gramEnd"/>
+      <w:r>
+        <w:rPr>
+          <w:rFonts w:ascii="Palatino Linotype" w:hAnsi="Palatino Linotype"/>
+          <w:b/>
+          <w:bCs/>
+          <w:sz w:val="20"/>
+          <w:szCs w:val="20"/>
+        </w:rPr>
+        <w:t xml:space="preserve">  </w:t>
+      </w:r>
+      <w:r>
+        <w:rPr>
+          <w:rFonts w:ascii="Palatino Linotype" w:hAnsi="Palatino Linotype"/>
+          <w:bCs/>
+          <w:sz w:val="20"/>
+          <w:szCs w:val="20"/>
+        </w:rPr>
+        <w:t xml:space="preserve"> </w:t>
+      </w:r>
+      <w:r>
+        <w:rPr>
+          <w:rFonts w:ascii="Palatino Linotype" w:hAnsi="Palatino Linotype"/>
+          <w:sz w:val="20"/>
+          <w:szCs w:val="20"/>
+        </w:rPr>
+        <w:t xml:space="preserve">The Defendant showed the Court proof of responsibility during the proceeding.</w:t>
+      </w:r>
+      <w:r>
+        <w:rPr>
+          <w:rFonts w:ascii="Palatino Linotype" w:hAnsi="Palatino Linotype"/>
+          <w:bCs/>
+          <w:sz w:val="20"/>
+          <w:szCs w:val="20"/>
+        </w:rPr>
+        <w:t xml:space="preserve"/>
+      </w:r>
+      <w:r>
+        <w:rPr>
+          <w:rFonts w:ascii="Palatino Linotype" w:hAnsi="Palatino Linotype"/>
+          <w:sz w:val="20"/>
+          <w:szCs w:val="20"/>
+        </w:rPr>
+        <w:t xml:space="preserve"/>
+      </w:r>
       <w:r>
         <w:rPr>
           <w:rFonts w:ascii="Palatino Linotype" w:hAnsi="Palatino Linotype"/>
@@ -1567,6 +2071,7 @@
           <w:sz w:val="20"/>
           <w:szCs w:val="20"/>
         </w:rPr>
+        <w:lastRenderedPageBreak/>
         <w:tab/>
       </w:r>
       <w:r>
@@ -1631,7 +2136,7 @@
           <w:sz w:val="20"/>
           <w:szCs w:val="20"/>
         </w:rPr>
-        <w:t xml:space="preserve">____________________________________</w:t>
+        <w:t>____________________________________</w:t>
       </w:r>
     </w:p>
     <w:p>
@@ -1759,19 +2264,7 @@
           <w:sz w:val="19"/>
           <w:szCs w:val="19"/>
         </w:rPr>
-        <w:t xml:space="preserve">Pursuant to Criminal Rule 19(D) and Traffic Rule 14, written objections to this magistrate’s decision must be filed </w:t>
-      </w:r>
-      <w:r>
-        <w:rPr>
-          <w:rFonts w:ascii="Palatino Linotype" w:hAnsi="Palatino Linotype"/>
-          <w:b/>
-          <w:bCs/>
-          <w:i/>
-          <w:sz w:val="19"/>
-          <w:szCs w:val="19"/>
-        </w:rPr>
-        <w:lastRenderedPageBreak/>
-        <w:t xml:space="preserve">within </w:t>
+        <w:t xml:space="preserve">Pursuant to Criminal Rule 19(D) and Traffic Rule 14, written objections to this magistrate’s decision must be filed within </w:t>
       </w:r>
       <w:r>
         <w:rPr>
@@ -1881,7 +2374,7 @@
           <w:sz w:val="16"/>
           <w:szCs w:val="16"/>
         </w:rPr>
-        <w:t xml:space="preserve">___</w:t>
+        <w:t>___</w:t>
       </w:r>
       <w:r>
         <w:rPr>
@@ -1900,34 +2393,13 @@
         <w:t xml:space="preserve">___ Prosecutor’s Office, ___ BRIAN MATHENY</w:t>
       </w:r>
     </w:p>
-    <w:p>
-      <w:pPr>
-        <w:tabs>
-          <w:tab w:val="left" w:pos="-1080"/>
-          <w:tab w:val="left" w:pos="-720"/>
-          <w:tab w:val="left" w:pos="0"/>
-          <w:tab w:val="left" w:pos="720"/>
-          <w:tab w:val="left" w:pos="1440"/>
-          <w:tab w:val="left" w:pos="2160"/>
-          <w:tab w:val="left" w:pos="2880"/>
-          <w:tab w:val="left" w:pos="3600"/>
-          <w:tab w:val="left" w:pos="4320"/>
-          <w:tab w:val="left" w:pos="4680"/>
-        </w:tabs>
-        <w:rPr>
-          <w:rFonts w:ascii="Palatino Linotype" w:hAnsi="Palatino Linotype"/>
-          <w:sz w:val="16"/>
-          <w:szCs w:val="16"/>
-        </w:rPr>
-      </w:pPr>
-    </w:p>
     <w:sectPr>
-      <w:headerReference w:type="even" r:id="rId7"/>
-      <w:headerReference w:type="default" r:id="rId8"/>
-      <w:footerReference w:type="even" r:id="rId9"/>
-      <w:footerReference w:type="default" r:id="rId10"/>
-      <w:headerReference w:type="first" r:id="rId11"/>
-      <w:footerReference w:type="first" r:id="rId12"/>
+      <w:headerReference w:type="even" r:id="rId8"/>
+      <w:headerReference w:type="default" r:id="rId9"/>
+      <w:footerReference w:type="even" r:id="rId10"/>
+      <w:footerReference w:type="default" r:id="rId11"/>
+      <w:headerReference w:type="first" r:id="rId12"/>
+      <w:footerReference w:type="first" r:id="rId13"/>
       <w:pgSz w:w="12240" w:h="15840"/>
       <w:pgMar w:top="1440" w:right="1080" w:bottom="1440" w:left="1080" w:header="720" w:footer="720" w:gutter="0"/>
       <w:cols w:space="720"/>
@@ -1939,7 +2411,7 @@
 </file>
 
 <file path=word/endnotes.xml><?xml version="1.0" encoding="utf-8"?>
-<w:endnotes xmlns:wpc="http://schemas.microsoft.com/office/word/2010/wordprocessingCanvas" xmlns:cx="http://schemas.microsoft.com/office/drawing/2014/chartex" xmlns:cx1="http://schemas.microsoft.com/office/drawing/2015/9/8/chartex" xmlns:cx2="http://schemas.microsoft.com/office/drawing/2015/10/21/chartex" xmlns:cx3="http://schemas.microsoft.com/office/drawing/2016/5/9/chartex" xmlns:cx4="http://schemas.microsoft.com/office/drawing/2016/5/10/chartex" xmlns:cx5="http://schemas.microsoft.com/office/drawing/2016/5/11/chartex" xmlns:cx6="http://schemas.microsoft.com/office/drawing/2016/5/12/chartex" xmlns:cx7="http://schemas.microsoft.com/office/drawing/2016/5/13/chartex" xmlns:cx8="http://schemas.microsoft.com/office/drawing/2016/5/14/chartex" xmlns:mc="http://schemas.openxmlformats.org/markup-compatibility/2006" xmlns:aink="http://schemas.microsoft.com/office/drawing/2016/ink" xmlns:am3d="http://schemas.microsoft.com/office/drawing/2017/model3d" xmlns:o="urn:schemas-microsoft-com:office:office" xmlns:r="http://schemas.openxmlformats.org/officeDocument/2006/relationships" xmlns:m="http://schemas.openxmlformats.org/officeDocument/2006/math" xmlns:v="urn:schemas-microsoft-com:vml" xmlns:wp14="http://schemas.microsoft.com/office/word/2010/wordprocessingDrawing" xmlns:wp="http://schemas.openxmlformats.org/drawingml/2006/wordprocessingDrawing" xmlns:w10="urn:schemas-microsoft-com:office:word" xmlns:w="http://schemas.openxmlformats.org/wordprocessingml/2006/main" xmlns:w14="http://schemas.microsoft.com/office/word/2010/wordml" xmlns:w15="http://schemas.microsoft.com/office/word/2012/wordml" xmlns:w16cex="http://schemas.microsoft.com/office/word/2018/wordml/cex" xmlns:w16cid="http://schemas.microsoft.com/office/word/2016/wordml/cid" xmlns:w16="http://schemas.microsoft.com/office/word/2018/wordml" xmlns:w16sdtdh="http://schemas.microsoft.com/office/word/2020/wordml/sdtdatahash" xmlns:w16se="http://schemas.microsoft.com/office/word/2015/wordml/symex" xmlns:wpg="http://schemas.microsoft.com/office/word/2010/wordprocessingGroup" xmlns:wpi="http://schemas.microsoft.com/office/word/2010/wordprocessingInk" xmlns:wne="http://schemas.microsoft.com/office/word/2006/wordml" xmlns:wps="http://schemas.microsoft.com/office/word/2010/wordprocessingShape" mc:Ignorable="w14 w15 w16se w16cid w16 w16cex w16sdtdh wp14">
+<w:endnotes xmlns:wpc="http://schemas.microsoft.com/office/word/2010/wordprocessingCanvas" xmlns:mc="http://schemas.openxmlformats.org/markup-compatibility/2006" xmlns:o="urn:schemas-microsoft-com:office:office" xmlns:r="http://schemas.openxmlformats.org/officeDocument/2006/relationships" xmlns:m="http://schemas.openxmlformats.org/officeDocument/2006/math" xmlns:v="urn:schemas-microsoft-com:vml" xmlns:wp14="http://schemas.microsoft.com/office/word/2010/wordprocessingDrawing" xmlns:wp="http://schemas.openxmlformats.org/drawingml/2006/wordprocessingDrawing" xmlns:w10="urn:schemas-microsoft-com:office:word" xmlns:w="http://schemas.openxmlformats.org/wordprocessingml/2006/main" xmlns:w14="http://schemas.microsoft.com/office/word/2010/wordml" xmlns:wpg="http://schemas.microsoft.com/office/word/2010/wordprocessingGroup" xmlns:wpi="http://schemas.microsoft.com/office/word/2010/wordprocessingInk" xmlns:wne="http://schemas.microsoft.com/office/word/2006/wordml" xmlns:wps="http://schemas.microsoft.com/office/word/2010/wordprocessingShape" mc:Ignorable="w14 wp14">
   <w:endnote w:type="separator" w:id="-1">
     <w:p>
       <w:r>
@@ -1958,7 +2430,7 @@
 </file>
 
 <file path=word/footer1.xml><?xml version="1.0" encoding="utf-8"?>
-<w:ftr xmlns:wpc="http://schemas.microsoft.com/office/word/2010/wordprocessingCanvas" xmlns:cx="http://schemas.microsoft.com/office/drawing/2014/chartex" xmlns:cx1="http://schemas.microsoft.com/office/drawing/2015/9/8/chartex" xmlns:cx2="http://schemas.microsoft.com/office/drawing/2015/10/21/chartex" xmlns:cx3="http://schemas.microsoft.com/office/drawing/2016/5/9/chartex" xmlns:cx4="http://schemas.microsoft.com/office/drawing/2016/5/10/chartex" xmlns:cx5="http://schemas.microsoft.com/office/drawing/2016/5/11/chartex" xmlns:cx6="http://schemas.microsoft.com/office/drawing/2016/5/12/chartex" xmlns:cx7="http://schemas.microsoft.com/office/drawing/2016/5/13/chartex" xmlns:cx8="http://schemas.microsoft.com/office/drawing/2016/5/14/chartex" xmlns:mc="http://schemas.openxmlformats.org/markup-compatibility/2006" xmlns:aink="http://schemas.microsoft.com/office/drawing/2016/ink" xmlns:am3d="http://schemas.microsoft.com/office/drawing/2017/model3d" xmlns:o="urn:schemas-microsoft-com:office:office" xmlns:r="http://schemas.openxmlformats.org/officeDocument/2006/relationships" xmlns:m="http://schemas.openxmlformats.org/officeDocument/2006/math" xmlns:v="urn:schemas-microsoft-com:vml" xmlns:wp14="http://schemas.microsoft.com/office/word/2010/wordprocessingDrawing" xmlns:wp="http://schemas.openxmlformats.org/drawingml/2006/wordprocessingDrawing" xmlns:w10="urn:schemas-microsoft-com:office:word" xmlns:w="http://schemas.openxmlformats.org/wordprocessingml/2006/main" xmlns:w14="http://schemas.microsoft.com/office/word/2010/wordml" xmlns:w15="http://schemas.microsoft.com/office/word/2012/wordml" xmlns:w16cex="http://schemas.microsoft.com/office/word/2018/wordml/cex" xmlns:w16cid="http://schemas.microsoft.com/office/word/2016/wordml/cid" xmlns:w16="http://schemas.microsoft.com/office/word/2018/wordml" xmlns:w16sdtdh="http://schemas.microsoft.com/office/word/2020/wordml/sdtdatahash" xmlns:w16se="http://schemas.microsoft.com/office/word/2015/wordml/symex" xmlns:wpg="http://schemas.microsoft.com/office/word/2010/wordprocessingGroup" xmlns:wpi="http://schemas.microsoft.com/office/word/2010/wordprocessingInk" xmlns:wne="http://schemas.microsoft.com/office/word/2006/wordml" xmlns:wps="http://schemas.microsoft.com/office/word/2010/wordprocessingShape" mc:Ignorable="w14 w15 w16se w16cid w16 w16cex w16sdtdh wp14">
+<w:ftr xmlns:wpc="http://schemas.microsoft.com/office/word/2010/wordprocessingCanvas" xmlns:mc="http://schemas.openxmlformats.org/markup-compatibility/2006" xmlns:o="urn:schemas-microsoft-com:office:office" xmlns:r="http://schemas.openxmlformats.org/officeDocument/2006/relationships" xmlns:m="http://schemas.openxmlformats.org/officeDocument/2006/math" xmlns:v="urn:schemas-microsoft-com:vml" xmlns:wp14="http://schemas.microsoft.com/office/word/2010/wordprocessingDrawing" xmlns:wp="http://schemas.openxmlformats.org/drawingml/2006/wordprocessingDrawing" xmlns:w10="urn:schemas-microsoft-com:office:word" xmlns:w="http://schemas.openxmlformats.org/wordprocessingml/2006/main" xmlns:w14="http://schemas.microsoft.com/office/word/2010/wordml" xmlns:wpg="http://schemas.microsoft.com/office/word/2010/wordprocessingGroup" xmlns:wpi="http://schemas.microsoft.com/office/word/2010/wordprocessingInk" xmlns:wne="http://schemas.microsoft.com/office/word/2006/wordml" xmlns:wps="http://schemas.microsoft.com/office/word/2010/wordprocessingShape" mc:Ignorable="w14 wp14">
   <w:p>
     <w:pPr>
       <w:pStyle w:val="Footer"/>
@@ -1968,10 +2440,15 @@
 </file>
 
 <file path=word/footer2.xml><?xml version="1.0" encoding="utf-8"?>
-<w:ftr xmlns:wpc="http://schemas.microsoft.com/office/word/2010/wordprocessingCanvas" xmlns:cx="http://schemas.microsoft.com/office/drawing/2014/chartex" xmlns:cx1="http://schemas.microsoft.com/office/drawing/2015/9/8/chartex" xmlns:cx2="http://schemas.microsoft.com/office/drawing/2015/10/21/chartex" xmlns:cx3="http://schemas.microsoft.com/office/drawing/2016/5/9/chartex" xmlns:cx4="http://schemas.microsoft.com/office/drawing/2016/5/10/chartex" xmlns:cx5="http://schemas.microsoft.com/office/drawing/2016/5/11/chartex" xmlns:cx6="http://schemas.microsoft.com/office/drawing/2016/5/12/chartex" xmlns:cx7="http://schemas.microsoft.com/office/drawing/2016/5/13/chartex" xmlns:cx8="http://schemas.microsoft.com/office/drawing/2016/5/14/chartex" xmlns:mc="http://schemas.openxmlformats.org/markup-compatibility/2006" xmlns:aink="http://schemas.microsoft.com/office/drawing/2016/ink" xmlns:am3d="http://schemas.microsoft.com/office/drawing/2017/model3d" xmlns:o="urn:schemas-microsoft-com:office:office" xmlns:r="http://schemas.openxmlformats.org/officeDocument/2006/relationships" xmlns:m="http://schemas.openxmlformats.org/officeDocument/2006/math" xmlns:v="urn:schemas-microsoft-com:vml" xmlns:wp14="http://schemas.microsoft.com/office/word/2010/wordprocessingDrawing" xmlns:wp="http://schemas.openxmlformats.org/drawingml/2006/wordprocessingDrawing" xmlns:w10="urn:schemas-microsoft-com:office:word" xmlns:w="http://schemas.openxmlformats.org/wordprocessingml/2006/main" xmlns:w14="http://schemas.microsoft.com/office/word/2010/wordml" xmlns:w15="http://schemas.microsoft.com/office/word/2012/wordml" xmlns:w16cex="http://schemas.microsoft.com/office/word/2018/wordml/cex" xmlns:w16cid="http://schemas.microsoft.com/office/word/2016/wordml/cid" xmlns:w16="http://schemas.microsoft.com/office/word/2018/wordml" xmlns:w16sdtdh="http://schemas.microsoft.com/office/word/2020/wordml/sdtdatahash" xmlns:w16se="http://schemas.microsoft.com/office/word/2015/wordml/symex" xmlns:wpg="http://schemas.microsoft.com/office/word/2010/wordprocessingGroup" xmlns:wpi="http://schemas.microsoft.com/office/word/2010/wordprocessingInk" xmlns:wne="http://schemas.microsoft.com/office/word/2006/wordml" xmlns:wps="http://schemas.microsoft.com/office/word/2010/wordprocessingShape" mc:Ignorable="w14 w15 w16se w16cid w16 w16cex w16sdtdh wp14">
+<w:ftr xmlns:wpc="http://schemas.microsoft.com/office/word/2010/wordprocessingCanvas" xmlns:mc="http://schemas.openxmlformats.org/markup-compatibility/2006" xmlns:o="urn:schemas-microsoft-com:office:office" xmlns:r="http://schemas.openxmlformats.org/officeDocument/2006/relationships" xmlns:m="http://schemas.openxmlformats.org/officeDocument/2006/math" xmlns:v="urn:schemas-microsoft-com:vml" xmlns:wp14="http://schemas.microsoft.com/office/word/2010/wordprocessingDrawing" xmlns:wp="http://schemas.openxmlformats.org/drawingml/2006/wordprocessingDrawing" xmlns:w10="urn:schemas-microsoft-com:office:word" xmlns:w="http://schemas.openxmlformats.org/wordprocessingml/2006/main" xmlns:w14="http://schemas.microsoft.com/office/word/2010/wordml" xmlns:wpg="http://schemas.microsoft.com/office/word/2010/wordprocessingGroup" xmlns:wpi="http://schemas.microsoft.com/office/word/2010/wordprocessingInk" xmlns:wne="http://schemas.microsoft.com/office/word/2006/wordml" xmlns:wps="http://schemas.microsoft.com/office/word/2010/wordprocessingShape" mc:Ignorable="w14 wp14">
   <w:sdt>
     <w:sdtPr>
-      <w:id w:val="-1309706245"/>
+      <w:rPr>
+        <w:rFonts w:ascii="Palatino Linotype" w:hAnsi="Palatino Linotype"/>
+        <w:sz w:val="20"/>
+        <w:szCs w:val="20"/>
+      </w:rPr>
+      <w:id w:val="-2099861789"/>
       <w:docPartObj>
         <w:docPartGallery w:val="Page Numbers (Bottom of Page)"/>
         <w:docPartUnique/>
@@ -1986,19 +2463,13 @@
             <w:sz w:val="20"/>
             <w:szCs w:val="20"/>
           </w:rPr>
-          <w:id w:val="98381352"/>
+          <w:id w:val="860082579"/>
           <w:docPartObj>
             <w:docPartGallery w:val="Page Numbers (Top of Page)"/>
             <w:docPartUnique/>
           </w:docPartObj>
         </w:sdtPr>
-        <w:sdtEndPr>
-          <w:rPr>
-            <w:rFonts w:ascii="Times New Roman" w:hAnsi="Times New Roman"/>
-            <w:sz w:val="24"/>
-            <w:szCs w:val="24"/>
-          </w:rPr>
-        </w:sdtEndPr>
+        <w:sdtEndPr/>
         <w:sdtContent>
           <w:p>
             <w:pPr>
@@ -2127,7 +2598,7 @@
                 <w:sz w:val="20"/>
                 <w:szCs w:val="20"/>
               </w:rPr>
-              <w:t>3</w:t>
+              <w:t>5</w:t>
             </w:r>
             <w:r>
               <w:rPr>
@@ -2165,44 +2636,16 @@
               </w:rPr>
               <w:t xml:space="preserve"> 03TRD13906</w:t>
             </w:r>
-          </w:p>
-          <w:p>
-            <w:pPr>
-              <w:pStyle w:val="Footer"/>
-              <w:jc w:val="right"/>
-            </w:pPr>
           </w:p>
         </w:sdtContent>
       </w:sdt>
     </w:sdtContent>
   </w:sdt>
-  <w:p>
-    <w:pPr>
-      <w:tabs>
-        <w:tab w:val="left" w:pos="-1080"/>
-        <w:tab w:val="left" w:pos="-720"/>
-        <w:tab w:val="left" w:pos="0"/>
-        <w:tab w:val="left" w:pos="720"/>
-        <w:tab w:val="left" w:pos="1440"/>
-        <w:tab w:val="left" w:pos="2160"/>
-        <w:tab w:val="left" w:pos="2880"/>
-        <w:tab w:val="left" w:pos="3600"/>
-        <w:tab w:val="left" w:pos="4320"/>
-        <w:tab w:val="left" w:pos="4680"/>
-      </w:tabs>
-      <w:jc w:val="right"/>
-      <w:rPr>
-        <w:rFonts w:ascii="Palatino Linotype" w:hAnsi="Palatino Linotype"/>
-        <w:sz w:val="20"/>
-        <w:szCs w:val="20"/>
-      </w:rPr>
-    </w:pPr>
-  </w:p>
 </w:ftr>
 </file>
 
 <file path=word/footer3.xml><?xml version="1.0" encoding="utf-8"?>
-<w:ftr xmlns:wpc="http://schemas.microsoft.com/office/word/2010/wordprocessingCanvas" xmlns:cx="http://schemas.microsoft.com/office/drawing/2014/chartex" xmlns:cx1="http://schemas.microsoft.com/office/drawing/2015/9/8/chartex" xmlns:cx2="http://schemas.microsoft.com/office/drawing/2015/10/21/chartex" xmlns:cx3="http://schemas.microsoft.com/office/drawing/2016/5/9/chartex" xmlns:cx4="http://schemas.microsoft.com/office/drawing/2016/5/10/chartex" xmlns:cx5="http://schemas.microsoft.com/office/drawing/2016/5/11/chartex" xmlns:cx6="http://schemas.microsoft.com/office/drawing/2016/5/12/chartex" xmlns:cx7="http://schemas.microsoft.com/office/drawing/2016/5/13/chartex" xmlns:cx8="http://schemas.microsoft.com/office/drawing/2016/5/14/chartex" xmlns:mc="http://schemas.openxmlformats.org/markup-compatibility/2006" xmlns:aink="http://schemas.microsoft.com/office/drawing/2016/ink" xmlns:am3d="http://schemas.microsoft.com/office/drawing/2017/model3d" xmlns:o="urn:schemas-microsoft-com:office:office" xmlns:r="http://schemas.openxmlformats.org/officeDocument/2006/relationships" xmlns:m="http://schemas.openxmlformats.org/officeDocument/2006/math" xmlns:v="urn:schemas-microsoft-com:vml" xmlns:wp14="http://schemas.microsoft.com/office/word/2010/wordprocessingDrawing" xmlns:wp="http://schemas.openxmlformats.org/drawingml/2006/wordprocessingDrawing" xmlns:w10="urn:schemas-microsoft-com:office:word" xmlns:w="http://schemas.openxmlformats.org/wordprocessingml/2006/main" xmlns:w14="http://schemas.microsoft.com/office/word/2010/wordml" xmlns:w15="http://schemas.microsoft.com/office/word/2012/wordml" xmlns:w16cex="http://schemas.microsoft.com/office/word/2018/wordml/cex" xmlns:w16cid="http://schemas.microsoft.com/office/word/2016/wordml/cid" xmlns:w16="http://schemas.microsoft.com/office/word/2018/wordml" xmlns:w16sdtdh="http://schemas.microsoft.com/office/word/2020/wordml/sdtdatahash" xmlns:w16se="http://schemas.microsoft.com/office/word/2015/wordml/symex" xmlns:wpg="http://schemas.microsoft.com/office/word/2010/wordprocessingGroup" xmlns:wpi="http://schemas.microsoft.com/office/word/2010/wordprocessingInk" xmlns:wne="http://schemas.microsoft.com/office/word/2006/wordml" xmlns:wps="http://schemas.microsoft.com/office/word/2010/wordprocessingShape" mc:Ignorable="w14 w15 w16se w16cid w16 w16cex w16sdtdh wp14">
+<w:ftr xmlns:wpc="http://schemas.microsoft.com/office/word/2010/wordprocessingCanvas" xmlns:mc="http://schemas.openxmlformats.org/markup-compatibility/2006" xmlns:o="urn:schemas-microsoft-com:office:office" xmlns:r="http://schemas.openxmlformats.org/officeDocument/2006/relationships" xmlns:m="http://schemas.openxmlformats.org/officeDocument/2006/math" xmlns:v="urn:schemas-microsoft-com:vml" xmlns:wp14="http://schemas.microsoft.com/office/word/2010/wordprocessingDrawing" xmlns:wp="http://schemas.openxmlformats.org/drawingml/2006/wordprocessingDrawing" xmlns:w10="urn:schemas-microsoft-com:office:word" xmlns:w="http://schemas.openxmlformats.org/wordprocessingml/2006/main" xmlns:w14="http://schemas.microsoft.com/office/word/2010/wordml" xmlns:wpg="http://schemas.microsoft.com/office/word/2010/wordprocessingGroup" xmlns:wpi="http://schemas.microsoft.com/office/word/2010/wordprocessingInk" xmlns:wne="http://schemas.microsoft.com/office/word/2006/wordml" xmlns:wps="http://schemas.microsoft.com/office/word/2010/wordprocessingShape" mc:Ignorable="w14 wp14">
   <w:p>
     <w:pPr>
       <w:pStyle w:val="Footer"/>
@@ -2212,7 +2655,7 @@
 </file>
 
 <file path=word/footnotes.xml><?xml version="1.0" encoding="utf-8"?>
-<w:footnotes xmlns:wpc="http://schemas.microsoft.com/office/word/2010/wordprocessingCanvas" xmlns:cx="http://schemas.microsoft.com/office/drawing/2014/chartex" xmlns:cx1="http://schemas.microsoft.com/office/drawing/2015/9/8/chartex" xmlns:cx2="http://schemas.microsoft.com/office/drawing/2015/10/21/chartex" xmlns:cx3="http://schemas.microsoft.com/office/drawing/2016/5/9/chartex" xmlns:cx4="http://schemas.microsoft.com/office/drawing/2016/5/10/chartex" xmlns:cx5="http://schemas.microsoft.com/office/drawing/2016/5/11/chartex" xmlns:cx6="http://schemas.microsoft.com/office/drawing/2016/5/12/chartex" xmlns:cx7="http://schemas.microsoft.com/office/drawing/2016/5/13/chartex" xmlns:cx8="http://schemas.microsoft.com/office/drawing/2016/5/14/chartex" xmlns:mc="http://schemas.openxmlformats.org/markup-compatibility/2006" xmlns:aink="http://schemas.microsoft.com/office/drawing/2016/ink" xmlns:am3d="http://schemas.microsoft.com/office/drawing/2017/model3d" xmlns:o="urn:schemas-microsoft-com:office:office" xmlns:r="http://schemas.openxmlformats.org/officeDocument/2006/relationships" xmlns:m="http://schemas.openxmlformats.org/officeDocument/2006/math" xmlns:v="urn:schemas-microsoft-com:vml" xmlns:wp14="http://schemas.microsoft.com/office/word/2010/wordprocessingDrawing" xmlns:wp="http://schemas.openxmlformats.org/drawingml/2006/wordprocessingDrawing" xmlns:w10="urn:schemas-microsoft-com:office:word" xmlns:w="http://schemas.openxmlformats.org/wordprocessingml/2006/main" xmlns:w14="http://schemas.microsoft.com/office/word/2010/wordml" xmlns:w15="http://schemas.microsoft.com/office/word/2012/wordml" xmlns:w16cex="http://schemas.microsoft.com/office/word/2018/wordml/cex" xmlns:w16cid="http://schemas.microsoft.com/office/word/2016/wordml/cid" xmlns:w16="http://schemas.microsoft.com/office/word/2018/wordml" xmlns:w16sdtdh="http://schemas.microsoft.com/office/word/2020/wordml/sdtdatahash" xmlns:w16se="http://schemas.microsoft.com/office/word/2015/wordml/symex" xmlns:wpg="http://schemas.microsoft.com/office/word/2010/wordprocessingGroup" xmlns:wpi="http://schemas.microsoft.com/office/word/2010/wordprocessingInk" xmlns:wne="http://schemas.microsoft.com/office/word/2006/wordml" xmlns:wps="http://schemas.microsoft.com/office/word/2010/wordprocessingShape" mc:Ignorable="w14 w15 w16se w16cid w16 w16cex w16sdtdh wp14">
+<w:footnotes xmlns:wpc="http://schemas.microsoft.com/office/word/2010/wordprocessingCanvas" xmlns:mc="http://schemas.openxmlformats.org/markup-compatibility/2006" xmlns:o="urn:schemas-microsoft-com:office:office" xmlns:r="http://schemas.openxmlformats.org/officeDocument/2006/relationships" xmlns:m="http://schemas.openxmlformats.org/officeDocument/2006/math" xmlns:v="urn:schemas-microsoft-com:vml" xmlns:wp14="http://schemas.microsoft.com/office/word/2010/wordprocessingDrawing" xmlns:wp="http://schemas.openxmlformats.org/drawingml/2006/wordprocessingDrawing" xmlns:w10="urn:schemas-microsoft-com:office:word" xmlns:w="http://schemas.openxmlformats.org/wordprocessingml/2006/main" xmlns:w14="http://schemas.microsoft.com/office/word/2010/wordml" xmlns:wpg="http://schemas.microsoft.com/office/word/2010/wordprocessingGroup" xmlns:wpi="http://schemas.microsoft.com/office/word/2010/wordprocessingInk" xmlns:wne="http://schemas.microsoft.com/office/word/2006/wordml" xmlns:wps="http://schemas.microsoft.com/office/word/2010/wordprocessingShape" mc:Ignorable="w14 wp14">
   <w:footnote w:type="separator" w:id="-1">
     <w:p>
       <w:r>
@@ -2231,7 +2674,7 @@
 </file>
 
 <file path=word/header1.xml><?xml version="1.0" encoding="utf-8"?>
-<w:hdr xmlns:wpc="http://schemas.microsoft.com/office/word/2010/wordprocessingCanvas" xmlns:cx="http://schemas.microsoft.com/office/drawing/2014/chartex" xmlns:cx1="http://schemas.microsoft.com/office/drawing/2015/9/8/chartex" xmlns:cx2="http://schemas.microsoft.com/office/drawing/2015/10/21/chartex" xmlns:cx3="http://schemas.microsoft.com/office/drawing/2016/5/9/chartex" xmlns:cx4="http://schemas.microsoft.com/office/drawing/2016/5/10/chartex" xmlns:cx5="http://schemas.microsoft.com/office/drawing/2016/5/11/chartex" xmlns:cx6="http://schemas.microsoft.com/office/drawing/2016/5/12/chartex" xmlns:cx7="http://schemas.microsoft.com/office/drawing/2016/5/13/chartex" xmlns:cx8="http://schemas.microsoft.com/office/drawing/2016/5/14/chartex" xmlns:mc="http://schemas.openxmlformats.org/markup-compatibility/2006" xmlns:aink="http://schemas.microsoft.com/office/drawing/2016/ink" xmlns:am3d="http://schemas.microsoft.com/office/drawing/2017/model3d" xmlns:o="urn:schemas-microsoft-com:office:office" xmlns:r="http://schemas.openxmlformats.org/officeDocument/2006/relationships" xmlns:m="http://schemas.openxmlformats.org/officeDocument/2006/math" xmlns:v="urn:schemas-microsoft-com:vml" xmlns:wp14="http://schemas.microsoft.com/office/word/2010/wordprocessingDrawing" xmlns:wp="http://schemas.openxmlformats.org/drawingml/2006/wordprocessingDrawing" xmlns:w10="urn:schemas-microsoft-com:office:word" xmlns:w="http://schemas.openxmlformats.org/wordprocessingml/2006/main" xmlns:w14="http://schemas.microsoft.com/office/word/2010/wordml" xmlns:w15="http://schemas.microsoft.com/office/word/2012/wordml" xmlns:w16cex="http://schemas.microsoft.com/office/word/2018/wordml/cex" xmlns:w16cid="http://schemas.microsoft.com/office/word/2016/wordml/cid" xmlns:w16="http://schemas.microsoft.com/office/word/2018/wordml" xmlns:w16sdtdh="http://schemas.microsoft.com/office/word/2020/wordml/sdtdatahash" xmlns:w16se="http://schemas.microsoft.com/office/word/2015/wordml/symex" xmlns:wpg="http://schemas.microsoft.com/office/word/2010/wordprocessingGroup" xmlns:wpi="http://schemas.microsoft.com/office/word/2010/wordprocessingInk" xmlns:wne="http://schemas.microsoft.com/office/word/2006/wordml" xmlns:wps="http://schemas.microsoft.com/office/word/2010/wordprocessingShape" mc:Ignorable="w14 w15 w16se w16cid w16 w16cex w16sdtdh wp14">
+<w:hdr xmlns:wpc="http://schemas.microsoft.com/office/word/2010/wordprocessingCanvas" xmlns:mc="http://schemas.openxmlformats.org/markup-compatibility/2006" xmlns:o="urn:schemas-microsoft-com:office:office" xmlns:r="http://schemas.openxmlformats.org/officeDocument/2006/relationships" xmlns:m="http://schemas.openxmlformats.org/officeDocument/2006/math" xmlns:v="urn:schemas-microsoft-com:vml" xmlns:wp14="http://schemas.microsoft.com/office/word/2010/wordprocessingDrawing" xmlns:wp="http://schemas.openxmlformats.org/drawingml/2006/wordprocessingDrawing" xmlns:w10="urn:schemas-microsoft-com:office:word" xmlns:w="http://schemas.openxmlformats.org/wordprocessingml/2006/main" xmlns:w14="http://schemas.microsoft.com/office/word/2010/wordml" xmlns:wpg="http://schemas.microsoft.com/office/word/2010/wordprocessingGroup" xmlns:wpi="http://schemas.microsoft.com/office/word/2010/wordprocessingInk" xmlns:wne="http://schemas.microsoft.com/office/word/2006/wordml" xmlns:wps="http://schemas.microsoft.com/office/word/2010/wordprocessingShape" mc:Ignorable="w14 wp14">
   <w:p>
     <w:pPr>
       <w:pStyle w:val="Header"/>
@@ -2241,7 +2684,7 @@
 </file>
 
 <file path=word/header2.xml><?xml version="1.0" encoding="utf-8"?>
-<w:hdr xmlns:wpc="http://schemas.microsoft.com/office/word/2010/wordprocessingCanvas" xmlns:cx="http://schemas.microsoft.com/office/drawing/2014/chartex" xmlns:cx1="http://schemas.microsoft.com/office/drawing/2015/9/8/chartex" xmlns:cx2="http://schemas.microsoft.com/office/drawing/2015/10/21/chartex" xmlns:cx3="http://schemas.microsoft.com/office/drawing/2016/5/9/chartex" xmlns:cx4="http://schemas.microsoft.com/office/drawing/2016/5/10/chartex" xmlns:cx5="http://schemas.microsoft.com/office/drawing/2016/5/11/chartex" xmlns:cx6="http://schemas.microsoft.com/office/drawing/2016/5/12/chartex" xmlns:cx7="http://schemas.microsoft.com/office/drawing/2016/5/13/chartex" xmlns:cx8="http://schemas.microsoft.com/office/drawing/2016/5/14/chartex" xmlns:mc="http://schemas.openxmlformats.org/markup-compatibility/2006" xmlns:aink="http://schemas.microsoft.com/office/drawing/2016/ink" xmlns:am3d="http://schemas.microsoft.com/office/drawing/2017/model3d" xmlns:o="urn:schemas-microsoft-com:office:office" xmlns:r="http://schemas.openxmlformats.org/officeDocument/2006/relationships" xmlns:m="http://schemas.openxmlformats.org/officeDocument/2006/math" xmlns:v="urn:schemas-microsoft-com:vml" xmlns:wp14="http://schemas.microsoft.com/office/word/2010/wordprocessingDrawing" xmlns:wp="http://schemas.openxmlformats.org/drawingml/2006/wordprocessingDrawing" xmlns:w10="urn:schemas-microsoft-com:office:word" xmlns:w="http://schemas.openxmlformats.org/wordprocessingml/2006/main" xmlns:w14="http://schemas.microsoft.com/office/word/2010/wordml" xmlns:w15="http://schemas.microsoft.com/office/word/2012/wordml" xmlns:w16cex="http://schemas.microsoft.com/office/word/2018/wordml/cex" xmlns:w16cid="http://schemas.microsoft.com/office/word/2016/wordml/cid" xmlns:w16="http://schemas.microsoft.com/office/word/2018/wordml" xmlns:w16sdtdh="http://schemas.microsoft.com/office/word/2020/wordml/sdtdatahash" xmlns:w16se="http://schemas.microsoft.com/office/word/2015/wordml/symex" xmlns:wpg="http://schemas.microsoft.com/office/word/2010/wordprocessingGroup" xmlns:wpi="http://schemas.microsoft.com/office/word/2010/wordprocessingInk" xmlns:wne="http://schemas.microsoft.com/office/word/2006/wordml" xmlns:wps="http://schemas.microsoft.com/office/word/2010/wordprocessingShape" mc:Ignorable="w14 w15 w16se w16cid w16 w16cex w16sdtdh wp14">
+<w:hdr xmlns:wpc="http://schemas.microsoft.com/office/word/2010/wordprocessingCanvas" xmlns:mc="http://schemas.openxmlformats.org/markup-compatibility/2006" xmlns:o="urn:schemas-microsoft-com:office:office" xmlns:r="http://schemas.openxmlformats.org/officeDocument/2006/relationships" xmlns:m="http://schemas.openxmlformats.org/officeDocument/2006/math" xmlns:v="urn:schemas-microsoft-com:vml" xmlns:wp14="http://schemas.microsoft.com/office/word/2010/wordprocessingDrawing" xmlns:wp="http://schemas.openxmlformats.org/drawingml/2006/wordprocessingDrawing" xmlns:w10="urn:schemas-microsoft-com:office:word" xmlns:w="http://schemas.openxmlformats.org/wordprocessingml/2006/main" xmlns:w14="http://schemas.microsoft.com/office/word/2010/wordml" xmlns:wpg="http://schemas.microsoft.com/office/word/2010/wordprocessingGroup" xmlns:wpi="http://schemas.microsoft.com/office/word/2010/wordprocessingInk" xmlns:wne="http://schemas.microsoft.com/office/word/2006/wordml" xmlns:wps="http://schemas.microsoft.com/office/word/2010/wordprocessingShape" mc:Ignorable="w14 wp14">
   <w:p>
     <w:pPr>
       <w:pStyle w:val="Header"/>
@@ -2265,7 +2708,7 @@
 </file>
 
 <file path=word/header3.xml><?xml version="1.0" encoding="utf-8"?>
-<w:hdr xmlns:wpc="http://schemas.microsoft.com/office/word/2010/wordprocessingCanvas" xmlns:cx="http://schemas.microsoft.com/office/drawing/2014/chartex" xmlns:cx1="http://schemas.microsoft.com/office/drawing/2015/9/8/chartex" xmlns:cx2="http://schemas.microsoft.com/office/drawing/2015/10/21/chartex" xmlns:cx3="http://schemas.microsoft.com/office/drawing/2016/5/9/chartex" xmlns:cx4="http://schemas.microsoft.com/office/drawing/2016/5/10/chartex" xmlns:cx5="http://schemas.microsoft.com/office/drawing/2016/5/11/chartex" xmlns:cx6="http://schemas.microsoft.com/office/drawing/2016/5/12/chartex" xmlns:cx7="http://schemas.microsoft.com/office/drawing/2016/5/13/chartex" xmlns:cx8="http://schemas.microsoft.com/office/drawing/2016/5/14/chartex" xmlns:mc="http://schemas.openxmlformats.org/markup-compatibility/2006" xmlns:aink="http://schemas.microsoft.com/office/drawing/2016/ink" xmlns:am3d="http://schemas.microsoft.com/office/drawing/2017/model3d" xmlns:o="urn:schemas-microsoft-com:office:office" xmlns:r="http://schemas.openxmlformats.org/officeDocument/2006/relationships" xmlns:m="http://schemas.openxmlformats.org/officeDocument/2006/math" xmlns:v="urn:schemas-microsoft-com:vml" xmlns:wp14="http://schemas.microsoft.com/office/word/2010/wordprocessingDrawing" xmlns:wp="http://schemas.openxmlformats.org/drawingml/2006/wordprocessingDrawing" xmlns:w10="urn:schemas-microsoft-com:office:word" xmlns:w="http://schemas.openxmlformats.org/wordprocessingml/2006/main" xmlns:w14="http://schemas.microsoft.com/office/word/2010/wordml" xmlns:w15="http://schemas.microsoft.com/office/word/2012/wordml" xmlns:w16cex="http://schemas.microsoft.com/office/word/2018/wordml/cex" xmlns:w16cid="http://schemas.microsoft.com/office/word/2016/wordml/cid" xmlns:w16="http://schemas.microsoft.com/office/word/2018/wordml" xmlns:w16sdtdh="http://schemas.microsoft.com/office/word/2020/wordml/sdtdatahash" xmlns:w16se="http://schemas.microsoft.com/office/word/2015/wordml/symex" xmlns:wpg="http://schemas.microsoft.com/office/word/2010/wordprocessingGroup" xmlns:wpi="http://schemas.microsoft.com/office/word/2010/wordprocessingInk" xmlns:wne="http://schemas.microsoft.com/office/word/2006/wordml" xmlns:wps="http://schemas.microsoft.com/office/word/2010/wordprocessingShape" mc:Ignorable="w14 w15 w16se w16cid w16 w16cex w16sdtdh wp14">
+<w:hdr xmlns:wpc="http://schemas.microsoft.com/office/word/2010/wordprocessingCanvas" xmlns:mc="http://schemas.openxmlformats.org/markup-compatibility/2006" xmlns:o="urn:schemas-microsoft-com:office:office" xmlns:r="http://schemas.openxmlformats.org/officeDocument/2006/relationships" xmlns:m="http://schemas.openxmlformats.org/officeDocument/2006/math" xmlns:v="urn:schemas-microsoft-com:vml" xmlns:wp14="http://schemas.microsoft.com/office/word/2010/wordprocessingDrawing" xmlns:wp="http://schemas.openxmlformats.org/drawingml/2006/wordprocessingDrawing" xmlns:w10="urn:schemas-microsoft-com:office:word" xmlns:w="http://schemas.openxmlformats.org/wordprocessingml/2006/main" xmlns:w14="http://schemas.microsoft.com/office/word/2010/wordml" xmlns:wpg="http://schemas.microsoft.com/office/word/2010/wordprocessingGroup" xmlns:wpi="http://schemas.microsoft.com/office/word/2010/wordprocessingInk" xmlns:wne="http://schemas.microsoft.com/office/word/2006/wordml" xmlns:wps="http://schemas.microsoft.com/office/word/2010/wordprocessingShape" mc:Ignorable="w14 wp14">
   <w:p>
     <w:pPr>
       <w:pStyle w:val="Header"/>
@@ -2275,8 +2718,8 @@
 </file>
 
 <file path=word/numbering.xml><?xml version="1.0" encoding="utf-8"?>
-<w:numbering xmlns:wpc="http://schemas.microsoft.com/office/word/2010/wordprocessingCanvas" xmlns:cx="http://schemas.microsoft.com/office/drawing/2014/chartex" xmlns:cx1="http://schemas.microsoft.com/office/drawing/2015/9/8/chartex" xmlns:cx2="http://schemas.microsoft.com/office/drawing/2015/10/21/chartex" xmlns:cx3="http://schemas.microsoft.com/office/drawing/2016/5/9/chartex" xmlns:cx4="http://schemas.microsoft.com/office/drawing/2016/5/10/chartex" xmlns:cx5="http://schemas.microsoft.com/office/drawing/2016/5/11/chartex" xmlns:cx6="http://schemas.microsoft.com/office/drawing/2016/5/12/chartex" xmlns:cx7="http://schemas.microsoft.com/office/drawing/2016/5/13/chartex" xmlns:cx8="http://schemas.microsoft.com/office/drawing/2016/5/14/chartex" xmlns:mc="http://schemas.openxmlformats.org/markup-compatibility/2006" xmlns:aink="http://schemas.microsoft.com/office/drawing/2016/ink" xmlns:am3d="http://schemas.microsoft.com/office/drawing/2017/model3d" xmlns:o="urn:schemas-microsoft-com:office:office" xmlns:r="http://schemas.openxmlformats.org/officeDocument/2006/relationships" xmlns:m="http://schemas.openxmlformats.org/officeDocument/2006/math" xmlns:v="urn:schemas-microsoft-com:vml" xmlns:wp14="http://schemas.microsoft.com/office/word/2010/wordprocessingDrawing" xmlns:wp="http://schemas.openxmlformats.org/drawingml/2006/wordprocessingDrawing" xmlns:w10="urn:schemas-microsoft-com:office:word" xmlns:w="http://schemas.openxmlformats.org/wordprocessingml/2006/main" xmlns:w14="http://schemas.microsoft.com/office/word/2010/wordml" xmlns:w15="http://schemas.microsoft.com/office/word/2012/wordml" xmlns:w16cex="http://schemas.microsoft.com/office/word/2018/wordml/cex" xmlns:w16cid="http://schemas.microsoft.com/office/word/2016/wordml/cid" xmlns:w16="http://schemas.microsoft.com/office/word/2018/wordml" xmlns:w16sdtdh="http://schemas.microsoft.com/office/word/2020/wordml/sdtdatahash" xmlns:w16se="http://schemas.microsoft.com/office/word/2015/wordml/symex" xmlns:wpg="http://schemas.microsoft.com/office/word/2010/wordprocessingGroup" xmlns:wpi="http://schemas.microsoft.com/office/word/2010/wordprocessingInk" xmlns:wne="http://schemas.microsoft.com/office/word/2006/wordml" xmlns:wps="http://schemas.microsoft.com/office/word/2010/wordprocessingShape" mc:Ignorable="w14 w15 w16se w16cid w16 w16cex w16sdtdh wp14">
-  <w:abstractNum w:abstractNumId="0" w15:restartNumberingAfterBreak="0">
+<w:numbering xmlns:wpc="http://schemas.microsoft.com/office/word/2010/wordprocessingCanvas" xmlns:mc="http://schemas.openxmlformats.org/markup-compatibility/2006" xmlns:o="urn:schemas-microsoft-com:office:office" xmlns:r="http://schemas.openxmlformats.org/officeDocument/2006/relationships" xmlns:m="http://schemas.openxmlformats.org/officeDocument/2006/math" xmlns:v="urn:schemas-microsoft-com:vml" xmlns:wp14="http://schemas.microsoft.com/office/word/2010/wordprocessingDrawing" xmlns:wp="http://schemas.openxmlformats.org/drawingml/2006/wordprocessingDrawing" xmlns:w10="urn:schemas-microsoft-com:office:word" xmlns:w="http://schemas.openxmlformats.org/wordprocessingml/2006/main" xmlns:w14="http://schemas.microsoft.com/office/word/2010/wordml" xmlns:wpg="http://schemas.microsoft.com/office/word/2010/wordprocessingGroup" xmlns:wpi="http://schemas.microsoft.com/office/word/2010/wordprocessingInk" xmlns:wne="http://schemas.microsoft.com/office/word/2006/wordml" xmlns:wps="http://schemas.microsoft.com/office/word/2010/wordprocessingShape" mc:Ignorable="w14 wp14">
+  <w:abstractNum w:abstractNumId="0">
     <w:nsid w:val="08B2501C"/>
     <w:multiLevelType w:val="hybridMultilevel"/>
     <w:tmpl w:val="F2A43D58"/>
@@ -2389,14 +2832,246 @@
       </w:rPr>
     </w:lvl>
   </w:abstractNum>
+  <w:abstractNum w:abstractNumId="1">
+    <w:nsid w:val="279660C9"/>
+    <w:multiLevelType w:val="hybridMultilevel"/>
+    <w:tmpl w:val="672ECC5E"/>
+    <w:lvl w:ilvl="0" w:tplc="04090001">
+      <w:start w:val="1"/>
+      <w:numFmt w:val="bullet"/>
+      <w:lvlText w:val=""/>
+      <w:lvlJc w:val="left"/>
+      <w:pPr>
+        <w:ind w:left="720" w:hanging="360"/>
+      </w:pPr>
+      <w:rPr>
+        <w:rFonts w:ascii="Symbol" w:hAnsi="Symbol" w:hint="default"/>
+      </w:rPr>
+    </w:lvl>
+    <w:lvl w:ilvl="1" w:tplc="04090003" w:tentative="1">
+      <w:start w:val="1"/>
+      <w:numFmt w:val="bullet"/>
+      <w:lvlText w:val="o"/>
+      <w:lvlJc w:val="left"/>
+      <w:pPr>
+        <w:ind w:left="1440" w:hanging="360"/>
+      </w:pPr>
+      <w:rPr>
+        <w:rFonts w:ascii="Courier New" w:hAnsi="Courier New" w:cs="Courier New" w:hint="default"/>
+      </w:rPr>
+    </w:lvl>
+    <w:lvl w:ilvl="2" w:tplc="04090005" w:tentative="1">
+      <w:start w:val="1"/>
+      <w:numFmt w:val="bullet"/>
+      <w:lvlText w:val=""/>
+      <w:lvlJc w:val="left"/>
+      <w:pPr>
+        <w:ind w:left="2160" w:hanging="360"/>
+      </w:pPr>
+      <w:rPr>
+        <w:rFonts w:ascii="Wingdings" w:hAnsi="Wingdings" w:hint="default"/>
+      </w:rPr>
+    </w:lvl>
+    <w:lvl w:ilvl="3" w:tplc="04090001" w:tentative="1">
+      <w:start w:val="1"/>
+      <w:numFmt w:val="bullet"/>
+      <w:lvlText w:val=""/>
+      <w:lvlJc w:val="left"/>
+      <w:pPr>
+        <w:ind w:left="2880" w:hanging="360"/>
+      </w:pPr>
+      <w:rPr>
+        <w:rFonts w:ascii="Symbol" w:hAnsi="Symbol" w:hint="default"/>
+      </w:rPr>
+    </w:lvl>
+    <w:lvl w:ilvl="4" w:tplc="04090003" w:tentative="1">
+      <w:start w:val="1"/>
+      <w:numFmt w:val="bullet"/>
+      <w:lvlText w:val="o"/>
+      <w:lvlJc w:val="left"/>
+      <w:pPr>
+        <w:ind w:left="3600" w:hanging="360"/>
+      </w:pPr>
+      <w:rPr>
+        <w:rFonts w:ascii="Courier New" w:hAnsi="Courier New" w:cs="Courier New" w:hint="default"/>
+      </w:rPr>
+    </w:lvl>
+    <w:lvl w:ilvl="5" w:tplc="04090005" w:tentative="1">
+      <w:start w:val="1"/>
+      <w:numFmt w:val="bullet"/>
+      <w:lvlText w:val=""/>
+      <w:lvlJc w:val="left"/>
+      <w:pPr>
+        <w:ind w:left="4320" w:hanging="360"/>
+      </w:pPr>
+      <w:rPr>
+        <w:rFonts w:ascii="Wingdings" w:hAnsi="Wingdings" w:hint="default"/>
+      </w:rPr>
+    </w:lvl>
+    <w:lvl w:ilvl="6" w:tplc="04090001" w:tentative="1">
+      <w:start w:val="1"/>
+      <w:numFmt w:val="bullet"/>
+      <w:lvlText w:val=""/>
+      <w:lvlJc w:val="left"/>
+      <w:pPr>
+        <w:ind w:left="5040" w:hanging="360"/>
+      </w:pPr>
+      <w:rPr>
+        <w:rFonts w:ascii="Symbol" w:hAnsi="Symbol" w:hint="default"/>
+      </w:rPr>
+    </w:lvl>
+    <w:lvl w:ilvl="7" w:tplc="04090003" w:tentative="1">
+      <w:start w:val="1"/>
+      <w:numFmt w:val="bullet"/>
+      <w:lvlText w:val="o"/>
+      <w:lvlJc w:val="left"/>
+      <w:pPr>
+        <w:ind w:left="5760" w:hanging="360"/>
+      </w:pPr>
+      <w:rPr>
+        <w:rFonts w:ascii="Courier New" w:hAnsi="Courier New" w:cs="Courier New" w:hint="default"/>
+      </w:rPr>
+    </w:lvl>
+    <w:lvl w:ilvl="8" w:tplc="04090005" w:tentative="1">
+      <w:start w:val="1"/>
+      <w:numFmt w:val="bullet"/>
+      <w:lvlText w:val=""/>
+      <w:lvlJc w:val="left"/>
+      <w:pPr>
+        <w:ind w:left="6480" w:hanging="360"/>
+      </w:pPr>
+      <w:rPr>
+        <w:rFonts w:ascii="Wingdings" w:hAnsi="Wingdings" w:hint="default"/>
+      </w:rPr>
+    </w:lvl>
+  </w:abstractNum>
+  <w:abstractNum w:abstractNumId="2">
+    <w:nsid w:val="2E17566E"/>
+    <w:multiLevelType w:val="hybridMultilevel"/>
+    <w:tmpl w:val="00866CE6"/>
+    <w:lvl w:ilvl="0" w:tplc="04090001">
+      <w:start w:val="1"/>
+      <w:numFmt w:val="bullet"/>
+      <w:lvlText w:val=""/>
+      <w:lvlJc w:val="left"/>
+      <w:pPr>
+        <w:ind w:left="779" w:hanging="360"/>
+      </w:pPr>
+      <w:rPr>
+        <w:rFonts w:ascii="Symbol" w:hAnsi="Symbol" w:hint="default"/>
+      </w:rPr>
+    </w:lvl>
+    <w:lvl w:ilvl="1" w:tplc="04090003">
+      <w:start w:val="1"/>
+      <w:numFmt w:val="bullet"/>
+      <w:lvlText w:val="o"/>
+      <w:lvlJc w:val="left"/>
+      <w:pPr>
+        <w:ind w:left="1499" w:hanging="360"/>
+      </w:pPr>
+      <w:rPr>
+        <w:rFonts w:ascii="Courier New" w:hAnsi="Courier New" w:cs="Courier New" w:hint="default"/>
+      </w:rPr>
+    </w:lvl>
+    <w:lvl w:ilvl="2" w:tplc="04090005" w:tentative="1">
+      <w:start w:val="1"/>
+      <w:numFmt w:val="bullet"/>
+      <w:lvlText w:val=""/>
+      <w:lvlJc w:val="left"/>
+      <w:pPr>
+        <w:ind w:left="2219" w:hanging="360"/>
+      </w:pPr>
+      <w:rPr>
+        <w:rFonts w:ascii="Wingdings" w:hAnsi="Wingdings" w:hint="default"/>
+      </w:rPr>
+    </w:lvl>
+    <w:lvl w:ilvl="3" w:tplc="04090001" w:tentative="1">
+      <w:start w:val="1"/>
+      <w:numFmt w:val="bullet"/>
+      <w:lvlText w:val=""/>
+      <w:lvlJc w:val="left"/>
+      <w:pPr>
+        <w:ind w:left="2939" w:hanging="360"/>
+      </w:pPr>
+      <w:rPr>
+        <w:rFonts w:ascii="Symbol" w:hAnsi="Symbol" w:hint="default"/>
+      </w:rPr>
+    </w:lvl>
+    <w:lvl w:ilvl="4" w:tplc="04090003" w:tentative="1">
+      <w:start w:val="1"/>
+      <w:numFmt w:val="bullet"/>
+      <w:lvlText w:val="o"/>
+      <w:lvlJc w:val="left"/>
+      <w:pPr>
+        <w:ind w:left="3659" w:hanging="360"/>
+      </w:pPr>
+      <w:rPr>
+        <w:rFonts w:ascii="Courier New" w:hAnsi="Courier New" w:cs="Courier New" w:hint="default"/>
+      </w:rPr>
+    </w:lvl>
+    <w:lvl w:ilvl="5" w:tplc="04090005" w:tentative="1">
+      <w:start w:val="1"/>
+      <w:numFmt w:val="bullet"/>
+      <w:lvlText w:val=""/>
+      <w:lvlJc w:val="left"/>
+      <w:pPr>
+        <w:ind w:left="4379" w:hanging="360"/>
+      </w:pPr>
+      <w:rPr>
+        <w:rFonts w:ascii="Wingdings" w:hAnsi="Wingdings" w:hint="default"/>
+      </w:rPr>
+    </w:lvl>
+    <w:lvl w:ilvl="6" w:tplc="04090001" w:tentative="1">
+      <w:start w:val="1"/>
+      <w:numFmt w:val="bullet"/>
+      <w:lvlText w:val=""/>
+      <w:lvlJc w:val="left"/>
+      <w:pPr>
+        <w:ind w:left="5099" w:hanging="360"/>
+      </w:pPr>
+      <w:rPr>
+        <w:rFonts w:ascii="Symbol" w:hAnsi="Symbol" w:hint="default"/>
+      </w:rPr>
+    </w:lvl>
+    <w:lvl w:ilvl="7" w:tplc="04090003" w:tentative="1">
+      <w:start w:val="1"/>
+      <w:numFmt w:val="bullet"/>
+      <w:lvlText w:val="o"/>
+      <w:lvlJc w:val="left"/>
+      <w:pPr>
+        <w:ind w:left="5819" w:hanging="360"/>
+      </w:pPr>
+      <w:rPr>
+        <w:rFonts w:ascii="Courier New" w:hAnsi="Courier New" w:cs="Courier New" w:hint="default"/>
+      </w:rPr>
+    </w:lvl>
+    <w:lvl w:ilvl="8" w:tplc="04090005" w:tentative="1">
+      <w:start w:val="1"/>
+      <w:numFmt w:val="bullet"/>
+      <w:lvlText w:val=""/>
+      <w:lvlJc w:val="left"/>
+      <w:pPr>
+        <w:ind w:left="6539" w:hanging="360"/>
+      </w:pPr>
+      <w:rPr>
+        <w:rFonts w:ascii="Wingdings" w:hAnsi="Wingdings" w:hint="default"/>
+      </w:rPr>
+    </w:lvl>
+  </w:abstractNum>
   <w:num w:numId="1">
     <w:abstractNumId w:val="0"/>
+  </w:num>
+  <w:num w:numId="2">
+    <w:abstractNumId w:val="2"/>
+  </w:num>
+  <w:num w:numId="3">
+    <w:abstractNumId w:val="1"/>
   </w:num>
 </w:numbering>
 </file>
 
 <file path=word/styles.xml><?xml version="1.0" encoding="utf-8"?>
-<w:styles xmlns:mc="http://schemas.openxmlformats.org/markup-compatibility/2006" xmlns:r="http://schemas.openxmlformats.org/officeDocument/2006/relationships" xmlns:w="http://schemas.openxmlformats.org/wordprocessingml/2006/main" xmlns:w14="http://schemas.microsoft.com/office/word/2010/wordml" xmlns:w15="http://schemas.microsoft.com/office/word/2012/wordml" xmlns:w16cex="http://schemas.microsoft.com/office/word/2018/wordml/cex" xmlns:w16cid="http://schemas.microsoft.com/office/word/2016/wordml/cid" xmlns:w16="http://schemas.microsoft.com/office/word/2018/wordml" xmlns:w16sdtdh="http://schemas.microsoft.com/office/word/2020/wordml/sdtdatahash" xmlns:w16se="http://schemas.microsoft.com/office/word/2015/wordml/symex" mc:Ignorable="w14 w15 w16se w16cid w16 w16cex w16sdtdh">
+<w:styles xmlns:mc="http://schemas.openxmlformats.org/markup-compatibility/2006" xmlns:r="http://schemas.openxmlformats.org/officeDocument/2006/relationships" xmlns:w="http://schemas.openxmlformats.org/wordprocessingml/2006/main" xmlns:w14="http://schemas.microsoft.com/office/word/2010/wordml" mc:Ignorable="w14">
   <w:docDefaults>
     <w:rPrDefault>
       <w:rPr>
@@ -2412,383 +3087,145 @@
       </w:pPr>
     </w:pPrDefault>
   </w:docDefaults>
-  <w:latentStyles w:defLockedState="0" w:defUIPriority="99" w:defSemiHidden="0" w:defUnhideWhenUsed="0" w:defQFormat="0" w:count="376">
-    <w:lsdException w:name="Normal" w:uiPriority="0" w:qFormat="1"/>
-    <w:lsdException w:name="heading 1" w:uiPriority="9" w:qFormat="1"/>
-    <w:lsdException w:name="heading 2" w:semiHidden="1" w:uiPriority="9" w:unhideWhenUsed="1" w:qFormat="1"/>
-    <w:lsdException w:name="heading 3" w:semiHidden="1" w:uiPriority="9" w:unhideWhenUsed="1" w:qFormat="1"/>
-    <w:lsdException w:name="heading 4" w:semiHidden="1" w:uiPriority="9" w:unhideWhenUsed="1" w:qFormat="1"/>
-    <w:lsdException w:name="heading 5" w:semiHidden="1" w:uiPriority="9" w:unhideWhenUsed="1" w:qFormat="1"/>
-    <w:lsdException w:name="heading 6" w:semiHidden="1" w:uiPriority="9" w:unhideWhenUsed="1" w:qFormat="1"/>
-    <w:lsdException w:name="heading 7" w:semiHidden="1" w:uiPriority="9" w:unhideWhenUsed="1" w:qFormat="1"/>
-    <w:lsdException w:name="heading 8" w:semiHidden="1" w:uiPriority="9" w:unhideWhenUsed="1" w:qFormat="1"/>
-    <w:lsdException w:name="heading 9" w:semiHidden="1" w:uiPriority="9" w:unhideWhenUsed="1" w:qFormat="1"/>
-    <w:lsdException w:name="index 1" w:semiHidden="1" w:unhideWhenUsed="1"/>
-    <w:lsdException w:name="index 2" w:semiHidden="1" w:unhideWhenUsed="1"/>
-    <w:lsdException w:name="index 3" w:semiHidden="1" w:unhideWhenUsed="1"/>
-    <w:lsdException w:name="index 4" w:semiHidden="1" w:unhideWhenUsed="1"/>
-    <w:lsdException w:name="index 5" w:semiHidden="1" w:unhideWhenUsed="1"/>
-    <w:lsdException w:name="index 6" w:semiHidden="1" w:unhideWhenUsed="1"/>
-    <w:lsdException w:name="index 7" w:semiHidden="1" w:unhideWhenUsed="1"/>
-    <w:lsdException w:name="index 8" w:semiHidden="1" w:unhideWhenUsed="1"/>
-    <w:lsdException w:name="index 9" w:semiHidden="1" w:unhideWhenUsed="1"/>
-    <w:lsdException w:name="toc 1" w:semiHidden="1" w:uiPriority="39" w:unhideWhenUsed="1"/>
-    <w:lsdException w:name="toc 2" w:semiHidden="1" w:uiPriority="39" w:unhideWhenUsed="1"/>
-    <w:lsdException w:name="toc 3" w:semiHidden="1" w:uiPriority="39" w:unhideWhenUsed="1"/>
-    <w:lsdException w:name="toc 4" w:semiHidden="1" w:uiPriority="39" w:unhideWhenUsed="1"/>
-    <w:lsdException w:name="toc 5" w:semiHidden="1" w:uiPriority="39" w:unhideWhenUsed="1"/>
-    <w:lsdException w:name="toc 6" w:semiHidden="1" w:uiPriority="39" w:unhideWhenUsed="1"/>
-    <w:lsdException w:name="toc 7" w:semiHidden="1" w:uiPriority="39" w:unhideWhenUsed="1"/>
-    <w:lsdException w:name="toc 8" w:semiHidden="1" w:uiPriority="39" w:unhideWhenUsed="1"/>
-    <w:lsdException w:name="toc 9" w:semiHidden="1" w:uiPriority="39" w:unhideWhenUsed="1"/>
-    <w:lsdException w:name="Normal Indent" w:semiHidden="1" w:unhideWhenUsed="1"/>
-    <w:lsdException w:name="footnote text" w:semiHidden="1" w:unhideWhenUsed="1"/>
-    <w:lsdException w:name="annotation text" w:semiHidden="1" w:unhideWhenUsed="1"/>
-    <w:lsdException w:name="header" w:semiHidden="1" w:unhideWhenUsed="1"/>
-    <w:lsdException w:name="footer" w:semiHidden="1" w:unhideWhenUsed="1"/>
-    <w:lsdException w:name="index heading" w:semiHidden="1" w:unhideWhenUsed="1"/>
-    <w:lsdException w:name="caption" w:semiHidden="1" w:uiPriority="35" w:unhideWhenUsed="1" w:qFormat="1"/>
-    <w:lsdException w:name="table of figures" w:semiHidden="1" w:unhideWhenUsed="1"/>
-    <w:lsdException w:name="envelope address" w:semiHidden="1" w:unhideWhenUsed="1"/>
-    <w:lsdException w:name="envelope return" w:semiHidden="1" w:unhideWhenUsed="1"/>
-    <w:lsdException w:name="footnote reference" w:semiHidden="1"/>
-    <w:lsdException w:name="annotation reference" w:semiHidden="1" w:unhideWhenUsed="1"/>
-    <w:lsdException w:name="line number" w:semiHidden="1" w:unhideWhenUsed="1"/>
-    <w:lsdException w:name="page number" w:semiHidden="1" w:unhideWhenUsed="1"/>
-    <w:lsdException w:name="endnote reference" w:semiHidden="1" w:unhideWhenUsed="1"/>
-    <w:lsdException w:name="endnote text" w:semiHidden="1" w:unhideWhenUsed="1"/>
-    <w:lsdException w:name="table of authorities" w:semiHidden="1" w:unhideWhenUsed="1"/>
-    <w:lsdException w:name="macro" w:semiHidden="1" w:unhideWhenUsed="1"/>
-    <w:lsdException w:name="toa heading" w:semiHidden="1" w:unhideWhenUsed="1"/>
-    <w:lsdException w:name="List" w:semiHidden="1" w:unhideWhenUsed="1"/>
-    <w:lsdException w:name="List Bullet" w:semiHidden="1" w:unhideWhenUsed="1"/>
-    <w:lsdException w:name="List Number" w:semiHidden="1" w:unhideWhenUsed="1"/>
-    <w:lsdException w:name="List 2" w:semiHidden="1" w:unhideWhenUsed="1"/>
-    <w:lsdException w:name="List 3" w:semiHidden="1" w:unhideWhenUsed="1"/>
-    <w:lsdException w:name="List 4" w:semiHidden="1" w:unhideWhenUsed="1"/>
-    <w:lsdException w:name="List 5" w:semiHidden="1" w:unhideWhenUsed="1"/>
-    <w:lsdException w:name="List Bullet 2" w:semiHidden="1" w:unhideWhenUsed="1"/>
-    <w:lsdException w:name="List Bullet 3" w:semiHidden="1" w:unhideWhenUsed="1"/>
-    <w:lsdException w:name="List Bullet 4" w:semiHidden="1" w:unhideWhenUsed="1"/>
-    <w:lsdException w:name="List Bullet 5" w:semiHidden="1" w:unhideWhenUsed="1"/>
-    <w:lsdException w:name="List Number 2" w:semiHidden="1" w:unhideWhenUsed="1"/>
-    <w:lsdException w:name="List Number 3" w:semiHidden="1" w:unhideWhenUsed="1"/>
-    <w:lsdException w:name="List Number 4" w:semiHidden="1" w:unhideWhenUsed="1"/>
-    <w:lsdException w:name="List Number 5" w:semiHidden="1" w:unhideWhenUsed="1"/>
-    <w:lsdException w:name="Title" w:uiPriority="10" w:qFormat="1"/>
-    <w:lsdException w:name="Closing" w:semiHidden="1" w:unhideWhenUsed="1"/>
-    <w:lsdException w:name="Signature" w:semiHidden="1" w:unhideWhenUsed="1"/>
-    <w:lsdException w:name="Default Paragraph Font" w:semiHidden="1" w:uiPriority="1" w:unhideWhenUsed="1"/>
-    <w:lsdException w:name="Body Text" w:semiHidden="1" w:unhideWhenUsed="1"/>
-    <w:lsdException w:name="Body Text Indent" w:semiHidden="1" w:unhideWhenUsed="1"/>
-    <w:lsdException w:name="List Continue" w:semiHidden="1" w:unhideWhenUsed="1"/>
-    <w:lsdException w:name="List Continue 2" w:semiHidden="1" w:unhideWhenUsed="1"/>
-    <w:lsdException w:name="List Continue 3" w:semiHidden="1" w:unhideWhenUsed="1"/>
-    <w:lsdException w:name="List Continue 4" w:semiHidden="1" w:unhideWhenUsed="1"/>
-    <w:lsdException w:name="List Continue 5" w:semiHidden="1" w:unhideWhenUsed="1"/>
-    <w:lsdException w:name="Message Header" w:semiHidden="1" w:unhideWhenUsed="1"/>
-    <w:lsdException w:name="Subtitle" w:uiPriority="11" w:qFormat="1"/>
-    <w:lsdException w:name="Salutation" w:semiHidden="1" w:unhideWhenUsed="1"/>
-    <w:lsdException w:name="Date" w:semiHidden="1" w:unhideWhenUsed="1"/>
-    <w:lsdException w:name="Body Text First Indent" w:semiHidden="1" w:unhideWhenUsed="1"/>
-    <w:lsdException w:name="Body Text First Indent 2" w:semiHidden="1" w:unhideWhenUsed="1"/>
-    <w:lsdException w:name="Note Heading" w:semiHidden="1" w:unhideWhenUsed="1"/>
-    <w:lsdException w:name="Body Text 2" w:semiHidden="1" w:unhideWhenUsed="1"/>
-    <w:lsdException w:name="Body Text 3" w:semiHidden="1" w:unhideWhenUsed="1"/>
-    <w:lsdException w:name="Body Text Indent 2" w:semiHidden="1" w:unhideWhenUsed="1"/>
-    <w:lsdException w:name="Body Text Indent 3" w:semiHidden="1" w:unhideWhenUsed="1"/>
-    <w:lsdException w:name="Block Text" w:semiHidden="1" w:unhideWhenUsed="1"/>
-    <w:lsdException w:name="Hyperlink" w:semiHidden="1" w:unhideWhenUsed="1"/>
-    <w:lsdException w:name="FollowedHyperlink" w:semiHidden="1" w:unhideWhenUsed="1"/>
-    <w:lsdException w:name="Strong" w:uiPriority="22" w:qFormat="1"/>
-    <w:lsdException w:name="Emphasis" w:uiPriority="20" w:qFormat="1"/>
-    <w:lsdException w:name="Document Map" w:semiHidden="1" w:unhideWhenUsed="1"/>
-    <w:lsdException w:name="Plain Text" w:semiHidden="1" w:unhideWhenUsed="1"/>
-    <w:lsdException w:name="E-mail Signature" w:semiHidden="1" w:unhideWhenUsed="1"/>
-    <w:lsdException w:name="HTML Top of Form" w:semiHidden="1" w:unhideWhenUsed="1"/>
-    <w:lsdException w:name="HTML Bottom of Form" w:semiHidden="1" w:unhideWhenUsed="1"/>
-    <w:lsdException w:name="Normal (Web)" w:semiHidden="1" w:unhideWhenUsed="1"/>
-    <w:lsdException w:name="HTML Acronym" w:semiHidden="1" w:unhideWhenUsed="1"/>
-    <w:lsdException w:name="HTML Address" w:semiHidden="1" w:unhideWhenUsed="1"/>
-    <w:lsdException w:name="HTML Cite" w:semiHidden="1" w:unhideWhenUsed="1"/>
-    <w:lsdException w:name="HTML Code" w:semiHidden="1" w:unhideWhenUsed="1"/>
-    <w:lsdException w:name="HTML Definition" w:semiHidden="1" w:unhideWhenUsed="1"/>
-    <w:lsdException w:name="HTML Keyboard" w:semiHidden="1" w:unhideWhenUsed="1"/>
-    <w:lsdException w:name="HTML Preformatted" w:semiHidden="1" w:unhideWhenUsed="1"/>
-    <w:lsdException w:name="HTML Sample" w:semiHidden="1" w:unhideWhenUsed="1"/>
-    <w:lsdException w:name="HTML Typewriter" w:semiHidden="1" w:unhideWhenUsed="1"/>
-    <w:lsdException w:name="HTML Variable" w:semiHidden="1" w:unhideWhenUsed="1"/>
-    <w:lsdException w:name="Normal Table" w:semiHidden="1" w:unhideWhenUsed="1"/>
-    <w:lsdException w:name="annotation subject" w:semiHidden="1" w:unhideWhenUsed="1"/>
-    <w:lsdException w:name="No List" w:semiHidden="1" w:unhideWhenUsed="1"/>
-    <w:lsdException w:name="Outline List 1" w:semiHidden="1" w:unhideWhenUsed="1"/>
-    <w:lsdException w:name="Outline List 2" w:semiHidden="1" w:unhideWhenUsed="1"/>
-    <w:lsdException w:name="Outline List 3" w:semiHidden="1" w:unhideWhenUsed="1"/>
-    <w:lsdException w:name="Table Simple 1" w:semiHidden="1" w:unhideWhenUsed="1"/>
-    <w:lsdException w:name="Table Simple 2" w:semiHidden="1" w:unhideWhenUsed="1"/>
-    <w:lsdException w:name="Table Simple 3" w:semiHidden="1" w:unhideWhenUsed="1"/>
-    <w:lsdException w:name="Table Classic 1" w:semiHidden="1" w:unhideWhenUsed="1"/>
-    <w:lsdException w:name="Table Classic 2" w:semiHidden="1" w:unhideWhenUsed="1"/>
-    <w:lsdException w:name="Table Classic 3" w:semiHidden="1" w:unhideWhenUsed="1"/>
-    <w:lsdException w:name="Table Classic 4" w:semiHidden="1" w:unhideWhenUsed="1"/>
-    <w:lsdException w:name="Table Colorful 1" w:semiHidden="1" w:unhideWhenUsed="1"/>
-    <w:lsdException w:name="Table Colorful 2" w:semiHidden="1" w:unhideWhenUsed="1"/>
-    <w:lsdException w:name="Table Colorful 3" w:semiHidden="1" w:unhideWhenUsed="1"/>
-    <w:lsdException w:name="Table Columns 1" w:semiHidden="1" w:unhideWhenUsed="1"/>
-    <w:lsdException w:name="Table Columns 2" w:semiHidden="1" w:unhideWhenUsed="1"/>
-    <w:lsdException w:name="Table Columns 3" w:semiHidden="1" w:unhideWhenUsed="1"/>
-    <w:lsdException w:name="Table Columns 4" w:semiHidden="1" w:unhideWhenUsed="1"/>
-    <w:lsdException w:name="Table Columns 5" w:semiHidden="1" w:unhideWhenUsed="1"/>
-    <w:lsdException w:name="Table Grid 1" w:semiHidden="1" w:unhideWhenUsed="1"/>
-    <w:lsdException w:name="Table Grid 2" w:semiHidden="1" w:unhideWhenUsed="1"/>
-    <w:lsdException w:name="Table Grid 3" w:semiHidden="1" w:unhideWhenUsed="1"/>
-    <w:lsdException w:name="Table Grid 4" w:semiHidden="1" w:unhideWhenUsed="1"/>
-    <w:lsdException w:name="Table Grid 5" w:semiHidden="1" w:unhideWhenUsed="1"/>
-    <w:lsdException w:name="Table Grid 6" w:semiHidden="1" w:unhideWhenUsed="1"/>
-    <w:lsdException w:name="Table Grid 7" w:semiHidden="1" w:unhideWhenUsed="1"/>
-    <w:lsdException w:name="Table Grid 8" w:semiHidden="1" w:unhideWhenUsed="1"/>
-    <w:lsdException w:name="Table List 1" w:semiHidden="1" w:unhideWhenUsed="1"/>
-    <w:lsdException w:name="Table List 2" w:semiHidden="1" w:unhideWhenUsed="1"/>
-    <w:lsdException w:name="Table List 3" w:semiHidden="1" w:unhideWhenUsed="1"/>
-    <w:lsdException w:name="Table List 4" w:semiHidden="1" w:unhideWhenUsed="1"/>
-    <w:lsdException w:name="Table List 5" w:semiHidden="1" w:unhideWhenUsed="1"/>
-    <w:lsdException w:name="Table List 6" w:semiHidden="1" w:unhideWhenUsed="1"/>
-    <w:lsdException w:name="Table List 7" w:semiHidden="1" w:unhideWhenUsed="1"/>
-    <w:lsdException w:name="Table List 8" w:semiHidden="1" w:unhideWhenUsed="1"/>
-    <w:lsdException w:name="Table 3D effects 1" w:semiHidden="1" w:unhideWhenUsed="1"/>
-    <w:lsdException w:name="Table 3D effects 2" w:semiHidden="1" w:unhideWhenUsed="1"/>
-    <w:lsdException w:name="Table 3D effects 3" w:semiHidden="1" w:unhideWhenUsed="1"/>
-    <w:lsdException w:name="Table Contemporary" w:semiHidden="1" w:unhideWhenUsed="1"/>
-    <w:lsdException w:name="Table Elegant" w:semiHidden="1" w:unhideWhenUsed="1"/>
-    <w:lsdException w:name="Table Professional" w:semiHidden="1" w:unhideWhenUsed="1"/>
-    <w:lsdException w:name="Table Subtle 1" w:semiHidden="1" w:unhideWhenUsed="1"/>
-    <w:lsdException w:name="Table Subtle 2" w:semiHidden="1" w:unhideWhenUsed="1"/>
-    <w:lsdException w:name="Table Web 1" w:semiHidden="1" w:unhideWhenUsed="1"/>
-    <w:lsdException w:name="Table Web 2" w:semiHidden="1" w:unhideWhenUsed="1"/>
-    <w:lsdException w:name="Table Web 3" w:semiHidden="1" w:unhideWhenUsed="1"/>
-    <w:lsdException w:name="Balloon Text" w:semiHidden="1" w:unhideWhenUsed="1"/>
-    <w:lsdException w:name="Table Grid" w:uiPriority="59"/>
-    <w:lsdException w:name="Table Theme" w:semiHidden="1" w:unhideWhenUsed="1"/>
-    <w:lsdException w:name="Placeholder Text" w:semiHidden="1"/>
-    <w:lsdException w:name="No Spacing" w:uiPriority="1" w:qFormat="1"/>
-    <w:lsdException w:name="Light Shading" w:uiPriority="60"/>
-    <w:lsdException w:name="Light List" w:uiPriority="61"/>
-    <w:lsdException w:name="Light Grid" w:uiPriority="62"/>
-    <w:lsdException w:name="Medium Shading 1" w:uiPriority="63"/>
-    <w:lsdException w:name="Medium Shading 2" w:uiPriority="64"/>
-    <w:lsdException w:name="Medium List 1" w:uiPriority="65"/>
-    <w:lsdException w:name="Medium List 2" w:uiPriority="66"/>
-    <w:lsdException w:name="Medium Grid 1" w:uiPriority="67"/>
-    <w:lsdException w:name="Medium Grid 2" w:uiPriority="68"/>
-    <w:lsdException w:name="Medium Grid 3" w:uiPriority="69"/>
-    <w:lsdException w:name="Dark List" w:uiPriority="70"/>
-    <w:lsdException w:name="Colorful Shading" w:uiPriority="71"/>
-    <w:lsdException w:name="Colorful List" w:uiPriority="72"/>
-    <w:lsdException w:name="Colorful Grid" w:uiPriority="73"/>
-    <w:lsdException w:name="Light Shading Accent 1" w:uiPriority="60"/>
-    <w:lsdException w:name="Light List Accent 1" w:uiPriority="61"/>
-    <w:lsdException w:name="Light Grid Accent 1" w:uiPriority="62"/>
-    <w:lsdException w:name="Medium Shading 1 Accent 1" w:uiPriority="63"/>
-    <w:lsdException w:name="Medium Shading 2 Accent 1" w:uiPriority="64"/>
-    <w:lsdException w:name="Medium List 1 Accent 1" w:uiPriority="65"/>
-    <w:lsdException w:name="Revision" w:semiHidden="1"/>
-    <w:lsdException w:name="List Paragraph" w:uiPriority="34" w:qFormat="1"/>
-    <w:lsdException w:name="Quote" w:uiPriority="29" w:qFormat="1"/>
-    <w:lsdException w:name="Intense Quote" w:uiPriority="30" w:qFormat="1"/>
-    <w:lsdException w:name="Medium List 2 Accent 1" w:uiPriority="66"/>
-    <w:lsdException w:name="Medium Grid 1 Accent 1" w:uiPriority="67"/>
-    <w:lsdException w:name="Medium Grid 2 Accent 1" w:uiPriority="68"/>
-    <w:lsdException w:name="Medium Grid 3 Accent 1" w:uiPriority="69"/>
-    <w:lsdException w:name="Dark List Accent 1" w:uiPriority="70"/>
-    <w:lsdException w:name="Colorful Shading Accent 1" w:uiPriority="71"/>
-    <w:lsdException w:name="Colorful List Accent 1" w:uiPriority="72"/>
-    <w:lsdException w:name="Colorful Grid Accent 1" w:uiPriority="73"/>
-    <w:lsdException w:name="Light Shading Accent 2" w:uiPriority="60"/>
-    <w:lsdException w:name="Light List Accent 2" w:uiPriority="61"/>
-    <w:lsdException w:name="Light Grid Accent 2" w:uiPriority="62"/>
-    <w:lsdException w:name="Medium Shading 1 Accent 2" w:uiPriority="63"/>
-    <w:lsdException w:name="Medium Shading 2 Accent 2" w:uiPriority="64"/>
-    <w:lsdException w:name="Medium List 1 Accent 2" w:uiPriority="65"/>
-    <w:lsdException w:name="Medium List 2 Accent 2" w:uiPriority="66"/>
-    <w:lsdException w:name="Medium Grid 1 Accent 2" w:uiPriority="67"/>
-    <w:lsdException w:name="Medium Grid 2 Accent 2" w:uiPriority="68"/>
-    <w:lsdException w:name="Medium Grid 3 Accent 2" w:uiPriority="69"/>
-    <w:lsdException w:name="Dark List Accent 2" w:uiPriority="70"/>
-    <w:lsdException w:name="Colorful Shading Accent 2" w:uiPriority="71"/>
-    <w:lsdException w:name="Colorful List Accent 2" w:uiPriority="72"/>
-    <w:lsdException w:name="Colorful Grid Accent 2" w:uiPriority="73"/>
-    <w:lsdException w:name="Light Shading Accent 3" w:uiPriority="60"/>
-    <w:lsdException w:name="Light List Accent 3" w:uiPriority="61"/>
-    <w:lsdException w:name="Light Grid Accent 3" w:uiPriority="62"/>
-    <w:lsdException w:name="Medium Shading 1 Accent 3" w:uiPriority="63"/>
-    <w:lsdException w:name="Medium Shading 2 Accent 3" w:uiPriority="64"/>
-    <w:lsdException w:name="Medium List 1 Accent 3" w:uiPriority="65"/>
-    <w:lsdException w:name="Medium List 2 Accent 3" w:uiPriority="66"/>
-    <w:lsdException w:name="Medium Grid 1 Accent 3" w:uiPriority="67"/>
-    <w:lsdException w:name="Medium Grid 2 Accent 3" w:uiPriority="68"/>
-    <w:lsdException w:name="Medium Grid 3 Accent 3" w:uiPriority="69"/>
-    <w:lsdException w:name="Dark List Accent 3" w:uiPriority="70"/>
-    <w:lsdException w:name="Colorful Shading Accent 3" w:uiPriority="71"/>
-    <w:lsdException w:name="Colorful List Accent 3" w:uiPriority="72"/>
-    <w:lsdException w:name="Colorful Grid Accent 3" w:uiPriority="73"/>
-    <w:lsdException w:name="Light Shading Accent 4" w:uiPriority="60"/>
-    <w:lsdException w:name="Light List Accent 4" w:uiPriority="61"/>
-    <w:lsdException w:name="Light Grid Accent 4" w:uiPriority="62"/>
-    <w:lsdException w:name="Medium Shading 1 Accent 4" w:uiPriority="63"/>
-    <w:lsdException w:name="Medium Shading 2 Accent 4" w:uiPriority="64"/>
-    <w:lsdException w:name="Medium List 1 Accent 4" w:uiPriority="65"/>
-    <w:lsdException w:name="Medium List 2 Accent 4" w:uiPriority="66"/>
-    <w:lsdException w:name="Medium Grid 1 Accent 4" w:uiPriority="67"/>
-    <w:lsdException w:name="Medium Grid 2 Accent 4" w:uiPriority="68"/>
-    <w:lsdException w:name="Medium Grid 3 Accent 4" w:uiPriority="69"/>
-    <w:lsdException w:name="Dark List Accent 4" w:uiPriority="70"/>
-    <w:lsdException w:name="Colorful Shading Accent 4" w:uiPriority="71"/>
-    <w:lsdException w:name="Colorful List Accent 4" w:uiPriority="72"/>
-    <w:lsdException w:name="Colorful Grid Accent 4" w:uiPriority="73"/>
-    <w:lsdException w:name="Light Shading Accent 5" w:uiPriority="60"/>
-    <w:lsdException w:name="Light List Accent 5" w:uiPriority="61"/>
-    <w:lsdException w:name="Light Grid Accent 5" w:uiPriority="62"/>
-    <w:lsdException w:name="Medium Shading 1 Accent 5" w:uiPriority="63"/>
-    <w:lsdException w:name="Medium Shading 2 Accent 5" w:uiPriority="64"/>
-    <w:lsdException w:name="Medium List 1 Accent 5" w:uiPriority="65"/>
-    <w:lsdException w:name="Medium List 2 Accent 5" w:uiPriority="66"/>
-    <w:lsdException w:name="Medium Grid 1 Accent 5" w:uiPriority="67"/>
-    <w:lsdException w:name="Medium Grid 2 Accent 5" w:uiPriority="68"/>
-    <w:lsdException w:name="Medium Grid 3 Accent 5" w:uiPriority="69"/>
-    <w:lsdException w:name="Dark List Accent 5" w:uiPriority="70"/>
-    <w:lsdException w:name="Colorful Shading Accent 5" w:uiPriority="71"/>
-    <w:lsdException w:name="Colorful List Accent 5" w:uiPriority="72"/>
-    <w:lsdException w:name="Colorful Grid Accent 5" w:uiPriority="73"/>
-    <w:lsdException w:name="Light Shading Accent 6" w:uiPriority="60"/>
-    <w:lsdException w:name="Light List Accent 6" w:uiPriority="61"/>
-    <w:lsdException w:name="Light Grid Accent 6" w:uiPriority="62"/>
-    <w:lsdException w:name="Medium Shading 1 Accent 6" w:uiPriority="63"/>
-    <w:lsdException w:name="Medium Shading 2 Accent 6" w:uiPriority="64"/>
-    <w:lsdException w:name="Medium List 1 Accent 6" w:uiPriority="65"/>
-    <w:lsdException w:name="Medium List 2 Accent 6" w:uiPriority="66"/>
-    <w:lsdException w:name="Medium Grid 1 Accent 6" w:uiPriority="67"/>
-    <w:lsdException w:name="Medium Grid 2 Accent 6" w:uiPriority="68"/>
-    <w:lsdException w:name="Medium Grid 3 Accent 6" w:uiPriority="69"/>
-    <w:lsdException w:name="Dark List Accent 6" w:uiPriority="70"/>
-    <w:lsdException w:name="Colorful Shading Accent 6" w:uiPriority="71"/>
-    <w:lsdException w:name="Colorful List Accent 6" w:uiPriority="72"/>
-    <w:lsdException w:name="Colorful Grid Accent 6" w:uiPriority="73"/>
-    <w:lsdException w:name="Subtle Emphasis" w:uiPriority="19" w:qFormat="1"/>
-    <w:lsdException w:name="Intense Emphasis" w:uiPriority="21" w:qFormat="1"/>
-    <w:lsdException w:name="Subtle Reference" w:uiPriority="31" w:qFormat="1"/>
-    <w:lsdException w:name="Intense Reference" w:uiPriority="32" w:qFormat="1"/>
-    <w:lsdException w:name="Book Title" w:uiPriority="33" w:qFormat="1"/>
-    <w:lsdException w:name="Bibliography" w:semiHidden="1" w:uiPriority="37" w:unhideWhenUsed="1"/>
-    <w:lsdException w:name="TOC Heading" w:semiHidden="1" w:uiPriority="39" w:unhideWhenUsed="1" w:qFormat="1"/>
-    <w:lsdException w:name="Plain Table 1" w:uiPriority="41"/>
-    <w:lsdException w:name="Plain Table 2" w:uiPriority="42"/>
-    <w:lsdException w:name="Plain Table 3" w:uiPriority="43"/>
-    <w:lsdException w:name="Plain Table 4" w:uiPriority="44"/>
-    <w:lsdException w:name="Plain Table 5" w:uiPriority="45"/>
-    <w:lsdException w:name="Grid Table Light" w:uiPriority="40"/>
-    <w:lsdException w:name="Grid Table 1 Light" w:uiPriority="46"/>
-    <w:lsdException w:name="Grid Table 2" w:uiPriority="47"/>
-    <w:lsdException w:name="Grid Table 3" w:uiPriority="48"/>
-    <w:lsdException w:name="Grid Table 4" w:uiPriority="49"/>
-    <w:lsdException w:name="Grid Table 5 Dark" w:uiPriority="50"/>
-    <w:lsdException w:name="Grid Table 6 Colorful" w:uiPriority="51"/>
-    <w:lsdException w:name="Grid Table 7 Colorful" w:uiPriority="52"/>
-    <w:lsdException w:name="Grid Table 1 Light Accent 1" w:uiPriority="46"/>
-    <w:lsdException w:name="Grid Table 2 Accent 1" w:uiPriority="47"/>
-    <w:lsdException w:name="Grid Table 3 Accent 1" w:uiPriority="48"/>
-    <w:lsdException w:name="Grid Table 4 Accent 1" w:uiPriority="49"/>
-    <w:lsdException w:name="Grid Table 5 Dark Accent 1" w:uiPriority="50"/>
-    <w:lsdException w:name="Grid Table 6 Colorful Accent 1" w:uiPriority="51"/>
-    <w:lsdException w:name="Grid Table 7 Colorful Accent 1" w:uiPriority="52"/>
-    <w:lsdException w:name="Grid Table 1 Light Accent 2" w:uiPriority="46"/>
-    <w:lsdException w:name="Grid Table 2 Accent 2" w:uiPriority="47"/>
-    <w:lsdException w:name="Grid Table 3 Accent 2" w:uiPriority="48"/>
-    <w:lsdException w:name="Grid Table 4 Accent 2" w:uiPriority="49"/>
-    <w:lsdException w:name="Grid Table 5 Dark Accent 2" w:uiPriority="50"/>
-    <w:lsdException w:name="Grid Table 6 Colorful Accent 2" w:uiPriority="51"/>
-    <w:lsdException w:name="Grid Table 7 Colorful Accent 2" w:uiPriority="52"/>
-    <w:lsdException w:name="Grid Table 1 Light Accent 3" w:uiPriority="46"/>
-    <w:lsdException w:name="Grid Table 2 Accent 3" w:uiPriority="47"/>
-    <w:lsdException w:name="Grid Table 3 Accent 3" w:uiPriority="48"/>
-    <w:lsdException w:name="Grid Table 4 Accent 3" w:uiPriority="49"/>
-    <w:lsdException w:name="Grid Table 5 Dark Accent 3" w:uiPriority="50"/>
-    <w:lsdException w:name="Grid Table 6 Colorful Accent 3" w:uiPriority="51"/>
-    <w:lsdException w:name="Grid Table 7 Colorful Accent 3" w:uiPriority="52"/>
-    <w:lsdException w:name="Grid Table 1 Light Accent 4" w:uiPriority="46"/>
-    <w:lsdException w:name="Grid Table 2 Accent 4" w:uiPriority="47"/>
-    <w:lsdException w:name="Grid Table 3 Accent 4" w:uiPriority="48"/>
-    <w:lsdException w:name="Grid Table 4 Accent 4" w:uiPriority="49"/>
-    <w:lsdException w:name="Grid Table 5 Dark Accent 4" w:uiPriority="50"/>
-    <w:lsdException w:name="Grid Table 6 Colorful Accent 4" w:uiPriority="51"/>
-    <w:lsdException w:name="Grid Table 7 Colorful Accent 4" w:uiPriority="52"/>
-    <w:lsdException w:name="Grid Table 1 Light Accent 5" w:uiPriority="46"/>
-    <w:lsdException w:name="Grid Table 2 Accent 5" w:uiPriority="47"/>
-    <w:lsdException w:name="Grid Table 3 Accent 5" w:uiPriority="48"/>
-    <w:lsdException w:name="Grid Table 4 Accent 5" w:uiPriority="49"/>
-    <w:lsdException w:name="Grid Table 5 Dark Accent 5" w:uiPriority="50"/>
-    <w:lsdException w:name="Grid Table 6 Colorful Accent 5" w:uiPriority="51"/>
-    <w:lsdException w:name="Grid Table 7 Colorful Accent 5" w:uiPriority="52"/>
-    <w:lsdException w:name="Grid Table 1 Light Accent 6" w:uiPriority="46"/>
-    <w:lsdException w:name="Grid Table 2 Accent 6" w:uiPriority="47"/>
-    <w:lsdException w:name="Grid Table 3 Accent 6" w:uiPriority="48"/>
-    <w:lsdException w:name="Grid Table 4 Accent 6" w:uiPriority="49"/>
-    <w:lsdException w:name="Grid Table 5 Dark Accent 6" w:uiPriority="50"/>
-    <w:lsdException w:name="Grid Table 6 Colorful Accent 6" w:uiPriority="51"/>
-    <w:lsdException w:name="Grid Table 7 Colorful Accent 6" w:uiPriority="52"/>
-    <w:lsdException w:name="List Table 1 Light" w:uiPriority="46"/>
-    <w:lsdException w:name="List Table 2" w:uiPriority="47"/>
-    <w:lsdException w:name="List Table 3" w:uiPriority="48"/>
-    <w:lsdException w:name="List Table 4" w:uiPriority="49"/>
-    <w:lsdException w:name="List Table 5 Dark" w:uiPriority="50"/>
-    <w:lsdException w:name="List Table 6 Colorful" w:uiPriority="51"/>
-    <w:lsdException w:name="List Table 7 Colorful" w:uiPriority="52"/>
-    <w:lsdException w:name="List Table 1 Light Accent 1" w:uiPriority="46"/>
-    <w:lsdException w:name="List Table 2 Accent 1" w:uiPriority="47"/>
-    <w:lsdException w:name="List Table 3 Accent 1" w:uiPriority="48"/>
-    <w:lsdException w:name="List Table 4 Accent 1" w:uiPriority="49"/>
-    <w:lsdException w:name="List Table 5 Dark Accent 1" w:uiPriority="50"/>
-    <w:lsdException w:name="List Table 6 Colorful Accent 1" w:uiPriority="51"/>
-    <w:lsdException w:name="List Table 7 Colorful Accent 1" w:uiPriority="52"/>
-    <w:lsdException w:name="List Table 1 Light Accent 2" w:uiPriority="46"/>
-    <w:lsdException w:name="List Table 2 Accent 2" w:uiPriority="47"/>
-    <w:lsdException w:name="List Table 3 Accent 2" w:uiPriority="48"/>
-    <w:lsdException w:name="List Table 4 Accent 2" w:uiPriority="49"/>
-    <w:lsdException w:name="List Table 5 Dark Accent 2" w:uiPriority="50"/>
-    <w:lsdException w:name="List Table 6 Colorful Accent 2" w:uiPriority="51"/>
-    <w:lsdException w:name="List Table 7 Colorful Accent 2" w:uiPriority="52"/>
-    <w:lsdException w:name="List Table 1 Light Accent 3" w:uiPriority="46"/>
-    <w:lsdException w:name="List Table 2 Accent 3" w:uiPriority="47"/>
-    <w:lsdException w:name="List Table 3 Accent 3" w:uiPriority="48"/>
-    <w:lsdException w:name="List Table 4 Accent 3" w:uiPriority="49"/>
-    <w:lsdException w:name="List Table 5 Dark Accent 3" w:uiPriority="50"/>
-    <w:lsdException w:name="List Table 6 Colorful Accent 3" w:uiPriority="51"/>
-    <w:lsdException w:name="List Table 7 Colorful Accent 3" w:uiPriority="52"/>
-    <w:lsdException w:name="List Table 1 Light Accent 4" w:uiPriority="46"/>
-    <w:lsdException w:name="List Table 2 Accent 4" w:uiPriority="47"/>
-    <w:lsdException w:name="List Table 3 Accent 4" w:uiPriority="48"/>
-    <w:lsdException w:name="List Table 4 Accent 4" w:uiPriority="49"/>
-    <w:lsdException w:name="List Table 5 Dark Accent 4" w:uiPriority="50"/>
-    <w:lsdException w:name="List Table 6 Colorful Accent 4" w:uiPriority="51"/>
-    <w:lsdException w:name="List Table 7 Colorful Accent 4" w:uiPriority="52"/>
-    <w:lsdException w:name="List Table 1 Light Accent 5" w:uiPriority="46"/>
-    <w:lsdException w:name="List Table 2 Accent 5" w:uiPriority="47"/>
-    <w:lsdException w:name="List Table 3 Accent 5" w:uiPriority="48"/>
-    <w:lsdException w:name="List Table 4 Accent 5" w:uiPriority="49"/>
-    <w:lsdException w:name="List Table 5 Dark Accent 5" w:uiPriority="50"/>
-    <w:lsdException w:name="List Table 6 Colorful Accent 5" w:uiPriority="51"/>
-    <w:lsdException w:name="List Table 7 Colorful Accent 5" w:uiPriority="52"/>
-    <w:lsdException w:name="List Table 1 Light Accent 6" w:uiPriority="46"/>
-    <w:lsdException w:name="List Table 2 Accent 6" w:uiPriority="47"/>
-    <w:lsdException w:name="List Table 3 Accent 6" w:uiPriority="48"/>
-    <w:lsdException w:name="List Table 4 Accent 6" w:uiPriority="49"/>
-    <w:lsdException w:name="List Table 5 Dark Accent 6" w:uiPriority="50"/>
-    <w:lsdException w:name="List Table 6 Colorful Accent 6" w:uiPriority="51"/>
-    <w:lsdException w:name="List Table 7 Colorful Accent 6" w:uiPriority="52"/>
-    <w:lsdException w:name="Mention" w:semiHidden="1" w:unhideWhenUsed="1"/>
-    <w:lsdException w:name="Smart Hyperlink" w:semiHidden="1" w:unhideWhenUsed="1"/>
-    <w:lsdException w:name="Hashtag" w:semiHidden="1" w:unhideWhenUsed="1"/>
-    <w:lsdException w:name="Unresolved Mention" w:semiHidden="1" w:unhideWhenUsed="1"/>
-    <w:lsdException w:name="Smart Link" w:semiHidden="1" w:unhideWhenUsed="1"/>
+  <w:latentStyles w:defLockedState="0" w:defUIPriority="99" w:defSemiHidden="1" w:defUnhideWhenUsed="1" w:defQFormat="0" w:count="267">
+    <w:lsdException w:name="Normal" w:semiHidden="0" w:uiPriority="0" w:unhideWhenUsed="0" w:qFormat="1"/>
+    <w:lsdException w:name="heading 1" w:semiHidden="0" w:uiPriority="9" w:unhideWhenUsed="0" w:qFormat="1"/>
+    <w:lsdException w:name="heading 2" w:uiPriority="9" w:qFormat="1"/>
+    <w:lsdException w:name="heading 3" w:uiPriority="9" w:qFormat="1"/>
+    <w:lsdException w:name="heading 4" w:uiPriority="9" w:qFormat="1"/>
+    <w:lsdException w:name="heading 5" w:uiPriority="9" w:qFormat="1"/>
+    <w:lsdException w:name="heading 6" w:uiPriority="9" w:qFormat="1"/>
+    <w:lsdException w:name="heading 7" w:uiPriority="9" w:qFormat="1"/>
+    <w:lsdException w:name="heading 8" w:uiPriority="9" w:qFormat="1"/>
+    <w:lsdException w:name="heading 9" w:uiPriority="9" w:qFormat="1"/>
+    <w:lsdException w:name="toc 1" w:uiPriority="39"/>
+    <w:lsdException w:name="toc 2" w:uiPriority="39"/>
+    <w:lsdException w:name="toc 3" w:uiPriority="39"/>
+    <w:lsdException w:name="toc 4" w:uiPriority="39"/>
+    <w:lsdException w:name="toc 5" w:uiPriority="39"/>
+    <w:lsdException w:name="toc 6" w:uiPriority="39"/>
+    <w:lsdException w:name="toc 7" w:uiPriority="39"/>
+    <w:lsdException w:name="toc 8" w:uiPriority="39"/>
+    <w:lsdException w:name="toc 9" w:uiPriority="39"/>
+    <w:lsdException w:name="caption" w:uiPriority="35" w:qFormat="1"/>
+    <w:lsdException w:name="footnote reference" w:unhideWhenUsed="0"/>
+    <w:lsdException w:name="Title" w:semiHidden="0" w:uiPriority="10" w:unhideWhenUsed="0" w:qFormat="1"/>
+    <w:lsdException w:name="Default Paragraph Font" w:uiPriority="1"/>
+    <w:lsdException w:name="Subtitle" w:semiHidden="0" w:uiPriority="11" w:unhideWhenUsed="0" w:qFormat="1"/>
+    <w:lsdException w:name="Strong" w:semiHidden="0" w:uiPriority="22" w:unhideWhenUsed="0" w:qFormat="1"/>
+    <w:lsdException w:name="Emphasis" w:semiHidden="0" w:uiPriority="20" w:unhideWhenUsed="0" w:qFormat="1"/>
+    <w:lsdException w:name="Table Grid" w:semiHidden="0" w:uiPriority="59" w:unhideWhenUsed="0"/>
+    <w:lsdException w:name="Placeholder Text" w:unhideWhenUsed="0"/>
+    <w:lsdException w:name="No Spacing" w:semiHidden="0" w:uiPriority="1" w:unhideWhenUsed="0" w:qFormat="1"/>
+    <w:lsdException w:name="Light Shading" w:semiHidden="0" w:uiPriority="60" w:unhideWhenUsed="0"/>
+    <w:lsdException w:name="Light List" w:semiHidden="0" w:uiPriority="61" w:unhideWhenUsed="0"/>
+    <w:lsdException w:name="Light Grid" w:semiHidden="0" w:uiPriority="62" w:unhideWhenUsed="0"/>
+    <w:lsdException w:name="Medium Shading 1" w:semiHidden="0" w:uiPriority="63" w:unhideWhenUsed="0"/>
+    <w:lsdException w:name="Medium Shading 2" w:semiHidden="0" w:uiPriority="64" w:unhideWhenUsed="0"/>
+    <w:lsdException w:name="Medium List 1" w:semiHidden="0" w:uiPriority="65" w:unhideWhenUsed="0"/>
+    <w:lsdException w:name="Medium List 2" w:semiHidden="0" w:uiPriority="66" w:unhideWhenUsed="0"/>
+    <w:lsdException w:name="Medium Grid 1" w:semiHidden="0" w:uiPriority="67" w:unhideWhenUsed="0"/>
+    <w:lsdException w:name="Medium Grid 2" w:semiHidden="0" w:uiPriority="68" w:unhideWhenUsed="0"/>
+    <w:lsdException w:name="Medium Grid 3" w:semiHidden="0" w:uiPriority="69" w:unhideWhenUsed="0"/>
+    <w:lsdException w:name="Dark List" w:semiHidden="0" w:uiPriority="70" w:unhideWhenUsed="0"/>
+    <w:lsdException w:name="Colorful Shading" w:semiHidden="0" w:uiPriority="71" w:unhideWhenUsed="0"/>
+    <w:lsdException w:name="Colorful List" w:semiHidden="0" w:uiPriority="72" w:unhideWhenUsed="0"/>
+    <w:lsdException w:name="Colorful Grid" w:semiHidden="0" w:uiPriority="73" w:unhideWhenUsed="0"/>
+    <w:lsdException w:name="Light Shading Accent 1" w:semiHidden="0" w:uiPriority="60" w:unhideWhenUsed="0"/>
+    <w:lsdException w:name="Light List Accent 1" w:semiHidden="0" w:uiPriority="61" w:unhideWhenUsed="0"/>
+    <w:lsdException w:name="Light Grid Accent 1" w:semiHidden="0" w:uiPriority="62" w:unhideWhenUsed="0"/>
+    <w:lsdException w:name="Medium Shading 1 Accent 1" w:semiHidden="0" w:uiPriority="63" w:unhideWhenUsed="0"/>
+    <w:lsdException w:name="Medium Shading 2 Accent 1" w:semiHidden="0" w:uiPriority="64" w:unhideWhenUsed="0"/>
+    <w:lsdException w:name="Medium List 1 Accent 1" w:semiHidden="0" w:uiPriority="65" w:unhideWhenUsed="0"/>
+    <w:lsdException w:name="Revision" w:unhideWhenUsed="0"/>
+    <w:lsdException w:name="List Paragraph" w:semiHidden="0" w:uiPriority="34" w:unhideWhenUsed="0" w:qFormat="1"/>
+    <w:lsdException w:name="Quote" w:semiHidden="0" w:uiPriority="29" w:unhideWhenUsed="0" w:qFormat="1"/>
+    <w:lsdException w:name="Intense Quote" w:semiHidden="0" w:uiPriority="30" w:unhideWhenUsed="0" w:qFormat="1"/>
+    <w:lsdException w:name="Medium List 2 Accent 1" w:semiHidden="0" w:uiPriority="66" w:unhideWhenUsed="0"/>
+    <w:lsdException w:name="Medium Grid 1 Accent 1" w:semiHidden="0" w:uiPriority="67" w:unhideWhenUsed="0"/>
+    <w:lsdException w:name="Medium Grid 2 Accent 1" w:semiHidden="0" w:uiPriority="68" w:unhideWhenUsed="0"/>
+    <w:lsdException w:name="Medium Grid 3 Accent 1" w:semiHidden="0" w:uiPriority="69" w:unhideWhenUsed="0"/>
+    <w:lsdException w:name="Dark List Accent 1" w:semiHidden="0" w:uiPriority="70" w:unhideWhenUsed="0"/>
+    <w:lsdException w:name="Colorful Shading Accent 1" w:semiHidden="0" w:uiPriority="71" w:unhideWhenUsed="0"/>
+    <w:lsdException w:name="Colorful List Accent 1" w:semiHidden="0" w:uiPriority="72" w:unhideWhenUsed="0"/>
+    <w:lsdException w:name="Colorful Grid Accent 1" w:semiHidden="0" w:uiPriority="73" w:unhideWhenUsed="0"/>
+    <w:lsdException w:name="Light Shading Accent 2" w:semiHidden="0" w:uiPriority="60" w:unhideWhenUsed="0"/>
+    <w:lsdException w:name="Light List Accent 2" w:semiHidden="0" w:uiPriority="61" w:unhideWhenUsed="0"/>
+    <w:lsdException w:name="Light Grid Accent 2" w:semiHidden="0" w:uiPriority="62" w:unhideWhenUsed="0"/>
+    <w:lsdException w:name="Medium Shading 1 Accent 2" w:semiHidden="0" w:uiPriority="63" w:unhideWhenUsed="0"/>
+    <w:lsdException w:name="Medium Shading 2 Accent 2" w:semiHidden="0" w:uiPriority="64" w:unhideWhenUsed="0"/>
+    <w:lsdException w:name="Medium List 1 Accent 2" w:semiHidden="0" w:uiPriority="65" w:unhideWhenUsed="0"/>
+    <w:lsdException w:name="Medium List 2 Accent 2" w:semiHidden="0" w:uiPriority="66" w:unhideWhenUsed="0"/>
+    <w:lsdException w:name="Medium Grid 1 Accent 2" w:semiHidden="0" w:uiPriority="67" w:unhideWhenUsed="0"/>
+    <w:lsdException w:name="Medium Grid 2 Accent 2" w:semiHidden="0" w:uiPriority="68" w:unhideWhenUsed="0"/>
+    <w:lsdException w:name="Medium Grid 3 Accent 2" w:semiHidden="0" w:uiPriority="69" w:unhideWhenUsed="0"/>
+    <w:lsdException w:name="Dark List Accent 2" w:semiHidden="0" w:uiPriority="70" w:unhideWhenUsed="0"/>
+    <w:lsdException w:name="Colorful Shading Accent 2" w:semiHidden="0" w:uiPriority="71" w:unhideWhenUsed="0"/>
+    <w:lsdException w:name="Colorful List Accent 2" w:semiHidden="0" w:uiPriority="72" w:unhideWhenUsed="0"/>
+    <w:lsdException w:name="Colorful Grid Accent 2" w:semiHidden="0" w:uiPriority="73" w:unhideWhenUsed="0"/>
+    <w:lsdException w:name="Light Shading Accent 3" w:semiHidden="0" w:uiPriority="60" w:unhideWhenUsed="0"/>
+    <w:lsdException w:name="Light List Accent 3" w:semiHidden="0" w:uiPriority="61" w:unhideWhenUsed="0"/>
+    <w:lsdException w:name="Light Grid Accent 3" w:semiHidden="0" w:uiPriority="62" w:unhideWhenUsed="0"/>
+    <w:lsdException w:name="Medium Shading 1 Accent 3" w:semiHidden="0" w:uiPriority="63" w:unhideWhenUsed="0"/>
+    <w:lsdException w:name="Medium Shading 2 Accent 3" w:semiHidden="0" w:uiPriority="64" w:unhideWhenUsed="0"/>
+    <w:lsdException w:name="Medium List 1 Accent 3" w:semiHidden="0" w:uiPriority="65" w:unhideWhenUsed="0"/>
+    <w:lsdException w:name="Medium List 2 Accent 3" w:semiHidden="0" w:uiPriority="66" w:unhideWhenUsed="0"/>
+    <w:lsdException w:name="Medium Grid 1 Accent 3" w:semiHidden="0" w:uiPriority="67" w:unhideWhenUsed="0"/>
+    <w:lsdException w:name="Medium Grid 2 Accent 3" w:semiHidden="0" w:uiPriority="68" w:unhideWhenUsed="0"/>
+    <w:lsdException w:name="Medium Grid 3 Accent 3" w:semiHidden="0" w:uiPriority="69" w:unhideWhenUsed="0"/>
+    <w:lsdException w:name="Dark List Accent 3" w:semiHidden="0" w:uiPriority="70" w:unhideWhenUsed="0"/>
+    <w:lsdException w:name="Colorful Shading Accent 3" w:semiHidden="0" w:uiPriority="71" w:unhideWhenUsed="0"/>
+    <w:lsdException w:name="Colorful List Accent 3" w:semiHidden="0" w:uiPriority="72" w:unhideWhenUsed="0"/>
+    <w:lsdException w:name="Colorful Grid Accent 3" w:semiHidden="0" w:uiPriority="73" w:unhideWhenUsed="0"/>
+    <w:lsdException w:name="Light Shading Accent 4" w:semiHidden="0" w:uiPriority="60" w:unhideWhenUsed="0"/>
+    <w:lsdException w:name="Light List Accent 4" w:semiHidden="0" w:uiPriority="61" w:unhideWhenUsed="0"/>
+    <w:lsdException w:name="Light Grid Accent 4" w:semiHidden="0" w:uiPriority="62" w:unhideWhenUsed="0"/>
+    <w:lsdException w:name="Medium Shading 1 Accent 4" w:semiHidden="0" w:uiPriority="63" w:unhideWhenUsed="0"/>
+    <w:lsdException w:name="Medium Shading 2 Accent 4" w:semiHidden="0" w:uiPriority="64" w:unhideWhenUsed="0"/>
+    <w:lsdException w:name="Medium List 1 Accent 4" w:semiHidden="0" w:uiPriority="65" w:unhideWhenUsed="0"/>
+    <w:lsdException w:name="Medium List 2 Accent 4" w:semiHidden="0" w:uiPriority="66" w:unhideWhenUsed="0"/>
+    <w:lsdException w:name="Medium Grid 1 Accent 4" w:semiHidden="0" w:uiPriority="67" w:unhideWhenUsed="0"/>
+    <w:lsdException w:name="Medium Grid 2 Accent 4" w:semiHidden="0" w:uiPriority="68" w:unhideWhenUsed="0"/>
+    <w:lsdException w:name="Medium Grid 3 Accent 4" w:semiHidden="0" w:uiPriority="69" w:unhideWhenUsed="0"/>
+    <w:lsdException w:name="Dark List Accent 4" w:semiHidden="0" w:uiPriority="70" w:unhideWhenUsed="0"/>
+    <w:lsdException w:name="Colorful Shading Accent 4" w:semiHidden="0" w:uiPriority="71" w:unhideWhenUsed="0"/>
+    <w:lsdException w:name="Colorful List Accent 4" w:semiHidden="0" w:uiPriority="72" w:unhideWhenUsed="0"/>
+    <w:lsdException w:name="Colorful Grid Accent 4" w:semiHidden="0" w:uiPriority="73" w:unhideWhenUsed="0"/>
+    <w:lsdException w:name="Light Shading Accent 5" w:semiHidden="0" w:uiPriority="60" w:unhideWhenUsed="0"/>
+    <w:lsdException w:name="Light List Accent 5" w:semiHidden="0" w:uiPriority="61" w:unhideWhenUsed="0"/>
+    <w:lsdException w:name="Light Grid Accent 5" w:semiHidden="0" w:uiPriority="62" w:unhideWhenUsed="0"/>
+    <w:lsdException w:name="Medium Shading 1 Accent 5" w:semiHidden="0" w:uiPriority="63" w:unhideWhenUsed="0"/>
+    <w:lsdException w:name="Medium Shading 2 Accent 5" w:semiHidden="0" w:uiPriority="64" w:unhideWhenUsed="0"/>
+    <w:lsdException w:name="Medium List 1 Accent 5" w:semiHidden="0" w:uiPriority="65" w:unhideWhenUsed="0"/>
+    <w:lsdException w:name="Medium List 2 Accent 5" w:semiHidden="0" w:uiPriority="66" w:unhideWhenUsed="0"/>
+    <w:lsdException w:name="Medium Grid 1 Accent 5" w:semiHidden="0" w:uiPriority="67" w:unhideWhenUsed="0"/>
+    <w:lsdException w:name="Medium Grid 2 Accent 5" w:semiHidden="0" w:uiPriority="68" w:unhideWhenUsed="0"/>
+    <w:lsdException w:name="Medium Grid 3 Accent 5" w:semiHidden="0" w:uiPriority="69" w:unhideWhenUsed="0"/>
+    <w:lsdException w:name="Dark List Accent 5" w:semiHidden="0" w:uiPriority="70" w:unhideWhenUsed="0"/>
+    <w:lsdException w:name="Colorful Shading Accent 5" w:semiHidden="0" w:uiPriority="71" w:unhideWhenUsed="0"/>
+    <w:lsdException w:name="Colorful List Accent 5" w:semiHidden="0" w:uiPriority="72" w:unhideWhenUsed="0"/>
+    <w:lsdException w:name="Colorful Grid Accent 5" w:semiHidden="0" w:uiPriority="73" w:unhideWhenUsed="0"/>
+    <w:lsdException w:name="Light Shading Accent 6" w:semiHidden="0" w:uiPriority="60" w:unhideWhenUsed="0"/>
+    <w:lsdException w:name="Light List Accent 6" w:semiHidden="0" w:uiPriority="61" w:unhideWhenUsed="0"/>
+    <w:lsdException w:name="Light Grid Accent 6" w:semiHidden="0" w:uiPriority="62" w:unhideWhenUsed="0"/>
+    <w:lsdException w:name="Medium Shading 1 Accent 6" w:semiHidden="0" w:uiPriority="63" w:unhideWhenUsed="0"/>
+    <w:lsdException w:name="Medium Shading 2 Accent 6" w:semiHidden="0" w:uiPriority="64" w:unhideWhenUsed="0"/>
+    <w:lsdException w:name="Medium List 1 Accent 6" w:semiHidden="0" w:uiPriority="65" w:unhideWhenUsed="0"/>
+    <w:lsdException w:name="Medium List 2 Accent 6" w:semiHidden="0" w:uiPriority="66" w:unhideWhenUsed="0"/>
+    <w:lsdException w:name="Medium Grid 1 Accent 6" w:semiHidden="0" w:uiPriority="67" w:unhideWhenUsed="0"/>
+    <w:lsdException w:name="Medium Grid 2 Accent 6" w:semiHidden="0" w:uiPriority="68" w:unhideWhenUsed="0"/>
+    <w:lsdException w:name="Medium Grid 3 Accent 6" w:semiHidden="0" w:uiPriority="69" w:unhideWhenUsed="0"/>
+    <w:lsdException w:name="Dark List Accent 6" w:semiHidden="0" w:uiPriority="70" w:unhideWhenUsed="0"/>
+    <w:lsdException w:name="Colorful Shading Accent 6" w:semiHidden="0" w:uiPriority="71" w:unhideWhenUsed="0"/>
+    <w:lsdException w:name="Colorful List Accent 6" w:semiHidden="0" w:uiPriority="72" w:unhideWhenUsed="0"/>
+    <w:lsdException w:name="Colorful Grid Accent 6" w:semiHidden="0" w:uiPriority="73" w:unhideWhenUsed="0"/>
+    <w:lsdException w:name="Subtle Emphasis" w:semiHidden="0" w:uiPriority="19" w:unhideWhenUsed="0" w:qFormat="1"/>
+    <w:lsdException w:name="Intense Emphasis" w:semiHidden="0" w:uiPriority="21" w:unhideWhenUsed="0" w:qFormat="1"/>
+    <w:lsdException w:name="Subtle Reference" w:semiHidden="0" w:uiPriority="31" w:unhideWhenUsed="0" w:qFormat="1"/>
+    <w:lsdException w:name="Intense Reference" w:semiHidden="0" w:uiPriority="32" w:unhideWhenUsed="0" w:qFormat="1"/>
+    <w:lsdException w:name="Book Title" w:semiHidden="0" w:uiPriority="33" w:unhideWhenUsed="0" w:qFormat="1"/>
+    <w:lsdException w:name="Bibliography" w:uiPriority="37"/>
+    <w:lsdException w:name="TOC Heading" w:uiPriority="39" w:qFormat="1"/>
   </w:latentStyles>
   <w:style w:type="paragraph" w:default="1" w:styleId="Normal">
     <w:name w:val="Normal"/>
@@ -2946,6 +3383,409 @@
       <w:ind w:left="720"/>
       <w:contextualSpacing/>
     </w:pPr>
+  </w:style>
+  <w:style w:type="character" w:styleId="CommentReference">
+    <w:name w:val="annotation reference"/>
+    <w:basedOn w:val="DefaultParagraphFont"/>
+    <w:uiPriority w:val="99"/>
+    <w:semiHidden/>
+    <w:unhideWhenUsed/>
+    <w:rsid w:val="00A53114"/>
+    <w:rPr>
+      <w:sz w:val="16"/>
+      <w:szCs w:val="16"/>
+    </w:rPr>
+  </w:style>
+  <w:style w:type="paragraph" w:styleId="CommentText">
+    <w:name w:val="annotation text"/>
+    <w:basedOn w:val="Normal"/>
+    <w:link w:val="CommentTextChar"/>
+    <w:uiPriority w:val="99"/>
+    <w:unhideWhenUsed/>
+    <w:rsid w:val="00A53114"/>
+    <w:pPr>
+      <w:widowControl/>
+      <w:autoSpaceDE/>
+      <w:autoSpaceDN/>
+      <w:adjustRightInd/>
+    </w:pPr>
+    <w:rPr>
+      <w:rFonts w:asciiTheme="minorHAnsi" w:eastAsiaTheme="minorHAnsi" w:hAnsiTheme="minorHAnsi" w:cstheme="minorBidi"/>
+      <w:sz w:val="20"/>
+      <w:szCs w:val="20"/>
+    </w:rPr>
+  </w:style>
+  <w:style w:type="character" w:customStyle="1" w:styleId="CommentTextChar">
+    <w:name w:val="Comment Text Char"/>
+    <w:basedOn w:val="DefaultParagraphFont"/>
+    <w:link w:val="CommentText"/>
+    <w:uiPriority w:val="99"/>
+    <w:rsid w:val="00A53114"/>
+    <w:rPr>
+      <w:rFonts w:eastAsiaTheme="minorHAnsi"/>
+      <w:sz w:val="20"/>
+      <w:szCs w:val="20"/>
+    </w:rPr>
+  </w:style>
+</w:styles>
+</file>
+
+<file path=word/stylesWithEffects.xml><?xml version="1.0" encoding="utf-8"?>
+<w:styles xmlns:wpc="http://schemas.microsoft.com/office/word/2010/wordprocessingCanvas" xmlns:mc="http://schemas.openxmlformats.org/markup-compatibility/2006" xmlns:o="urn:schemas-microsoft-com:office:office" xmlns:r="http://schemas.openxmlformats.org/officeDocument/2006/relationships" xmlns:m="http://schemas.openxmlformats.org/officeDocument/2006/math" xmlns:v="urn:schemas-microsoft-com:vml" xmlns:wp14="http://schemas.microsoft.com/office/word/2010/wordprocessingDrawing" xmlns:wp="http://schemas.openxmlformats.org/drawingml/2006/wordprocessingDrawing" xmlns:w10="urn:schemas-microsoft-com:office:word" xmlns:w="http://schemas.openxmlformats.org/wordprocessingml/2006/main" xmlns:w14="http://schemas.microsoft.com/office/word/2010/wordml" xmlns:wpg="http://schemas.microsoft.com/office/word/2010/wordprocessingGroup" xmlns:wpi="http://schemas.microsoft.com/office/word/2010/wordprocessingInk" xmlns:wne="http://schemas.microsoft.com/office/word/2006/wordml" xmlns:wps="http://schemas.microsoft.com/office/word/2010/wordprocessingShape" mc:Ignorable="w14 wp14">
+  <w:docDefaults>
+    <w:rPrDefault>
+      <w:rPr>
+        <w:rFonts w:asciiTheme="minorHAnsi" w:eastAsiaTheme="minorEastAsia" w:hAnsiTheme="minorHAnsi" w:cstheme="minorBidi"/>
+        <w:sz w:val="22"/>
+        <w:szCs w:val="22"/>
+        <w:lang w:val="en-US" w:eastAsia="en-US" w:bidi="ar-SA"/>
+      </w:rPr>
+    </w:rPrDefault>
+    <w:pPrDefault>
+      <w:pPr>
+        <w:spacing w:after="200" w:line="276" w:lineRule="auto"/>
+      </w:pPr>
+    </w:pPrDefault>
+  </w:docDefaults>
+  <w:latentStyles w:defLockedState="0" w:defUIPriority="99" w:defSemiHidden="1" w:defUnhideWhenUsed="1" w:defQFormat="0" w:count="267">
+    <w:lsdException w:name="Normal" w:semiHidden="0" w:uiPriority="0" w:unhideWhenUsed="0" w:qFormat="1"/>
+    <w:lsdException w:name="heading 1" w:semiHidden="0" w:uiPriority="9" w:unhideWhenUsed="0" w:qFormat="1"/>
+    <w:lsdException w:name="heading 2" w:uiPriority="9" w:qFormat="1"/>
+    <w:lsdException w:name="heading 3" w:uiPriority="9" w:qFormat="1"/>
+    <w:lsdException w:name="heading 4" w:uiPriority="9" w:qFormat="1"/>
+    <w:lsdException w:name="heading 5" w:uiPriority="9" w:qFormat="1"/>
+    <w:lsdException w:name="heading 6" w:uiPriority="9" w:qFormat="1"/>
+    <w:lsdException w:name="heading 7" w:uiPriority="9" w:qFormat="1"/>
+    <w:lsdException w:name="heading 8" w:uiPriority="9" w:qFormat="1"/>
+    <w:lsdException w:name="heading 9" w:uiPriority="9" w:qFormat="1"/>
+    <w:lsdException w:name="toc 1" w:uiPriority="39"/>
+    <w:lsdException w:name="toc 2" w:uiPriority="39"/>
+    <w:lsdException w:name="toc 3" w:uiPriority="39"/>
+    <w:lsdException w:name="toc 4" w:uiPriority="39"/>
+    <w:lsdException w:name="toc 5" w:uiPriority="39"/>
+    <w:lsdException w:name="toc 6" w:uiPriority="39"/>
+    <w:lsdException w:name="toc 7" w:uiPriority="39"/>
+    <w:lsdException w:name="toc 8" w:uiPriority="39"/>
+    <w:lsdException w:name="toc 9" w:uiPriority="39"/>
+    <w:lsdException w:name="caption" w:uiPriority="35" w:qFormat="1"/>
+    <w:lsdException w:name="footnote reference" w:unhideWhenUsed="0"/>
+    <w:lsdException w:name="Title" w:semiHidden="0" w:uiPriority="10" w:unhideWhenUsed="0" w:qFormat="1"/>
+    <w:lsdException w:name="Default Paragraph Font" w:uiPriority="1"/>
+    <w:lsdException w:name="Subtitle" w:semiHidden="0" w:uiPriority="11" w:unhideWhenUsed="0" w:qFormat="1"/>
+    <w:lsdException w:name="Strong" w:semiHidden="0" w:uiPriority="22" w:unhideWhenUsed="0" w:qFormat="1"/>
+    <w:lsdException w:name="Emphasis" w:semiHidden="0" w:uiPriority="20" w:unhideWhenUsed="0" w:qFormat="1"/>
+    <w:lsdException w:name="Table Grid" w:semiHidden="0" w:uiPriority="59" w:unhideWhenUsed="0"/>
+    <w:lsdException w:name="Placeholder Text" w:unhideWhenUsed="0"/>
+    <w:lsdException w:name="No Spacing" w:semiHidden="0" w:uiPriority="1" w:unhideWhenUsed="0" w:qFormat="1"/>
+    <w:lsdException w:name="Light Shading" w:semiHidden="0" w:uiPriority="60" w:unhideWhenUsed="0"/>
+    <w:lsdException w:name="Light List" w:semiHidden="0" w:uiPriority="61" w:unhideWhenUsed="0"/>
+    <w:lsdException w:name="Light Grid" w:semiHidden="0" w:uiPriority="62" w:unhideWhenUsed="0"/>
+    <w:lsdException w:name="Medium Shading 1" w:semiHidden="0" w:uiPriority="63" w:unhideWhenUsed="0"/>
+    <w:lsdException w:name="Medium Shading 2" w:semiHidden="0" w:uiPriority="64" w:unhideWhenUsed="0"/>
+    <w:lsdException w:name="Medium List 1" w:semiHidden="0" w:uiPriority="65" w:unhideWhenUsed="0"/>
+    <w:lsdException w:name="Medium List 2" w:semiHidden="0" w:uiPriority="66" w:unhideWhenUsed="0"/>
+    <w:lsdException w:name="Medium Grid 1" w:semiHidden="0" w:uiPriority="67" w:unhideWhenUsed="0"/>
+    <w:lsdException w:name="Medium Grid 2" w:semiHidden="0" w:uiPriority="68" w:unhideWhenUsed="0"/>
+    <w:lsdException w:name="Medium Grid 3" w:semiHidden="0" w:uiPriority="69" w:unhideWhenUsed="0"/>
+    <w:lsdException w:name="Dark List" w:semiHidden="0" w:uiPriority="70" w:unhideWhenUsed="0"/>
+    <w:lsdException w:name="Colorful Shading" w:semiHidden="0" w:uiPriority="71" w:unhideWhenUsed="0"/>
+    <w:lsdException w:name="Colorful List" w:semiHidden="0" w:uiPriority="72" w:unhideWhenUsed="0"/>
+    <w:lsdException w:name="Colorful Grid" w:semiHidden="0" w:uiPriority="73" w:unhideWhenUsed="0"/>
+    <w:lsdException w:name="Light Shading Accent 1" w:semiHidden="0" w:uiPriority="60" w:unhideWhenUsed="0"/>
+    <w:lsdException w:name="Light List Accent 1" w:semiHidden="0" w:uiPriority="61" w:unhideWhenUsed="0"/>
+    <w:lsdException w:name="Light Grid Accent 1" w:semiHidden="0" w:uiPriority="62" w:unhideWhenUsed="0"/>
+    <w:lsdException w:name="Medium Shading 1 Accent 1" w:semiHidden="0" w:uiPriority="63" w:unhideWhenUsed="0"/>
+    <w:lsdException w:name="Medium Shading 2 Accent 1" w:semiHidden="0" w:uiPriority="64" w:unhideWhenUsed="0"/>
+    <w:lsdException w:name="Medium List 1 Accent 1" w:semiHidden="0" w:uiPriority="65" w:unhideWhenUsed="0"/>
+    <w:lsdException w:name="Revision" w:unhideWhenUsed="0"/>
+    <w:lsdException w:name="List Paragraph" w:semiHidden="0" w:uiPriority="34" w:unhideWhenUsed="0" w:qFormat="1"/>
+    <w:lsdException w:name="Quote" w:semiHidden="0" w:uiPriority="29" w:unhideWhenUsed="0" w:qFormat="1"/>
+    <w:lsdException w:name="Intense Quote" w:semiHidden="0" w:uiPriority="30" w:unhideWhenUsed="0" w:qFormat="1"/>
+    <w:lsdException w:name="Medium List 2 Accent 1" w:semiHidden="0" w:uiPriority="66" w:unhideWhenUsed="0"/>
+    <w:lsdException w:name="Medium Grid 1 Accent 1" w:semiHidden="0" w:uiPriority="67" w:unhideWhenUsed="0"/>
+    <w:lsdException w:name="Medium Grid 2 Accent 1" w:semiHidden="0" w:uiPriority="68" w:unhideWhenUsed="0"/>
+    <w:lsdException w:name="Medium Grid 3 Accent 1" w:semiHidden="0" w:uiPriority="69" w:unhideWhenUsed="0"/>
+    <w:lsdException w:name="Dark List Accent 1" w:semiHidden="0" w:uiPriority="70" w:unhideWhenUsed="0"/>
+    <w:lsdException w:name="Colorful Shading Accent 1" w:semiHidden="0" w:uiPriority="71" w:unhideWhenUsed="0"/>
+    <w:lsdException w:name="Colorful List Accent 1" w:semiHidden="0" w:uiPriority="72" w:unhideWhenUsed="0"/>
+    <w:lsdException w:name="Colorful Grid Accent 1" w:semiHidden="0" w:uiPriority="73" w:unhideWhenUsed="0"/>
+    <w:lsdException w:name="Light Shading Accent 2" w:semiHidden="0" w:uiPriority="60" w:unhideWhenUsed="0"/>
+    <w:lsdException w:name="Light List Accent 2" w:semiHidden="0" w:uiPriority="61" w:unhideWhenUsed="0"/>
+    <w:lsdException w:name="Light Grid Accent 2" w:semiHidden="0" w:uiPriority="62" w:unhideWhenUsed="0"/>
+    <w:lsdException w:name="Medium Shading 1 Accent 2" w:semiHidden="0" w:uiPriority="63" w:unhideWhenUsed="0"/>
+    <w:lsdException w:name="Medium Shading 2 Accent 2" w:semiHidden="0" w:uiPriority="64" w:unhideWhenUsed="0"/>
+    <w:lsdException w:name="Medium List 1 Accent 2" w:semiHidden="0" w:uiPriority="65" w:unhideWhenUsed="0"/>
+    <w:lsdException w:name="Medium List 2 Accent 2" w:semiHidden="0" w:uiPriority="66" w:unhideWhenUsed="0"/>
+    <w:lsdException w:name="Medium Grid 1 Accent 2" w:semiHidden="0" w:uiPriority="67" w:unhideWhenUsed="0"/>
+    <w:lsdException w:name="Medium Grid 2 Accent 2" w:semiHidden="0" w:uiPriority="68" w:unhideWhenUsed="0"/>
+    <w:lsdException w:name="Medium Grid 3 Accent 2" w:semiHidden="0" w:uiPriority="69" w:unhideWhenUsed="0"/>
+    <w:lsdException w:name="Dark List Accent 2" w:semiHidden="0" w:uiPriority="70" w:unhideWhenUsed="0"/>
+    <w:lsdException w:name="Colorful Shading Accent 2" w:semiHidden="0" w:uiPriority="71" w:unhideWhenUsed="0"/>
+    <w:lsdException w:name="Colorful List Accent 2" w:semiHidden="0" w:uiPriority="72" w:unhideWhenUsed="0"/>
+    <w:lsdException w:name="Colorful Grid Accent 2" w:semiHidden="0" w:uiPriority="73" w:unhideWhenUsed="0"/>
+    <w:lsdException w:name="Light Shading Accent 3" w:semiHidden="0" w:uiPriority="60" w:unhideWhenUsed="0"/>
+    <w:lsdException w:name="Light List Accent 3" w:semiHidden="0" w:uiPriority="61" w:unhideWhenUsed="0"/>
+    <w:lsdException w:name="Light Grid Accent 3" w:semiHidden="0" w:uiPriority="62" w:unhideWhenUsed="0"/>
+    <w:lsdException w:name="Medium Shading 1 Accent 3" w:semiHidden="0" w:uiPriority="63" w:unhideWhenUsed="0"/>
+    <w:lsdException w:name="Medium Shading 2 Accent 3" w:semiHidden="0" w:uiPriority="64" w:unhideWhenUsed="0"/>
+    <w:lsdException w:name="Medium List 1 Accent 3" w:semiHidden="0" w:uiPriority="65" w:unhideWhenUsed="0"/>
+    <w:lsdException w:name="Medium List 2 Accent 3" w:semiHidden="0" w:uiPriority="66" w:unhideWhenUsed="0"/>
+    <w:lsdException w:name="Medium Grid 1 Accent 3" w:semiHidden="0" w:uiPriority="67" w:unhideWhenUsed="0"/>
+    <w:lsdException w:name="Medium Grid 2 Accent 3" w:semiHidden="0" w:uiPriority="68" w:unhideWhenUsed="0"/>
+    <w:lsdException w:name="Medium Grid 3 Accent 3" w:semiHidden="0" w:uiPriority="69" w:unhideWhenUsed="0"/>
+    <w:lsdException w:name="Dark List Accent 3" w:semiHidden="0" w:uiPriority="70" w:unhideWhenUsed="0"/>
+    <w:lsdException w:name="Colorful Shading Accent 3" w:semiHidden="0" w:uiPriority="71" w:unhideWhenUsed="0"/>
+    <w:lsdException w:name="Colorful List Accent 3" w:semiHidden="0" w:uiPriority="72" w:unhideWhenUsed="0"/>
+    <w:lsdException w:name="Colorful Grid Accent 3" w:semiHidden="0" w:uiPriority="73" w:unhideWhenUsed="0"/>
+    <w:lsdException w:name="Light Shading Accent 4" w:semiHidden="0" w:uiPriority="60" w:unhideWhenUsed="0"/>
+    <w:lsdException w:name="Light List Accent 4" w:semiHidden="0" w:uiPriority="61" w:unhideWhenUsed="0"/>
+    <w:lsdException w:name="Light Grid Accent 4" w:semiHidden="0" w:uiPriority="62" w:unhideWhenUsed="0"/>
+    <w:lsdException w:name="Medium Shading 1 Accent 4" w:semiHidden="0" w:uiPriority="63" w:unhideWhenUsed="0"/>
+    <w:lsdException w:name="Medium Shading 2 Accent 4" w:semiHidden="0" w:uiPriority="64" w:unhideWhenUsed="0"/>
+    <w:lsdException w:name="Medium List 1 Accent 4" w:semiHidden="0" w:uiPriority="65" w:unhideWhenUsed="0"/>
+    <w:lsdException w:name="Medium List 2 Accent 4" w:semiHidden="0" w:uiPriority="66" w:unhideWhenUsed="0"/>
+    <w:lsdException w:name="Medium Grid 1 Accent 4" w:semiHidden="0" w:uiPriority="67" w:unhideWhenUsed="0"/>
+    <w:lsdException w:name="Medium Grid 2 Accent 4" w:semiHidden="0" w:uiPriority="68" w:unhideWhenUsed="0"/>
+    <w:lsdException w:name="Medium Grid 3 Accent 4" w:semiHidden="0" w:uiPriority="69" w:unhideWhenUsed="0"/>
+    <w:lsdException w:name="Dark List Accent 4" w:semiHidden="0" w:uiPriority="70" w:unhideWhenUsed="0"/>
+    <w:lsdException w:name="Colorful Shading Accent 4" w:semiHidden="0" w:uiPriority="71" w:unhideWhenUsed="0"/>
+    <w:lsdException w:name="Colorful List Accent 4" w:semiHidden="0" w:uiPriority="72" w:unhideWhenUsed="0"/>
+    <w:lsdException w:name="Colorful Grid Accent 4" w:semiHidden="0" w:uiPriority="73" w:unhideWhenUsed="0"/>
+    <w:lsdException w:name="Light Shading Accent 5" w:semiHidden="0" w:uiPriority="60" w:unhideWhenUsed="0"/>
+    <w:lsdException w:name="Light List Accent 5" w:semiHidden="0" w:uiPriority="61" w:unhideWhenUsed="0"/>
+    <w:lsdException w:name="Light Grid Accent 5" w:semiHidden="0" w:uiPriority="62" w:unhideWhenUsed="0"/>
+    <w:lsdException w:name="Medium Shading 1 Accent 5" w:semiHidden="0" w:uiPriority="63" w:unhideWhenUsed="0"/>
+    <w:lsdException w:name="Medium Shading 2 Accent 5" w:semiHidden="0" w:uiPriority="64" w:unhideWhenUsed="0"/>
+    <w:lsdException w:name="Medium List 1 Accent 5" w:semiHidden="0" w:uiPriority="65" w:unhideWhenUsed="0"/>
+    <w:lsdException w:name="Medium List 2 Accent 5" w:semiHidden="0" w:uiPriority="66" w:unhideWhenUsed="0"/>
+    <w:lsdException w:name="Medium Grid 1 Accent 5" w:semiHidden="0" w:uiPriority="67" w:unhideWhenUsed="0"/>
+    <w:lsdException w:name="Medium Grid 2 Accent 5" w:semiHidden="0" w:uiPriority="68" w:unhideWhenUsed="0"/>
+    <w:lsdException w:name="Medium Grid 3 Accent 5" w:semiHidden="0" w:uiPriority="69" w:unhideWhenUsed="0"/>
+    <w:lsdException w:name="Dark List Accent 5" w:semiHidden="0" w:uiPriority="70" w:unhideWhenUsed="0"/>
+    <w:lsdException w:name="Colorful Shading Accent 5" w:semiHidden="0" w:uiPriority="71" w:unhideWhenUsed="0"/>
+    <w:lsdException w:name="Colorful List Accent 5" w:semiHidden="0" w:uiPriority="72" w:unhideWhenUsed="0"/>
+    <w:lsdException w:name="Colorful Grid Accent 5" w:semiHidden="0" w:uiPriority="73" w:unhideWhenUsed="0"/>
+    <w:lsdException w:name="Light Shading Accent 6" w:semiHidden="0" w:uiPriority="60" w:unhideWhenUsed="0"/>
+    <w:lsdException w:name="Light List Accent 6" w:semiHidden="0" w:uiPriority="61" w:unhideWhenUsed="0"/>
+    <w:lsdException w:name="Light Grid Accent 6" w:semiHidden="0" w:uiPriority="62" w:unhideWhenUsed="0"/>
+    <w:lsdException w:name="Medium Shading 1 Accent 6" w:semiHidden="0" w:uiPriority="63" w:unhideWhenUsed="0"/>
+    <w:lsdException w:name="Medium Shading 2 Accent 6" w:semiHidden="0" w:uiPriority="64" w:unhideWhenUsed="0"/>
+    <w:lsdException w:name="Medium List 1 Accent 6" w:semiHidden="0" w:uiPriority="65" w:unhideWhenUsed="0"/>
+    <w:lsdException w:name="Medium List 2 Accent 6" w:semiHidden="0" w:uiPriority="66" w:unhideWhenUsed="0"/>
+    <w:lsdException w:name="Medium Grid 1 Accent 6" w:semiHidden="0" w:uiPriority="67" w:unhideWhenUsed="0"/>
+    <w:lsdException w:name="Medium Grid 2 Accent 6" w:semiHidden="0" w:uiPriority="68" w:unhideWhenUsed="0"/>
+    <w:lsdException w:name="Medium Grid 3 Accent 6" w:semiHidden="0" w:uiPriority="69" w:unhideWhenUsed="0"/>
+    <w:lsdException w:name="Dark List Accent 6" w:semiHidden="0" w:uiPriority="70" w:unhideWhenUsed="0"/>
+    <w:lsdException w:name="Colorful Shading Accent 6" w:semiHidden="0" w:uiPriority="71" w:unhideWhenUsed="0"/>
+    <w:lsdException w:name="Colorful List Accent 6" w:semiHidden="0" w:uiPriority="72" w:unhideWhenUsed="0"/>
+    <w:lsdException w:name="Colorful Grid Accent 6" w:semiHidden="0" w:uiPriority="73" w:unhideWhenUsed="0"/>
+    <w:lsdException w:name="Subtle Emphasis" w:semiHidden="0" w:uiPriority="19" w:unhideWhenUsed="0" w:qFormat="1"/>
+    <w:lsdException w:name="Intense Emphasis" w:semiHidden="0" w:uiPriority="21" w:unhideWhenUsed="0" w:qFormat="1"/>
+    <w:lsdException w:name="Subtle Reference" w:semiHidden="0" w:uiPriority="31" w:unhideWhenUsed="0" w:qFormat="1"/>
+    <w:lsdException w:name="Intense Reference" w:semiHidden="0" w:uiPriority="32" w:unhideWhenUsed="0" w:qFormat="1"/>
+    <w:lsdException w:name="Book Title" w:semiHidden="0" w:uiPriority="33" w:unhideWhenUsed="0" w:qFormat="1"/>
+    <w:lsdException w:name="Bibliography" w:uiPriority="37"/>
+    <w:lsdException w:name="TOC Heading" w:uiPriority="39" w:qFormat="1"/>
+  </w:latentStyles>
+  <w:style w:type="paragraph" w:default="1" w:styleId="Normal">
+    <w:name w:val="Normal"/>
+    <w:qFormat/>
+    <w:pPr>
+      <w:widowControl w:val="0"/>
+      <w:autoSpaceDE w:val="0"/>
+      <w:autoSpaceDN w:val="0"/>
+      <w:adjustRightInd w:val="0"/>
+      <w:spacing w:after="0" w:line="240" w:lineRule="auto"/>
+    </w:pPr>
+    <w:rPr>
+      <w:rFonts w:ascii="Times New Roman" w:hAnsi="Times New Roman" w:cs="Times New Roman"/>
+      <w:sz w:val="24"/>
+      <w:szCs w:val="24"/>
+    </w:rPr>
+  </w:style>
+  <w:style w:type="character" w:default="1" w:styleId="DefaultParagraphFont">
+    <w:name w:val="Default Paragraph Font"/>
+    <w:uiPriority w:val="1"/>
+    <w:semiHidden/>
+    <w:unhideWhenUsed/>
+  </w:style>
+  <w:style w:type="table" w:default="1" w:styleId="TableNormal">
+    <w:name w:val="Normal Table"/>
+    <w:uiPriority w:val="99"/>
+    <w:semiHidden/>
+    <w:unhideWhenUsed/>
+    <w:tblPr>
+      <w:tblInd w:w="0" w:type="dxa"/>
+      <w:tblCellMar>
+        <w:top w:w="0" w:type="dxa"/>
+        <w:left w:w="108" w:type="dxa"/>
+        <w:bottom w:w="0" w:type="dxa"/>
+        <w:right w:w="108" w:type="dxa"/>
+      </w:tblCellMar>
+    </w:tblPr>
+  </w:style>
+  <w:style w:type="numbering" w:default="1" w:styleId="NoList">
+    <w:name w:val="No List"/>
+    <w:uiPriority w:val="99"/>
+    <w:semiHidden/>
+    <w:unhideWhenUsed/>
+  </w:style>
+  <w:style w:type="character" w:styleId="FootnoteReference">
+    <w:name w:val="footnote reference"/>
+    <w:uiPriority w:val="99"/>
+  </w:style>
+  <w:style w:type="paragraph" w:styleId="BalloonText">
+    <w:name w:val="Balloon Text"/>
+    <w:basedOn w:val="Normal"/>
+    <w:link w:val="BalloonTextChar"/>
+    <w:uiPriority w:val="99"/>
+    <w:semiHidden/>
+    <w:unhideWhenUsed/>
+    <w:rsid w:val="00670B9B"/>
+    <w:rPr>
+      <w:rFonts w:ascii="Tahoma" w:hAnsi="Tahoma" w:cs="Tahoma"/>
+      <w:sz w:val="16"/>
+      <w:szCs w:val="16"/>
+    </w:rPr>
+  </w:style>
+  <w:style w:type="character" w:customStyle="1" w:styleId="BalloonTextChar">
+    <w:name w:val="Balloon Text Char"/>
+    <w:basedOn w:val="DefaultParagraphFont"/>
+    <w:link w:val="BalloonText"/>
+    <w:uiPriority w:val="99"/>
+    <w:semiHidden/>
+    <w:rsid w:val="00670B9B"/>
+    <w:rPr>
+      <w:rFonts w:ascii="Tahoma" w:hAnsi="Tahoma" w:cs="Tahoma"/>
+      <w:sz w:val="16"/>
+      <w:szCs w:val="16"/>
+    </w:rPr>
+  </w:style>
+  <w:style w:type="paragraph" w:styleId="Header">
+    <w:name w:val="header"/>
+    <w:basedOn w:val="Normal"/>
+    <w:link w:val="HeaderChar"/>
+    <w:uiPriority w:val="99"/>
+    <w:unhideWhenUsed/>
+    <w:rsid w:val="008F0DC3"/>
+    <w:pPr>
+      <w:tabs>
+        <w:tab w:val="center" w:pos="4680"/>
+        <w:tab w:val="right" w:pos="9360"/>
+      </w:tabs>
+    </w:pPr>
+  </w:style>
+  <w:style w:type="character" w:customStyle="1" w:styleId="HeaderChar">
+    <w:name w:val="Header Char"/>
+    <w:basedOn w:val="DefaultParagraphFont"/>
+    <w:link w:val="Header"/>
+    <w:uiPriority w:val="99"/>
+    <w:rsid w:val="008F0DC3"/>
+    <w:rPr>
+      <w:rFonts w:ascii="Times New Roman" w:hAnsi="Times New Roman" w:cs="Times New Roman"/>
+      <w:sz w:val="24"/>
+      <w:szCs w:val="24"/>
+    </w:rPr>
+  </w:style>
+  <w:style w:type="paragraph" w:styleId="Footer">
+    <w:name w:val="footer"/>
+    <w:basedOn w:val="Normal"/>
+    <w:link w:val="FooterChar"/>
+    <w:uiPriority w:val="99"/>
+    <w:unhideWhenUsed/>
+    <w:rsid w:val="008F0DC3"/>
+    <w:pPr>
+      <w:tabs>
+        <w:tab w:val="center" w:pos="4680"/>
+        <w:tab w:val="right" w:pos="9360"/>
+      </w:tabs>
+    </w:pPr>
+  </w:style>
+  <w:style w:type="character" w:customStyle="1" w:styleId="FooterChar">
+    <w:name w:val="Footer Char"/>
+    <w:basedOn w:val="DefaultParagraphFont"/>
+    <w:link w:val="Footer"/>
+    <w:uiPriority w:val="99"/>
+    <w:rsid w:val="008F0DC3"/>
+    <w:rPr>
+      <w:rFonts w:ascii="Times New Roman" w:hAnsi="Times New Roman" w:cs="Times New Roman"/>
+      <w:sz w:val="24"/>
+      <w:szCs w:val="24"/>
+    </w:rPr>
+  </w:style>
+  <w:style w:type="table" w:styleId="TableGrid">
+    <w:name w:val="Table Grid"/>
+    <w:basedOn w:val="TableNormal"/>
+    <w:uiPriority w:val="59"/>
+    <w:unhideWhenUsed/>
+    <w:rsid w:val="0094737C"/>
+    <w:pPr>
+      <w:spacing w:after="0" w:line="240" w:lineRule="auto"/>
+    </w:pPr>
+    <w:tblPr>
+      <w:tblBorders>
+        <w:top w:val="single" w:sz="4" w:space="0" w:color="auto"/>
+        <w:left w:val="single" w:sz="4" w:space="0" w:color="auto"/>
+        <w:bottom w:val="single" w:sz="4" w:space="0" w:color="auto"/>
+        <w:right w:val="single" w:sz="4" w:space="0" w:color="auto"/>
+        <w:insideH w:val="single" w:sz="4" w:space="0" w:color="auto"/>
+        <w:insideV w:val="single" w:sz="4" w:space="0" w:color="auto"/>
+      </w:tblBorders>
+    </w:tblPr>
+  </w:style>
+  <w:style w:type="paragraph" w:styleId="ListParagraph">
+    <w:name w:val="List Paragraph"/>
+    <w:basedOn w:val="Normal"/>
+    <w:uiPriority w:val="34"/>
+    <w:qFormat/>
+    <w:rsid w:val="007F713C"/>
+    <w:pPr>
+      <w:ind w:left="720"/>
+      <w:contextualSpacing/>
+    </w:pPr>
+  </w:style>
+  <w:style w:type="character" w:styleId="CommentReference">
+    <w:name w:val="annotation reference"/>
+    <w:basedOn w:val="DefaultParagraphFont"/>
+    <w:uiPriority w:val="99"/>
+    <w:semiHidden/>
+    <w:unhideWhenUsed/>
+    <w:rsid w:val="00A53114"/>
+    <w:rPr>
+      <w:sz w:val="16"/>
+      <w:szCs w:val="16"/>
+    </w:rPr>
+  </w:style>
+  <w:style w:type="paragraph" w:styleId="CommentText">
+    <w:name w:val="annotation text"/>
+    <w:basedOn w:val="Normal"/>
+    <w:link w:val="CommentTextChar"/>
+    <w:uiPriority w:val="99"/>
+    <w:unhideWhenUsed/>
+    <w:rsid w:val="00A53114"/>
+    <w:pPr>
+      <w:widowControl/>
+      <w:autoSpaceDE/>
+      <w:autoSpaceDN/>
+      <w:adjustRightInd/>
+    </w:pPr>
+    <w:rPr>
+      <w:rFonts w:asciiTheme="minorHAnsi" w:eastAsiaTheme="minorHAnsi" w:hAnsiTheme="minorHAnsi" w:cstheme="minorBidi"/>
+      <w:sz w:val="20"/>
+      <w:szCs w:val="20"/>
+    </w:rPr>
+  </w:style>
+  <w:style w:type="character" w:customStyle="1" w:styleId="CommentTextChar">
+    <w:name w:val="Comment Text Char"/>
+    <w:basedOn w:val="DefaultParagraphFont"/>
+    <w:link w:val="CommentText"/>
+    <w:uiPriority w:val="99"/>
+    <w:rsid w:val="00A53114"/>
+    <w:rPr>
+      <w:rFonts w:eastAsiaTheme="minorHAnsi"/>
+      <w:sz w:val="20"/>
+      <w:szCs w:val="20"/>
+    </w:rPr>
   </w:style>
 </w:styles>
 </file>

</xml_diff>